<commit_message>
RELEASE: updated changes, QR versions, deleted list_of_demo_testbenches.txt
</commit_message>
<xml_diff>
--- a/bitvis_vip_clock_generator/doc/clock_generator_vvc_QuickRef.docx
+++ b/bitvis_vip_clock_generator/doc/clock_generator_vvc_QuickRef.docx
@@ -278,15 +278,7 @@
     </w:p>
     <w:p>
       <w:r>
-        <w:t xml:space="preserve">For general information see UVVM Essential Mechanisms located in </w:t>
-      </w:r>
-      <w:proofErr w:type="spellStart"/>
-      <w:r>
-        <w:t>uvvm_vvc_framework</w:t>
-      </w:r>
-      <w:proofErr w:type="spellEnd"/>
-      <w:r>
-        <w:t>/doc.</w:t>
+        <w:t>For general information see UVVM Essential Mechanisms located in uvvm_vvc_framework/doc.</w:t>
       </w:r>
     </w:p>
     <w:p/>
@@ -340,7 +332,6 @@
                 <w:szCs w:val="24"/>
               </w:rPr>
             </w:pPr>
-            <w:proofErr w:type="spellStart"/>
             <w:r>
               <w:rPr>
                 <w:rFonts w:cs="Helvetica"/>
@@ -368,7 +359,6 @@
               </w:rPr>
               <w:t>clock</w:t>
             </w:r>
-            <w:proofErr w:type="spellEnd"/>
             <w:r>
               <w:rPr>
                 <w:rFonts w:cs="Helvetica"/>
@@ -401,7 +391,6 @@
               </w:rPr>
               <w:t xml:space="preserve">, </w:t>
             </w:r>
-            <w:proofErr w:type="spellStart"/>
             <w:r>
               <w:rPr>
                 <w:rFonts w:cs="Helvetica"/>
@@ -424,27 +413,16 @@
                 <w:color w:val="FFFFFF"/>
                 <w:szCs w:val="30"/>
               </w:rPr>
-              <w:t>x</w:t>
-            </w:r>
-            <w:proofErr w:type="spellEnd"/>
+              <w:t xml:space="preserve">x, </w:t>
+            </w:r>
             <w:r>
               <w:rPr>
                 <w:rFonts w:cs="Helvetica"/>
                 <w:color w:val="FFFFFF"/>
                 <w:szCs w:val="30"/>
               </w:rPr>
-              <w:t xml:space="preserve">, </w:t>
-            </w:r>
-            <w:proofErr w:type="spellStart"/>
-            <w:r>
-              <w:rPr>
-                <w:rFonts w:cs="Helvetica"/>
-                <w:color w:val="FFFFFF"/>
-                <w:szCs w:val="30"/>
-              </w:rPr>
               <w:t>msg</w:t>
             </w:r>
-            <w:proofErr w:type="spellEnd"/>
             <w:r>
               <w:rPr>
                 <w:rFonts w:cs="Helvetica"/>
@@ -511,7 +489,6 @@
               </w:rPr>
               <w:t xml:space="preserve">: </w:t>
             </w:r>
-            <w:proofErr w:type="spellStart"/>
             <w:r>
               <w:rPr>
                 <w:rFonts w:cs="Helvetica"/>
@@ -543,7 +520,6 @@
               </w:rPr>
               <w:t>clock</w:t>
             </w:r>
-            <w:proofErr w:type="spellEnd"/>
             <w:r>
               <w:rPr>
                 <w:rFonts w:cs="Helvetica"/>
@@ -692,7 +668,6 @@
                                 <w:sz w:val="20"/>
                               </w:rPr>
                             </w:pPr>
-                            <w:proofErr w:type="spellStart"/>
                             <w:r>
                               <w:rPr>
                                 <w:rFonts w:ascii="Helvetica Neue Light" w:hAnsi="Helvetica Neue Light"/>
@@ -702,7 +677,6 @@
                               </w:rPr>
                               <w:t>clock_generator_vvc.vhd</w:t>
                             </w:r>
-                            <w:proofErr w:type="spellEnd"/>
                           </w:p>
                         </w:txbxContent>
                       </wps:txbx>
@@ -739,7 +713,6 @@
                           <w:sz w:val="20"/>
                         </w:rPr>
                       </w:pPr>
-                      <w:proofErr w:type="spellStart"/>
                       <w:r>
                         <w:rPr>
                           <w:rFonts w:ascii="Helvetica Neue Light" w:hAnsi="Helvetica Neue Light"/>
@@ -749,7 +722,6 @@
                         </w:rPr>
                         <w:t>clock_generator_vvc.vhd</w:t>
                       </w:r>
-                      <w:proofErr w:type="spellEnd"/>
                     </w:p>
                   </w:txbxContent>
                 </v:textbox>
@@ -810,7 +782,6 @@
                 <w:szCs w:val="24"/>
               </w:rPr>
             </w:pPr>
-            <w:proofErr w:type="spellStart"/>
             <w:r>
               <w:rPr>
                 <w:rFonts w:cs="Helvetica"/>
@@ -838,7 +809,6 @@
               </w:rPr>
               <w:t>clock</w:t>
             </w:r>
-            <w:proofErr w:type="spellEnd"/>
             <w:r>
               <w:rPr>
                 <w:rFonts w:cs="Helvetica"/>
@@ -871,7 +841,6 @@
               </w:rPr>
               <w:t xml:space="preserve">, </w:t>
             </w:r>
-            <w:proofErr w:type="spellStart"/>
             <w:r>
               <w:rPr>
                 <w:rFonts w:cs="Helvetica"/>
@@ -894,27 +863,16 @@
                 <w:color w:val="FFFFFF"/>
                 <w:szCs w:val="30"/>
               </w:rPr>
-              <w:t>idx</w:t>
-            </w:r>
-            <w:proofErr w:type="spellEnd"/>
+              <w:t xml:space="preserve">idx, </w:t>
+            </w:r>
             <w:r>
               <w:rPr>
                 <w:rFonts w:cs="Helvetica"/>
                 <w:color w:val="FFFFFF"/>
                 <w:szCs w:val="30"/>
               </w:rPr>
-              <w:t xml:space="preserve">, </w:t>
-            </w:r>
-            <w:proofErr w:type="spellStart"/>
-            <w:r>
-              <w:rPr>
-                <w:rFonts w:cs="Helvetica"/>
-                <w:color w:val="FFFFFF"/>
-                <w:szCs w:val="30"/>
-              </w:rPr>
               <w:t>msg</w:t>
             </w:r>
-            <w:proofErr w:type="spellEnd"/>
             <w:r>
               <w:rPr>
                 <w:rFonts w:cs="Helvetica"/>
@@ -981,7 +939,6 @@
               </w:rPr>
               <w:t xml:space="preserve">: </w:t>
             </w:r>
-            <w:proofErr w:type="spellStart"/>
             <w:r>
               <w:rPr>
                 <w:rFonts w:cs="Helvetica"/>
@@ -1013,7 +970,6 @@
               </w:rPr>
               <w:t>clock</w:t>
             </w:r>
-            <w:proofErr w:type="spellEnd"/>
             <w:r>
               <w:rPr>
                 <w:rFonts w:cs="Helvetica"/>
@@ -1147,7 +1103,6 @@
                 <w:szCs w:val="24"/>
               </w:rPr>
             </w:pPr>
-            <w:proofErr w:type="spellStart"/>
             <w:r>
               <w:rPr>
                 <w:rFonts w:cs="Helvetica"/>
@@ -1166,7 +1121,6 @@
               </w:rPr>
               <w:t>_clock_period</w:t>
             </w:r>
-            <w:proofErr w:type="spellEnd"/>
             <w:r>
               <w:rPr>
                 <w:rFonts w:cs="Helvetica"/>
@@ -1207,7 +1161,6 @@
               </w:rPr>
               <w:t xml:space="preserve">, </w:t>
             </w:r>
-            <w:proofErr w:type="spellStart"/>
             <w:r>
               <w:rPr>
                 <w:rFonts w:cs="Helvetica"/>
@@ -1222,45 +1175,24 @@
                 <w:color w:val="FFFFFF"/>
                 <w:szCs w:val="30"/>
               </w:rPr>
-              <w:t>instance_idx</w:t>
-            </w:r>
-            <w:proofErr w:type="spellEnd"/>
+              <w:t xml:space="preserve">instance_idx, </w:t>
+            </w:r>
             <w:r>
               <w:rPr>
                 <w:rFonts w:cs="Helvetica"/>
                 <w:color w:val="FFFFFF"/>
                 <w:szCs w:val="30"/>
               </w:rPr>
-              <w:t xml:space="preserve">, </w:t>
-            </w:r>
-            <w:proofErr w:type="spellStart"/>
+              <w:t>clock_period</w:t>
+            </w:r>
             <w:r>
               <w:rPr>
                 <w:rFonts w:cs="Helvetica"/>
                 <w:color w:val="FFFFFF"/>
                 <w:szCs w:val="30"/>
               </w:rPr>
-              <w:t>clock_period</w:t>
-            </w:r>
-            <w:proofErr w:type="spellEnd"/>
-            <w:r>
-              <w:rPr>
-                <w:rFonts w:cs="Helvetica"/>
-                <w:color w:val="FFFFFF"/>
-                <w:szCs w:val="30"/>
-              </w:rPr>
-              <w:t xml:space="preserve">, </w:t>
-            </w:r>
-            <w:proofErr w:type="spellStart"/>
-            <w:r>
-              <w:rPr>
-                <w:rFonts w:cs="Helvetica"/>
-                <w:color w:val="FFFFFF"/>
-                <w:szCs w:val="30"/>
-              </w:rPr>
-              <w:t>msg</w:t>
-            </w:r>
-            <w:proofErr w:type="spellEnd"/>
+              <w:t>, msg</w:t>
+            </w:r>
             <w:r>
               <w:rPr>
                 <w:rFonts w:cs="Helvetica"/>
@@ -1327,7 +1259,6 @@
               </w:rPr>
               <w:t xml:space="preserve">: </w:t>
             </w:r>
-            <w:proofErr w:type="spellStart"/>
             <w:r>
               <w:rPr>
                 <w:rFonts w:cs="Helvetica"/>
@@ -1369,7 +1300,6 @@
               </w:rPr>
               <w:t>period</w:t>
             </w:r>
-            <w:proofErr w:type="spellEnd"/>
             <w:r>
               <w:rPr>
                 <w:rFonts w:cs="Helvetica"/>
@@ -1507,7 +1437,6 @@
                 <w:szCs w:val="24"/>
               </w:rPr>
             </w:pPr>
-            <w:proofErr w:type="spellStart"/>
             <w:r>
               <w:rPr>
                 <w:rFonts w:cs="Helvetica"/>
@@ -1527,7 +1456,6 @@
               </w:rPr>
               <w:t>time</w:t>
             </w:r>
-            <w:proofErr w:type="spellEnd"/>
             <w:r>
               <w:rPr>
                 <w:rFonts w:cs="Helvetica"/>
@@ -1561,7 +1489,6 @@
               </w:rPr>
               <w:t xml:space="preserve">, </w:t>
             </w:r>
-            <w:proofErr w:type="spellStart"/>
             <w:r>
               <w:rPr>
                 <w:rFonts w:cs="Helvetica"/>
@@ -1576,45 +1503,24 @@
                 <w:color w:val="FFFFFF"/>
                 <w:szCs w:val="30"/>
               </w:rPr>
-              <w:t>instance_idx</w:t>
-            </w:r>
-            <w:proofErr w:type="spellEnd"/>
+              <w:t xml:space="preserve">instance_idx, </w:t>
+            </w:r>
             <w:r>
               <w:rPr>
                 <w:rFonts w:cs="Helvetica"/>
                 <w:color w:val="FFFFFF"/>
                 <w:szCs w:val="30"/>
               </w:rPr>
-              <w:t xml:space="preserve">, </w:t>
-            </w:r>
-            <w:proofErr w:type="spellStart"/>
+              <w:t>clock_high_time</w:t>
+            </w:r>
             <w:r>
               <w:rPr>
                 <w:rFonts w:cs="Helvetica"/>
                 <w:color w:val="FFFFFF"/>
                 <w:szCs w:val="30"/>
               </w:rPr>
-              <w:t>clock_high_time</w:t>
-            </w:r>
-            <w:proofErr w:type="spellEnd"/>
-            <w:r>
-              <w:rPr>
-                <w:rFonts w:cs="Helvetica"/>
-                <w:color w:val="FFFFFF"/>
-                <w:szCs w:val="30"/>
-              </w:rPr>
-              <w:t xml:space="preserve">, </w:t>
-            </w:r>
-            <w:proofErr w:type="spellStart"/>
-            <w:r>
-              <w:rPr>
-                <w:rFonts w:cs="Helvetica"/>
-                <w:color w:val="FFFFFF"/>
-                <w:szCs w:val="30"/>
-              </w:rPr>
-              <w:t>msg</w:t>
-            </w:r>
-            <w:proofErr w:type="spellEnd"/>
+              <w:t>, msg</w:t>
+            </w:r>
             <w:r>
               <w:rPr>
                 <w:rFonts w:cs="Helvetica"/>
@@ -1682,7 +1588,6 @@
               </w:rPr>
               <w:t xml:space="preserve">: </w:t>
             </w:r>
-            <w:proofErr w:type="spellStart"/>
             <w:r>
               <w:rPr>
                 <w:rFonts w:cs="Helvetica"/>
@@ -1704,7 +1609,6 @@
               </w:rPr>
               <w:t>time</w:t>
             </w:r>
-            <w:proofErr w:type="spellEnd"/>
             <w:r>
               <w:rPr>
                 <w:rFonts w:cs="Helvetica"/>
@@ -1920,25 +1824,7 @@
                                 <w:sz w:val="15"/>
                                 <w:szCs w:val="15"/>
                               </w:rPr>
-                              <w:t xml:space="preserve">See UVVM Methods </w:t>
-                            </w:r>
-                            <w:proofErr w:type="spellStart"/>
-                            <w:r>
-                              <w:rPr>
-                                <w:rFonts w:cs="Helvetica"/>
-                                <w:sz w:val="15"/>
-                                <w:szCs w:val="15"/>
-                              </w:rPr>
-                              <w:t>QuickRef</w:t>
-                            </w:r>
-                            <w:proofErr w:type="spellEnd"/>
-                            <w:r>
-                              <w:rPr>
-                                <w:rFonts w:cs="Helvetica"/>
-                                <w:sz w:val="15"/>
-                                <w:szCs w:val="15"/>
-                              </w:rPr>
-                              <w:t xml:space="preserve"> for details.</w:t>
+                              <w:t>See UVVM Methods QuickRef for details.</w:t>
                             </w:r>
                           </w:p>
                           <w:p>
@@ -1954,7 +1840,6 @@
                                 <w:szCs w:val="21"/>
                               </w:rPr>
                             </w:pPr>
-                            <w:proofErr w:type="spellStart"/>
                             <w:r>
                               <w:rPr>
                                 <w:rFonts w:cs="Verdana"/>
@@ -1976,7 +1861,6 @@
                               </w:rPr>
                               <w:t>completion</w:t>
                             </w:r>
-                            <w:proofErr w:type="spellEnd"/>
                             <w:r>
                               <w:rPr>
                                 <w:rFonts w:cs="Verdana"/>
@@ -2013,19 +1897,8 @@
                                 <w:szCs w:val="12"/>
                               </w:rPr>
                               <w:br/>
-                            </w:r>
-                            <w:proofErr w:type="spellStart"/>
-                            <w:r>
-                              <w:rPr>
-                                <w:rFonts w:cs="Verdana"/>
-                                <w:b/>
-                                <w:bCs/>
-                                <w:sz w:val="15"/>
-                                <w:szCs w:val="12"/>
-                              </w:rPr>
                               <w:t>enable_log_msg</w:t>
                             </w:r>
-                            <w:proofErr w:type="spellEnd"/>
                             <w:r>
                               <w:rPr>
                                 <w:rFonts w:cs="Verdana"/>
@@ -2043,19 +1916,8 @@
                                 <w:szCs w:val="12"/>
                               </w:rPr>
                               <w:br/>
-                            </w:r>
-                            <w:proofErr w:type="spellStart"/>
-                            <w:r>
-                              <w:rPr>
-                                <w:rFonts w:cs="Verdana"/>
-                                <w:b/>
-                                <w:bCs/>
-                                <w:sz w:val="15"/>
-                                <w:szCs w:val="12"/>
-                              </w:rPr>
                               <w:t>disable_log_msg</w:t>
                             </w:r>
-                            <w:proofErr w:type="spellEnd"/>
                             <w:r>
                               <w:rPr>
                                 <w:rFonts w:cs="Verdana"/>
@@ -2078,7 +1940,6 @@
                                 <w:szCs w:val="11"/>
                               </w:rPr>
                             </w:pPr>
-                            <w:proofErr w:type="spellStart"/>
                             <w:r>
                               <w:rPr>
                                 <w:rFonts w:cs="Verdana"/>
@@ -2100,7 +1961,6 @@
                               </w:rPr>
                               <w:t>result</w:t>
                             </w:r>
-                            <w:proofErr w:type="spellEnd"/>
                             <w:r>
                               <w:rPr>
                                 <w:rFonts w:cs="Verdana"/>
@@ -2134,7 +1994,6 @@
                                 <w:szCs w:val="11"/>
                               </w:rPr>
                             </w:pPr>
-                            <w:proofErr w:type="spellStart"/>
                             <w:r>
                               <w:rPr>
                                 <w:rFonts w:cs="Verdana"/>
@@ -2145,7 +2004,6 @@
                               </w:rPr>
                               <w:t>flush_command_queue</w:t>
                             </w:r>
-                            <w:proofErr w:type="spellEnd"/>
                             <w:r>
                               <w:rPr>
                                 <w:rFonts w:cs="Verdana"/>
@@ -2162,7 +2020,6 @@
                               </w:rPr>
                               <w:br/>
                             </w:r>
-                            <w:proofErr w:type="spellStart"/>
                             <w:r>
                               <w:rPr>
                                 <w:rFonts w:cs="Verdana"/>
@@ -2173,7 +2030,6 @@
                               </w:rPr>
                               <w:t>terminate_current_command</w:t>
                             </w:r>
-                            <w:proofErr w:type="spellEnd"/>
                             <w:r>
                               <w:rPr>
                                 <w:rFonts w:cs="Verdana"/>
@@ -2191,19 +2047,8 @@
                                 <w:szCs w:val="12"/>
                               </w:rPr>
                               <w:br/>
-                            </w:r>
-                            <w:proofErr w:type="spellStart"/>
-                            <w:r>
-                              <w:rPr>
-                                <w:rFonts w:cs="Verdana"/>
-                                <w:b/>
-                                <w:bCs/>
-                                <w:sz w:val="15"/>
-                                <w:szCs w:val="12"/>
-                              </w:rPr>
                               <w:t>terminate_all_commands</w:t>
                             </w:r>
-                            <w:proofErr w:type="spellEnd"/>
                             <w:r>
                               <w:rPr>
                                 <w:rFonts w:cs="Verdana"/>
@@ -2221,16 +2066,6 @@
                                 <w:szCs w:val="12"/>
                               </w:rPr>
                               <w:br/>
-                            </w:r>
-                            <w:proofErr w:type="spellStart"/>
-                            <w:r>
-                              <w:rPr>
-                                <w:rFonts w:cs="Verdana"/>
-                                <w:b/>
-                                <w:bCs/>
-                                <w:sz w:val="15"/>
-                                <w:szCs w:val="12"/>
-                              </w:rPr>
                               <w:t>insert_</w:t>
                             </w:r>
                             <w:proofErr w:type="gramStart"/>
@@ -2244,7 +2079,6 @@
                               </w:rPr>
                               <w:t>delay</w:t>
                             </w:r>
-                            <w:proofErr w:type="spellEnd"/>
                             <w:r>
                               <w:rPr>
                                 <w:rFonts w:cs="Verdana"/>
@@ -2278,7 +2112,6 @@
                                 <w:szCs w:val="12"/>
                               </w:rPr>
                             </w:pPr>
-                            <w:proofErr w:type="spellStart"/>
                             <w:r>
                               <w:rPr>
                                 <w:rFonts w:cs="Verdana"/>
@@ -2298,18 +2131,7 @@
                                 <w:sz w:val="15"/>
                                 <w:szCs w:val="12"/>
                               </w:rPr>
-                              <w:t>idx</w:t>
-                            </w:r>
-                            <w:proofErr w:type="spellEnd"/>
-                            <w:r>
-                              <w:rPr>
-                                <w:rFonts w:cs="Verdana"/>
-                                <w:b/>
-                                <w:bCs/>
-                                <w:sz w:val="15"/>
-                                <w:szCs w:val="12"/>
-                              </w:rPr>
-                              <w:t>(</w:t>
+                              <w:t>idx(</w:t>
                             </w:r>
                             <w:proofErr w:type="gramEnd"/>
                             <w:r>
@@ -2403,25 +2225,7 @@
                           <w:sz w:val="15"/>
                           <w:szCs w:val="15"/>
                         </w:rPr>
-                        <w:t xml:space="preserve">See UVVM Methods </w:t>
-                      </w:r>
-                      <w:proofErr w:type="spellStart"/>
-                      <w:r>
-                        <w:rPr>
-                          <w:rFonts w:cs="Helvetica"/>
-                          <w:sz w:val="15"/>
-                          <w:szCs w:val="15"/>
-                        </w:rPr>
-                        <w:t>QuickRef</w:t>
-                      </w:r>
-                      <w:proofErr w:type="spellEnd"/>
-                      <w:r>
-                        <w:rPr>
-                          <w:rFonts w:cs="Helvetica"/>
-                          <w:sz w:val="15"/>
-                          <w:szCs w:val="15"/>
-                        </w:rPr>
-                        <w:t xml:space="preserve"> for details.</w:t>
+                        <w:t>See UVVM Methods QuickRef for details.</w:t>
                       </w:r>
                     </w:p>
                     <w:p>
@@ -2437,7 +2241,6 @@
                           <w:szCs w:val="21"/>
                         </w:rPr>
                       </w:pPr>
-                      <w:proofErr w:type="spellStart"/>
                       <w:r>
                         <w:rPr>
                           <w:rFonts w:cs="Verdana"/>
@@ -2459,7 +2262,6 @@
                         </w:rPr>
                         <w:t>completion</w:t>
                       </w:r>
-                      <w:proofErr w:type="spellEnd"/>
                       <w:r>
                         <w:rPr>
                           <w:rFonts w:cs="Verdana"/>
@@ -2496,19 +2298,8 @@
                           <w:szCs w:val="12"/>
                         </w:rPr>
                         <w:br/>
-                      </w:r>
-                      <w:proofErr w:type="spellStart"/>
-                      <w:r>
-                        <w:rPr>
-                          <w:rFonts w:cs="Verdana"/>
-                          <w:b/>
-                          <w:bCs/>
-                          <w:sz w:val="15"/>
-                          <w:szCs w:val="12"/>
-                        </w:rPr>
                         <w:t>enable_log_msg</w:t>
                       </w:r>
-                      <w:proofErr w:type="spellEnd"/>
                       <w:r>
                         <w:rPr>
                           <w:rFonts w:cs="Verdana"/>
@@ -2526,19 +2317,8 @@
                           <w:szCs w:val="12"/>
                         </w:rPr>
                         <w:br/>
-                      </w:r>
-                      <w:proofErr w:type="spellStart"/>
-                      <w:r>
-                        <w:rPr>
-                          <w:rFonts w:cs="Verdana"/>
-                          <w:b/>
-                          <w:bCs/>
-                          <w:sz w:val="15"/>
-                          <w:szCs w:val="12"/>
-                        </w:rPr>
                         <w:t>disable_log_msg</w:t>
                       </w:r>
-                      <w:proofErr w:type="spellEnd"/>
                       <w:r>
                         <w:rPr>
                           <w:rFonts w:cs="Verdana"/>
@@ -2561,7 +2341,6 @@
                           <w:szCs w:val="11"/>
                         </w:rPr>
                       </w:pPr>
-                      <w:proofErr w:type="spellStart"/>
                       <w:r>
                         <w:rPr>
                           <w:rFonts w:cs="Verdana"/>
@@ -2583,7 +2362,6 @@
                         </w:rPr>
                         <w:t>result</w:t>
                       </w:r>
-                      <w:proofErr w:type="spellEnd"/>
                       <w:r>
                         <w:rPr>
                           <w:rFonts w:cs="Verdana"/>
@@ -2617,7 +2395,6 @@
                           <w:szCs w:val="11"/>
                         </w:rPr>
                       </w:pPr>
-                      <w:proofErr w:type="spellStart"/>
                       <w:r>
                         <w:rPr>
                           <w:rFonts w:cs="Verdana"/>
@@ -2628,7 +2405,6 @@
                         </w:rPr>
                         <w:t>flush_command_queue</w:t>
                       </w:r>
-                      <w:proofErr w:type="spellEnd"/>
                       <w:r>
                         <w:rPr>
                           <w:rFonts w:cs="Verdana"/>
@@ -2645,7 +2421,6 @@
                         </w:rPr>
                         <w:br/>
                       </w:r>
-                      <w:proofErr w:type="spellStart"/>
                       <w:r>
                         <w:rPr>
                           <w:rFonts w:cs="Verdana"/>
@@ -2656,7 +2431,6 @@
                         </w:rPr>
                         <w:t>terminate_current_command</w:t>
                       </w:r>
-                      <w:proofErr w:type="spellEnd"/>
                       <w:r>
                         <w:rPr>
                           <w:rFonts w:cs="Verdana"/>
@@ -2674,19 +2448,8 @@
                           <w:szCs w:val="12"/>
                         </w:rPr>
                         <w:br/>
-                      </w:r>
-                      <w:proofErr w:type="spellStart"/>
-                      <w:r>
-                        <w:rPr>
-                          <w:rFonts w:cs="Verdana"/>
-                          <w:b/>
-                          <w:bCs/>
-                          <w:sz w:val="15"/>
-                          <w:szCs w:val="12"/>
-                        </w:rPr>
                         <w:t>terminate_all_commands</w:t>
                       </w:r>
-                      <w:proofErr w:type="spellEnd"/>
                       <w:r>
                         <w:rPr>
                           <w:rFonts w:cs="Verdana"/>
@@ -2704,16 +2467,6 @@
                           <w:szCs w:val="12"/>
                         </w:rPr>
                         <w:br/>
-                      </w:r>
-                      <w:proofErr w:type="spellStart"/>
-                      <w:r>
-                        <w:rPr>
-                          <w:rFonts w:cs="Verdana"/>
-                          <w:b/>
-                          <w:bCs/>
-                          <w:sz w:val="15"/>
-                          <w:szCs w:val="12"/>
-                        </w:rPr>
                         <w:t>insert_</w:t>
                       </w:r>
                       <w:proofErr w:type="gramStart"/>
@@ -2727,7 +2480,6 @@
                         </w:rPr>
                         <w:t>delay</w:t>
                       </w:r>
-                      <w:proofErr w:type="spellEnd"/>
                       <w:r>
                         <w:rPr>
                           <w:rFonts w:cs="Verdana"/>
@@ -2761,7 +2513,6 @@
                           <w:szCs w:val="12"/>
                         </w:rPr>
                       </w:pPr>
-                      <w:proofErr w:type="spellStart"/>
                       <w:r>
                         <w:rPr>
                           <w:rFonts w:cs="Verdana"/>
@@ -2781,18 +2532,7 @@
                           <w:sz w:val="15"/>
                           <w:szCs w:val="12"/>
                         </w:rPr>
-                        <w:t>idx</w:t>
-                      </w:r>
-                      <w:proofErr w:type="spellEnd"/>
-                      <w:r>
-                        <w:rPr>
-                          <w:rFonts w:cs="Verdana"/>
-                          <w:b/>
-                          <w:bCs/>
-                          <w:sz w:val="15"/>
-                          <w:szCs w:val="12"/>
-                        </w:rPr>
-                        <w:t>(</w:t>
+                        <w:t>idx(</w:t>
                       </w:r>
                       <w:proofErr w:type="gramEnd"/>
                       <w:r>
@@ -2853,7 +2593,6 @@
         </w:rPr>
         <w:t>´</w:t>
       </w:r>
-      <w:proofErr w:type="spellStart"/>
       <w:r>
         <w:rPr>
           <w:b/>
@@ -2868,7 +2607,6 @@
         </w:rPr>
         <w:t>onfig</w:t>
       </w:r>
-      <w:proofErr w:type="spellEnd"/>
       <w:proofErr w:type="gramStart"/>
       <w:r>
         <w:rPr>
@@ -2903,15 +2641,7 @@
           <w:b/>
           <w:szCs w:val="16"/>
         </w:rPr>
-        <w:t xml:space="preserve"> </w:t>
-      </w:r>
-      <w:proofErr w:type="spellStart"/>
-      <w:r>
-        <w:rPr>
-          <w:b/>
-          <w:szCs w:val="16"/>
-        </w:rPr>
-        <w:t>shared_</w:t>
+        <w:t xml:space="preserve"> shared_</w:t>
       </w:r>
       <w:r>
         <w:rPr>
@@ -2927,7 +2657,6 @@
         </w:rPr>
         <w:t>_vvc_config</w:t>
       </w:r>
-      <w:proofErr w:type="spellEnd"/>
     </w:p>
     <w:tbl>
       <w:tblPr>
@@ -3141,7 +2870,6 @@
                 <w:szCs w:val="15"/>
               </w:rPr>
             </w:pPr>
-            <w:proofErr w:type="spellStart"/>
             <w:r>
               <w:rPr>
                 <w:sz w:val="15"/>
@@ -3149,7 +2877,6 @@
               </w:rPr>
               <w:t>inter_bfm_delay</w:t>
             </w:r>
-            <w:proofErr w:type="spellEnd"/>
           </w:p>
         </w:tc>
         <w:tc>
@@ -3178,7 +2905,6 @@
                 <w:szCs w:val="15"/>
               </w:rPr>
             </w:pPr>
-            <w:proofErr w:type="spellStart"/>
             <w:r>
               <w:rPr>
                 <w:sz w:val="15"/>
@@ -3193,7 +2919,6 @@
               </w:rPr>
               <w:t>_inter_bfm_delay</w:t>
             </w:r>
-            <w:proofErr w:type="spellEnd"/>
           </w:p>
         </w:tc>
         <w:tc>
@@ -3276,7 +3001,6 @@
                 <w:szCs w:val="15"/>
               </w:rPr>
             </w:pPr>
-            <w:proofErr w:type="spellStart"/>
             <w:r>
               <w:rPr>
                 <w:sz w:val="15"/>
@@ -3284,7 +3008,6 @@
               </w:rPr>
               <w:t>cmd_queue_count_max</w:t>
             </w:r>
-            <w:proofErr w:type="spellEnd"/>
           </w:p>
         </w:tc>
         <w:tc>
@@ -3394,7 +3117,6 @@
                 <w:szCs w:val="15"/>
               </w:rPr>
             </w:pPr>
-            <w:proofErr w:type="spellStart"/>
             <w:r>
               <w:rPr>
                 <w:sz w:val="15"/>
@@ -3409,7 +3131,6 @@
               </w:rPr>
               <w:t>threshold</w:t>
             </w:r>
-            <w:proofErr w:type="spellEnd"/>
           </w:p>
         </w:tc>
         <w:tc>
@@ -3527,7 +3248,6 @@
                 <w:szCs w:val="15"/>
               </w:rPr>
             </w:pPr>
-            <w:proofErr w:type="spellStart"/>
             <w:r>
               <w:rPr>
                 <w:sz w:val="15"/>
@@ -3549,7 +3269,6 @@
               </w:rPr>
               <w:t>_severity</w:t>
             </w:r>
-            <w:proofErr w:type="spellEnd"/>
           </w:p>
         </w:tc>
         <w:tc>
@@ -3577,7 +3296,6 @@
                 <w:szCs w:val="15"/>
               </w:rPr>
             </w:pPr>
-            <w:proofErr w:type="spellStart"/>
             <w:r>
               <w:rPr>
                 <w:sz w:val="15"/>
@@ -3585,7 +3303,6 @@
               </w:rPr>
               <w:t>t_alert_level</w:t>
             </w:r>
-            <w:proofErr w:type="spellEnd"/>
           </w:p>
         </w:tc>
         <w:tc>
@@ -3667,7 +3384,6 @@
                 <w:szCs w:val="15"/>
               </w:rPr>
             </w:pPr>
-            <w:proofErr w:type="spellStart"/>
             <w:r>
               <w:rPr>
                 <w:sz w:val="15"/>
@@ -3675,7 +3391,6 @@
               </w:rPr>
               <w:t>result_queue_count_max</w:t>
             </w:r>
-            <w:proofErr w:type="spellEnd"/>
           </w:p>
         </w:tc>
         <w:tc>
@@ -3777,7 +3492,6 @@
                 <w:szCs w:val="15"/>
               </w:rPr>
             </w:pPr>
-            <w:proofErr w:type="spellStart"/>
             <w:r>
               <w:rPr>
                 <w:sz w:val="15"/>
@@ -3785,7 +3499,6 @@
               </w:rPr>
               <w:t>result_queue_count_threshold</w:t>
             </w:r>
-            <w:proofErr w:type="spellEnd"/>
           </w:p>
         </w:tc>
         <w:tc>
@@ -3887,7 +3600,6 @@
                 <w:szCs w:val="15"/>
               </w:rPr>
             </w:pPr>
-            <w:proofErr w:type="spellStart"/>
             <w:r>
               <w:rPr>
                 <w:sz w:val="15"/>
@@ -3895,7 +3607,6 @@
               </w:rPr>
               <w:t>result_queue_count_threshold_severity</w:t>
             </w:r>
-            <w:proofErr w:type="spellEnd"/>
           </w:p>
         </w:tc>
         <w:tc>
@@ -3923,7 +3634,6 @@
                 <w:szCs w:val="15"/>
               </w:rPr>
             </w:pPr>
-            <w:proofErr w:type="spellStart"/>
             <w:r>
               <w:rPr>
                 <w:sz w:val="15"/>
@@ -3931,7 +3641,6 @@
               </w:rPr>
               <w:t>t_alert_level</w:t>
             </w:r>
-            <w:proofErr w:type="spellEnd"/>
           </w:p>
         </w:tc>
         <w:tc>
@@ -4000,21 +3709,12 @@
                 <w:szCs w:val="15"/>
               </w:rPr>
             </w:pPr>
-            <w:proofErr w:type="spellStart"/>
-            <w:r>
-              <w:rPr>
-                <w:sz w:val="15"/>
-                <w:szCs w:val="15"/>
-              </w:rPr>
-              <w:t>bfm_config</w:t>
-            </w:r>
-            <w:proofErr w:type="spellEnd"/>
-            <w:r>
-              <w:rPr>
-                <w:sz w:val="15"/>
-                <w:szCs w:val="15"/>
-              </w:rPr>
-              <w:t xml:space="preserve">               </w:t>
+            <w:r>
+              <w:rPr>
+                <w:sz w:val="15"/>
+                <w:szCs w:val="15"/>
+              </w:rPr>
+              <w:t xml:space="preserve">bfm_config               </w:t>
             </w:r>
           </w:p>
         </w:tc>
@@ -4044,7 +3744,6 @@
                 <w:szCs w:val="15"/>
               </w:rPr>
             </w:pPr>
-            <w:proofErr w:type="spellStart"/>
             <w:r>
               <w:rPr>
                 <w:sz w:val="15"/>
@@ -4059,7 +3758,6 @@
               </w:rPr>
               <w:t>bfm_config</w:t>
             </w:r>
-            <w:proofErr w:type="spellEnd"/>
           </w:p>
         </w:tc>
         <w:tc>
@@ -4142,21 +3840,12 @@
                 <w:szCs w:val="15"/>
               </w:rPr>
             </w:pPr>
-            <w:proofErr w:type="spellStart"/>
-            <w:r>
-              <w:rPr>
-                <w:sz w:val="15"/>
-                <w:szCs w:val="15"/>
-              </w:rPr>
-              <w:t>msg_id_panel</w:t>
-            </w:r>
-            <w:proofErr w:type="spellEnd"/>
-            <w:r>
-              <w:rPr>
-                <w:sz w:val="15"/>
-                <w:szCs w:val="15"/>
-              </w:rPr>
-              <w:t xml:space="preserve">           </w:t>
+            <w:r>
+              <w:rPr>
+                <w:sz w:val="15"/>
+                <w:szCs w:val="15"/>
+              </w:rPr>
+              <w:t xml:space="preserve">msg_id_panel           </w:t>
             </w:r>
           </w:p>
         </w:tc>
@@ -4185,7 +3874,6 @@
                 <w:szCs w:val="15"/>
               </w:rPr>
             </w:pPr>
-            <w:proofErr w:type="spellStart"/>
             <w:r>
               <w:rPr>
                 <w:sz w:val="15"/>
@@ -4193,7 +3881,6 @@
               </w:rPr>
               <w:t>t_msg_id_panel</w:t>
             </w:r>
-            <w:proofErr w:type="spellEnd"/>
           </w:p>
         </w:tc>
         <w:tc>
@@ -4461,17 +4148,8 @@
           <w:b/>
           <w:szCs w:val="16"/>
         </w:rPr>
-        <w:t>´</w:t>
+        <w:t>´vvc_status</w:t>
       </w:r>
-      <w:proofErr w:type="spellStart"/>
-      <w:r>
-        <w:rPr>
-          <w:b/>
-          <w:szCs w:val="16"/>
-        </w:rPr>
-        <w:t>vvc_status</w:t>
-      </w:r>
-      <w:proofErr w:type="spellEnd"/>
       <w:proofErr w:type="gramStart"/>
       <w:r>
         <w:rPr>
@@ -4506,15 +4184,7 @@
           <w:b/>
           <w:szCs w:val="16"/>
         </w:rPr>
-        <w:t xml:space="preserve"> </w:t>
-      </w:r>
-      <w:proofErr w:type="spellStart"/>
-      <w:r>
-        <w:rPr>
-          <w:b/>
-          <w:szCs w:val="16"/>
-        </w:rPr>
-        <w:t>shared_</w:t>
+        <w:t xml:space="preserve"> shared_</w:t>
       </w:r>
       <w:r>
         <w:rPr>
@@ -4530,7 +4200,6 @@
         </w:rPr>
         <w:t>_vvc_status</w:t>
       </w:r>
-      <w:proofErr w:type="spellEnd"/>
     </w:p>
     <w:tbl>
       <w:tblPr>
@@ -4687,7 +4356,6 @@
                 <w:sz w:val="15"/>
               </w:rPr>
             </w:pPr>
-            <w:proofErr w:type="spellStart"/>
             <w:r>
               <w:rPr>
                 <w:sz w:val="15"/>
@@ -4695,7 +4363,6 @@
               </w:rPr>
               <w:t>current_cmd_idx</w:t>
             </w:r>
-            <w:proofErr w:type="spellEnd"/>
           </w:p>
         </w:tc>
         <w:tc>
@@ -4799,7 +4466,6 @@
                 <w:sz w:val="15"/>
               </w:rPr>
             </w:pPr>
-            <w:proofErr w:type="spellStart"/>
             <w:r>
               <w:rPr>
                 <w:sz w:val="15"/>
@@ -4807,7 +4473,6 @@
               </w:rPr>
               <w:t>previous_cmd_idx</w:t>
             </w:r>
-            <w:proofErr w:type="spellEnd"/>
           </w:p>
         </w:tc>
         <w:tc>
@@ -4910,7 +4575,6 @@
                 <w:sz w:val="15"/>
               </w:rPr>
             </w:pPr>
-            <w:proofErr w:type="spellStart"/>
             <w:r>
               <w:rPr>
                 <w:sz w:val="15"/>
@@ -4918,7 +4582,6 @@
               </w:rPr>
               <w:t>pending_cmd_cnt</w:t>
             </w:r>
-            <w:proofErr w:type="spellEnd"/>
           </w:p>
         </w:tc>
         <w:tc>
@@ -4999,7 +4662,7 @@
     </w:p>
     <w:p>
       <w:pPr>
-        <w:pStyle w:val="Subtitle"/>
+        <w:pStyle w:val="Undertittel"/>
         <w:spacing w:after="40"/>
         <w:rPr>
           <w:b/>
@@ -5220,7 +4883,6 @@
                 <w:sz w:val="15"/>
               </w:rPr>
             </w:pPr>
-            <w:proofErr w:type="spellStart"/>
             <w:r>
               <w:rPr>
                 <w:rFonts w:cs="Helvetica"/>
@@ -5229,7 +4891,6 @@
               </w:rPr>
               <w:t>t_vvc_target_record</w:t>
             </w:r>
-            <w:proofErr w:type="spellEnd"/>
           </w:p>
         </w:tc>
         <w:tc>
@@ -5330,7 +4991,6 @@
                 <w:sz w:val="15"/>
               </w:rPr>
             </w:pPr>
-            <w:proofErr w:type="spellStart"/>
             <w:r>
               <w:rPr>
                 <w:rFonts w:cs="Helvetica"/>
@@ -5347,7 +5007,6 @@
               </w:rPr>
               <w:t>instance_idx</w:t>
             </w:r>
-            <w:proofErr w:type="spellEnd"/>
           </w:p>
         </w:tc>
         <w:tc>
@@ -5446,7 +5105,7 @@
     <w:bookmarkEnd w:id="0"/>
     <w:p>
       <w:pPr>
-        <w:pStyle w:val="Subtitle"/>
+        <w:pStyle w:val="Undertittel"/>
         <w:spacing w:before="200" w:after="40"/>
         <w:rPr>
           <w:b/>
@@ -5627,7 +5286,6 @@
                 <w:sz w:val="15"/>
               </w:rPr>
             </w:pPr>
-            <w:proofErr w:type="spellStart"/>
             <w:r>
               <w:rPr>
                 <w:rFonts w:cs="Helvetica"/>
@@ -5636,7 +5294,6 @@
               </w:rPr>
               <w:t>clock_period</w:t>
             </w:r>
-            <w:proofErr w:type="spellEnd"/>
           </w:p>
         </w:tc>
         <w:tc>
@@ -5751,7 +5408,6 @@
                 <w:sz w:val="15"/>
               </w:rPr>
             </w:pPr>
-            <w:proofErr w:type="spellStart"/>
             <w:r>
               <w:rPr>
                 <w:rFonts w:cs="Helvetica"/>
@@ -5760,7 +5416,6 @@
               </w:rPr>
               <w:t>clock_high_time</w:t>
             </w:r>
-            <w:proofErr w:type="spellEnd"/>
           </w:p>
         </w:tc>
         <w:tc>
@@ -5868,17 +5523,8 @@
                 <w:rFonts w:cs="Helvetica"/>
                 <w:sz w:val="15"/>
               </w:rPr>
-              <w:t xml:space="preserve">less than </w:t>
-            </w:r>
-            <w:proofErr w:type="spellStart"/>
-            <w:r>
-              <w:rPr>
-                <w:rFonts w:cs="Helvetica"/>
-                <w:sz w:val="15"/>
-              </w:rPr>
-              <w:t>clock_period</w:t>
-            </w:r>
-            <w:proofErr w:type="spellEnd"/>
+              <w:t>less than clock_period</w:t>
+            </w:r>
             <w:r>
               <w:rPr>
                 <w:rFonts w:cs="Helvetica"/>
@@ -6163,7 +5809,7 @@
     </w:tbl>
     <w:p>
       <w:pPr>
-        <w:pStyle w:val="Subtitle"/>
+        <w:pStyle w:val="Undertittel"/>
         <w:spacing w:before="200" w:after="40"/>
         <w:rPr>
           <w:b/>
@@ -6352,7 +5998,6 @@
                 <w:sz w:val="15"/>
               </w:rPr>
             </w:pPr>
-            <w:proofErr w:type="spellStart"/>
             <w:r>
               <w:rPr>
                 <w:rFonts w:cs="Helvetica"/>
@@ -6361,7 +6006,6 @@
               </w:rPr>
               <w:t>clk</w:t>
             </w:r>
-            <w:proofErr w:type="spellEnd"/>
           </w:p>
         </w:tc>
         <w:tc>
@@ -6385,7 +6029,6 @@
                 <w:sz w:val="15"/>
               </w:rPr>
             </w:pPr>
-            <w:proofErr w:type="spellStart"/>
             <w:r>
               <w:rPr>
                 <w:rFonts w:cs="Helvetica"/>
@@ -6393,7 +6036,6 @@
               </w:rPr>
               <w:t>std_logic</w:t>
             </w:r>
-            <w:proofErr w:type="spellEnd"/>
           </w:p>
         </w:tc>
         <w:tc>
@@ -6466,7 +6108,7 @@
     </w:tbl>
     <w:p>
       <w:pPr>
-        <w:pStyle w:val="Subtitle"/>
+        <w:pStyle w:val="Undertittel"/>
         <w:spacing w:before="200" w:after="40"/>
         <w:rPr>
           <w:b/>
@@ -6815,7 +6457,6 @@
                 <w:sz w:val="15"/>
               </w:rPr>
             </w:pPr>
-            <w:proofErr w:type="spellStart"/>
             <w:r>
               <w:rPr>
                 <w:rFonts w:cs="Helvetica"/>
@@ -6823,7 +6464,6 @@
               </w:rPr>
               <w:t>t_bfm_config</w:t>
             </w:r>
-            <w:proofErr w:type="spellEnd"/>
           </w:p>
         </w:tc>
         <w:tc>
@@ -7251,7 +6891,6 @@
                 <w:sz w:val="15"/>
               </w:rPr>
             </w:pPr>
-            <w:proofErr w:type="spellStart"/>
             <w:r>
               <w:rPr>
                 <w:rFonts w:cs="Helvetica"/>
@@ -7259,7 +6898,6 @@
               </w:rPr>
               <w:t>t_alert_level</w:t>
             </w:r>
-            <w:proofErr w:type="spellEnd"/>
           </w:p>
         </w:tc>
         <w:tc>
@@ -7483,43 +7121,7 @@
                 <w:sz w:val="15"/>
                 <w:szCs w:val="18"/>
               </w:rPr>
-              <w:t xml:space="preserve">Maximum number of </w:t>
-            </w:r>
-            <w:proofErr w:type="spellStart"/>
-            <w:r>
-              <w:rPr>
-                <w:rFonts w:cs="Helvetica"/>
-                <w:sz w:val="15"/>
-                <w:szCs w:val="18"/>
-              </w:rPr>
-              <w:t>unfetched</w:t>
-            </w:r>
-            <w:proofErr w:type="spellEnd"/>
-            <w:r>
-              <w:rPr>
-                <w:rFonts w:cs="Helvetica"/>
-                <w:sz w:val="15"/>
-                <w:szCs w:val="18"/>
-              </w:rPr>
-              <w:t xml:space="preserve"> results before </w:t>
-            </w:r>
-            <w:proofErr w:type="spellStart"/>
-            <w:r>
-              <w:rPr>
-                <w:rFonts w:cs="Helvetica"/>
-                <w:sz w:val="15"/>
-                <w:szCs w:val="18"/>
-              </w:rPr>
-              <w:t>result_queue</w:t>
-            </w:r>
-            <w:proofErr w:type="spellEnd"/>
-            <w:r>
-              <w:rPr>
-                <w:rFonts w:cs="Helvetica"/>
-                <w:sz w:val="15"/>
-                <w:szCs w:val="18"/>
-              </w:rPr>
-              <w:t xml:space="preserve"> is full.</w:t>
+              <w:t>Maximum number of unfetched results before result_queue is full.</w:t>
             </w:r>
           </w:p>
         </w:tc>
@@ -7673,25 +7275,7 @@
                 <w:sz w:val="15"/>
                 <w:szCs w:val="18"/>
               </w:rPr>
-              <w:t>An alert with severity '</w:t>
-            </w:r>
-            <w:proofErr w:type="spellStart"/>
-            <w:r>
-              <w:rPr>
-                <w:rFonts w:cs="Helvetica"/>
-                <w:sz w:val="15"/>
-                <w:szCs w:val="18"/>
-              </w:rPr>
-              <w:t>result_queue_count_threshold_severity</w:t>
-            </w:r>
-            <w:proofErr w:type="spellEnd"/>
-            <w:r>
-              <w:rPr>
-                <w:rFonts w:cs="Helvetica"/>
-                <w:sz w:val="15"/>
-                <w:szCs w:val="18"/>
-              </w:rPr>
-              <w:t xml:space="preserve">' will be issued if </w:t>
+              <w:t xml:space="preserve">An alert with severity 'result_queue_count_threshold_severity' will be issued if </w:t>
             </w:r>
             <w:r>
               <w:rPr>
@@ -7777,7 +7361,6 @@
                 <w:sz w:val="15"/>
               </w:rPr>
             </w:pPr>
-            <w:proofErr w:type="spellStart"/>
             <w:r>
               <w:rPr>
                 <w:rFonts w:cs="Helvetica"/>
@@ -7785,7 +7368,6 @@
               </w:rPr>
               <w:t>t_alert_level</w:t>
             </w:r>
-            <w:proofErr w:type="spellEnd"/>
           </w:p>
         </w:tc>
         <w:tc>
@@ -7846,30 +7428,22 @@
                 <w:sz w:val="15"/>
                 <w:szCs w:val="18"/>
               </w:rPr>
-              <w:t xml:space="preserve">Severity of alert to be initiated if exceeding </w:t>
-            </w:r>
-            <w:proofErr w:type="spellStart"/>
-            <w:r>
-              <w:rPr>
-                <w:rFonts w:cs="Helvetica"/>
-                <w:sz w:val="15"/>
-                <w:szCs w:val="18"/>
-              </w:rPr>
-              <w:t>result_queue_count_threshold</w:t>
-            </w:r>
-            <w:proofErr w:type="spellEnd"/>
+              <w:t>Severity of alert to be initiated if exceeding result_queue_count_threshold</w:t>
+            </w:r>
           </w:p>
         </w:tc>
       </w:tr>
     </w:tbl>
     <w:p>
       <w:pPr>
-        <w:pStyle w:val="Subtitle"/>
+        <w:pStyle w:val="Undertittel"/>
         <w:rPr>
           <w:sz w:val="40"/>
           <w:szCs w:val="40"/>
         </w:rPr>
       </w:pPr>
+      <w:bookmarkStart w:id="1" w:name="_GoBack"/>
+      <w:bookmarkEnd w:id="1"/>
       <w:r>
         <w:br w:type="page"/>
       </w:r>
@@ -7884,24 +7458,11 @@
     </w:p>
     <w:p>
       <w:r>
-        <w:t xml:space="preserve">All VVC procedures are defined in </w:t>
-      </w:r>
-      <w:proofErr w:type="spellStart"/>
-      <w:r>
-        <w:t>vvc_methods_pkg</w:t>
-      </w:r>
-      <w:proofErr w:type="spellEnd"/>
-      <w:r>
-        <w:t xml:space="preserve"> (dedicated this VVC), and </w:t>
-      </w:r>
-      <w:proofErr w:type="spellStart"/>
-      <w:r>
-        <w:t>uvvm_vvc_framework.</w:t>
+        <w:t>All VVC procedures are defined in vvc_methods_pkg (dedicated this VVC), and uvvm_vvc_framework.</w:t>
       </w:r>
       <w:r>
         <w:t>td_vvc_framework_common_methods_pkg</w:t>
       </w:r>
-      <w:proofErr w:type="spellEnd"/>
       <w:r>
         <w:t xml:space="preserve"> (common VVC procedures)</w:t>
       </w:r>
@@ -7911,15 +7472,7 @@
     </w:p>
     <w:p>
       <w:r>
-        <w:t xml:space="preserve">It is also possible to send a multicast to all instances of a VVC with ALL_INSTANCES as parameter for </w:t>
-      </w:r>
-      <w:proofErr w:type="spellStart"/>
-      <w:r>
-        <w:t>vvc_instance_idx</w:t>
-      </w:r>
-      <w:proofErr w:type="spellEnd"/>
-      <w:r>
-        <w:t>.</w:t>
+        <w:t>It is also possible to send a multicast to all instances of a VVC with ALL_INSTANCES as parameter for vvc_instance_idx.</w:t>
       </w:r>
     </w:p>
     <w:p>
@@ -7951,7 +7504,7 @@
     </w:p>
     <w:p>
       <w:pPr>
-        <w:pStyle w:val="Heading1"/>
+        <w:pStyle w:val="Overskrift1"/>
         <w:rPr>
           <w:rFonts w:ascii="Helvetica" w:hAnsi="Helvetica" w:cs="Helvetica"/>
         </w:rPr>
@@ -8070,7 +7623,6 @@
                 <w:szCs w:val="16"/>
               </w:rPr>
             </w:pPr>
-            <w:proofErr w:type="spellStart"/>
             <w:r>
               <w:rPr>
                 <w:rFonts w:cs="Helvetica"/>
@@ -8104,7 +7656,6 @@
               </w:rPr>
               <w:t>clock</w:t>
             </w:r>
-            <w:proofErr w:type="spellEnd"/>
             <w:r>
               <w:rPr>
                 <w:rFonts w:cs="Helvetica"/>
@@ -8158,7 +7709,6 @@
                 <w:szCs w:val="15"/>
               </w:rPr>
             </w:pPr>
-            <w:proofErr w:type="spellStart"/>
             <w:r>
               <w:rPr>
                 <w:rFonts w:cs="Helvetica"/>
@@ -8187,7 +7737,6 @@
               </w:rPr>
               <w:t>clock</w:t>
             </w:r>
-            <w:proofErr w:type="spellEnd"/>
             <w:r>
               <w:rPr>
                 <w:rFonts w:cs="Helvetica"/>
@@ -8205,9 +7754,8 @@
                 <w:sz w:val="15"/>
                 <w:szCs w:val="15"/>
               </w:rPr>
-              <w:t xml:space="preserve">VVCT, </w:t>
-            </w:r>
-            <w:proofErr w:type="spellStart"/>
+              <w:t>VVCT, vvc_</w:t>
+            </w:r>
             <w:r>
               <w:rPr>
                 <w:rFonts w:cs="Helvetica"/>
@@ -8215,7 +7763,7 @@
                 <w:sz w:val="15"/>
                 <w:szCs w:val="15"/>
               </w:rPr>
-              <w:t>vvc_</w:t>
+              <w:t xml:space="preserve">instance_idx, </w:t>
             </w:r>
             <w:r>
               <w:rPr>
@@ -8224,9 +7772,8 @@
                 <w:sz w:val="15"/>
                 <w:szCs w:val="15"/>
               </w:rPr>
-              <w:t>instance_idx</w:t>
-            </w:r>
-            <w:proofErr w:type="spellEnd"/>
+              <w:t>msg</w:t>
+            </w:r>
             <w:r>
               <w:rPr>
                 <w:rFonts w:cs="Helvetica"/>
@@ -8234,9 +7781,8 @@
                 <w:sz w:val="15"/>
                 <w:szCs w:val="15"/>
               </w:rPr>
-              <w:t xml:space="preserve">, </w:t>
-            </w:r>
-            <w:proofErr w:type="spellStart"/>
+              <w:t>, [scope]</w:t>
+            </w:r>
             <w:r>
               <w:rPr>
                 <w:rFonts w:cs="Helvetica"/>
@@ -8244,25 +7790,6 @@
                 <w:sz w:val="15"/>
                 <w:szCs w:val="15"/>
               </w:rPr>
-              <w:t>msg</w:t>
-            </w:r>
-            <w:proofErr w:type="spellEnd"/>
-            <w:r>
-              <w:rPr>
-                <w:rFonts w:cs="Helvetica"/>
-                <w:b/>
-                <w:sz w:val="15"/>
-                <w:szCs w:val="15"/>
-              </w:rPr>
-              <w:t>, [scope]</w:t>
-            </w:r>
-            <w:r>
-              <w:rPr>
-                <w:rFonts w:cs="Helvetica"/>
-                <w:b/>
-                <w:sz w:val="15"/>
-                <w:szCs w:val="15"/>
-              </w:rPr>
               <w:t>)</w:t>
             </w:r>
           </w:p>
@@ -8322,7 +7849,6 @@
               </w:rPr>
               <w:t xml:space="preserve">procedure adds a </w:t>
             </w:r>
-            <w:proofErr w:type="spellStart"/>
             <w:r>
               <w:rPr>
                 <w:rFonts w:cs="Helvetica"/>
@@ -8347,7 +7873,6 @@
               </w:rPr>
               <w:t>clock</w:t>
             </w:r>
-            <w:proofErr w:type="spellEnd"/>
             <w:r>
               <w:rPr>
                 <w:rFonts w:cs="Helvetica"/>
@@ -8388,7 +7913,6 @@
               </w:rPr>
               <w:t xml:space="preserve"> executor queue, which will run as soon as all preceding commands have completed. When the </w:t>
             </w:r>
-            <w:proofErr w:type="spellStart"/>
             <w:r>
               <w:rPr>
                 <w:rFonts w:cs="Helvetica"/>
@@ -8413,7 +7937,6 @@
               </w:rPr>
               <w:t>clock</w:t>
             </w:r>
-            <w:proofErr w:type="spellEnd"/>
             <w:r>
               <w:rPr>
                 <w:rFonts w:cs="Helvetica"/>
@@ -8501,7 +8024,6 @@
               </w:rPr>
               <w:t xml:space="preserve">    </w:t>
             </w:r>
-            <w:proofErr w:type="spellStart"/>
             <w:r>
               <w:rPr>
                 <w:rFonts w:ascii="Courier New" w:hAnsi="Courier New" w:cs="Courier New"/>
@@ -8535,7 +8057,6 @@
               </w:rPr>
               <w:t>clock</w:t>
             </w:r>
-            <w:proofErr w:type="spellEnd"/>
             <w:r>
               <w:rPr>
                 <w:rFonts w:ascii="Courier New" w:hAnsi="Courier New" w:cs="Courier New"/>
@@ -8650,7 +8171,6 @@
                 <w:szCs w:val="14"/>
               </w:rPr>
             </w:pPr>
-            <w:proofErr w:type="spellStart"/>
             <w:r>
               <w:rPr>
                 <w:rFonts w:cs="Helvetica"/>
@@ -8684,7 +8204,6 @@
               </w:rPr>
               <w:t>clock</w:t>
             </w:r>
-            <w:proofErr w:type="spellEnd"/>
             <w:r>
               <w:rPr>
                 <w:rFonts w:cs="Helvetica"/>
@@ -8739,7 +8258,6 @@
                 <w:szCs w:val="15"/>
               </w:rPr>
             </w:pPr>
-            <w:proofErr w:type="spellStart"/>
             <w:r>
               <w:rPr>
                 <w:rFonts w:cs="Helvetica"/>
@@ -8767,7 +8285,6 @@
               </w:rPr>
               <w:t>clock</w:t>
             </w:r>
-            <w:proofErr w:type="spellEnd"/>
             <w:r>
               <w:rPr>
                 <w:rFonts w:cs="Helvetica"/>
@@ -8775,9 +8292,8 @@
                 <w:sz w:val="15"/>
                 <w:szCs w:val="15"/>
               </w:rPr>
-              <w:t xml:space="preserve"> (VVCT, </w:t>
-            </w:r>
-            <w:proofErr w:type="spellStart"/>
+              <w:t xml:space="preserve"> (VVCT, vvc_instance_idx, msg</w:t>
+            </w:r>
             <w:r>
               <w:rPr>
                 <w:rFonts w:cs="Helvetica"/>
@@ -8785,9 +8301,8 @@
                 <w:sz w:val="15"/>
                 <w:szCs w:val="15"/>
               </w:rPr>
-              <w:t>vvc_instance_idx</w:t>
-            </w:r>
-            <w:proofErr w:type="spellEnd"/>
+              <w:t>, [scope]</w:t>
+            </w:r>
             <w:r>
               <w:rPr>
                 <w:rFonts w:cs="Helvetica"/>
@@ -8795,35 +8310,6 @@
                 <w:sz w:val="15"/>
                 <w:szCs w:val="15"/>
               </w:rPr>
-              <w:t xml:space="preserve">, </w:t>
-            </w:r>
-            <w:proofErr w:type="spellStart"/>
-            <w:r>
-              <w:rPr>
-                <w:rFonts w:cs="Helvetica"/>
-                <w:b/>
-                <w:sz w:val="15"/>
-                <w:szCs w:val="15"/>
-              </w:rPr>
-              <w:t>msg</w:t>
-            </w:r>
-            <w:proofErr w:type="spellEnd"/>
-            <w:r>
-              <w:rPr>
-                <w:rFonts w:cs="Helvetica"/>
-                <w:b/>
-                <w:sz w:val="15"/>
-                <w:szCs w:val="15"/>
-              </w:rPr>
-              <w:t>, [scope]</w:t>
-            </w:r>
-            <w:r>
-              <w:rPr>
-                <w:rFonts w:cs="Helvetica"/>
-                <w:b/>
-                <w:sz w:val="15"/>
-                <w:szCs w:val="15"/>
-              </w:rPr>
               <w:t>)</w:t>
             </w:r>
           </w:p>
@@ -8876,7 +8362,6 @@
               </w:rPr>
               <w:t xml:space="preserve">procedure adds a </w:t>
             </w:r>
-            <w:proofErr w:type="spellStart"/>
             <w:r>
               <w:rPr>
                 <w:rFonts w:cs="Helvetica"/>
@@ -8901,7 +8386,6 @@
               </w:rPr>
               <w:t>clock</w:t>
             </w:r>
-            <w:proofErr w:type="spellEnd"/>
             <w:r>
               <w:rPr>
                 <w:rFonts w:cs="Helvetica"/>
@@ -8942,7 +8426,6 @@
               </w:rPr>
               <w:t xml:space="preserve"> executor queue, which will run as soon as all preceding commands have completed. When the </w:t>
             </w:r>
-            <w:proofErr w:type="spellStart"/>
             <w:r>
               <w:rPr>
                 <w:rFonts w:cs="Helvetica"/>
@@ -8967,7 +8450,6 @@
               </w:rPr>
               <w:t>clock</w:t>
             </w:r>
-            <w:proofErr w:type="spellEnd"/>
             <w:r>
               <w:rPr>
                 <w:rFonts w:cs="Helvetica"/>
@@ -9063,7 +8545,6 @@
               </w:rPr>
               <w:t xml:space="preserve">    </w:t>
             </w:r>
-            <w:proofErr w:type="spellStart"/>
             <w:r>
               <w:rPr>
                 <w:rFonts w:ascii="Courier New" w:hAnsi="Courier New" w:cs="Courier New"/>
@@ -9097,7 +8578,6 @@
               </w:rPr>
               <w:t>clock</w:t>
             </w:r>
-            <w:proofErr w:type="spellEnd"/>
             <w:r>
               <w:rPr>
                 <w:rFonts w:ascii="Courier New" w:hAnsi="Courier New" w:cs="Courier New"/>
@@ -9163,15 +8643,7 @@
                 <w:sz w:val="15"/>
                 <w:szCs w:val="15"/>
               </w:rPr>
-              <w:t xml:space="preserve"> </w:t>
-            </w:r>
-            <w:r>
-              <w:rPr>
-                <w:rFonts w:ascii="Courier New" w:hAnsi="Courier New" w:cs="Courier New"/>
-                <w:sz w:val="15"/>
-                <w:szCs w:val="15"/>
-              </w:rPr>
-              <w:t>C_SCOPE</w:t>
+              <w:t xml:space="preserve"> C_SCOPE</w:t>
             </w:r>
             <w:r>
               <w:rPr>
@@ -9222,7 +8694,6 @@
                 <w:szCs w:val="14"/>
               </w:rPr>
             </w:pPr>
-            <w:proofErr w:type="spellStart"/>
             <w:r>
               <w:rPr>
                 <w:rFonts w:cs="Helvetica"/>
@@ -9256,7 +8727,6 @@
               </w:rPr>
               <w:t>period</w:t>
             </w:r>
-            <w:proofErr w:type="spellEnd"/>
             <w:r>
               <w:rPr>
                 <w:rFonts w:cs="Helvetica"/>
@@ -9311,7 +8781,6 @@
                 <w:szCs w:val="15"/>
               </w:rPr>
             </w:pPr>
-            <w:proofErr w:type="spellStart"/>
             <w:r>
               <w:rPr>
                 <w:rFonts w:cs="Helvetica"/>
@@ -9339,7 +8808,6 @@
               </w:rPr>
               <w:t>lock_period</w:t>
             </w:r>
-            <w:proofErr w:type="spellEnd"/>
             <w:r>
               <w:rPr>
                 <w:rFonts w:cs="Helvetica"/>
@@ -9347,9 +8815,8 @@
                 <w:sz w:val="15"/>
                 <w:szCs w:val="15"/>
               </w:rPr>
-              <w:t xml:space="preserve"> (VVCT, </w:t>
-            </w:r>
-            <w:proofErr w:type="spellStart"/>
+              <w:t xml:space="preserve"> (VVCT, vvc_instance_idx, </w:t>
+            </w:r>
             <w:r>
               <w:rPr>
                 <w:rFonts w:cs="Helvetica"/>
@@ -9357,9 +8824,8 @@
                 <w:sz w:val="15"/>
                 <w:szCs w:val="15"/>
               </w:rPr>
-              <w:t>vvc_instance_idx</w:t>
-            </w:r>
-            <w:proofErr w:type="spellEnd"/>
+              <w:t>clock_period</w:t>
+            </w:r>
             <w:r>
               <w:rPr>
                 <w:rFonts w:cs="Helvetica"/>
@@ -9367,9 +8833,8 @@
                 <w:sz w:val="15"/>
                 <w:szCs w:val="15"/>
               </w:rPr>
-              <w:t xml:space="preserve">, </w:t>
-            </w:r>
-            <w:proofErr w:type="spellStart"/>
+              <w:t>, msg</w:t>
+            </w:r>
             <w:r>
               <w:rPr>
                 <w:rFonts w:cs="Helvetica"/>
@@ -9377,9 +8842,8 @@
                 <w:sz w:val="15"/>
                 <w:szCs w:val="15"/>
               </w:rPr>
-              <w:t>clock_period</w:t>
-            </w:r>
-            <w:proofErr w:type="spellEnd"/>
+              <w:t>, [scope]</w:t>
+            </w:r>
             <w:r>
               <w:rPr>
                 <w:rFonts w:cs="Helvetica"/>
@@ -9387,35 +8851,6 @@
                 <w:sz w:val="15"/>
                 <w:szCs w:val="15"/>
               </w:rPr>
-              <w:t xml:space="preserve">, </w:t>
-            </w:r>
-            <w:proofErr w:type="spellStart"/>
-            <w:r>
-              <w:rPr>
-                <w:rFonts w:cs="Helvetica"/>
-                <w:b/>
-                <w:sz w:val="15"/>
-                <w:szCs w:val="15"/>
-              </w:rPr>
-              <w:t>msg</w:t>
-            </w:r>
-            <w:proofErr w:type="spellEnd"/>
-            <w:r>
-              <w:rPr>
-                <w:rFonts w:cs="Helvetica"/>
-                <w:b/>
-                <w:sz w:val="15"/>
-                <w:szCs w:val="15"/>
-              </w:rPr>
-              <w:t>, [scope]</w:t>
-            </w:r>
-            <w:r>
-              <w:rPr>
-                <w:rFonts w:cs="Helvetica"/>
-                <w:b/>
-                <w:sz w:val="15"/>
-                <w:szCs w:val="15"/>
-              </w:rPr>
               <w:t>)</w:t>
             </w:r>
           </w:p>
@@ -9468,7 +8903,6 @@
               </w:rPr>
               <w:t xml:space="preserve"> procedure adds a </w:t>
             </w:r>
-            <w:proofErr w:type="spellStart"/>
             <w:r>
               <w:rPr>
                 <w:rFonts w:cs="Helvetica"/>
@@ -9509,7 +8943,6 @@
               </w:rPr>
               <w:t>period</w:t>
             </w:r>
-            <w:proofErr w:type="spellEnd"/>
             <w:r>
               <w:rPr>
                 <w:rFonts w:cs="Helvetica"/>
@@ -9550,7 +8983,6 @@
               </w:rPr>
               <w:t xml:space="preserve"> executor queue, which will run as soon as all preceding commands have completed. When the </w:t>
             </w:r>
-            <w:proofErr w:type="spellStart"/>
             <w:r>
               <w:rPr>
                 <w:rFonts w:cs="Helvetica"/>
@@ -9591,7 +9023,6 @@
               </w:rPr>
               <w:t>period</w:t>
             </w:r>
-            <w:proofErr w:type="spellEnd"/>
             <w:r>
               <w:rPr>
                 <w:rFonts w:cs="Helvetica"/>
@@ -9679,7 +9110,6 @@
               </w:rPr>
               <w:t xml:space="preserve">    </w:t>
             </w:r>
-            <w:proofErr w:type="spellStart"/>
             <w:r>
               <w:rPr>
                 <w:rFonts w:ascii="Courier New" w:hAnsi="Courier New" w:cs="Courier New"/>
@@ -9713,7 +9143,6 @@
               </w:rPr>
               <w:t>period</w:t>
             </w:r>
-            <w:proofErr w:type="spellEnd"/>
             <w:r>
               <w:rPr>
                 <w:rFonts w:ascii="Courier New" w:hAnsi="Courier New" w:cs="Courier New"/>
@@ -9777,15 +9206,7 @@
                 <w:sz w:val="15"/>
                 <w:szCs w:val="15"/>
               </w:rPr>
-              <w:t xml:space="preserve">, </w:t>
-            </w:r>
-            <w:r>
-              <w:rPr>
-                <w:rFonts w:ascii="Courier New" w:hAnsi="Courier New" w:cs="Courier New"/>
-                <w:sz w:val="15"/>
-                <w:szCs w:val="15"/>
-              </w:rPr>
-              <w:t>C_SCOPE</w:t>
+              <w:t>, C_SCOPE</w:t>
             </w:r>
             <w:r>
               <w:rPr>
@@ -9837,7 +9258,6 @@
                 <w:szCs w:val="14"/>
               </w:rPr>
             </w:pPr>
-            <w:proofErr w:type="spellStart"/>
             <w:r>
               <w:rPr>
                 <w:rFonts w:cs="Helvetica"/>
@@ -9855,7 +9275,6 @@
               </w:rPr>
               <w:t>time</w:t>
             </w:r>
-            <w:proofErr w:type="spellEnd"/>
             <w:r>
               <w:rPr>
                 <w:rFonts w:cs="Helvetica"/>
@@ -9911,7 +9330,6 @@
                 <w:szCs w:val="15"/>
               </w:rPr>
             </w:pPr>
-            <w:proofErr w:type="spellStart"/>
             <w:r>
               <w:rPr>
                 <w:rFonts w:cs="Helvetica"/>
@@ -9921,7 +9339,6 @@
               </w:rPr>
               <w:t>set_clock_high_time</w:t>
             </w:r>
-            <w:proofErr w:type="spellEnd"/>
             <w:r>
               <w:rPr>
                 <w:rFonts w:cs="Helvetica"/>
@@ -9929,9 +9346,8 @@
                 <w:sz w:val="15"/>
                 <w:szCs w:val="15"/>
               </w:rPr>
-              <w:t xml:space="preserve"> (VVCT, </w:t>
-            </w:r>
-            <w:proofErr w:type="spellStart"/>
+              <w:t xml:space="preserve"> (VVCT, vvc_instance_idx, </w:t>
+            </w:r>
             <w:r>
               <w:rPr>
                 <w:rFonts w:cs="Helvetica"/>
@@ -9939,9 +9355,8 @@
                 <w:sz w:val="15"/>
                 <w:szCs w:val="15"/>
               </w:rPr>
-              <w:t>vvc_instance_idx</w:t>
-            </w:r>
-            <w:proofErr w:type="spellEnd"/>
+              <w:t>clock_high_time</w:t>
+            </w:r>
             <w:r>
               <w:rPr>
                 <w:rFonts w:cs="Helvetica"/>
@@ -9949,9 +9364,8 @@
                 <w:sz w:val="15"/>
                 <w:szCs w:val="15"/>
               </w:rPr>
-              <w:t xml:space="preserve">, </w:t>
-            </w:r>
-            <w:proofErr w:type="spellStart"/>
+              <w:t>, msg</w:t>
+            </w:r>
             <w:r>
               <w:rPr>
                 <w:rFonts w:cs="Helvetica"/>
@@ -9959,9 +9373,8 @@
                 <w:sz w:val="15"/>
                 <w:szCs w:val="15"/>
               </w:rPr>
-              <w:t>clock_high_time</w:t>
-            </w:r>
-            <w:proofErr w:type="spellEnd"/>
+              <w:t>, [scope]</w:t>
+            </w:r>
             <w:r>
               <w:rPr>
                 <w:rFonts w:cs="Helvetica"/>
@@ -9969,35 +9382,6 @@
                 <w:sz w:val="15"/>
                 <w:szCs w:val="15"/>
               </w:rPr>
-              <w:t xml:space="preserve">, </w:t>
-            </w:r>
-            <w:proofErr w:type="spellStart"/>
-            <w:r>
-              <w:rPr>
-                <w:rFonts w:cs="Helvetica"/>
-                <w:b/>
-                <w:sz w:val="15"/>
-                <w:szCs w:val="15"/>
-              </w:rPr>
-              <w:t>msg</w:t>
-            </w:r>
-            <w:proofErr w:type="spellEnd"/>
-            <w:r>
-              <w:rPr>
-                <w:rFonts w:cs="Helvetica"/>
-                <w:b/>
-                <w:sz w:val="15"/>
-                <w:szCs w:val="15"/>
-              </w:rPr>
-              <w:t>, [scope]</w:t>
-            </w:r>
-            <w:r>
-              <w:rPr>
-                <w:rFonts w:cs="Helvetica"/>
-                <w:b/>
-                <w:sz w:val="15"/>
-                <w:szCs w:val="15"/>
-              </w:rPr>
               <w:t>)</w:t>
             </w:r>
           </w:p>
@@ -10050,7 +9434,6 @@
               </w:rPr>
               <w:t xml:space="preserve"> procedure adds a </w:t>
             </w:r>
-            <w:proofErr w:type="spellStart"/>
             <w:r>
               <w:rPr>
                 <w:rFonts w:cs="Helvetica"/>
@@ -10059,7 +9442,6 @@
               </w:rPr>
               <w:t>set_clock_high_time</w:t>
             </w:r>
-            <w:proofErr w:type="spellEnd"/>
             <w:r>
               <w:rPr>
                 <w:rFonts w:cs="Helvetica"/>
@@ -10208,7 +9590,6 @@
               </w:rPr>
               <w:t xml:space="preserve">    </w:t>
             </w:r>
-            <w:proofErr w:type="spellStart"/>
             <w:r>
               <w:rPr>
                 <w:rFonts w:ascii="Courier New" w:hAnsi="Courier New" w:cs="Courier New"/>
@@ -10217,7 +9598,6 @@
               </w:rPr>
               <w:t>set_clock_high_time</w:t>
             </w:r>
-            <w:proofErr w:type="spellEnd"/>
             <w:r>
               <w:rPr>
                 <w:rFonts w:ascii="Courier New" w:hAnsi="Courier New" w:cs="Courier New"/>
@@ -10288,18 +9668,8 @@
                 <w:sz w:val="15"/>
                 <w:szCs w:val="15"/>
               </w:rPr>
-              <w:t xml:space="preserve">, </w:t>
-            </w:r>
-            <w:r>
-              <w:rPr>
-                <w:rFonts w:ascii="Courier New" w:hAnsi="Courier New" w:cs="Courier New"/>
-                <w:sz w:val="15"/>
-                <w:szCs w:val="15"/>
-              </w:rPr>
-              <w:t>C_SCOPE</w:t>
-            </w:r>
-            <w:bookmarkStart w:id="1" w:name="_GoBack"/>
-            <w:bookmarkEnd w:id="1"/>
+              <w:t>, C_SCOPE</w:t>
+            </w:r>
             <w:r>
               <w:rPr>
                 <w:rFonts w:ascii="Courier New" w:hAnsi="Courier New" w:cs="Courier New"/>
@@ -10314,7 +9684,7 @@
     </w:tbl>
     <w:p>
       <w:pPr>
-        <w:pStyle w:val="Heading1"/>
+        <w:pStyle w:val="Overskrift1"/>
         <w:numPr>
           <w:ilvl w:val="0"/>
           <w:numId w:val="0"/>
@@ -10327,7 +9697,7 @@
     </w:p>
     <w:p>
       <w:pPr>
-        <w:pStyle w:val="Heading1"/>
+        <w:pStyle w:val="Overskrift1"/>
         <w:rPr>
           <w:rFonts w:ascii="Helvetica" w:hAnsi="Helvetica" w:cs="Helvetica"/>
         </w:rPr>
@@ -10536,7 +9906,6 @@
                 <w:szCs w:val="18"/>
               </w:rPr>
             </w:pPr>
-            <w:proofErr w:type="spellStart"/>
             <w:r>
               <w:rPr>
                 <w:rFonts w:cs="Helvetica"/>
@@ -10545,7 +9914,6 @@
               </w:rPr>
               <w:t>inter_bfm_delay</w:t>
             </w:r>
-            <w:proofErr w:type="spellEnd"/>
           </w:p>
         </w:tc>
         <w:tc>
@@ -10569,7 +9937,6 @@
                 <w:szCs w:val="18"/>
               </w:rPr>
             </w:pPr>
-            <w:proofErr w:type="spellStart"/>
             <w:r>
               <w:rPr>
                 <w:rFonts w:cs="Helvetica"/>
@@ -10586,7 +9953,6 @@
               </w:rPr>
               <w:t>inter_bfm_delay</w:t>
             </w:r>
-            <w:proofErr w:type="spellEnd"/>
           </w:p>
         </w:tc>
         <w:tc>
@@ -10749,34 +10115,16 @@
                 <w:szCs w:val="18"/>
               </w:rPr>
               <w:br/>
-              <w:t xml:space="preserve">Any </w:t>
-            </w:r>
-            <w:proofErr w:type="spellStart"/>
+              <w:t>Any insert_</w:t>
+            </w:r>
+            <w:proofErr w:type="gramStart"/>
             <w:r>
               <w:rPr>
                 <w:rFonts w:cs="Helvetica"/>
                 <w:sz w:val="15"/>
                 <w:szCs w:val="18"/>
               </w:rPr>
-              <w:t>insert_</w:t>
-            </w:r>
-            <w:proofErr w:type="gramStart"/>
-            <w:r>
-              <w:rPr>
-                <w:rFonts w:cs="Helvetica"/>
-                <w:sz w:val="15"/>
-                <w:szCs w:val="18"/>
-              </w:rPr>
-              <w:t>delay</w:t>
-            </w:r>
-            <w:proofErr w:type="spellEnd"/>
-            <w:r>
-              <w:rPr>
-                <w:rFonts w:cs="Helvetica"/>
-                <w:sz w:val="15"/>
-                <w:szCs w:val="18"/>
-              </w:rPr>
-              <w:t>(</w:t>
+              <w:t>delay(</w:t>
             </w:r>
             <w:proofErr w:type="gramEnd"/>
             <w:r>
@@ -10816,7 +10164,6 @@
                 <w:szCs w:val="18"/>
               </w:rPr>
             </w:pPr>
-            <w:proofErr w:type="spellStart"/>
             <w:r>
               <w:rPr>
                 <w:rFonts w:cs="Helvetica"/>
@@ -10825,7 +10172,6 @@
               </w:rPr>
               <w:t>cmd_queue_count_max</w:t>
             </w:r>
-            <w:proofErr w:type="spellEnd"/>
           </w:p>
         </w:tc>
         <w:tc>
@@ -10958,7 +10304,6 @@
                 <w:szCs w:val="18"/>
               </w:rPr>
             </w:pPr>
-            <w:proofErr w:type="spellStart"/>
             <w:r>
               <w:rPr>
                 <w:rFonts w:cs="Helvetica"/>
@@ -10975,7 +10320,6 @@
               </w:rPr>
               <w:t>threshold</w:t>
             </w:r>
-            <w:proofErr w:type="spellEnd"/>
           </w:p>
         </w:tc>
         <w:tc>
@@ -11077,16 +10421,15 @@
                 <w:sz w:val="15"/>
                 <w:szCs w:val="18"/>
               </w:rPr>
-              <w:t>An alert with severity “</w:t>
-            </w:r>
-            <w:proofErr w:type="spellStart"/>
+              <w:t>An alert with severity “cmd_queue_count_</w:t>
+            </w:r>
             <w:r>
               <w:rPr>
                 <w:rFonts w:cs="Helvetica"/>
                 <w:sz w:val="15"/>
                 <w:szCs w:val="18"/>
               </w:rPr>
-              <w:t>cmd_queue_count_</w:t>
+              <w:t>threshold</w:t>
             </w:r>
             <w:r>
               <w:rPr>
@@ -11094,24 +10437,7 @@
                 <w:sz w:val="15"/>
                 <w:szCs w:val="18"/>
               </w:rPr>
-              <w:t>threshold</w:t>
-            </w:r>
-            <w:r>
-              <w:rPr>
-                <w:rFonts w:cs="Helvetica"/>
-                <w:sz w:val="15"/>
-                <w:szCs w:val="18"/>
-              </w:rPr>
-              <w:t>_severity</w:t>
-            </w:r>
-            <w:proofErr w:type="spellEnd"/>
-            <w:r>
-              <w:rPr>
-                <w:rFonts w:cs="Helvetica"/>
-                <w:sz w:val="15"/>
-                <w:szCs w:val="18"/>
-              </w:rPr>
-              <w:t>” will be issued if command queue exceeds this count. Used for early warning if command queue is almost full. Will be ignored if set to 0.</w:t>
+              <w:t>_severity” will be issued if command queue exceeds this count. Used for early warning if command queue is almost full. Will be ignored if set to 0.</w:t>
             </w:r>
           </w:p>
         </w:tc>
@@ -11142,7 +10468,6 @@
                 <w:szCs w:val="18"/>
               </w:rPr>
             </w:pPr>
-            <w:proofErr w:type="spellStart"/>
             <w:r>
               <w:rPr>
                 <w:rFonts w:cs="Helvetica"/>
@@ -11159,7 +10484,6 @@
               </w:rPr>
               <w:t>_severity</w:t>
             </w:r>
-            <w:proofErr w:type="spellEnd"/>
           </w:p>
         </w:tc>
         <w:tc>
@@ -11183,7 +10507,6 @@
                 <w:szCs w:val="18"/>
               </w:rPr>
             </w:pPr>
-            <w:proofErr w:type="spellStart"/>
             <w:r>
               <w:rPr>
                 <w:rFonts w:cs="Helvetica"/>
@@ -11192,7 +10515,6 @@
               </w:rPr>
               <w:t>t_alert_level</w:t>
             </w:r>
-            <w:proofErr w:type="spellEnd"/>
           </w:p>
         </w:tc>
         <w:tc>
@@ -11279,18 +10601,8 @@
                 <w:sz w:val="15"/>
                 <w:szCs w:val="18"/>
               </w:rPr>
-              <w:t xml:space="preserve">eding </w:t>
-            </w:r>
-            <w:proofErr w:type="spellStart"/>
-            <w:r>
-              <w:rPr>
-                <w:rFonts w:cs="Helvetica"/>
-                <w:sz w:val="15"/>
-                <w:szCs w:val="18"/>
-              </w:rPr>
-              <w:t>cmd_queue_count_threshold</w:t>
-            </w:r>
-            <w:proofErr w:type="spellEnd"/>
+              <w:t>eding cmd_queue_count_threshold</w:t>
+            </w:r>
           </w:p>
         </w:tc>
       </w:tr>
@@ -11316,7 +10628,6 @@
                 <w:szCs w:val="18"/>
               </w:rPr>
             </w:pPr>
-            <w:proofErr w:type="spellStart"/>
             <w:r>
               <w:rPr>
                 <w:rFonts w:cs="Helvetica"/>
@@ -11333,7 +10644,6 @@
               </w:rPr>
               <w:t>_queue_count_max</w:t>
             </w:r>
-            <w:proofErr w:type="spellEnd"/>
           </w:p>
         </w:tc>
         <w:tc>
@@ -11451,43 +10761,7 @@
                 <w:sz w:val="15"/>
                 <w:szCs w:val="18"/>
               </w:rPr>
-              <w:t xml:space="preserve">Maximum number of </w:t>
-            </w:r>
-            <w:proofErr w:type="spellStart"/>
-            <w:r>
-              <w:rPr>
-                <w:rFonts w:cs="Helvetica"/>
-                <w:sz w:val="15"/>
-                <w:szCs w:val="18"/>
-              </w:rPr>
-              <w:t>unfetched</w:t>
-            </w:r>
-            <w:proofErr w:type="spellEnd"/>
-            <w:r>
-              <w:rPr>
-                <w:rFonts w:cs="Helvetica"/>
-                <w:sz w:val="15"/>
-                <w:szCs w:val="18"/>
-              </w:rPr>
-              <w:t xml:space="preserve"> results before </w:t>
-            </w:r>
-            <w:proofErr w:type="spellStart"/>
-            <w:r>
-              <w:rPr>
-                <w:rFonts w:cs="Helvetica"/>
-                <w:sz w:val="15"/>
-                <w:szCs w:val="18"/>
-              </w:rPr>
-              <w:t>result_queue</w:t>
-            </w:r>
-            <w:proofErr w:type="spellEnd"/>
-            <w:r>
-              <w:rPr>
-                <w:rFonts w:cs="Helvetica"/>
-                <w:sz w:val="15"/>
-                <w:szCs w:val="18"/>
-              </w:rPr>
-              <w:t xml:space="preserve"> is full.</w:t>
+              <w:t>Maximum number of unfetched results before result_queue is full.</w:t>
             </w:r>
           </w:p>
         </w:tc>
@@ -11514,7 +10788,6 @@
                 <w:szCs w:val="18"/>
               </w:rPr>
             </w:pPr>
-            <w:proofErr w:type="spellStart"/>
             <w:r>
               <w:rPr>
                 <w:rFonts w:cs="Helvetica"/>
@@ -11539,7 +10812,6 @@
               </w:rPr>
               <w:t>threshold</w:t>
             </w:r>
-            <w:proofErr w:type="spellEnd"/>
           </w:p>
         </w:tc>
         <w:tc>
@@ -11657,25 +10929,7 @@
                 <w:sz w:val="15"/>
                 <w:szCs w:val="18"/>
               </w:rPr>
-              <w:t>An alert with severity '</w:t>
-            </w:r>
-            <w:proofErr w:type="spellStart"/>
-            <w:r>
-              <w:rPr>
-                <w:rFonts w:cs="Helvetica"/>
-                <w:sz w:val="15"/>
-                <w:szCs w:val="18"/>
-              </w:rPr>
-              <w:t>result_queue_count_threshold_severity</w:t>
-            </w:r>
-            <w:proofErr w:type="spellEnd"/>
-            <w:r>
-              <w:rPr>
-                <w:rFonts w:cs="Helvetica"/>
-                <w:sz w:val="15"/>
-                <w:szCs w:val="18"/>
-              </w:rPr>
-              <w:t xml:space="preserve">' will be issued if </w:t>
+              <w:t xml:space="preserve">An alert with severity 'result_queue_count_threshold_severity' will be issued if </w:t>
             </w:r>
             <w:r>
               <w:rPr>
@@ -11718,7 +10972,6 @@
                 <w:szCs w:val="18"/>
               </w:rPr>
             </w:pPr>
-            <w:proofErr w:type="spellStart"/>
             <w:r>
               <w:rPr>
                 <w:rFonts w:cs="Helvetica"/>
@@ -11743,7 +10996,6 @@
               </w:rPr>
               <w:t>_severity</w:t>
             </w:r>
-            <w:proofErr w:type="spellEnd"/>
           </w:p>
         </w:tc>
         <w:tc>
@@ -11767,7 +11019,6 @@
                 <w:szCs w:val="18"/>
               </w:rPr>
             </w:pPr>
-            <w:proofErr w:type="spellStart"/>
             <w:r>
               <w:rPr>
                 <w:rFonts w:cs="Helvetica"/>
@@ -11776,7 +11027,6 @@
               </w:rPr>
               <w:t>t_alert_level</w:t>
             </w:r>
-            <w:proofErr w:type="spellEnd"/>
           </w:p>
         </w:tc>
         <w:tc>
@@ -11871,18 +11121,8 @@
                 <w:sz w:val="15"/>
                 <w:szCs w:val="18"/>
               </w:rPr>
-              <w:t xml:space="preserve">Severity of alert to be initiated if exceeding </w:t>
-            </w:r>
-            <w:proofErr w:type="spellStart"/>
-            <w:r>
-              <w:rPr>
-                <w:rFonts w:cs="Helvetica"/>
-                <w:sz w:val="15"/>
-                <w:szCs w:val="18"/>
-              </w:rPr>
-              <w:t>result_queue_count_threshold</w:t>
-            </w:r>
-            <w:proofErr w:type="spellEnd"/>
+              <w:t>Severity of alert to be initiated if exceeding result_queue_count_threshold</w:t>
+            </w:r>
           </w:p>
         </w:tc>
       </w:tr>
@@ -11912,23 +11152,13 @@
                 <w:szCs w:val="18"/>
               </w:rPr>
             </w:pPr>
-            <w:proofErr w:type="spellStart"/>
             <w:r>
               <w:rPr>
                 <w:rFonts w:cs="Helvetica"/>
                 <w:sz w:val="15"/>
                 <w:szCs w:val="18"/>
               </w:rPr>
-              <w:t>bfm_config</w:t>
-            </w:r>
-            <w:proofErr w:type="spellEnd"/>
-            <w:r>
-              <w:rPr>
-                <w:rFonts w:cs="Helvetica"/>
-                <w:sz w:val="15"/>
-                <w:szCs w:val="18"/>
-              </w:rPr>
-              <w:t xml:space="preserve">               </w:t>
+              <w:t xml:space="preserve">bfm_config               </w:t>
             </w:r>
           </w:p>
         </w:tc>
@@ -11953,7 +11183,6 @@
                 <w:szCs w:val="18"/>
               </w:rPr>
             </w:pPr>
-            <w:proofErr w:type="spellStart"/>
             <w:r>
               <w:rPr>
                 <w:rFonts w:cs="Helvetica"/>
@@ -11970,7 +11199,6 @@
               </w:rPr>
               <w:t>bfm_config</w:t>
             </w:r>
-            <w:proofErr w:type="spellEnd"/>
           </w:p>
         </w:tc>
         <w:tc>
@@ -12097,23 +11325,13 @@
                 <w:szCs w:val="18"/>
               </w:rPr>
             </w:pPr>
-            <w:proofErr w:type="spellStart"/>
             <w:r>
               <w:rPr>
                 <w:rFonts w:cs="Helvetica"/>
                 <w:sz w:val="15"/>
                 <w:szCs w:val="18"/>
               </w:rPr>
-              <w:t>msg_id_panel</w:t>
-            </w:r>
-            <w:proofErr w:type="spellEnd"/>
-            <w:r>
-              <w:rPr>
-                <w:rFonts w:cs="Helvetica"/>
-                <w:sz w:val="15"/>
-                <w:szCs w:val="18"/>
-              </w:rPr>
-              <w:t xml:space="preserve">           </w:t>
+              <w:t xml:space="preserve">msg_id_panel           </w:t>
             </w:r>
           </w:p>
         </w:tc>
@@ -12139,7 +11357,6 @@
                 <w:szCs w:val="18"/>
               </w:rPr>
             </w:pPr>
-            <w:proofErr w:type="spellStart"/>
             <w:r>
               <w:rPr>
                 <w:rFonts w:cs="Helvetica"/>
@@ -12148,7 +11365,6 @@
               </w:rPr>
               <w:t>t_msg_id_panel</w:t>
             </w:r>
-            <w:proofErr w:type="spellEnd"/>
           </w:p>
         </w:tc>
         <w:tc>
@@ -12229,7 +11445,7 @@
     </w:tbl>
     <w:p>
       <w:pPr>
-        <w:pStyle w:val="Heading1"/>
+        <w:pStyle w:val="Overskrift1"/>
         <w:numPr>
           <w:ilvl w:val="0"/>
           <w:numId w:val="0"/>
@@ -12316,7 +11532,7 @@
     </w:p>
     <w:p>
       <w:pPr>
-        <w:pStyle w:val="Heading1"/>
+        <w:pStyle w:val="Overskrift1"/>
         <w:rPr>
           <w:rFonts w:ascii="Helvetica" w:hAnsi="Helvetica" w:cs="Helvetica"/>
         </w:rPr>
@@ -12333,21 +11549,13 @@
         <w:t>The current status of the VVC can be retrieved during simulation. This is achieved by reading from th</w:t>
       </w:r>
       <w:r>
-        <w:t xml:space="preserve">e shared variable </w:t>
-      </w:r>
-      <w:proofErr w:type="spellStart"/>
-      <w:r>
-        <w:t>shared_</w:t>
+        <w:t>e shared variable shared_</w:t>
       </w:r>
       <w:r>
         <w:t>clock_generator</w:t>
       </w:r>
       <w:r>
-        <w:t>_vvc_status</w:t>
-      </w:r>
-      <w:proofErr w:type="spellEnd"/>
-      <w:r>
-        <w:t xml:space="preserve"> record from the test sequencer. The record contents can be seen below:</w:t>
+        <w:t>_vvc_status record from the test sequencer. The record contents can be seen below:</w:t>
       </w:r>
     </w:p>
     <w:tbl>
@@ -12479,7 +11687,6 @@
                 <w:szCs w:val="18"/>
               </w:rPr>
             </w:pPr>
-            <w:proofErr w:type="spellStart"/>
             <w:r>
               <w:rPr>
                 <w:rFonts w:cs="Helvetica"/>
@@ -12488,7 +11695,6 @@
               </w:rPr>
               <w:t>current_cmd_idx</w:t>
             </w:r>
-            <w:proofErr w:type="spellEnd"/>
           </w:p>
         </w:tc>
         <w:tc>
@@ -12570,7 +11776,6 @@
                 <w:szCs w:val="18"/>
               </w:rPr>
             </w:pPr>
-            <w:proofErr w:type="spellStart"/>
             <w:r>
               <w:rPr>
                 <w:rFonts w:cs="Helvetica"/>
@@ -12579,7 +11784,6 @@
               </w:rPr>
               <w:t>previous_cmd_idx</w:t>
             </w:r>
-            <w:proofErr w:type="spellEnd"/>
           </w:p>
         </w:tc>
         <w:tc>
@@ -12662,7 +11866,6 @@
                 <w:szCs w:val="18"/>
               </w:rPr>
             </w:pPr>
-            <w:proofErr w:type="spellStart"/>
             <w:r>
               <w:rPr>
                 <w:rFonts w:cs="Helvetica"/>
@@ -12671,7 +11874,6 @@
               </w:rPr>
               <w:t>pending_cmd_cnt</w:t>
             </w:r>
-            <w:proofErr w:type="spellEnd"/>
           </w:p>
         </w:tc>
         <w:tc>
@@ -12746,7 +11948,7 @@
     </w:p>
     <w:p>
       <w:pPr>
-        <w:pStyle w:val="Heading1"/>
+        <w:pStyle w:val="Overskrift1"/>
         <w:numPr>
           <w:ilvl w:val="0"/>
           <w:numId w:val="0"/>
@@ -12759,7 +11961,7 @@
     </w:p>
     <w:p>
       <w:pPr>
-        <w:pStyle w:val="Heading1"/>
+        <w:pStyle w:val="Overskrift1"/>
         <w:numPr>
           <w:ilvl w:val="0"/>
           <w:numId w:val="0"/>
@@ -12772,7 +11974,7 @@
     </w:p>
     <w:p>
       <w:pPr>
-        <w:pStyle w:val="Heading1"/>
+        <w:pStyle w:val="Overskrift1"/>
         <w:numPr>
           <w:ilvl w:val="0"/>
           <w:numId w:val="0"/>
@@ -12785,7 +11987,7 @@
     </w:p>
     <w:p>
       <w:pPr>
-        <w:pStyle w:val="Heading1"/>
+        <w:pStyle w:val="Overskrift1"/>
         <w:numPr>
           <w:ilvl w:val="0"/>
           <w:numId w:val="0"/>
@@ -12798,7 +12000,7 @@
     </w:p>
     <w:p>
       <w:pPr>
-        <w:pStyle w:val="Heading1"/>
+        <w:pStyle w:val="Overskrift1"/>
         <w:rPr>
           <w:rFonts w:ascii="Helvetica" w:hAnsi="Helvetica" w:cs="Helvetica"/>
         </w:rPr>
@@ -12813,20 +12015,12 @@
     </w:p>
     <w:p>
       <w:r>
-        <w:t>Additional documentation about UVVM and its features can be found under “/</w:t>
-      </w:r>
-      <w:proofErr w:type="spellStart"/>
-      <w:r>
-        <w:t>uvvm_vvc_framework</w:t>
-      </w:r>
-      <w:proofErr w:type="spellEnd"/>
-      <w:r>
-        <w:t>/doc/”.</w:t>
+        <w:t>Additional documentation about UVVM and its features can be found under “/uvvm_vvc_framework/doc/”.</w:t>
       </w:r>
     </w:p>
     <w:p>
       <w:pPr>
-        <w:pStyle w:val="Heading1"/>
+        <w:pStyle w:val="Overskrift1"/>
         <w:rPr>
           <w:rFonts w:ascii="Helvetica" w:hAnsi="Helvetica" w:cs="Helvetica"/>
         </w:rPr>
@@ -12879,7 +12073,7 @@
     </w:p>
     <w:p>
       <w:pPr>
-        <w:pStyle w:val="ListParagraph"/>
+        <w:pStyle w:val="Listeavsnitt"/>
         <w:numPr>
           <w:ilvl w:val="0"/>
           <w:numId w:val="40"/>
@@ -12896,7 +12090,6 @@
         </w:rPr>
         <w:t>UVVM Utility Library (UVVM-</w:t>
       </w:r>
-      <w:proofErr w:type="spellStart"/>
       <w:r>
         <w:rPr>
           <w:b/>
@@ -12904,7 +12097,6 @@
         </w:rPr>
         <w:t>Util</w:t>
       </w:r>
-      <w:proofErr w:type="spellEnd"/>
       <w:r>
         <w:rPr>
           <w:b/>
@@ -12943,7 +12135,7 @@
     </w:p>
     <w:p>
       <w:pPr>
-        <w:pStyle w:val="ListParagraph"/>
+        <w:pStyle w:val="Listeavsnitt"/>
         <w:numPr>
           <w:ilvl w:val="0"/>
           <w:numId w:val="40"/>
@@ -13008,40 +12200,16 @@
         <w:t>VVC,</w:t>
       </w:r>
       <w:r>
-        <w:t xml:space="preserve"> assure that </w:t>
-      </w:r>
-      <w:proofErr w:type="spellStart"/>
-      <w:r>
-        <w:t>uvvm_vvc_framework</w:t>
-      </w:r>
-      <w:proofErr w:type="spellEnd"/>
-      <w:r>
-        <w:t xml:space="preserve"> and</w:t>
+        <w:t xml:space="preserve"> assure that uvvm_vvc_framework and</w:t>
       </w:r>
       <w:r>
-        <w:t xml:space="preserve"> </w:t>
-      </w:r>
-      <w:proofErr w:type="spellStart"/>
-      <w:r>
-        <w:t>uvvm_util</w:t>
-      </w:r>
-      <w:proofErr w:type="spellEnd"/>
-      <w:r>
-        <w:t xml:space="preserve"> have been compiled.</w:t>
+        <w:t xml:space="preserve"> uvvm_util have been compiled.</w:t>
       </w:r>
     </w:p>
     <w:p/>
     <w:p>
       <w:r>
-        <w:t xml:space="preserve">See UVVM Essential Mechanisms located in </w:t>
-      </w:r>
-      <w:proofErr w:type="spellStart"/>
-      <w:r>
-        <w:t>uvvm_vvc_framework</w:t>
-      </w:r>
-      <w:proofErr w:type="spellEnd"/>
-      <w:r>
-        <w:t>/doc for information about compile scripts.</w:t>
+        <w:t>See UVVM Essential Mechanisms located in uvvm_vvc_framework/doc for information about compile scripts.</w:t>
       </w:r>
     </w:p>
     <w:p>
@@ -13238,7 +12406,6 @@
                 <w:sz w:val="15"/>
               </w:rPr>
             </w:pPr>
-            <w:proofErr w:type="spellStart"/>
             <w:r>
               <w:rPr>
                 <w:rFonts w:cs="Helvetica"/>
@@ -13253,7 +12420,6 @@
               </w:rPr>
               <w:t>clock_generator</w:t>
             </w:r>
-            <w:proofErr w:type="spellEnd"/>
           </w:p>
         </w:tc>
         <w:tc>
@@ -13273,7 +12439,6 @@
                 <w:sz w:val="15"/>
               </w:rPr>
             </w:pPr>
-            <w:proofErr w:type="spellStart"/>
             <w:r>
               <w:rPr>
                 <w:rFonts w:cs="Helvetica"/>
@@ -13281,7 +12446,6 @@
               </w:rPr>
               <w:t>vvc_cmd_pkg.vhd</w:t>
             </w:r>
-            <w:proofErr w:type="spellEnd"/>
           </w:p>
         </w:tc>
         <w:tc>
@@ -13342,7 +12506,6 @@
                 <w:sz w:val="15"/>
               </w:rPr>
             </w:pPr>
-            <w:proofErr w:type="spellStart"/>
             <w:r>
               <w:rPr>
                 <w:rFonts w:cs="Helvetica"/>
@@ -13357,7 +12520,6 @@
               </w:rPr>
               <w:t>clock_generator</w:t>
             </w:r>
-            <w:proofErr w:type="spellEnd"/>
           </w:p>
         </w:tc>
         <w:tc>
@@ -13486,7 +12648,6 @@
                 <w:sz w:val="15"/>
               </w:rPr>
             </w:pPr>
-            <w:proofErr w:type="spellStart"/>
             <w:r>
               <w:rPr>
                 <w:rFonts w:cs="Helvetica"/>
@@ -13501,7 +12662,6 @@
               </w:rPr>
               <w:t>clock_generator</w:t>
             </w:r>
-            <w:proofErr w:type="spellEnd"/>
           </w:p>
         </w:tc>
         <w:tc>
@@ -13630,7 +12790,6 @@
                 <w:sz w:val="15"/>
               </w:rPr>
             </w:pPr>
-            <w:proofErr w:type="spellStart"/>
             <w:r>
               <w:rPr>
                 <w:rFonts w:cs="Helvetica"/>
@@ -13645,7 +12804,6 @@
               </w:rPr>
               <w:t>clock_generator</w:t>
             </w:r>
-            <w:proofErr w:type="spellEnd"/>
           </w:p>
         </w:tc>
         <w:tc>
@@ -13665,7 +12823,6 @@
                 <w:sz w:val="15"/>
               </w:rPr>
             </w:pPr>
-            <w:proofErr w:type="spellStart"/>
             <w:r>
               <w:rPr>
                 <w:rFonts w:cs="Helvetica"/>
@@ -13673,7 +12830,6 @@
               </w:rPr>
               <w:t>vvc_methods_pkg.vhd</w:t>
             </w:r>
-            <w:proofErr w:type="spellEnd"/>
           </w:p>
         </w:tc>
         <w:tc>
@@ -13736,7 +12892,6 @@
                 <w:sz w:val="15"/>
               </w:rPr>
             </w:pPr>
-            <w:proofErr w:type="spellStart"/>
             <w:r>
               <w:rPr>
                 <w:rFonts w:cs="Helvetica"/>
@@ -13751,7 +12906,6 @@
               </w:rPr>
               <w:t>clock_generator</w:t>
             </w:r>
-            <w:proofErr w:type="spellEnd"/>
           </w:p>
         </w:tc>
         <w:tc>
@@ -13778,49 +12932,8 @@
                 <w:rFonts w:cs="Helvetica"/>
                 <w:sz w:val="15"/>
               </w:rPr>
-              <w:t>../</w:t>
-            </w:r>
-            <w:proofErr w:type="spellStart"/>
-            <w:r>
-              <w:rPr>
-                <w:rFonts w:cs="Helvetica"/>
-                <w:sz w:val="15"/>
-              </w:rPr>
-              <w:t>uvvm_vvc_framework</w:t>
-            </w:r>
-            <w:proofErr w:type="spellEnd"/>
-            <w:r>
-              <w:rPr>
-                <w:rFonts w:cs="Helvetica"/>
-                <w:sz w:val="15"/>
-              </w:rPr>
-              <w:t>/</w:t>
-            </w:r>
-            <w:proofErr w:type="spellStart"/>
-            <w:r>
-              <w:rPr>
-                <w:rFonts w:cs="Helvetica"/>
-                <w:sz w:val="15"/>
-              </w:rPr>
-              <w:t>src_target_dependent</w:t>
-            </w:r>
-            <w:proofErr w:type="spellEnd"/>
-            <w:r>
-              <w:rPr>
-                <w:rFonts w:cs="Helvetica"/>
-                <w:sz w:val="15"/>
-              </w:rPr>
-              <w:t>/</w:t>
-            </w:r>
-            <w:proofErr w:type="spellStart"/>
-            <w:r>
-              <w:rPr>
-                <w:rFonts w:cs="Helvetica"/>
-                <w:sz w:val="15"/>
-              </w:rPr>
-              <w:t>td_queue_pkg.vhd</w:t>
-            </w:r>
-            <w:proofErr w:type="spellEnd"/>
+              <w:t>../uvvm_vvc_framework/src_target_dependent/td_queue_pkg.vhd</w:t>
+            </w:r>
           </w:p>
         </w:tc>
         <w:tc>
@@ -13869,7 +12982,6 @@
                 <w:sz w:val="15"/>
               </w:rPr>
             </w:pPr>
-            <w:proofErr w:type="spellStart"/>
             <w:r>
               <w:rPr>
                 <w:rFonts w:cs="Helvetica"/>
@@ -13884,7 +12996,6 @@
               </w:rPr>
               <w:t>clock_generator</w:t>
             </w:r>
-            <w:proofErr w:type="spellEnd"/>
           </w:p>
         </w:tc>
         <w:tc>
@@ -14028,7 +13139,6 @@
                 <w:sz w:val="15"/>
               </w:rPr>
             </w:pPr>
-            <w:proofErr w:type="spellStart"/>
             <w:r>
               <w:rPr>
                 <w:rFonts w:cs="Helvetica"/>
@@ -14043,7 +13153,6 @@
               </w:rPr>
               <w:t>clock_generator</w:t>
             </w:r>
-            <w:proofErr w:type="spellEnd"/>
           </w:p>
         </w:tc>
         <w:tc>
@@ -14064,7 +13173,6 @@
                 <w:sz w:val="15"/>
               </w:rPr>
             </w:pPr>
-            <w:proofErr w:type="spellStart"/>
             <w:r>
               <w:rPr>
                 <w:rFonts w:cs="Helvetica"/>
@@ -14079,7 +13187,6 @@
               </w:rPr>
               <w:t>_vvc.vhd</w:t>
             </w:r>
-            <w:proofErr w:type="spellEnd"/>
           </w:p>
         </w:tc>
         <w:tc>
@@ -14150,7 +13257,7 @@
     </w:p>
     <w:p>
       <w:pPr>
-        <w:pStyle w:val="Heading1"/>
+        <w:pStyle w:val="Overskrift1"/>
         <w:rPr>
           <w:rFonts w:ascii="Helvetica" w:hAnsi="Helvetica" w:cs="Helvetica"/>
         </w:rPr>
@@ -14170,15 +13277,7 @@
         <w:t>VVC</w:t>
       </w:r>
       <w:r>
-        <w:t xml:space="preserve"> has been compiled and tested with </w:t>
-      </w:r>
-      <w:proofErr w:type="spellStart"/>
-      <w:r>
-        <w:t>Modelsim</w:t>
-      </w:r>
-      <w:proofErr w:type="spellEnd"/>
-      <w:r>
-        <w:t xml:space="preserve"> </w:t>
+        <w:t xml:space="preserve"> has been compiled and tested with Modelsim </w:t>
       </w:r>
       <w:r>
         <w:t>version 10.</w:t>
@@ -14232,17 +13331,8 @@
           <w:b/>
           <w:i/>
         </w:rPr>
-        <w:t>UVVM-</w:t>
+        <w:t>UVVM-Util</w:t>
       </w:r>
-      <w:proofErr w:type="spellStart"/>
-      <w:r>
-        <w:rPr>
-          <w:b/>
-          <w:i/>
-        </w:rPr>
-        <w:t>Util</w:t>
-      </w:r>
-      <w:proofErr w:type="spellEnd"/>
       <w:r>
         <w:t xml:space="preserve"> Quick reference</w:t>
       </w:r>
@@ -14689,12 +13779,11 @@
       </w:r>
     </w:p>
     <w:sectPr>
-      <w:headerReference w:type="even" r:id="rId10"/>
-      <w:headerReference w:type="default" r:id="rId11"/>
-      <w:footerReference w:type="even" r:id="rId12"/>
-      <w:footerReference w:type="default" r:id="rId13"/>
-      <w:headerReference w:type="first" r:id="rId14"/>
-      <w:footerReference w:type="first" r:id="rId15"/>
+      <w:headerReference w:type="default" r:id="rId10"/>
+      <w:footerReference w:type="even" r:id="rId11"/>
+      <w:footerReference w:type="default" r:id="rId12"/>
+      <w:headerReference w:type="first" r:id="rId13"/>
+      <w:footerReference w:type="first" r:id="rId14"/>
       <w:pgSz w:w="16840" w:h="11907" w:orient="landscape" w:code="9"/>
       <w:pgMar w:top="1134" w:right="851" w:bottom="851" w:left="850" w:header="567" w:footer="284" w:gutter="0"/>
       <w:cols w:space="720"/>
@@ -14749,34 +13838,34 @@
 <w:ftr xmlns:wpc="http://schemas.microsoft.com/office/word/2010/wordprocessingCanvas" xmlns:cx="http://schemas.microsoft.com/office/drawing/2014/chartex" xmlns:cx1="http://schemas.microsoft.com/office/drawing/2015/9/8/chartex" xmlns:cx2="http://schemas.microsoft.com/office/drawing/2015/10/21/chartex" xmlns:cx3="http://schemas.microsoft.com/office/drawing/2016/5/9/chartex" xmlns:cx4="http://schemas.microsoft.com/office/drawing/2016/5/10/chartex" xmlns:cx5="http://schemas.microsoft.com/office/drawing/2016/5/11/chartex" xmlns:cx6="http://schemas.microsoft.com/office/drawing/2016/5/12/chartex" xmlns:cx7="http://schemas.microsoft.com/office/drawing/2016/5/13/chartex" xmlns:cx8="http://schemas.microsoft.com/office/drawing/2016/5/14/chartex" xmlns:mc="http://schemas.openxmlformats.org/markup-compatibility/2006" xmlns:aink="http://schemas.microsoft.com/office/drawing/2016/ink" xmlns:am3d="http://schemas.microsoft.com/office/drawing/2017/model3d" xmlns:o="urn:schemas-microsoft-com:office:office" xmlns:r="http://schemas.openxmlformats.org/officeDocument/2006/relationships" xmlns:m="http://schemas.openxmlformats.org/officeDocument/2006/math" xmlns:v="urn:schemas-microsoft-com:vml" xmlns:wp14="http://schemas.microsoft.com/office/word/2010/wordprocessingDrawing" xmlns:wp="http://schemas.openxmlformats.org/drawingml/2006/wordprocessingDrawing" xmlns:w10="urn:schemas-microsoft-com:office:word" xmlns:w="http://schemas.openxmlformats.org/wordprocessingml/2006/main" xmlns:w14="http://schemas.microsoft.com/office/word/2010/wordml" xmlns:w15="http://schemas.microsoft.com/office/word/2012/wordml" xmlns:w16cid="http://schemas.microsoft.com/office/word/2016/wordml/cid" xmlns:w16se="http://schemas.microsoft.com/office/word/2015/wordml/symex" xmlns:wpg="http://schemas.microsoft.com/office/word/2010/wordprocessingGroup" xmlns:wpi="http://schemas.microsoft.com/office/word/2010/wordprocessingInk" xmlns:wne="http://schemas.microsoft.com/office/word/2006/wordml" xmlns:wps="http://schemas.microsoft.com/office/word/2010/wordprocessingShape" mc:Ignorable="w14 w15 w16se w16cid wp14">
   <w:p>
     <w:pPr>
-      <w:pStyle w:val="Footer"/>
+      <w:pStyle w:val="Bunntekst"/>
       <w:framePr w:wrap="none" w:vAnchor="text" w:hAnchor="margin" w:xAlign="right" w:y="1"/>
       <w:rPr>
-        <w:rStyle w:val="PageNumber"/>
+        <w:rStyle w:val="Sidetall"/>
       </w:rPr>
     </w:pPr>
     <w:r>
       <w:rPr>
-        <w:rStyle w:val="PageNumber"/>
+        <w:rStyle w:val="Sidetall"/>
       </w:rPr>
       <w:fldChar w:fldCharType="begin"/>
     </w:r>
     <w:r>
       <w:rPr>
-        <w:rStyle w:val="PageNumber"/>
+        <w:rStyle w:val="Sidetall"/>
       </w:rPr>
       <w:instrText xml:space="preserve">PAGE  </w:instrText>
     </w:r>
     <w:r>
       <w:rPr>
-        <w:rStyle w:val="PageNumber"/>
+        <w:rStyle w:val="Sidetall"/>
       </w:rPr>
       <w:fldChar w:fldCharType="end"/>
     </w:r>
   </w:p>
   <w:p>
     <w:pPr>
-      <w:pStyle w:val="Footer"/>
+      <w:pStyle w:val="Bunntekst"/>
       <w:ind w:right="360"/>
     </w:pPr>
   </w:p>
@@ -14787,10 +13876,10 @@
 <w:ftr xmlns:wpc="http://schemas.microsoft.com/office/word/2010/wordprocessingCanvas" xmlns:cx="http://schemas.microsoft.com/office/drawing/2014/chartex" xmlns:cx1="http://schemas.microsoft.com/office/drawing/2015/9/8/chartex" xmlns:cx2="http://schemas.microsoft.com/office/drawing/2015/10/21/chartex" xmlns:cx3="http://schemas.microsoft.com/office/drawing/2016/5/9/chartex" xmlns:cx4="http://schemas.microsoft.com/office/drawing/2016/5/10/chartex" xmlns:cx5="http://schemas.microsoft.com/office/drawing/2016/5/11/chartex" xmlns:cx6="http://schemas.microsoft.com/office/drawing/2016/5/12/chartex" xmlns:cx7="http://schemas.microsoft.com/office/drawing/2016/5/13/chartex" xmlns:cx8="http://schemas.microsoft.com/office/drawing/2016/5/14/chartex" xmlns:mc="http://schemas.openxmlformats.org/markup-compatibility/2006" xmlns:aink="http://schemas.microsoft.com/office/drawing/2016/ink" xmlns:am3d="http://schemas.microsoft.com/office/drawing/2017/model3d" xmlns:o="urn:schemas-microsoft-com:office:office" xmlns:r="http://schemas.openxmlformats.org/officeDocument/2006/relationships" xmlns:m="http://schemas.openxmlformats.org/officeDocument/2006/math" xmlns:v="urn:schemas-microsoft-com:vml" xmlns:wp14="http://schemas.microsoft.com/office/word/2010/wordprocessingDrawing" xmlns:wp="http://schemas.openxmlformats.org/drawingml/2006/wordprocessingDrawing" xmlns:w10="urn:schemas-microsoft-com:office:word" xmlns:w="http://schemas.openxmlformats.org/wordprocessingml/2006/main" xmlns:w14="http://schemas.microsoft.com/office/word/2010/wordml" xmlns:w15="http://schemas.microsoft.com/office/word/2012/wordml" xmlns:w16cid="http://schemas.microsoft.com/office/word/2016/wordml/cid" xmlns:w16se="http://schemas.microsoft.com/office/word/2015/wordml/symex" xmlns:wpg="http://schemas.microsoft.com/office/word/2010/wordprocessingGroup" xmlns:wpi="http://schemas.microsoft.com/office/word/2010/wordprocessingInk" xmlns:wne="http://schemas.microsoft.com/office/word/2006/wordml" xmlns:wps="http://schemas.microsoft.com/office/word/2010/wordprocessingShape" mc:Ignorable="w14 w15 w16se w16cid wp14">
   <w:p>
     <w:pPr>
-      <w:pStyle w:val="Footer"/>
+      <w:pStyle w:val="Bunntekst"/>
       <w:framePr w:wrap="none" w:vAnchor="text" w:hAnchor="margin" w:xAlign="right" w:y="1"/>
       <w:rPr>
-        <w:rStyle w:val="PageNumber"/>
+        <w:rStyle w:val="Sidetall"/>
         <w:rFonts w:ascii="Helvetica" w:hAnsi="Helvetica" w:cs="Helvetica"/>
         <w:color w:val="1381C4"/>
         <w:sz w:val="14"/>
@@ -14798,7 +13887,7 @@
     </w:pPr>
     <w:r>
       <w:rPr>
-        <w:rStyle w:val="PageNumber"/>
+        <w:rStyle w:val="Sidetall"/>
         <w:rFonts w:ascii="Helvetica" w:hAnsi="Helvetica" w:cs="Helvetica"/>
         <w:color w:val="1381C4"/>
         <w:sz w:val="14"/>
@@ -14807,7 +13896,7 @@
     </w:r>
     <w:r>
       <w:rPr>
-        <w:rStyle w:val="PageNumber"/>
+        <w:rStyle w:val="Sidetall"/>
         <w:rFonts w:ascii="Helvetica" w:hAnsi="Helvetica" w:cs="Helvetica"/>
         <w:color w:val="1381C4"/>
         <w:sz w:val="14"/>
@@ -14816,7 +13905,7 @@
     </w:r>
     <w:r>
       <w:rPr>
-        <w:rStyle w:val="PageNumber"/>
+        <w:rStyle w:val="Sidetall"/>
         <w:rFonts w:ascii="Helvetica" w:hAnsi="Helvetica" w:cs="Helvetica"/>
         <w:color w:val="1381C4"/>
         <w:sz w:val="14"/>
@@ -14825,7 +13914,7 @@
     </w:r>
     <w:r>
       <w:rPr>
-        <w:rStyle w:val="PageNumber"/>
+        <w:rStyle w:val="Sidetall"/>
         <w:rFonts w:ascii="Helvetica" w:hAnsi="Helvetica" w:cs="Helvetica"/>
         <w:color w:val="1381C4"/>
         <w:sz w:val="14"/>
@@ -14834,7 +13923,7 @@
     </w:r>
     <w:r>
       <w:rPr>
-        <w:rStyle w:val="PageNumber"/>
+        <w:rStyle w:val="Sidetall"/>
         <w:rFonts w:ascii="Helvetica" w:hAnsi="Helvetica" w:cs="Helvetica"/>
         <w:color w:val="1381C4"/>
         <w:sz w:val="14"/>
@@ -14843,7 +13932,7 @@
     </w:r>
     <w:r>
       <w:rPr>
-        <w:rStyle w:val="PageNumber"/>
+        <w:rStyle w:val="Sidetall"/>
         <w:rFonts w:ascii="Helvetica" w:hAnsi="Helvetica" w:cs="Helvetica"/>
         <w:color w:val="1381C4"/>
         <w:sz w:val="14"/>
@@ -14852,7 +13941,7 @@
     </w:r>
     <w:r>
       <w:rPr>
-        <w:rStyle w:val="PageNumber"/>
+        <w:rStyle w:val="Sidetall"/>
         <w:rFonts w:ascii="Helvetica" w:hAnsi="Helvetica" w:cs="Helvetica"/>
         <w:color w:val="1381C4"/>
         <w:sz w:val="14"/>
@@ -14861,7 +13950,7 @@
     </w:r>
     <w:r>
       <w:rPr>
-        <w:rStyle w:val="PageNumber"/>
+        <w:rStyle w:val="Sidetall"/>
         <w:rFonts w:ascii="Helvetica" w:hAnsi="Helvetica" w:cs="Helvetica"/>
         <w:color w:val="1381C4"/>
         <w:sz w:val="14"/>
@@ -14870,7 +13959,7 @@
     </w:r>
     <w:r>
       <w:rPr>
-        <w:rStyle w:val="PageNumber"/>
+        <w:rStyle w:val="Sidetall"/>
         <w:rFonts w:ascii="Helvetica" w:hAnsi="Helvetica" w:cs="Helvetica"/>
         <w:color w:val="1381C4"/>
         <w:sz w:val="14"/>
@@ -14879,7 +13968,7 @@
     </w:r>
     <w:r>
       <w:rPr>
-        <w:rStyle w:val="PageNumber"/>
+        <w:rStyle w:val="Sidetall"/>
         <w:rFonts w:ascii="Helvetica" w:hAnsi="Helvetica" w:cs="Helvetica"/>
         <w:color w:val="1381C4"/>
         <w:sz w:val="14"/>
@@ -14888,7 +13977,7 @@
     </w:r>
     <w:r>
       <w:rPr>
-        <w:rStyle w:val="PageNumber"/>
+        <w:rStyle w:val="Sidetall"/>
         <w:rFonts w:ascii="Helvetica" w:hAnsi="Helvetica" w:cs="Helvetica"/>
         <w:color w:val="1381C4"/>
         <w:sz w:val="14"/>
@@ -14897,7 +13986,7 @@
     </w:r>
     <w:r>
       <w:rPr>
-        <w:rStyle w:val="PageNumber"/>
+        <w:rStyle w:val="Sidetall"/>
         <w:rFonts w:ascii="Helvetica" w:hAnsi="Helvetica" w:cs="Helvetica"/>
         <w:color w:val="1381C4"/>
         <w:sz w:val="14"/>
@@ -14933,7 +14022,7 @@
         </w:tcPr>
         <w:p>
           <w:pPr>
-            <w:pStyle w:val="Footer"/>
+            <w:pStyle w:val="Bunntekst"/>
             <w:tabs>
               <w:tab w:val="clear" w:pos="4153"/>
               <w:tab w:val="clear" w:pos="8306"/>
@@ -14995,7 +14084,7 @@
         </w:tcPr>
         <w:p>
           <w:pPr>
-            <w:pStyle w:val="Footer"/>
+            <w:pStyle w:val="Bunntekst"/>
             <w:tabs>
               <w:tab w:val="clear" w:pos="4153"/>
               <w:tab w:val="clear" w:pos="8306"/>
@@ -15046,7 +14135,7 @@
               <w:sz w:val="14"/>
               <w:lang w:val="sq-AL"/>
             </w:rPr>
-            <w:t>0</w:t>
+            <w:t>1</w:t>
           </w:r>
           <w:r>
             <w:rPr>
@@ -15112,7 +14201,7 @@
               <w:sz w:val="14"/>
               <w:lang w:val="en-US"/>
             </w:rPr>
-            <w:t>2019-05-16</w:t>
+            <w:t>2019-06-06</w:t>
           </w:r>
           <w:r>
             <w:rPr>
@@ -15132,7 +14221,7 @@
         </w:tcPr>
         <w:p>
           <w:pPr>
-            <w:pStyle w:val="Footer"/>
+            <w:pStyle w:val="Bunntekst"/>
             <w:tabs>
               <w:tab w:val="clear" w:pos="4153"/>
               <w:tab w:val="clear" w:pos="8306"/>
@@ -15145,38 +14234,18 @@
               <w:lang w:val="sq-AL"/>
             </w:rPr>
           </w:pPr>
-          <w:r>
-            <w:fldChar w:fldCharType="begin"/>
-          </w:r>
-          <w:r>
-            <w:rPr>
-              <w:lang w:val="sq-AL"/>
-            </w:rPr>
-            <w:instrText xml:space="preserve"> HYPERLINK "mailto:support@bitvis.no" </w:instrText>
-          </w:r>
-          <w:r>
-            <w:fldChar w:fldCharType="separate"/>
-          </w:r>
-          <w:r>
-            <w:rPr>
-              <w:rStyle w:val="Hyperlink"/>
-              <w:rFonts w:ascii="Helvetica" w:hAnsi="Helvetica" w:cs="Arial"/>
-              <w:color w:val="1381C4"/>
-              <w:sz w:val="14"/>
-              <w:lang w:val="sq-AL"/>
-            </w:rPr>
-            <w:t>support@bitvis.no</w:t>
-          </w:r>
-          <w:r>
-            <w:rPr>
-              <w:rStyle w:val="Hyperlink"/>
-              <w:rFonts w:ascii="Helvetica" w:hAnsi="Helvetica" w:cs="Arial"/>
-              <w:color w:val="1381C4"/>
-              <w:sz w:val="14"/>
-              <w:lang w:val="sq-AL"/>
-            </w:rPr>
-            <w:fldChar w:fldCharType="end"/>
-          </w:r>
+          <w:hyperlink r:id="rId1" w:history="1">
+            <w:r>
+              <w:rPr>
+                <w:rStyle w:val="Hyperkobling"/>
+                <w:rFonts w:ascii="Helvetica" w:hAnsi="Helvetica" w:cs="Arial"/>
+                <w:color w:val="1381C4"/>
+                <w:sz w:val="14"/>
+                <w:lang w:val="sq-AL"/>
+              </w:rPr>
+              <w:t>support@bitvis.no</w:t>
+            </w:r>
+          </w:hyperlink>
           <w:r>
             <w:rPr>
               <w:rFonts w:ascii="Helvetica" w:hAnsi="Helvetica" w:cs="Arial"/>
@@ -15198,7 +14267,7 @@
           </w:r>
           <w:r>
             <w:rPr>
-              <w:rStyle w:val="Hyperlink"/>
+              <w:rStyle w:val="Hyperkobling"/>
               <w:rFonts w:ascii="Helvetica" w:hAnsi="Helvetica" w:cs="Arial"/>
               <w:color w:val="1381C4"/>
               <w:sz w:val="14"/>
@@ -15215,7 +14284,7 @@
         </w:tcPr>
         <w:p>
           <w:pPr>
-            <w:pStyle w:val="Footer"/>
+            <w:pStyle w:val="Bunntekst"/>
             <w:tabs>
               <w:tab w:val="clear" w:pos="4153"/>
               <w:tab w:val="clear" w:pos="8306"/>
@@ -15235,7 +14304,7 @@
   </w:tbl>
   <w:p>
     <w:pPr>
-      <w:pStyle w:val="Footer"/>
+      <w:pStyle w:val="Bunntekst"/>
       <w:rPr>
         <w:lang w:val="sq-AL"/>
       </w:rPr>
@@ -15440,7 +14509,7 @@
   </w:p>
   <w:p>
     <w:pPr>
-      <w:pStyle w:val="Footer"/>
+      <w:pStyle w:val="Bunntekst"/>
     </w:pPr>
   </w:p>
 </w:ftr>
@@ -15489,17 +14558,7 @@
 <w:hdr xmlns:wpc="http://schemas.microsoft.com/office/word/2010/wordprocessingCanvas" xmlns:cx="http://schemas.microsoft.com/office/drawing/2014/chartex" xmlns:cx1="http://schemas.microsoft.com/office/drawing/2015/9/8/chartex" xmlns:cx2="http://schemas.microsoft.com/office/drawing/2015/10/21/chartex" xmlns:cx3="http://schemas.microsoft.com/office/drawing/2016/5/9/chartex" xmlns:cx4="http://schemas.microsoft.com/office/drawing/2016/5/10/chartex" xmlns:cx5="http://schemas.microsoft.com/office/drawing/2016/5/11/chartex" xmlns:cx6="http://schemas.microsoft.com/office/drawing/2016/5/12/chartex" xmlns:cx7="http://schemas.microsoft.com/office/drawing/2016/5/13/chartex" xmlns:cx8="http://schemas.microsoft.com/office/drawing/2016/5/14/chartex" xmlns:mc="http://schemas.openxmlformats.org/markup-compatibility/2006" xmlns:aink="http://schemas.microsoft.com/office/drawing/2016/ink" xmlns:am3d="http://schemas.microsoft.com/office/drawing/2017/model3d" xmlns:o="urn:schemas-microsoft-com:office:office" xmlns:r="http://schemas.openxmlformats.org/officeDocument/2006/relationships" xmlns:m="http://schemas.openxmlformats.org/officeDocument/2006/math" xmlns:v="urn:schemas-microsoft-com:vml" xmlns:wp14="http://schemas.microsoft.com/office/word/2010/wordprocessingDrawing" xmlns:wp="http://schemas.openxmlformats.org/drawingml/2006/wordprocessingDrawing" xmlns:w10="urn:schemas-microsoft-com:office:word" xmlns:w="http://schemas.openxmlformats.org/wordprocessingml/2006/main" xmlns:w14="http://schemas.microsoft.com/office/word/2010/wordml" xmlns:w15="http://schemas.microsoft.com/office/word/2012/wordml" xmlns:w16cid="http://schemas.microsoft.com/office/word/2016/wordml/cid" xmlns:w16se="http://schemas.microsoft.com/office/word/2015/wordml/symex" xmlns:wpg="http://schemas.microsoft.com/office/word/2010/wordprocessingGroup" xmlns:wpi="http://schemas.microsoft.com/office/word/2010/wordprocessingInk" xmlns:wne="http://schemas.microsoft.com/office/word/2006/wordml" xmlns:wps="http://schemas.microsoft.com/office/word/2010/wordprocessingShape" mc:Ignorable="w14 w15 w16se w16cid wp14">
   <w:p>
     <w:pPr>
-      <w:pStyle w:val="Header"/>
-    </w:pPr>
-  </w:p>
-</w:hdr>
-</file>
-
-<file path=word/header2.xml><?xml version="1.0" encoding="utf-8"?>
-<w:hdr xmlns:wpc="http://schemas.microsoft.com/office/word/2010/wordprocessingCanvas" xmlns:cx="http://schemas.microsoft.com/office/drawing/2014/chartex" xmlns:cx1="http://schemas.microsoft.com/office/drawing/2015/9/8/chartex" xmlns:cx2="http://schemas.microsoft.com/office/drawing/2015/10/21/chartex" xmlns:cx3="http://schemas.microsoft.com/office/drawing/2016/5/9/chartex" xmlns:cx4="http://schemas.microsoft.com/office/drawing/2016/5/10/chartex" xmlns:cx5="http://schemas.microsoft.com/office/drawing/2016/5/11/chartex" xmlns:cx6="http://schemas.microsoft.com/office/drawing/2016/5/12/chartex" xmlns:cx7="http://schemas.microsoft.com/office/drawing/2016/5/13/chartex" xmlns:cx8="http://schemas.microsoft.com/office/drawing/2016/5/14/chartex" xmlns:mc="http://schemas.openxmlformats.org/markup-compatibility/2006" xmlns:aink="http://schemas.microsoft.com/office/drawing/2016/ink" xmlns:am3d="http://schemas.microsoft.com/office/drawing/2017/model3d" xmlns:o="urn:schemas-microsoft-com:office:office" xmlns:r="http://schemas.openxmlformats.org/officeDocument/2006/relationships" xmlns:m="http://schemas.openxmlformats.org/officeDocument/2006/math" xmlns:v="urn:schemas-microsoft-com:vml" xmlns:wp14="http://schemas.microsoft.com/office/word/2010/wordprocessingDrawing" xmlns:wp="http://schemas.openxmlformats.org/drawingml/2006/wordprocessingDrawing" xmlns:w10="urn:schemas-microsoft-com:office:word" xmlns:w="http://schemas.openxmlformats.org/wordprocessingml/2006/main" xmlns:w14="http://schemas.microsoft.com/office/word/2010/wordml" xmlns:w15="http://schemas.microsoft.com/office/word/2012/wordml" xmlns:w16cid="http://schemas.microsoft.com/office/word/2016/wordml/cid" xmlns:w16se="http://schemas.microsoft.com/office/word/2015/wordml/symex" xmlns:wpg="http://schemas.microsoft.com/office/word/2010/wordprocessingGroup" xmlns:wpi="http://schemas.microsoft.com/office/word/2010/wordprocessingInk" xmlns:wne="http://schemas.microsoft.com/office/word/2006/wordml" xmlns:wps="http://schemas.microsoft.com/office/word/2010/wordprocessingShape" mc:Ignorable="w14 w15 w16se w16cid wp14">
-  <w:p>
-    <w:pPr>
-      <w:pStyle w:val="Header"/>
+      <w:pStyle w:val="Topptekst"/>
       <w:jc w:val="right"/>
     </w:pPr>
     <w:r>
@@ -15562,11 +14621,11 @@
 </w:hdr>
 </file>
 
-<file path=word/header3.xml><?xml version="1.0" encoding="utf-8"?>
+<file path=word/header2.xml><?xml version="1.0" encoding="utf-8"?>
 <w:hdr xmlns:wpc="http://schemas.microsoft.com/office/word/2010/wordprocessingCanvas" xmlns:cx="http://schemas.microsoft.com/office/drawing/2014/chartex" xmlns:cx1="http://schemas.microsoft.com/office/drawing/2015/9/8/chartex" xmlns:cx2="http://schemas.microsoft.com/office/drawing/2015/10/21/chartex" xmlns:cx3="http://schemas.microsoft.com/office/drawing/2016/5/9/chartex" xmlns:cx4="http://schemas.microsoft.com/office/drawing/2016/5/10/chartex" xmlns:cx5="http://schemas.microsoft.com/office/drawing/2016/5/11/chartex" xmlns:cx6="http://schemas.microsoft.com/office/drawing/2016/5/12/chartex" xmlns:cx7="http://schemas.microsoft.com/office/drawing/2016/5/13/chartex" xmlns:cx8="http://schemas.microsoft.com/office/drawing/2016/5/14/chartex" xmlns:mc="http://schemas.openxmlformats.org/markup-compatibility/2006" xmlns:aink="http://schemas.microsoft.com/office/drawing/2016/ink" xmlns:am3d="http://schemas.microsoft.com/office/drawing/2017/model3d" xmlns:o="urn:schemas-microsoft-com:office:office" xmlns:r="http://schemas.openxmlformats.org/officeDocument/2006/relationships" xmlns:m="http://schemas.openxmlformats.org/officeDocument/2006/math" xmlns:v="urn:schemas-microsoft-com:vml" xmlns:wp14="http://schemas.microsoft.com/office/word/2010/wordprocessingDrawing" xmlns:wp="http://schemas.openxmlformats.org/drawingml/2006/wordprocessingDrawing" xmlns:w10="urn:schemas-microsoft-com:office:word" xmlns:w="http://schemas.openxmlformats.org/wordprocessingml/2006/main" xmlns:w14="http://schemas.microsoft.com/office/word/2010/wordml" xmlns:w15="http://schemas.microsoft.com/office/word/2012/wordml" xmlns:w16cid="http://schemas.microsoft.com/office/word/2016/wordml/cid" xmlns:w16se="http://schemas.microsoft.com/office/word/2015/wordml/symex" xmlns:wpg="http://schemas.microsoft.com/office/word/2010/wordprocessingGroup" xmlns:wpi="http://schemas.microsoft.com/office/word/2010/wordprocessingInk" xmlns:wne="http://schemas.microsoft.com/office/word/2006/wordml" xmlns:wps="http://schemas.microsoft.com/office/word/2010/wordprocessingShape" mc:Ignorable="w14 w15 w16se w16cid wp14">
   <w:p>
     <w:pPr>
-      <w:pStyle w:val="Header"/>
+      <w:pStyle w:val="Topptekst"/>
       <w:jc w:val="right"/>
     </w:pPr>
     <w:r>
@@ -15639,7 +14698,7 @@
     <w:lvl w:ilvl="0">
       <w:start w:val="1"/>
       <w:numFmt w:val="decimal"/>
-      <w:pStyle w:val="ListNumber"/>
+      <w:pStyle w:val="Nummerertliste"/>
       <w:lvlText w:val="%1."/>
       <w:lvlJc w:val="left"/>
       <w:pPr>
@@ -19690,7 +18749,7 @@
     <w:lvl w:ilvl="0">
       <w:start w:val="1"/>
       <w:numFmt w:val="decimal"/>
-      <w:pStyle w:val="Heading1"/>
+      <w:pStyle w:val="Overskrift1"/>
       <w:lvlText w:val="%1"/>
       <w:lvlJc w:val="left"/>
       <w:pPr>
@@ -19703,7 +18762,7 @@
     <w:lvl w:ilvl="1">
       <w:start w:val="1"/>
       <w:numFmt w:val="decimal"/>
-      <w:pStyle w:val="Heading2"/>
+      <w:pStyle w:val="Overskrift2"/>
       <w:lvlText w:val="%1.%2"/>
       <w:lvlJc w:val="left"/>
       <w:pPr>
@@ -19716,7 +18775,7 @@
     <w:lvl w:ilvl="2">
       <w:start w:val="1"/>
       <w:numFmt w:val="decimal"/>
-      <w:pStyle w:val="Heading3"/>
+      <w:pStyle w:val="Overskrift3"/>
       <w:lvlText w:val="%1.%2.%3"/>
       <w:lvlJc w:val="left"/>
       <w:pPr>
@@ -19729,7 +18788,7 @@
     <w:lvl w:ilvl="3">
       <w:start w:val="1"/>
       <w:numFmt w:val="decimal"/>
-      <w:pStyle w:val="Heading4"/>
+      <w:pStyle w:val="Overskrift4"/>
       <w:lvlText w:val="%1.%2.%3.%4"/>
       <w:lvlJc w:val="left"/>
       <w:pPr>
@@ -19742,7 +18801,7 @@
     <w:lvl w:ilvl="4">
       <w:start w:val="1"/>
       <w:numFmt w:val="decimal"/>
-      <w:pStyle w:val="Heading5"/>
+      <w:pStyle w:val="Overskrift5"/>
       <w:lvlText w:val="%1.%2.%3.%4.%5"/>
       <w:lvlJc w:val="left"/>
       <w:pPr>
@@ -19755,7 +18814,7 @@
     <w:lvl w:ilvl="5">
       <w:start w:val="1"/>
       <w:numFmt w:val="decimal"/>
-      <w:pStyle w:val="Heading6"/>
+      <w:pStyle w:val="Overskrift6"/>
       <w:lvlText w:val="%1.%2.%3.%4.%5.%6"/>
       <w:lvlJc w:val="left"/>
       <w:pPr>
@@ -19768,7 +18827,7 @@
     <w:lvl w:ilvl="6">
       <w:start w:val="1"/>
       <w:numFmt w:val="decimal"/>
-      <w:pStyle w:val="Heading7"/>
+      <w:pStyle w:val="Overskrift7"/>
       <w:lvlText w:val="%1.%2.%3.%4.%5.%6.%7"/>
       <w:lvlJc w:val="left"/>
       <w:pPr>
@@ -19781,7 +18840,7 @@
     <w:lvl w:ilvl="7">
       <w:start w:val="1"/>
       <w:numFmt w:val="decimal"/>
-      <w:pStyle w:val="Heading8"/>
+      <w:pStyle w:val="Overskrift8"/>
       <w:lvlText w:val="%1.%2.%3.%4.%5.%6.%7.%8"/>
       <w:lvlJc w:val="left"/>
       <w:pPr>
@@ -19794,7 +18853,7 @@
     <w:lvl w:ilvl="8">
       <w:start w:val="1"/>
       <w:numFmt w:val="decimal"/>
-      <w:pStyle w:val="Heading9"/>
+      <w:pStyle w:val="Overskrift9"/>
       <w:lvlText w:val="%1.%2.%3.%4.%5.%6.%7.%8.%9"/>
       <w:lvlJc w:val="left"/>
       <w:pPr>
@@ -20483,6 +19542,7 @@
     <w:lsdException w:name="HTML Sample" w:semiHidden="1" w:unhideWhenUsed="1"/>
     <w:lsdException w:name="HTML Typewriter" w:semiHidden="1" w:unhideWhenUsed="1"/>
     <w:lsdException w:name="HTML Variable" w:semiHidden="1" w:unhideWhenUsed="1"/>
+    <w:lsdException w:name="Normal Table" w:semiHidden="1" w:unhideWhenUsed="1"/>
     <w:lsdException w:name="annotation subject" w:semiHidden="1" w:unhideWhenUsed="1"/>
     <w:lsdException w:name="No List" w:semiHidden="1" w:unhideWhenUsed="1"/>
     <w:lsdException w:name="Outline List 1" w:semiHidden="1" w:unhideWhenUsed="1"/>
@@ -20529,8 +19589,10 @@
     <w:lsdException w:name="Table Subtle 2" w:semiHidden="1" w:unhideWhenUsed="1"/>
     <w:lsdException w:name="Table Web 1" w:semiHidden="1" w:unhideWhenUsed="1"/>
     <w:lsdException w:name="Table Web 2" w:semiHidden="1" w:unhideWhenUsed="1"/>
+    <w:lsdException w:name="Table Web 3" w:semiHidden="1" w:unhideWhenUsed="1"/>
     <w:lsdException w:name="Balloon Text" w:semiHidden="1" w:unhideWhenUsed="1"/>
     <w:lsdException w:name="Table Grid" w:uiPriority="59"/>
+    <w:lsdException w:name="Table Theme" w:semiHidden="1" w:unhideWhenUsed="1"/>
     <w:lsdException w:name="Placeholder Text" w:semiHidden="1" w:uiPriority="99"/>
     <w:lsdException w:name="No Spacing" w:uiPriority="1" w:qFormat="1"/>
     <w:lsdException w:name="Light Shading" w:uiPriority="60"/>
@@ -20762,11 +19824,11 @@
       <w:lang w:val="en-GB" w:eastAsia="en-US"/>
     </w:rPr>
   </w:style>
-  <w:style w:type="paragraph" w:styleId="Heading1">
+  <w:style w:type="paragraph" w:styleId="Overskrift1">
     <w:name w:val="heading 1"/>
     <w:basedOn w:val="Normal"/>
     <w:next w:val="Normal"/>
-    <w:link w:val="Heading1Char"/>
+    <w:link w:val="Overskrift1Tegn"/>
     <w:qFormat/>
     <w:rsid w:val="00017510"/>
     <w:pPr>
@@ -20783,7 +19845,7 @@
       <w:sz w:val="24"/>
     </w:rPr>
   </w:style>
-  <w:style w:type="paragraph" w:styleId="Heading2">
+  <w:style w:type="paragraph" w:styleId="Overskrift2">
     <w:name w:val="heading 2"/>
     <w:basedOn w:val="Normal"/>
     <w:next w:val="Normal"/>
@@ -20804,7 +19866,7 @@
       <w:sz w:val="22"/>
     </w:rPr>
   </w:style>
-  <w:style w:type="paragraph" w:styleId="Heading3">
+  <w:style w:type="paragraph" w:styleId="Overskrift3">
     <w:name w:val="heading 3"/>
     <w:basedOn w:val="Normal"/>
     <w:next w:val="Normal"/>
@@ -20823,7 +19885,7 @@
       <w:b/>
     </w:rPr>
   </w:style>
-  <w:style w:type="paragraph" w:styleId="Heading4">
+  <w:style w:type="paragraph" w:styleId="Overskrift4">
     <w:name w:val="heading 4"/>
     <w:basedOn w:val="Normal"/>
     <w:next w:val="Normal"/>
@@ -20843,7 +19905,7 @@
       <w:lang w:val="sq-AL"/>
     </w:rPr>
   </w:style>
-  <w:style w:type="paragraph" w:styleId="Heading5">
+  <w:style w:type="paragraph" w:styleId="Overskrift5">
     <w:name w:val="heading 5"/>
     <w:basedOn w:val="Normal"/>
     <w:next w:val="Normal"/>
@@ -20863,7 +19925,7 @@
       <w:sz w:val="22"/>
     </w:rPr>
   </w:style>
-  <w:style w:type="paragraph" w:styleId="Heading6">
+  <w:style w:type="paragraph" w:styleId="Overskrift6">
     <w:name w:val="heading 6"/>
     <w:basedOn w:val="Normal"/>
     <w:next w:val="Normal"/>
@@ -20883,7 +19945,7 @@
       <w:sz w:val="22"/>
     </w:rPr>
   </w:style>
-  <w:style w:type="paragraph" w:styleId="Heading7">
+  <w:style w:type="paragraph" w:styleId="Overskrift7">
     <w:name w:val="heading 7"/>
     <w:basedOn w:val="Normal"/>
     <w:next w:val="Normal"/>
@@ -20901,7 +19963,7 @@
       <w:i/>
     </w:rPr>
   </w:style>
-  <w:style w:type="paragraph" w:styleId="Heading8">
+  <w:style w:type="paragraph" w:styleId="Overskrift8">
     <w:name w:val="heading 8"/>
     <w:basedOn w:val="Normal"/>
     <w:next w:val="Normal"/>
@@ -20919,7 +19981,7 @@
       <w:i/>
     </w:rPr>
   </w:style>
-  <w:style w:type="paragraph" w:styleId="Heading9">
+  <w:style w:type="paragraph" w:styleId="Overskrift9">
     <w:name w:val="heading 9"/>
     <w:basedOn w:val="Normal"/>
     <w:next w:val="Normal"/>
@@ -20937,13 +19999,13 @@
       <w:i/>
     </w:rPr>
   </w:style>
-  <w:style w:type="character" w:default="1" w:styleId="DefaultParagraphFont">
+  <w:style w:type="character" w:default="1" w:styleId="Standardskriftforavsnitt">
     <w:name w:val="Default Paragraph Font"/>
     <w:uiPriority w:val="1"/>
     <w:semiHidden/>
     <w:unhideWhenUsed/>
   </w:style>
-  <w:style w:type="table" w:default="1" w:styleId="TableNormal">
+  <w:style w:type="table" w:default="1" w:styleId="Vanligtabell">
     <w:name w:val="Normal Table"/>
     <w:uiPriority w:val="99"/>
     <w:semiHidden/>
@@ -20958,13 +20020,13 @@
       </w:tblCellMar>
     </w:tblPr>
   </w:style>
-  <w:style w:type="numbering" w:default="1" w:styleId="NoList">
+  <w:style w:type="numbering" w:default="1" w:styleId="Ingenliste">
     <w:name w:val="No List"/>
     <w:uiPriority w:val="99"/>
     <w:semiHidden/>
     <w:unhideWhenUsed/>
   </w:style>
-  <w:style w:type="paragraph" w:styleId="Header">
+  <w:style w:type="paragraph" w:styleId="Topptekst">
     <w:name w:val="header"/>
     <w:basedOn w:val="Normal"/>
     <w:pPr>
@@ -20974,10 +20036,10 @@
       </w:tabs>
     </w:pPr>
   </w:style>
-  <w:style w:type="paragraph" w:styleId="Footer">
+  <w:style w:type="paragraph" w:styleId="Bunntekst">
     <w:name w:val="footer"/>
     <w:basedOn w:val="Normal"/>
-    <w:link w:val="FooterChar"/>
+    <w:link w:val="BunntekstTegn"/>
     <w:uiPriority w:val="99"/>
     <w:pPr>
       <w:tabs>
@@ -20990,7 +20052,7 @@
       <w:sz w:val="16"/>
     </w:rPr>
   </w:style>
-  <w:style w:type="paragraph" w:styleId="TOC1">
+  <w:style w:type="paragraph" w:styleId="INNH1">
     <w:name w:val="toc 1"/>
     <w:basedOn w:val="Normal"/>
     <w:next w:val="Normal"/>
@@ -21004,7 +20066,7 @@
       <w:sz w:val="20"/>
     </w:rPr>
   </w:style>
-  <w:style w:type="paragraph" w:styleId="TOC2">
+  <w:style w:type="paragraph" w:styleId="INNH2">
     <w:name w:val="toc 2"/>
     <w:basedOn w:val="Normal"/>
     <w:next w:val="Normal"/>
@@ -21017,7 +20079,7 @@
       <w:sz w:val="20"/>
     </w:rPr>
   </w:style>
-  <w:style w:type="paragraph" w:styleId="TOC3">
+  <w:style w:type="paragraph" w:styleId="INNH3">
     <w:name w:val="toc 3"/>
     <w:basedOn w:val="Normal"/>
     <w:next w:val="Normal"/>
@@ -21030,7 +20092,7 @@
       <w:sz w:val="20"/>
     </w:rPr>
   </w:style>
-  <w:style w:type="paragraph" w:styleId="TOC4">
+  <w:style w:type="paragraph" w:styleId="INNH4">
     <w:name w:val="toc 4"/>
     <w:basedOn w:val="Normal"/>
     <w:next w:val="Normal"/>
@@ -21039,7 +20101,7 @@
       <w:ind w:left="720"/>
     </w:pPr>
   </w:style>
-  <w:style w:type="paragraph" w:styleId="TOC5">
+  <w:style w:type="paragraph" w:styleId="INNH5">
     <w:name w:val="toc 5"/>
     <w:basedOn w:val="Normal"/>
     <w:next w:val="Normal"/>
@@ -21048,7 +20110,7 @@
       <w:ind w:left="960"/>
     </w:pPr>
   </w:style>
-  <w:style w:type="paragraph" w:styleId="TOC6">
+  <w:style w:type="paragraph" w:styleId="INNH6">
     <w:name w:val="toc 6"/>
     <w:basedOn w:val="Normal"/>
     <w:next w:val="Normal"/>
@@ -21057,7 +20119,7 @@
       <w:ind w:left="1200"/>
     </w:pPr>
   </w:style>
-  <w:style w:type="paragraph" w:styleId="TOC7">
+  <w:style w:type="paragraph" w:styleId="INNH7">
     <w:name w:val="toc 7"/>
     <w:basedOn w:val="Normal"/>
     <w:next w:val="Normal"/>
@@ -21066,7 +20128,7 @@
       <w:ind w:left="1440"/>
     </w:pPr>
   </w:style>
-  <w:style w:type="paragraph" w:styleId="TOC8">
+  <w:style w:type="paragraph" w:styleId="INNH8">
     <w:name w:val="toc 8"/>
     <w:basedOn w:val="Normal"/>
     <w:next w:val="Normal"/>
@@ -21075,7 +20137,7 @@
       <w:ind w:left="1680"/>
     </w:pPr>
   </w:style>
-  <w:style w:type="paragraph" w:styleId="TOC9">
+  <w:style w:type="paragraph" w:styleId="INNH9">
     <w:name w:val="toc 9"/>
     <w:basedOn w:val="Normal"/>
     <w:next w:val="Normal"/>
@@ -21084,7 +20146,7 @@
       <w:ind w:left="1920"/>
     </w:pPr>
   </w:style>
-  <w:style w:type="paragraph" w:styleId="Index1">
+  <w:style w:type="paragraph" w:styleId="Indeks1">
     <w:name w:val="index 1"/>
     <w:basedOn w:val="Normal"/>
     <w:next w:val="Normal"/>
@@ -21099,7 +20161,7 @@
       <w:b/>
     </w:rPr>
   </w:style>
-  <w:style w:type="paragraph" w:styleId="Index3">
+  <w:style w:type="paragraph" w:styleId="Indeks3">
     <w:name w:val="index 3"/>
     <w:basedOn w:val="Normal"/>
     <w:next w:val="Normal"/>
@@ -21111,7 +20173,7 @@
       <w:ind w:left="600" w:hanging="200"/>
     </w:pPr>
   </w:style>
-  <w:style w:type="paragraph" w:styleId="Caption">
+  <w:style w:type="paragraph" w:styleId="Bildetekst">
     <w:name w:val="caption"/>
     <w:basedOn w:val="Normal"/>
     <w:next w:val="Normal"/>
@@ -21123,14 +20185,14 @@
       <w:i/>
     </w:rPr>
   </w:style>
-  <w:style w:type="character" w:styleId="FootnoteReference">
+  <w:style w:type="character" w:styleId="Fotnotereferanse">
     <w:name w:val="footnote reference"/>
     <w:semiHidden/>
     <w:rPr>
       <w:vertAlign w:val="superscript"/>
     </w:rPr>
   </w:style>
-  <w:style w:type="paragraph" w:styleId="FootnoteText">
+  <w:style w:type="paragraph" w:styleId="Fotnotetekst">
     <w:name w:val="footnote text"/>
     <w:basedOn w:val="Normal"/>
     <w:semiHidden/>
@@ -21141,30 +20203,30 @@
       <w:sz w:val="20"/>
     </w:rPr>
   </w:style>
-  <w:style w:type="character" w:styleId="CommentReference">
+  <w:style w:type="character" w:styleId="Merknadsreferanse">
     <w:name w:val="annotation reference"/>
     <w:semiHidden/>
     <w:rPr>
       <w:sz w:val="16"/>
     </w:rPr>
   </w:style>
-  <w:style w:type="paragraph" w:styleId="CommentText">
+  <w:style w:type="paragraph" w:styleId="Merknadstekst">
     <w:name w:val="annotation text"/>
     <w:basedOn w:val="Normal"/>
-    <w:link w:val="CommentTextChar"/>
+    <w:link w:val="MerknadstekstTegn"/>
     <w:semiHidden/>
     <w:rPr>
       <w:sz w:val="20"/>
     </w:rPr>
   </w:style>
-  <w:style w:type="character" w:styleId="Hyperlink">
+  <w:style w:type="character" w:styleId="Hyperkobling">
     <w:name w:val="Hyperlink"/>
     <w:rPr>
       <w:color w:val="0000FF"/>
       <w:u w:val="single"/>
     </w:rPr>
   </w:style>
-  <w:style w:type="character" w:styleId="FollowedHyperlink">
+  <w:style w:type="character" w:styleId="Fulgthyperkobling">
     <w:name w:val="FollowedHyperlink"/>
     <w:rPr>
       <w:color w:val="800080"/>
@@ -21182,7 +20244,7 @@
   </w:style>
   <w:style w:type="paragraph" w:customStyle="1" w:styleId="Appendix">
     <w:name w:val="Appendix"/>
-    <w:basedOn w:val="Heading1"/>
+    <w:basedOn w:val="Overskrift1"/>
     <w:pPr>
       <w:keepNext/>
       <w:numPr>
@@ -21208,7 +20270,7 @@
       <w:lang w:val="en-US"/>
     </w:rPr>
   </w:style>
-  <w:style w:type="paragraph" w:styleId="DocumentMap">
+  <w:style w:type="paragraph" w:styleId="Dokumentkart">
     <w:name w:val="Document Map"/>
     <w:basedOn w:val="Normal"/>
     <w:semiHidden/>
@@ -21231,9 +20293,9 @@
       <w:sz w:val="20"/>
     </w:rPr>
   </w:style>
-  <w:style w:type="table" w:styleId="TableGrid">
+  <w:style w:type="table" w:styleId="Tabellrutenett">
     <w:name w:val="Table Grid"/>
-    <w:basedOn w:val="TableNormal"/>
+    <w:basedOn w:val="Vanligtabell"/>
     <w:uiPriority w:val="59"/>
     <w:rsid w:val="00FB38FA"/>
     <w:tblPr>
@@ -21258,7 +20320,7 @@
       <w:sz w:val="20"/>
     </w:rPr>
   </w:style>
-  <w:style w:type="character" w:styleId="Emphasis">
+  <w:style w:type="character" w:styleId="Utheving">
     <w:name w:val="Emphasis"/>
     <w:qFormat/>
     <w:rsid w:val="00376949"/>
@@ -21269,7 +20331,7 @@
   </w:style>
   <w:style w:type="paragraph" w:customStyle="1" w:styleId="Style1">
     <w:name w:val="Style1"/>
-    <w:basedOn w:val="Heading4"/>
+    <w:basedOn w:val="Overskrift4"/>
     <w:autoRedefine/>
     <w:rsid w:val="0092522D"/>
     <w:rPr>
@@ -21278,16 +20340,16 @@
   </w:style>
   <w:style w:type="paragraph" w:customStyle="1" w:styleId="Ref">
     <w:name w:val="Ref"/>
-    <w:basedOn w:val="ListNumber"/>
+    <w:basedOn w:val="Nummerertliste"/>
     <w:rsid w:val="0015485B"/>
     <w:rPr>
       <w:rFonts w:cs="Arial"/>
       <w:lang w:val="sq-AL"/>
     </w:rPr>
   </w:style>
-  <w:style w:type="table" w:styleId="Table3Deffects3">
+  <w:style w:type="table" w:styleId="Tabell-3D-effekt3">
     <w:name w:val="Table 3D effects 3"/>
-    <w:basedOn w:val="TableNormal"/>
+    <w:basedOn w:val="Vanligtabell"/>
     <w:rsid w:val="00360D8E"/>
     <w:tblPr>
       <w:tblStyleRowBandSize w:val="1"/>
@@ -21371,7 +20433,7 @@
       </w:tcPr>
     </w:tblStylePr>
   </w:style>
-  <w:style w:type="paragraph" w:styleId="ListNumber">
+  <w:style w:type="paragraph" w:styleId="Nummerertliste">
     <w:name w:val="List Number"/>
     <w:basedOn w:val="Normal"/>
     <w:rsid w:val="00680AFE"/>
@@ -21381,7 +20443,7 @@
       </w:numPr>
     </w:pPr>
   </w:style>
-  <w:style w:type="paragraph" w:styleId="ListParagraph">
+  <w:style w:type="paragraph" w:styleId="Listeavsnitt">
     <w:name w:val="List Paragraph"/>
     <w:basedOn w:val="Normal"/>
     <w:uiPriority w:val="34"/>
@@ -21391,9 +20453,9 @@
       <w:ind w:left="708"/>
     </w:pPr>
   </w:style>
-  <w:style w:type="table" w:styleId="TableSimple3">
+  <w:style w:type="table" w:styleId="Enkelttabell3">
     <w:name w:val="Table Simple 3"/>
-    <w:basedOn w:val="TableNormal"/>
+    <w:basedOn w:val="Vanligtabell"/>
     <w:rsid w:val="00F56828"/>
     <w:tblPr>
       <w:tblBorders>
@@ -21424,7 +20486,7 @@
   </w:style>
   <w:style w:type="table" w:customStyle="1" w:styleId="BV-QR-SingleColumn">
     <w:name w:val="BV-QR-SingleColumn"/>
-    <w:basedOn w:val="TableNormal"/>
+    <w:basedOn w:val="Vanligtabell"/>
     <w:rsid w:val="001A0E53"/>
     <w:pPr>
       <w:spacing w:before="20" w:after="20" w:line="20" w:lineRule="atLeast"/>
@@ -21471,13 +20533,13 @@
   </w:style>
   <w:style w:type="table" w:customStyle="1" w:styleId="BV-QR-Nx3">
     <w:name w:val="BV-QR-Nx3"/>
-    <w:basedOn w:val="TableNormal"/>
+    <w:basedOn w:val="Vanligtabell"/>
     <w:rsid w:val="009C332E"/>
     <w:tblPr/>
   </w:style>
   <w:style w:type="table" w:customStyle="1" w:styleId="BV-Table-Nx1">
     <w:name w:val="BV-Table-Nx1"/>
-    <w:basedOn w:val="TableNormal"/>
+    <w:basedOn w:val="Vanligtabell"/>
     <w:rsid w:val="00E258C3"/>
     <w:pPr>
       <w:spacing w:before="20" w:after="20" w:line="20" w:lineRule="atLeast"/>
@@ -21529,29 +20591,29 @@
       </w:tcPr>
     </w:tblStylePr>
   </w:style>
-  <w:style w:type="paragraph" w:styleId="CommentSubject">
+  <w:style w:type="paragraph" w:styleId="Kommentaremne">
     <w:name w:val="annotation subject"/>
-    <w:basedOn w:val="CommentText"/>
-    <w:next w:val="CommentText"/>
-    <w:link w:val="CommentSubjectChar"/>
+    <w:basedOn w:val="Merknadstekst"/>
+    <w:next w:val="Merknadstekst"/>
+    <w:link w:val="KommentaremneTegn"/>
     <w:rsid w:val="0003573B"/>
     <w:rPr>
       <w:b/>
       <w:bCs/>
     </w:rPr>
   </w:style>
-  <w:style w:type="character" w:customStyle="1" w:styleId="CommentTextChar">
-    <w:name w:val="Comment Text Char"/>
-    <w:link w:val="CommentText"/>
+  <w:style w:type="character" w:customStyle="1" w:styleId="MerknadstekstTegn">
+    <w:name w:val="Merknadstekst Tegn"/>
+    <w:link w:val="Merknadstekst"/>
     <w:semiHidden/>
     <w:rsid w:val="0003573B"/>
     <w:rPr>
       <w:lang w:val="en-GB"/>
     </w:rPr>
   </w:style>
-  <w:style w:type="character" w:customStyle="1" w:styleId="CommentSubjectChar">
-    <w:name w:val="Comment Subject Char"/>
-    <w:link w:val="CommentSubject"/>
+  <w:style w:type="character" w:customStyle="1" w:styleId="KommentaremneTegn">
+    <w:name w:val="Kommentaremne Tegn"/>
+    <w:link w:val="Kommentaremne"/>
     <w:rsid w:val="0003573B"/>
     <w:rPr>
       <w:b/>
@@ -21559,10 +20621,10 @@
       <w:lang w:val="en-GB"/>
     </w:rPr>
   </w:style>
-  <w:style w:type="paragraph" w:styleId="BalloonText">
+  <w:style w:type="paragraph" w:styleId="Bobletekst">
     <w:name w:val="Balloon Text"/>
     <w:basedOn w:val="Normal"/>
-    <w:link w:val="BalloonTextChar"/>
+    <w:link w:val="BobletekstTegn"/>
     <w:rsid w:val="0003573B"/>
     <w:rPr>
       <w:rFonts w:ascii="Tahoma" w:hAnsi="Tahoma" w:cs="Tahoma"/>
@@ -21570,9 +20632,9 @@
       <w:szCs w:val="16"/>
     </w:rPr>
   </w:style>
-  <w:style w:type="character" w:customStyle="1" w:styleId="BalloonTextChar">
-    <w:name w:val="Balloon Text Char"/>
-    <w:link w:val="BalloonText"/>
+  <w:style w:type="character" w:customStyle="1" w:styleId="BobletekstTegn">
+    <w:name w:val="Bobletekst Tegn"/>
+    <w:link w:val="Bobletekst"/>
     <w:rsid w:val="0003573B"/>
     <w:rPr>
       <w:rFonts w:ascii="Tahoma" w:hAnsi="Tahoma" w:cs="Tahoma"/>
@@ -21581,18 +20643,18 @@
       <w:lang w:val="en-GB"/>
     </w:rPr>
   </w:style>
-  <w:style w:type="paragraph" w:styleId="BodyText">
+  <w:style w:type="paragraph" w:styleId="Brdtekst">
     <w:name w:val="Body Text"/>
     <w:basedOn w:val="Normal"/>
-    <w:link w:val="BodyTextChar"/>
+    <w:link w:val="BrdtekstTegn"/>
     <w:rsid w:val="00E2206C"/>
     <w:pPr>
       <w:spacing w:after="120"/>
     </w:pPr>
   </w:style>
-  <w:style w:type="character" w:customStyle="1" w:styleId="BodyTextChar">
-    <w:name w:val="Body Text Char"/>
-    <w:link w:val="BodyText"/>
+  <w:style w:type="character" w:customStyle="1" w:styleId="BrdtekstTegn">
+    <w:name w:val="Brødtekst Tegn"/>
+    <w:link w:val="Brdtekst"/>
     <w:rsid w:val="00E2206C"/>
     <w:rPr>
       <w:sz w:val="24"/>
@@ -21610,7 +20672,7 @@
   </w:style>
   <w:style w:type="table" w:customStyle="1" w:styleId="Rutenettabell1lys-uthevingsfarge11">
     <w:name w:val="Rutenettabell 1 lys - uthevingsfarge 11"/>
-    <w:basedOn w:val="TableNormal"/>
+    <w:basedOn w:val="Vanligtabell"/>
     <w:uiPriority w:val="46"/>
     <w:rsid w:val="005A2CB9"/>
     <w:rPr>
@@ -21682,11 +20744,11 @@
       <w:color w:val="000000"/>
     </w:rPr>
   </w:style>
-  <w:style w:type="paragraph" w:styleId="Title">
+  <w:style w:type="paragraph" w:styleId="Tittel">
     <w:name w:val="Title"/>
     <w:basedOn w:val="Normal"/>
     <w:next w:val="Normal"/>
-    <w:link w:val="TitleChar"/>
+    <w:link w:val="TittelTegn"/>
     <w:qFormat/>
     <w:rsid w:val="00F26B83"/>
     <w:pPr>
@@ -21702,10 +20764,10 @@
       <w:szCs w:val="56"/>
     </w:rPr>
   </w:style>
-  <w:style w:type="character" w:customStyle="1" w:styleId="TitleChar">
-    <w:name w:val="Title Char"/>
-    <w:basedOn w:val="DefaultParagraphFont"/>
-    <w:link w:val="Title"/>
+  <w:style w:type="character" w:customStyle="1" w:styleId="TittelTegn">
+    <w:name w:val="Tittel Tegn"/>
+    <w:basedOn w:val="Standardskriftforavsnitt"/>
+    <w:link w:val="Tittel"/>
     <w:rsid w:val="00F26B83"/>
     <w:rPr>
       <w:rFonts w:ascii="Helvetica Neue" w:eastAsiaTheme="majorEastAsia" w:hAnsi="Helvetica Neue" w:cstheme="majorBidi"/>
@@ -21718,11 +20780,11 @@
       <w:lang w:val="en-GB" w:eastAsia="en-US"/>
     </w:rPr>
   </w:style>
-  <w:style w:type="paragraph" w:styleId="Subtitle">
+  <w:style w:type="paragraph" w:styleId="Undertittel">
     <w:name w:val="Subtitle"/>
     <w:basedOn w:val="Normal"/>
     <w:next w:val="Normal"/>
-    <w:link w:val="SubtitleChar"/>
+    <w:link w:val="UndertittelTegn"/>
     <w:qFormat/>
     <w:rsid w:val="001D006A"/>
     <w:pPr>
@@ -21739,10 +20801,10 @@
       <w:szCs w:val="22"/>
     </w:rPr>
   </w:style>
-  <w:style w:type="character" w:customStyle="1" w:styleId="SubtitleChar">
-    <w:name w:val="Subtitle Char"/>
-    <w:basedOn w:val="DefaultParagraphFont"/>
-    <w:link w:val="Subtitle"/>
+  <w:style w:type="character" w:customStyle="1" w:styleId="UndertittelTegn">
+    <w:name w:val="Undertittel Tegn"/>
+    <w:basedOn w:val="Standardskriftforavsnitt"/>
+    <w:link w:val="Undertittel"/>
     <w:rsid w:val="001D006A"/>
     <w:rPr>
       <w:rFonts w:ascii="Helvetica Light" w:eastAsiaTheme="minorEastAsia" w:hAnsi="Helvetica Light" w:cstheme="minorBidi"/>
@@ -21752,15 +20814,15 @@
       <w:lang w:val="en-GB" w:eastAsia="en-US"/>
     </w:rPr>
   </w:style>
-  <w:style w:type="character" w:styleId="PageNumber">
+  <w:style w:type="character" w:styleId="Sidetall">
     <w:name w:val="page number"/>
-    <w:basedOn w:val="DefaultParagraphFont"/>
+    <w:basedOn w:val="Standardskriftforavsnitt"/>
     <w:rsid w:val="004D74A3"/>
   </w:style>
-  <w:style w:type="character" w:customStyle="1" w:styleId="Heading1Char">
-    <w:name w:val="Heading 1 Char"/>
-    <w:basedOn w:val="DefaultParagraphFont"/>
-    <w:link w:val="Heading1"/>
+  <w:style w:type="character" w:customStyle="1" w:styleId="Overskrift1Tegn">
+    <w:name w:val="Overskrift 1 Tegn"/>
+    <w:basedOn w:val="Standardskriftforavsnitt"/>
+    <w:link w:val="Overskrift1"/>
     <w:rsid w:val="00C467AB"/>
     <w:rPr>
       <w:rFonts w:ascii="Verdana" w:hAnsi="Verdana"/>
@@ -21769,10 +20831,10 @@
       <w:lang w:val="en-GB" w:eastAsia="en-US"/>
     </w:rPr>
   </w:style>
-  <w:style w:type="character" w:customStyle="1" w:styleId="FooterChar">
-    <w:name w:val="Footer Char"/>
-    <w:basedOn w:val="DefaultParagraphFont"/>
-    <w:link w:val="Footer"/>
+  <w:style w:type="character" w:customStyle="1" w:styleId="BunntekstTegn">
+    <w:name w:val="Bunntekst Tegn"/>
+    <w:basedOn w:val="Standardskriftforavsnitt"/>
+    <w:link w:val="Bunntekst"/>
     <w:uiPriority w:val="99"/>
     <w:rsid w:val="00AC573A"/>
     <w:rPr>
@@ -22050,7 +21112,7 @@
 </file>
 
 <file path=customXml/itemProps1.xml><?xml version="1.0" encoding="utf-8"?>
-<ds:datastoreItem xmlns:ds="http://schemas.openxmlformats.org/officeDocument/2006/customXml" ds:itemID="{5449B6E3-5BF4-4B2D-9D8A-B7168C7DDC06}">
+<ds:datastoreItem xmlns:ds="http://schemas.openxmlformats.org/officeDocument/2006/customXml" ds:itemID="{B4F1FA03-C5B6-4344-9121-FD0F8E6CC979}">
   <ds:schemaRefs>
     <ds:schemaRef ds:uri="http://schemas.openxmlformats.org/officeDocument/2006/bibliography"/>
   </ds:schemaRefs>

</xml_diff>

<commit_message>
VVC entity GC documentation updated to reflect implementation. Default value added to GC_INSTANCE_IDX
</commit_message>
<xml_diff>
--- a/bitvis_vip_clock_generator/doc/clock_generator_vvc_QuickRef.docx
+++ b/bitvis_vip_clock_generator/doc/clock_generator_vvc_QuickRef.docx
@@ -278,7 +278,15 @@
     </w:p>
     <w:p>
       <w:r>
-        <w:t>For general information see UVVM Essential Mechanisms located in uvvm_vvc_framework/doc.</w:t>
+        <w:t xml:space="preserve">For general information see UVVM Essential Mechanisms located in </w:t>
+      </w:r>
+      <w:proofErr w:type="spellStart"/>
+      <w:r>
+        <w:t>uvvm_vvc_framework</w:t>
+      </w:r>
+      <w:proofErr w:type="spellEnd"/>
+      <w:r>
+        <w:t>/doc.</w:t>
       </w:r>
     </w:p>
     <w:p/>
@@ -332,6 +340,7 @@
                 <w:szCs w:val="24"/>
               </w:rPr>
             </w:pPr>
+            <w:proofErr w:type="spellStart"/>
             <w:r>
               <w:rPr>
                 <w:rFonts w:cs="Helvetica"/>
@@ -359,6 +368,7 @@
               </w:rPr>
               <w:t>clock</w:t>
             </w:r>
+            <w:proofErr w:type="spellEnd"/>
             <w:r>
               <w:rPr>
                 <w:rFonts w:cs="Helvetica"/>
@@ -391,6 +401,7 @@
               </w:rPr>
               <w:t xml:space="preserve">, </w:t>
             </w:r>
+            <w:proofErr w:type="spellStart"/>
             <w:r>
               <w:rPr>
                 <w:rFonts w:cs="Helvetica"/>
@@ -413,16 +424,27 @@
                 <w:color w:val="FFFFFF"/>
                 <w:szCs w:val="30"/>
               </w:rPr>
-              <w:t xml:space="preserve">x, </w:t>
-            </w:r>
+              <w:t>x</w:t>
+            </w:r>
+            <w:proofErr w:type="spellEnd"/>
             <w:r>
               <w:rPr>
                 <w:rFonts w:cs="Helvetica"/>
                 <w:color w:val="FFFFFF"/>
                 <w:szCs w:val="30"/>
               </w:rPr>
+              <w:t xml:space="preserve">, </w:t>
+            </w:r>
+            <w:proofErr w:type="spellStart"/>
+            <w:r>
+              <w:rPr>
+                <w:rFonts w:cs="Helvetica"/>
+                <w:color w:val="FFFFFF"/>
+                <w:szCs w:val="30"/>
+              </w:rPr>
               <w:t>msg</w:t>
             </w:r>
+            <w:proofErr w:type="spellEnd"/>
             <w:r>
               <w:rPr>
                 <w:rFonts w:cs="Helvetica"/>
@@ -489,6 +511,7 @@
               </w:rPr>
               <w:t xml:space="preserve">: </w:t>
             </w:r>
+            <w:proofErr w:type="spellStart"/>
             <w:r>
               <w:rPr>
                 <w:rFonts w:cs="Helvetica"/>
@@ -509,6 +532,7 @@
               </w:rPr>
               <w:t>_</w:t>
             </w:r>
+            <w:proofErr w:type="gramStart"/>
             <w:r>
               <w:rPr>
                 <w:rFonts w:cs="Helvetica"/>
@@ -519,6 +543,7 @@
               </w:rPr>
               <w:t>clock</w:t>
             </w:r>
+            <w:proofErr w:type="spellEnd"/>
             <w:r>
               <w:rPr>
                 <w:rFonts w:cs="Helvetica"/>
@@ -529,6 +554,7 @@
               </w:rPr>
               <w:t>(</w:t>
             </w:r>
+            <w:proofErr w:type="gramEnd"/>
             <w:r>
               <w:rPr>
                 <w:rFonts w:cs="Helvetica"/>
@@ -666,6 +692,7 @@
                                 <w:sz w:val="20"/>
                               </w:rPr>
                             </w:pPr>
+                            <w:proofErr w:type="spellStart"/>
                             <w:r>
                               <w:rPr>
                                 <w:rFonts w:ascii="Helvetica Neue Light" w:hAnsi="Helvetica Neue Light"/>
@@ -675,6 +702,7 @@
                               </w:rPr>
                               <w:t>clock_generator_vvc.vhd</w:t>
                             </w:r>
+                            <w:proofErr w:type="spellEnd"/>
                           </w:p>
                         </w:txbxContent>
                       </wps:txbx>
@@ -711,6 +739,7 @@
                           <w:sz w:val="20"/>
                         </w:rPr>
                       </w:pPr>
+                      <w:proofErr w:type="spellStart"/>
                       <w:r>
                         <w:rPr>
                           <w:rFonts w:ascii="Helvetica Neue Light" w:hAnsi="Helvetica Neue Light"/>
@@ -720,6 +749,7 @@
                         </w:rPr>
                         <w:t>clock_generator_vvc.vhd</w:t>
                       </w:r>
+                      <w:proofErr w:type="spellEnd"/>
                     </w:p>
                   </w:txbxContent>
                 </v:textbox>
@@ -780,6 +810,7 @@
                 <w:szCs w:val="24"/>
               </w:rPr>
             </w:pPr>
+            <w:proofErr w:type="spellStart"/>
             <w:r>
               <w:rPr>
                 <w:rFonts w:cs="Helvetica"/>
@@ -807,6 +838,7 @@
               </w:rPr>
               <w:t>clock</w:t>
             </w:r>
+            <w:proofErr w:type="spellEnd"/>
             <w:r>
               <w:rPr>
                 <w:rFonts w:cs="Helvetica"/>
@@ -839,6 +871,7 @@
               </w:rPr>
               <w:t xml:space="preserve">, </w:t>
             </w:r>
+            <w:proofErr w:type="spellStart"/>
             <w:r>
               <w:rPr>
                 <w:rFonts w:cs="Helvetica"/>
@@ -861,16 +894,27 @@
                 <w:color w:val="FFFFFF"/>
                 <w:szCs w:val="30"/>
               </w:rPr>
-              <w:t xml:space="preserve">idx, </w:t>
-            </w:r>
+              <w:t>idx</w:t>
+            </w:r>
+            <w:proofErr w:type="spellEnd"/>
             <w:r>
               <w:rPr>
                 <w:rFonts w:cs="Helvetica"/>
                 <w:color w:val="FFFFFF"/>
                 <w:szCs w:val="30"/>
               </w:rPr>
+              <w:t xml:space="preserve">, </w:t>
+            </w:r>
+            <w:proofErr w:type="spellStart"/>
+            <w:r>
+              <w:rPr>
+                <w:rFonts w:cs="Helvetica"/>
+                <w:color w:val="FFFFFF"/>
+                <w:szCs w:val="30"/>
+              </w:rPr>
               <w:t>msg</w:t>
             </w:r>
+            <w:proofErr w:type="spellEnd"/>
             <w:r>
               <w:rPr>
                 <w:rFonts w:cs="Helvetica"/>
@@ -937,6 +981,7 @@
               </w:rPr>
               <w:t xml:space="preserve">: </w:t>
             </w:r>
+            <w:proofErr w:type="spellStart"/>
             <w:r>
               <w:rPr>
                 <w:rFonts w:cs="Helvetica"/>
@@ -957,6 +1002,7 @@
               </w:rPr>
               <w:t>_</w:t>
             </w:r>
+            <w:proofErr w:type="gramStart"/>
             <w:r>
               <w:rPr>
                 <w:rFonts w:cs="Helvetica"/>
@@ -967,6 +1013,7 @@
               </w:rPr>
               <w:t>clock</w:t>
             </w:r>
+            <w:proofErr w:type="spellEnd"/>
             <w:r>
               <w:rPr>
                 <w:rFonts w:cs="Helvetica"/>
@@ -977,6 +1024,7 @@
               </w:rPr>
               <w:t>(</w:t>
             </w:r>
+            <w:proofErr w:type="gramEnd"/>
             <w:r>
               <w:rPr>
                 <w:rFonts w:cs="Helvetica"/>
@@ -1099,6 +1147,7 @@
                 <w:szCs w:val="24"/>
               </w:rPr>
             </w:pPr>
+            <w:proofErr w:type="spellStart"/>
             <w:r>
               <w:rPr>
                 <w:rFonts w:cs="Helvetica"/>
@@ -1117,6 +1166,7 @@
               </w:rPr>
               <w:t>_clock_period</w:t>
             </w:r>
+            <w:proofErr w:type="spellEnd"/>
             <w:r>
               <w:rPr>
                 <w:rFonts w:cs="Helvetica"/>
@@ -1157,6 +1207,7 @@
               </w:rPr>
               <w:t xml:space="preserve">, </w:t>
             </w:r>
+            <w:proofErr w:type="spellStart"/>
             <w:r>
               <w:rPr>
                 <w:rFonts w:cs="Helvetica"/>
@@ -1171,24 +1222,45 @@
                 <w:color w:val="FFFFFF"/>
                 <w:szCs w:val="30"/>
               </w:rPr>
-              <w:t xml:space="preserve">instance_idx, </w:t>
-            </w:r>
+              <w:t>instance_idx</w:t>
+            </w:r>
+            <w:proofErr w:type="spellEnd"/>
             <w:r>
               <w:rPr>
                 <w:rFonts w:cs="Helvetica"/>
                 <w:color w:val="FFFFFF"/>
                 <w:szCs w:val="30"/>
               </w:rPr>
-              <w:t>clock_period</w:t>
-            </w:r>
+              <w:t xml:space="preserve">, </w:t>
+            </w:r>
+            <w:proofErr w:type="spellStart"/>
             <w:r>
               <w:rPr>
                 <w:rFonts w:cs="Helvetica"/>
                 <w:color w:val="FFFFFF"/>
                 <w:szCs w:val="30"/>
               </w:rPr>
-              <w:t>, msg</w:t>
-            </w:r>
+              <w:t>clock_period</w:t>
+            </w:r>
+            <w:proofErr w:type="spellEnd"/>
+            <w:r>
+              <w:rPr>
+                <w:rFonts w:cs="Helvetica"/>
+                <w:color w:val="FFFFFF"/>
+                <w:szCs w:val="30"/>
+              </w:rPr>
+              <w:t xml:space="preserve">, </w:t>
+            </w:r>
+            <w:proofErr w:type="spellStart"/>
+            <w:r>
+              <w:rPr>
+                <w:rFonts w:cs="Helvetica"/>
+                <w:color w:val="FFFFFF"/>
+                <w:szCs w:val="30"/>
+              </w:rPr>
+              <w:t>msg</w:t>
+            </w:r>
+            <w:proofErr w:type="spellEnd"/>
             <w:r>
               <w:rPr>
                 <w:rFonts w:cs="Helvetica"/>
@@ -1255,6 +1327,7 @@
               </w:rPr>
               <w:t xml:space="preserve">: </w:t>
             </w:r>
+            <w:proofErr w:type="spellStart"/>
             <w:r>
               <w:rPr>
                 <w:rFonts w:cs="Helvetica"/>
@@ -1283,8 +1356,9 @@
                 <w:sz w:val="15"/>
                 <w:szCs w:val="28"/>
               </w:rPr>
-              <w:t>clock_period</w:t>
-            </w:r>
+              <w:t>clock_</w:t>
+            </w:r>
+            <w:proofErr w:type="gramStart"/>
             <w:r>
               <w:rPr>
                 <w:rFonts w:cs="Helvetica"/>
@@ -1293,8 +1367,20 @@
                 <w:sz w:val="15"/>
                 <w:szCs w:val="28"/>
               </w:rPr>
+              <w:t>period</w:t>
+            </w:r>
+            <w:proofErr w:type="spellEnd"/>
+            <w:r>
+              <w:rPr>
+                <w:rFonts w:cs="Helvetica"/>
+                <w:b w:val="0"/>
+                <w:bCs w:val="0"/>
+                <w:sz w:val="15"/>
+                <w:szCs w:val="28"/>
+              </w:rPr>
               <w:t>(</w:t>
             </w:r>
+            <w:proofErr w:type="gramEnd"/>
             <w:r>
               <w:rPr>
                 <w:rFonts w:cs="Helvetica"/>
@@ -1421,6 +1507,7 @@
                 <w:szCs w:val="24"/>
               </w:rPr>
             </w:pPr>
+            <w:proofErr w:type="spellStart"/>
             <w:r>
               <w:rPr>
                 <w:rFonts w:cs="Helvetica"/>
@@ -1428,23 +1515,35 @@
                 <w:sz w:val="22"/>
                 <w:szCs w:val="30"/>
               </w:rPr>
-              <w:t>set_clock_high_time</w:t>
-            </w:r>
+              <w:t>set_clock_high_</w:t>
+            </w:r>
+            <w:proofErr w:type="gramStart"/>
+            <w:r>
+              <w:rPr>
+                <w:rFonts w:cs="Helvetica"/>
+                <w:color w:val="FFFFFF"/>
+                <w:sz w:val="22"/>
+                <w:szCs w:val="30"/>
+              </w:rPr>
+              <w:t>time</w:t>
+            </w:r>
+            <w:proofErr w:type="spellEnd"/>
             <w:r>
               <w:rPr>
                 <w:rFonts w:cs="Helvetica"/>
                 <w:color w:val="FFFFFF"/>
                 <w:szCs w:val="30"/>
               </w:rPr>
-              <w:t>(VVC</w:t>
-            </w:r>
+              <w:t>(</w:t>
+            </w:r>
+            <w:proofErr w:type="gramEnd"/>
             <w:r>
               <w:rPr>
                 <w:rFonts w:cs="Helvetica"/>
                 <w:color w:val="FFFFFF"/>
                 <w:szCs w:val="30"/>
               </w:rPr>
-              <w:t>T</w:t>
+              <w:t>VVC</w:t>
             </w:r>
             <w:r>
               <w:rPr>
@@ -1452,7 +1551,7 @@
                 <w:color w:val="FFFFFF"/>
                 <w:szCs w:val="30"/>
               </w:rPr>
-              <w:t xml:space="preserve">, </w:t>
+              <w:t>T</w:t>
             </w:r>
             <w:r>
               <w:rPr>
@@ -1460,15 +1559,16 @@
                 <w:color w:val="FFFFFF"/>
                 <w:szCs w:val="30"/>
               </w:rPr>
-              <w:t>vvc_</w:t>
-            </w:r>
+              <w:t xml:space="preserve">, </w:t>
+            </w:r>
+            <w:proofErr w:type="spellStart"/>
             <w:r>
               <w:rPr>
                 <w:rFonts w:cs="Helvetica"/>
                 <w:color w:val="FFFFFF"/>
                 <w:szCs w:val="30"/>
               </w:rPr>
-              <w:t xml:space="preserve">instance_idx, </w:t>
+              <w:t>vvc_</w:t>
             </w:r>
             <w:r>
               <w:rPr>
@@ -1476,16 +1576,45 @@
                 <w:color w:val="FFFFFF"/>
                 <w:szCs w:val="30"/>
               </w:rPr>
-              <w:t>clock_high_time</w:t>
-            </w:r>
+              <w:t>instance_idx</w:t>
+            </w:r>
+            <w:proofErr w:type="spellEnd"/>
             <w:r>
               <w:rPr>
                 <w:rFonts w:cs="Helvetica"/>
                 <w:color w:val="FFFFFF"/>
                 <w:szCs w:val="30"/>
               </w:rPr>
-              <w:t>, msg</w:t>
-            </w:r>
+              <w:t xml:space="preserve">, </w:t>
+            </w:r>
+            <w:proofErr w:type="spellStart"/>
+            <w:r>
+              <w:rPr>
+                <w:rFonts w:cs="Helvetica"/>
+                <w:color w:val="FFFFFF"/>
+                <w:szCs w:val="30"/>
+              </w:rPr>
+              <w:t>clock_high_time</w:t>
+            </w:r>
+            <w:proofErr w:type="spellEnd"/>
+            <w:r>
+              <w:rPr>
+                <w:rFonts w:cs="Helvetica"/>
+                <w:color w:val="FFFFFF"/>
+                <w:szCs w:val="30"/>
+              </w:rPr>
+              <w:t xml:space="preserve">, </w:t>
+            </w:r>
+            <w:proofErr w:type="spellStart"/>
+            <w:r>
+              <w:rPr>
+                <w:rFonts w:cs="Helvetica"/>
+                <w:color w:val="FFFFFF"/>
+                <w:szCs w:val="30"/>
+              </w:rPr>
+              <w:t>msg</w:t>
+            </w:r>
+            <w:proofErr w:type="spellEnd"/>
             <w:r>
               <w:rPr>
                 <w:rFonts w:cs="Helvetica"/>
@@ -1553,6 +1682,7 @@
               </w:rPr>
               <w:t xml:space="preserve">: </w:t>
             </w:r>
+            <w:proofErr w:type="spellStart"/>
             <w:r>
               <w:rPr>
                 <w:rFonts w:cs="Helvetica"/>
@@ -1561,8 +1691,9 @@
                 <w:sz w:val="15"/>
                 <w:szCs w:val="28"/>
               </w:rPr>
-              <w:t>set_clock_high_time</w:t>
-            </w:r>
+              <w:t>set_clock_high_</w:t>
+            </w:r>
+            <w:proofErr w:type="gramStart"/>
             <w:r>
               <w:rPr>
                 <w:rFonts w:cs="Helvetica"/>
@@ -1571,8 +1702,20 @@
                 <w:sz w:val="15"/>
                 <w:szCs w:val="28"/>
               </w:rPr>
+              <w:t>time</w:t>
+            </w:r>
+            <w:proofErr w:type="spellEnd"/>
+            <w:r>
+              <w:rPr>
+                <w:rFonts w:cs="Helvetica"/>
+                <w:b w:val="0"/>
+                <w:bCs w:val="0"/>
+                <w:sz w:val="15"/>
+                <w:szCs w:val="28"/>
+              </w:rPr>
               <w:t>(</w:t>
             </w:r>
+            <w:proofErr w:type="gramEnd"/>
             <w:r>
               <w:rPr>
                 <w:rFonts w:cs="Helvetica"/>
@@ -1777,7 +1920,25 @@
                                 <w:sz w:val="15"/>
                                 <w:szCs w:val="15"/>
                               </w:rPr>
-                              <w:t>See UVVM Methods QuickRef for details.</w:t>
+                              <w:t xml:space="preserve">See UVVM Methods </w:t>
+                            </w:r>
+                            <w:proofErr w:type="spellStart"/>
+                            <w:r>
+                              <w:rPr>
+                                <w:rFonts w:cs="Helvetica"/>
+                                <w:sz w:val="15"/>
+                                <w:szCs w:val="15"/>
+                              </w:rPr>
+                              <w:t>QuickRef</w:t>
+                            </w:r>
+                            <w:proofErr w:type="spellEnd"/>
+                            <w:r>
+                              <w:rPr>
+                                <w:rFonts w:cs="Helvetica"/>
+                                <w:sz w:val="15"/>
+                                <w:szCs w:val="15"/>
+                              </w:rPr>
+                              <w:t xml:space="preserve"> for details.</w:t>
                             </w:r>
                           </w:p>
                           <w:p>
@@ -1793,6 +1954,7 @@
                                 <w:szCs w:val="21"/>
                               </w:rPr>
                             </w:pPr>
+                            <w:proofErr w:type="spellStart"/>
                             <w:r>
                               <w:rPr>
                                 <w:rFonts w:cs="Verdana"/>
@@ -1801,15 +1963,36 @@
                                 <w:sz w:val="15"/>
                                 <w:szCs w:val="12"/>
                               </w:rPr>
-                              <w:t>await_completion</w:t>
+                              <w:t>await_</w:t>
                             </w:r>
+                            <w:proofErr w:type="gramStart"/>
+                            <w:r>
+                              <w:rPr>
+                                <w:rFonts w:cs="Verdana"/>
+                                <w:b/>
+                                <w:bCs/>
+                                <w:sz w:val="15"/>
+                                <w:szCs w:val="12"/>
+                              </w:rPr>
+                              <w:t>completion</w:t>
+                            </w:r>
+                            <w:proofErr w:type="spellEnd"/>
                             <w:r>
                               <w:rPr>
                                 <w:rFonts w:cs="Verdana"/>
                                 <w:sz w:val="15"/>
                                 <w:szCs w:val="11"/>
                               </w:rPr>
-                              <w:t>()</w:t>
+                              <w:t>(</w:t>
+                            </w:r>
+                            <w:proofErr w:type="gramEnd"/>
+                            <w:r>
+                              <w:rPr>
+                                <w:rFonts w:cs="Verdana"/>
+                                <w:sz w:val="15"/>
+                                <w:szCs w:val="11"/>
+                              </w:rPr>
+                              <w:t>)</w:t>
                             </w:r>
                             <w:r>
                               <w:rPr>
@@ -1830,8 +2013,19 @@
                                 <w:szCs w:val="12"/>
                               </w:rPr>
                               <w:br/>
+                            </w:r>
+                            <w:proofErr w:type="spellStart"/>
+                            <w:r>
+                              <w:rPr>
+                                <w:rFonts w:cs="Verdana"/>
+                                <w:b/>
+                                <w:bCs/>
+                                <w:sz w:val="15"/>
+                                <w:szCs w:val="12"/>
+                              </w:rPr>
                               <w:t>enable_log_msg</w:t>
                             </w:r>
+                            <w:proofErr w:type="spellEnd"/>
                             <w:r>
                               <w:rPr>
                                 <w:rFonts w:cs="Verdana"/>
@@ -1849,8 +2043,19 @@
                                 <w:szCs w:val="12"/>
                               </w:rPr>
                               <w:br/>
+                            </w:r>
+                            <w:proofErr w:type="spellStart"/>
+                            <w:r>
+                              <w:rPr>
+                                <w:rFonts w:cs="Verdana"/>
+                                <w:b/>
+                                <w:bCs/>
+                                <w:sz w:val="15"/>
+                                <w:szCs w:val="12"/>
+                              </w:rPr>
                               <w:t>disable_log_msg</w:t>
                             </w:r>
+                            <w:proofErr w:type="spellEnd"/>
                             <w:r>
                               <w:rPr>
                                 <w:rFonts w:cs="Verdana"/>
@@ -1873,6 +2078,7 @@
                                 <w:szCs w:val="11"/>
                               </w:rPr>
                             </w:pPr>
+                            <w:proofErr w:type="spellStart"/>
                             <w:r>
                               <w:rPr>
                                 <w:rFonts w:cs="Verdana"/>
@@ -1881,8 +2087,20 @@
                                 <w:sz w:val="15"/>
                                 <w:szCs w:val="12"/>
                               </w:rPr>
-                              <w:t>fetch_result</w:t>
+                              <w:t>fetch_</w:t>
                             </w:r>
+                            <w:proofErr w:type="gramStart"/>
+                            <w:r>
+                              <w:rPr>
+                                <w:rFonts w:cs="Verdana"/>
+                                <w:b/>
+                                <w:bCs/>
+                                <w:sz w:val="15"/>
+                                <w:szCs w:val="12"/>
+                              </w:rPr>
+                              <w:t>result</w:t>
+                            </w:r>
+                            <w:proofErr w:type="spellEnd"/>
                             <w:r>
                               <w:rPr>
                                 <w:rFonts w:cs="Verdana"/>
@@ -1890,7 +2108,17 @@
                                 <w:sz w:val="15"/>
                                 <w:szCs w:val="12"/>
                               </w:rPr>
-                              <w:t>()</w:t>
+                              <w:t>(</w:t>
+                            </w:r>
+                            <w:proofErr w:type="gramEnd"/>
+                            <w:r>
+                              <w:rPr>
+                                <w:rFonts w:cs="Verdana"/>
+                                <w:bCs/>
+                                <w:sz w:val="15"/>
+                                <w:szCs w:val="12"/>
+                              </w:rPr>
+                              <w:t>)</w:t>
                             </w:r>
                           </w:p>
                           <w:p>
@@ -1906,6 +2134,7 @@
                                 <w:szCs w:val="11"/>
                               </w:rPr>
                             </w:pPr>
+                            <w:proofErr w:type="spellStart"/>
                             <w:r>
                               <w:rPr>
                                 <w:rFonts w:cs="Verdana"/>
@@ -1916,6 +2145,7 @@
                               </w:rPr>
                               <w:t>flush_command_queue</w:t>
                             </w:r>
+                            <w:proofErr w:type="spellEnd"/>
                             <w:r>
                               <w:rPr>
                                 <w:rFonts w:cs="Verdana"/>
@@ -1932,6 +2162,7 @@
                               </w:rPr>
                               <w:br/>
                             </w:r>
+                            <w:proofErr w:type="spellStart"/>
                             <w:r>
                               <w:rPr>
                                 <w:rFonts w:cs="Verdana"/>
@@ -1942,6 +2173,7 @@
                               </w:rPr>
                               <w:t>terminate_current_command</w:t>
                             </w:r>
+                            <w:proofErr w:type="spellEnd"/>
                             <w:r>
                               <w:rPr>
                                 <w:rFonts w:cs="Verdana"/>
@@ -1959,8 +2191,19 @@
                                 <w:szCs w:val="12"/>
                               </w:rPr>
                               <w:br/>
+                            </w:r>
+                            <w:proofErr w:type="spellStart"/>
+                            <w:r>
+                              <w:rPr>
+                                <w:rFonts w:cs="Verdana"/>
+                                <w:b/>
+                                <w:bCs/>
+                                <w:sz w:val="15"/>
+                                <w:szCs w:val="12"/>
+                              </w:rPr>
                               <w:t>terminate_all_commands</w:t>
                             </w:r>
+                            <w:proofErr w:type="spellEnd"/>
                             <w:r>
                               <w:rPr>
                                 <w:rFonts w:cs="Verdana"/>
@@ -1978,15 +2221,46 @@
                                 <w:szCs w:val="12"/>
                               </w:rPr>
                               <w:br/>
-                              <w:t>insert_delay</w:t>
                             </w:r>
+                            <w:proofErr w:type="spellStart"/>
+                            <w:r>
+                              <w:rPr>
+                                <w:rFonts w:cs="Verdana"/>
+                                <w:b/>
+                                <w:bCs/>
+                                <w:sz w:val="15"/>
+                                <w:szCs w:val="12"/>
+                              </w:rPr>
+                              <w:t>insert_</w:t>
+                            </w:r>
+                            <w:proofErr w:type="gramStart"/>
+                            <w:r>
+                              <w:rPr>
+                                <w:rFonts w:cs="Verdana"/>
+                                <w:b/>
+                                <w:bCs/>
+                                <w:sz w:val="15"/>
+                                <w:szCs w:val="12"/>
+                              </w:rPr>
+                              <w:t>delay</w:t>
+                            </w:r>
+                            <w:proofErr w:type="spellEnd"/>
                             <w:r>
                               <w:rPr>
                                 <w:rFonts w:cs="Verdana"/>
                                 <w:sz w:val="15"/>
                                 <w:szCs w:val="11"/>
                               </w:rPr>
-                              <w:t>()</w:t>
+                              <w:t>(</w:t>
+                            </w:r>
+                            <w:proofErr w:type="gramEnd"/>
+                            <w:r>
+                              <w:rPr>
+                                <w:rFonts w:cs="Verdana"/>
+                                <w:sz w:val="15"/>
+                                <w:szCs w:val="11"/>
+                              </w:rPr>
+                              <w:t>)</w:t>
                             </w:r>
                           </w:p>
                           <w:p>
@@ -2004,6 +2278,7 @@
                                 <w:szCs w:val="12"/>
                               </w:rPr>
                             </w:pPr>
+                            <w:proofErr w:type="spellStart"/>
                             <w:r>
                               <w:rPr>
                                 <w:rFonts w:cs="Verdana"/>
@@ -2012,7 +2287,40 @@
                                 <w:sz w:val="15"/>
                                 <w:szCs w:val="12"/>
                               </w:rPr>
-                              <w:t>get_last_received_cmd_idx()</w:t>
+                              <w:t>get_last_received_cmd_</w:t>
+                            </w:r>
+                            <w:proofErr w:type="gramStart"/>
+                            <w:r>
+                              <w:rPr>
+                                <w:rFonts w:cs="Verdana"/>
+                                <w:b/>
+                                <w:bCs/>
+                                <w:sz w:val="15"/>
+                                <w:szCs w:val="12"/>
+                              </w:rPr>
+                              <w:t>idx</w:t>
+                            </w:r>
+                            <w:proofErr w:type="spellEnd"/>
+                            <w:r>
+                              <w:rPr>
+                                <w:rFonts w:cs="Verdana"/>
+                                <w:b/>
+                                <w:bCs/>
+                                <w:sz w:val="15"/>
+                                <w:szCs w:val="12"/>
+                              </w:rPr>
+                              <w:t>(</w:t>
+                            </w:r>
+                            <w:proofErr w:type="gramEnd"/>
+                            <w:r>
+                              <w:rPr>
+                                <w:rFonts w:cs="Verdana"/>
+                                <w:b/>
+                                <w:bCs/>
+                                <w:sz w:val="15"/>
+                                <w:szCs w:val="12"/>
+                              </w:rPr>
+                              <w:t>)</w:t>
                             </w:r>
                           </w:p>
                           <w:p>
@@ -2095,7 +2403,25 @@
                           <w:sz w:val="15"/>
                           <w:szCs w:val="15"/>
                         </w:rPr>
-                        <w:t>See UVVM Methods QuickRef for details.</w:t>
+                        <w:t xml:space="preserve">See UVVM Methods </w:t>
+                      </w:r>
+                      <w:proofErr w:type="spellStart"/>
+                      <w:r>
+                        <w:rPr>
+                          <w:rFonts w:cs="Helvetica"/>
+                          <w:sz w:val="15"/>
+                          <w:szCs w:val="15"/>
+                        </w:rPr>
+                        <w:t>QuickRef</w:t>
+                      </w:r>
+                      <w:proofErr w:type="spellEnd"/>
+                      <w:r>
+                        <w:rPr>
+                          <w:rFonts w:cs="Helvetica"/>
+                          <w:sz w:val="15"/>
+                          <w:szCs w:val="15"/>
+                        </w:rPr>
+                        <w:t xml:space="preserve"> for details.</w:t>
                       </w:r>
                     </w:p>
                     <w:p>
@@ -2111,6 +2437,7 @@
                           <w:szCs w:val="21"/>
                         </w:rPr>
                       </w:pPr>
+                      <w:proofErr w:type="spellStart"/>
                       <w:r>
                         <w:rPr>
                           <w:rFonts w:cs="Verdana"/>
@@ -2119,15 +2446,36 @@
                           <w:sz w:val="15"/>
                           <w:szCs w:val="12"/>
                         </w:rPr>
-                        <w:t>await_completion</w:t>
+                        <w:t>await_</w:t>
                       </w:r>
+                      <w:proofErr w:type="gramStart"/>
+                      <w:r>
+                        <w:rPr>
+                          <w:rFonts w:cs="Verdana"/>
+                          <w:b/>
+                          <w:bCs/>
+                          <w:sz w:val="15"/>
+                          <w:szCs w:val="12"/>
+                        </w:rPr>
+                        <w:t>completion</w:t>
+                      </w:r>
+                      <w:proofErr w:type="spellEnd"/>
                       <w:r>
                         <w:rPr>
                           <w:rFonts w:cs="Verdana"/>
                           <w:sz w:val="15"/>
                           <w:szCs w:val="11"/>
                         </w:rPr>
-                        <w:t>()</w:t>
+                        <w:t>(</w:t>
+                      </w:r>
+                      <w:proofErr w:type="gramEnd"/>
+                      <w:r>
+                        <w:rPr>
+                          <w:rFonts w:cs="Verdana"/>
+                          <w:sz w:val="15"/>
+                          <w:szCs w:val="11"/>
+                        </w:rPr>
+                        <w:t>)</w:t>
                       </w:r>
                       <w:r>
                         <w:rPr>
@@ -2148,8 +2496,19 @@
                           <w:szCs w:val="12"/>
                         </w:rPr>
                         <w:br/>
+                      </w:r>
+                      <w:proofErr w:type="spellStart"/>
+                      <w:r>
+                        <w:rPr>
+                          <w:rFonts w:cs="Verdana"/>
+                          <w:b/>
+                          <w:bCs/>
+                          <w:sz w:val="15"/>
+                          <w:szCs w:val="12"/>
+                        </w:rPr>
                         <w:t>enable_log_msg</w:t>
                       </w:r>
+                      <w:proofErr w:type="spellEnd"/>
                       <w:r>
                         <w:rPr>
                           <w:rFonts w:cs="Verdana"/>
@@ -2167,8 +2526,19 @@
                           <w:szCs w:val="12"/>
                         </w:rPr>
                         <w:br/>
+                      </w:r>
+                      <w:proofErr w:type="spellStart"/>
+                      <w:r>
+                        <w:rPr>
+                          <w:rFonts w:cs="Verdana"/>
+                          <w:b/>
+                          <w:bCs/>
+                          <w:sz w:val="15"/>
+                          <w:szCs w:val="12"/>
+                        </w:rPr>
                         <w:t>disable_log_msg</w:t>
                       </w:r>
+                      <w:proofErr w:type="spellEnd"/>
                       <w:r>
                         <w:rPr>
                           <w:rFonts w:cs="Verdana"/>
@@ -2191,6 +2561,7 @@
                           <w:szCs w:val="11"/>
                         </w:rPr>
                       </w:pPr>
+                      <w:proofErr w:type="spellStart"/>
                       <w:r>
                         <w:rPr>
                           <w:rFonts w:cs="Verdana"/>
@@ -2199,8 +2570,20 @@
                           <w:sz w:val="15"/>
                           <w:szCs w:val="12"/>
                         </w:rPr>
-                        <w:t>fetch_result</w:t>
+                        <w:t>fetch_</w:t>
                       </w:r>
+                      <w:proofErr w:type="gramStart"/>
+                      <w:r>
+                        <w:rPr>
+                          <w:rFonts w:cs="Verdana"/>
+                          <w:b/>
+                          <w:bCs/>
+                          <w:sz w:val="15"/>
+                          <w:szCs w:val="12"/>
+                        </w:rPr>
+                        <w:t>result</w:t>
+                      </w:r>
+                      <w:proofErr w:type="spellEnd"/>
                       <w:r>
                         <w:rPr>
                           <w:rFonts w:cs="Verdana"/>
@@ -2208,7 +2591,17 @@
                           <w:sz w:val="15"/>
                           <w:szCs w:val="12"/>
                         </w:rPr>
-                        <w:t>()</w:t>
+                        <w:t>(</w:t>
+                      </w:r>
+                      <w:proofErr w:type="gramEnd"/>
+                      <w:r>
+                        <w:rPr>
+                          <w:rFonts w:cs="Verdana"/>
+                          <w:bCs/>
+                          <w:sz w:val="15"/>
+                          <w:szCs w:val="12"/>
+                        </w:rPr>
+                        <w:t>)</w:t>
                       </w:r>
                     </w:p>
                     <w:p>
@@ -2224,6 +2617,7 @@
                           <w:szCs w:val="11"/>
                         </w:rPr>
                       </w:pPr>
+                      <w:proofErr w:type="spellStart"/>
                       <w:r>
                         <w:rPr>
                           <w:rFonts w:cs="Verdana"/>
@@ -2234,6 +2628,7 @@
                         </w:rPr>
                         <w:t>flush_command_queue</w:t>
                       </w:r>
+                      <w:proofErr w:type="spellEnd"/>
                       <w:r>
                         <w:rPr>
                           <w:rFonts w:cs="Verdana"/>
@@ -2250,6 +2645,7 @@
                         </w:rPr>
                         <w:br/>
                       </w:r>
+                      <w:proofErr w:type="spellStart"/>
                       <w:r>
                         <w:rPr>
                           <w:rFonts w:cs="Verdana"/>
@@ -2260,6 +2656,7 @@
                         </w:rPr>
                         <w:t>terminate_current_command</w:t>
                       </w:r>
+                      <w:proofErr w:type="spellEnd"/>
                       <w:r>
                         <w:rPr>
                           <w:rFonts w:cs="Verdana"/>
@@ -2277,8 +2674,19 @@
                           <w:szCs w:val="12"/>
                         </w:rPr>
                         <w:br/>
+                      </w:r>
+                      <w:proofErr w:type="spellStart"/>
+                      <w:r>
+                        <w:rPr>
+                          <w:rFonts w:cs="Verdana"/>
+                          <w:b/>
+                          <w:bCs/>
+                          <w:sz w:val="15"/>
+                          <w:szCs w:val="12"/>
+                        </w:rPr>
                         <w:t>terminate_all_commands</w:t>
                       </w:r>
+                      <w:proofErr w:type="spellEnd"/>
                       <w:r>
                         <w:rPr>
                           <w:rFonts w:cs="Verdana"/>
@@ -2296,15 +2704,46 @@
                           <w:szCs w:val="12"/>
                         </w:rPr>
                         <w:br/>
-                        <w:t>insert_delay</w:t>
                       </w:r>
+                      <w:proofErr w:type="spellStart"/>
+                      <w:r>
+                        <w:rPr>
+                          <w:rFonts w:cs="Verdana"/>
+                          <w:b/>
+                          <w:bCs/>
+                          <w:sz w:val="15"/>
+                          <w:szCs w:val="12"/>
+                        </w:rPr>
+                        <w:t>insert_</w:t>
+                      </w:r>
+                      <w:proofErr w:type="gramStart"/>
+                      <w:r>
+                        <w:rPr>
+                          <w:rFonts w:cs="Verdana"/>
+                          <w:b/>
+                          <w:bCs/>
+                          <w:sz w:val="15"/>
+                          <w:szCs w:val="12"/>
+                        </w:rPr>
+                        <w:t>delay</w:t>
+                      </w:r>
+                      <w:proofErr w:type="spellEnd"/>
                       <w:r>
                         <w:rPr>
                           <w:rFonts w:cs="Verdana"/>
                           <w:sz w:val="15"/>
                           <w:szCs w:val="11"/>
                         </w:rPr>
-                        <w:t>()</w:t>
+                        <w:t>(</w:t>
+                      </w:r>
+                      <w:proofErr w:type="gramEnd"/>
+                      <w:r>
+                        <w:rPr>
+                          <w:rFonts w:cs="Verdana"/>
+                          <w:sz w:val="15"/>
+                          <w:szCs w:val="11"/>
+                        </w:rPr>
+                        <w:t>)</w:t>
                       </w:r>
                     </w:p>
                     <w:p>
@@ -2322,6 +2761,7 @@
                           <w:szCs w:val="12"/>
                         </w:rPr>
                       </w:pPr>
+                      <w:proofErr w:type="spellStart"/>
                       <w:r>
                         <w:rPr>
                           <w:rFonts w:cs="Verdana"/>
@@ -2330,7 +2770,40 @@
                           <w:sz w:val="15"/>
                           <w:szCs w:val="12"/>
                         </w:rPr>
-                        <w:t>get_last_received_cmd_idx()</w:t>
+                        <w:t>get_last_received_cmd_</w:t>
+                      </w:r>
+                      <w:proofErr w:type="gramStart"/>
+                      <w:r>
+                        <w:rPr>
+                          <w:rFonts w:cs="Verdana"/>
+                          <w:b/>
+                          <w:bCs/>
+                          <w:sz w:val="15"/>
+                          <w:szCs w:val="12"/>
+                        </w:rPr>
+                        <w:t>idx</w:t>
+                      </w:r>
+                      <w:proofErr w:type="spellEnd"/>
+                      <w:r>
+                        <w:rPr>
+                          <w:rFonts w:cs="Verdana"/>
+                          <w:b/>
+                          <w:bCs/>
+                          <w:sz w:val="15"/>
+                          <w:szCs w:val="12"/>
+                        </w:rPr>
+                        <w:t>(</w:t>
+                      </w:r>
+                      <w:proofErr w:type="gramEnd"/>
+                      <w:r>
+                        <w:rPr>
+                          <w:rFonts w:cs="Verdana"/>
+                          <w:b/>
+                          <w:bCs/>
+                          <w:sz w:val="15"/>
+                          <w:szCs w:val="12"/>
+                        </w:rPr>
+                        <w:t>)</w:t>
                       </w:r>
                     </w:p>
                     <w:p>
@@ -2380,6 +2853,7 @@
         </w:rPr>
         <w:t>´</w:t>
       </w:r>
+      <w:proofErr w:type="spellStart"/>
       <w:r>
         <w:rPr>
           <w:b/>
@@ -2392,14 +2866,31 @@
           <w:b/>
           <w:szCs w:val="16"/>
         </w:rPr>
-        <w:t>onfig´</w:t>
+        <w:t>onfig</w:t>
+      </w:r>
+      <w:proofErr w:type="spellEnd"/>
+      <w:proofErr w:type="gramStart"/>
+      <w:r>
+        <w:rPr>
+          <w:b/>
+          <w:szCs w:val="16"/>
+        </w:rPr>
+        <w:t>´</w:t>
       </w:r>
       <w:r>
         <w:rPr>
           <w:b/>
           <w:szCs w:val="16"/>
         </w:rPr>
-        <w:t xml:space="preserve">  -- </w:t>
+        <w:t xml:space="preserve">  --</w:t>
+      </w:r>
+      <w:proofErr w:type="gramEnd"/>
+      <w:r>
+        <w:rPr>
+          <w:b/>
+          <w:szCs w:val="16"/>
+        </w:rPr>
+        <w:t xml:space="preserve"> </w:t>
       </w:r>
       <w:r>
         <w:rPr>
@@ -2412,7 +2903,15 @@
           <w:b/>
           <w:szCs w:val="16"/>
         </w:rPr>
-        <w:t xml:space="preserve"> shared_</w:t>
+        <w:t xml:space="preserve"> </w:t>
+      </w:r>
+      <w:proofErr w:type="spellStart"/>
+      <w:r>
+        <w:rPr>
+          <w:b/>
+          <w:szCs w:val="16"/>
+        </w:rPr>
+        <w:t>shared_</w:t>
       </w:r>
       <w:r>
         <w:rPr>
@@ -2428,6 +2927,7 @@
         </w:rPr>
         <w:t>_vvc_config</w:t>
       </w:r>
+      <w:proofErr w:type="spellEnd"/>
     </w:p>
     <w:tbl>
       <w:tblPr>
@@ -2641,6 +3141,7 @@
                 <w:szCs w:val="15"/>
               </w:rPr>
             </w:pPr>
+            <w:proofErr w:type="spellStart"/>
             <w:r>
               <w:rPr>
                 <w:sz w:val="15"/>
@@ -2648,6 +3149,7 @@
               </w:rPr>
               <w:t>inter_bfm_delay</w:t>
             </w:r>
+            <w:proofErr w:type="spellEnd"/>
           </w:p>
         </w:tc>
         <w:tc>
@@ -2676,6 +3178,7 @@
                 <w:szCs w:val="15"/>
               </w:rPr>
             </w:pPr>
+            <w:proofErr w:type="spellStart"/>
             <w:r>
               <w:rPr>
                 <w:sz w:val="15"/>
@@ -2690,6 +3193,7 @@
               </w:rPr>
               <w:t>_inter_bfm_delay</w:t>
             </w:r>
+            <w:proofErr w:type="spellEnd"/>
           </w:p>
         </w:tc>
         <w:tc>
@@ -2772,6 +3276,7 @@
                 <w:szCs w:val="15"/>
               </w:rPr>
             </w:pPr>
+            <w:proofErr w:type="spellStart"/>
             <w:r>
               <w:rPr>
                 <w:sz w:val="15"/>
@@ -2779,6 +3284,7 @@
               </w:rPr>
               <w:t>cmd_queue_count_max</w:t>
             </w:r>
+            <w:proofErr w:type="spellEnd"/>
           </w:p>
         </w:tc>
         <w:tc>
@@ -2888,6 +3394,7 @@
                 <w:szCs w:val="15"/>
               </w:rPr>
             </w:pPr>
+            <w:proofErr w:type="spellStart"/>
             <w:r>
               <w:rPr>
                 <w:sz w:val="15"/>
@@ -2902,6 +3409,7 @@
               </w:rPr>
               <w:t>threshold</w:t>
             </w:r>
+            <w:proofErr w:type="spellEnd"/>
           </w:p>
         </w:tc>
         <w:tc>
@@ -3019,6 +3527,7 @@
                 <w:szCs w:val="15"/>
               </w:rPr>
             </w:pPr>
+            <w:proofErr w:type="spellStart"/>
             <w:r>
               <w:rPr>
                 <w:sz w:val="15"/>
@@ -3040,6 +3549,7 @@
               </w:rPr>
               <w:t>_severity</w:t>
             </w:r>
+            <w:proofErr w:type="spellEnd"/>
           </w:p>
         </w:tc>
         <w:tc>
@@ -3067,6 +3577,7 @@
                 <w:szCs w:val="15"/>
               </w:rPr>
             </w:pPr>
+            <w:proofErr w:type="spellStart"/>
             <w:r>
               <w:rPr>
                 <w:sz w:val="15"/>
@@ -3074,6 +3585,7 @@
               </w:rPr>
               <w:t>t_alert_level</w:t>
             </w:r>
+            <w:proofErr w:type="spellEnd"/>
           </w:p>
         </w:tc>
         <w:tc>
@@ -3155,6 +3667,7 @@
                 <w:szCs w:val="15"/>
               </w:rPr>
             </w:pPr>
+            <w:proofErr w:type="spellStart"/>
             <w:r>
               <w:rPr>
                 <w:sz w:val="15"/>
@@ -3162,6 +3675,7 @@
               </w:rPr>
               <w:t>result_queue_count_max</w:t>
             </w:r>
+            <w:proofErr w:type="spellEnd"/>
           </w:p>
         </w:tc>
         <w:tc>
@@ -3263,6 +3777,7 @@
                 <w:szCs w:val="15"/>
               </w:rPr>
             </w:pPr>
+            <w:proofErr w:type="spellStart"/>
             <w:r>
               <w:rPr>
                 <w:sz w:val="15"/>
@@ -3270,6 +3785,7 @@
               </w:rPr>
               <w:t>result_queue_count_threshold</w:t>
             </w:r>
+            <w:proofErr w:type="spellEnd"/>
           </w:p>
         </w:tc>
         <w:tc>
@@ -3371,6 +3887,7 @@
                 <w:szCs w:val="15"/>
               </w:rPr>
             </w:pPr>
+            <w:proofErr w:type="spellStart"/>
             <w:r>
               <w:rPr>
                 <w:sz w:val="15"/>
@@ -3378,6 +3895,7 @@
               </w:rPr>
               <w:t>result_queue_count_threshold_severity</w:t>
             </w:r>
+            <w:proofErr w:type="spellEnd"/>
           </w:p>
         </w:tc>
         <w:tc>
@@ -3405,6 +3923,7 @@
                 <w:szCs w:val="15"/>
               </w:rPr>
             </w:pPr>
+            <w:proofErr w:type="spellStart"/>
             <w:r>
               <w:rPr>
                 <w:sz w:val="15"/>
@@ -3412,6 +3931,7 @@
               </w:rPr>
               <w:t>t_alert_level</w:t>
             </w:r>
+            <w:proofErr w:type="spellEnd"/>
           </w:p>
         </w:tc>
         <w:tc>
@@ -3480,12 +4000,21 @@
                 <w:szCs w:val="15"/>
               </w:rPr>
             </w:pPr>
-            <w:r>
-              <w:rPr>
-                <w:sz w:val="15"/>
-                <w:szCs w:val="15"/>
-              </w:rPr>
-              <w:t xml:space="preserve">bfm_config               </w:t>
+            <w:proofErr w:type="spellStart"/>
+            <w:r>
+              <w:rPr>
+                <w:sz w:val="15"/>
+                <w:szCs w:val="15"/>
+              </w:rPr>
+              <w:t>bfm_config</w:t>
+            </w:r>
+            <w:proofErr w:type="spellEnd"/>
+            <w:r>
+              <w:rPr>
+                <w:sz w:val="15"/>
+                <w:szCs w:val="15"/>
+              </w:rPr>
+              <w:t xml:space="preserve">               </w:t>
             </w:r>
           </w:p>
         </w:tc>
@@ -3515,6 +4044,7 @@
                 <w:szCs w:val="15"/>
               </w:rPr>
             </w:pPr>
+            <w:proofErr w:type="spellStart"/>
             <w:r>
               <w:rPr>
                 <w:sz w:val="15"/>
@@ -3529,6 +4059,7 @@
               </w:rPr>
               <w:t>bfm_config</w:t>
             </w:r>
+            <w:proofErr w:type="spellEnd"/>
           </w:p>
         </w:tc>
         <w:tc>
@@ -3611,12 +4142,21 @@
                 <w:szCs w:val="15"/>
               </w:rPr>
             </w:pPr>
-            <w:r>
-              <w:rPr>
-                <w:sz w:val="15"/>
-                <w:szCs w:val="15"/>
-              </w:rPr>
-              <w:t xml:space="preserve">msg_id_panel           </w:t>
+            <w:proofErr w:type="spellStart"/>
+            <w:r>
+              <w:rPr>
+                <w:sz w:val="15"/>
+                <w:szCs w:val="15"/>
+              </w:rPr>
+              <w:t>msg_id_panel</w:t>
+            </w:r>
+            <w:proofErr w:type="spellEnd"/>
+            <w:r>
+              <w:rPr>
+                <w:sz w:val="15"/>
+                <w:szCs w:val="15"/>
+              </w:rPr>
+              <w:t xml:space="preserve">           </w:t>
             </w:r>
           </w:p>
         </w:tc>
@@ -3645,6 +4185,7 @@
                 <w:szCs w:val="15"/>
               </w:rPr>
             </w:pPr>
+            <w:proofErr w:type="spellStart"/>
             <w:r>
               <w:rPr>
                 <w:sz w:val="15"/>
@@ -3652,6 +4193,7 @@
               </w:rPr>
               <w:t>t_msg_id_panel</w:t>
             </w:r>
+            <w:proofErr w:type="spellEnd"/>
           </w:p>
         </w:tc>
         <w:tc>
@@ -3919,14 +4461,39 @@
           <w:b/>
           <w:szCs w:val="16"/>
         </w:rPr>
-        <w:t>´vvc_status´</w:t>
+        <w:t>´</w:t>
+      </w:r>
+      <w:proofErr w:type="spellStart"/>
+      <w:r>
+        <w:rPr>
+          <w:b/>
+          <w:szCs w:val="16"/>
+        </w:rPr>
+        <w:t>vvc_status</w:t>
+      </w:r>
+      <w:proofErr w:type="spellEnd"/>
+      <w:proofErr w:type="gramStart"/>
+      <w:r>
+        <w:rPr>
+          <w:b/>
+          <w:szCs w:val="16"/>
+        </w:rPr>
+        <w:t>´</w:t>
       </w:r>
       <w:r>
         <w:rPr>
           <w:b/>
           <w:szCs w:val="16"/>
         </w:rPr>
-        <w:t xml:space="preserve">  -- </w:t>
+        <w:t xml:space="preserve">  --</w:t>
+      </w:r>
+      <w:proofErr w:type="gramEnd"/>
+      <w:r>
+        <w:rPr>
+          <w:b/>
+          <w:szCs w:val="16"/>
+        </w:rPr>
+        <w:t xml:space="preserve"> </w:t>
       </w:r>
       <w:r>
         <w:rPr>
@@ -3939,7 +4506,15 @@
           <w:b/>
           <w:szCs w:val="16"/>
         </w:rPr>
-        <w:t xml:space="preserve"> shared_</w:t>
+        <w:t xml:space="preserve"> </w:t>
+      </w:r>
+      <w:proofErr w:type="spellStart"/>
+      <w:r>
+        <w:rPr>
+          <w:b/>
+          <w:szCs w:val="16"/>
+        </w:rPr>
+        <w:t>shared_</w:t>
       </w:r>
       <w:r>
         <w:rPr>
@@ -3955,6 +4530,7 @@
         </w:rPr>
         <w:t>_vvc_status</w:t>
       </w:r>
+      <w:proofErr w:type="spellEnd"/>
     </w:p>
     <w:tbl>
       <w:tblPr>
@@ -4111,6 +4687,7 @@
                 <w:sz w:val="15"/>
               </w:rPr>
             </w:pPr>
+            <w:proofErr w:type="spellStart"/>
             <w:r>
               <w:rPr>
                 <w:sz w:val="15"/>
@@ -4118,6 +4695,7 @@
               </w:rPr>
               <w:t>current_cmd_idx</w:t>
             </w:r>
+            <w:proofErr w:type="spellEnd"/>
           </w:p>
         </w:tc>
         <w:tc>
@@ -4221,6 +4799,7 @@
                 <w:sz w:val="15"/>
               </w:rPr>
             </w:pPr>
+            <w:proofErr w:type="spellStart"/>
             <w:r>
               <w:rPr>
                 <w:sz w:val="15"/>
@@ -4228,6 +4807,7 @@
               </w:rPr>
               <w:t>previous_cmd_idx</w:t>
             </w:r>
+            <w:proofErr w:type="spellEnd"/>
           </w:p>
         </w:tc>
         <w:tc>
@@ -4330,6 +4910,7 @@
                 <w:sz w:val="15"/>
               </w:rPr>
             </w:pPr>
+            <w:proofErr w:type="spellStart"/>
             <w:r>
               <w:rPr>
                 <w:sz w:val="15"/>
@@ -4337,6 +4918,7 @@
               </w:rPr>
               <w:t>pending_cmd_cnt</w:t>
             </w:r>
+            <w:proofErr w:type="spellEnd"/>
           </w:p>
         </w:tc>
         <w:tc>
@@ -4638,6 +5220,7 @@
                 <w:sz w:val="15"/>
               </w:rPr>
             </w:pPr>
+            <w:proofErr w:type="spellStart"/>
             <w:r>
               <w:rPr>
                 <w:rFonts w:cs="Helvetica"/>
@@ -4646,6 +5229,7 @@
               </w:rPr>
               <w:t>t_vvc_target_record</w:t>
             </w:r>
+            <w:proofErr w:type="spellEnd"/>
           </w:p>
         </w:tc>
         <w:tc>
@@ -4746,6 +5330,7 @@
                 <w:sz w:val="15"/>
               </w:rPr>
             </w:pPr>
+            <w:proofErr w:type="spellStart"/>
             <w:r>
               <w:rPr>
                 <w:rFonts w:cs="Helvetica"/>
@@ -4762,6 +5347,7 @@
               </w:rPr>
               <w:t>instance_idx</w:t>
             </w:r>
+            <w:proofErr w:type="spellEnd"/>
           </w:p>
         </w:tc>
         <w:tc>
@@ -5041,6 +5627,7 @@
                 <w:sz w:val="15"/>
               </w:rPr>
             </w:pPr>
+            <w:proofErr w:type="spellStart"/>
             <w:r>
               <w:rPr>
                 <w:rFonts w:cs="Helvetica"/>
@@ -5049,6 +5636,7 @@
               </w:rPr>
               <w:t>clock_period</w:t>
             </w:r>
+            <w:proofErr w:type="spellEnd"/>
           </w:p>
         </w:tc>
         <w:tc>
@@ -5163,6 +5751,7 @@
                 <w:sz w:val="15"/>
               </w:rPr>
             </w:pPr>
+            <w:proofErr w:type="spellStart"/>
             <w:r>
               <w:rPr>
                 <w:rFonts w:cs="Helvetica"/>
@@ -5171,6 +5760,7 @@
               </w:rPr>
               <w:t>clock_high_time</w:t>
             </w:r>
+            <w:proofErr w:type="spellEnd"/>
           </w:p>
         </w:tc>
         <w:tc>
@@ -5271,15 +5861,40 @@
                 <w:rFonts w:cs="Helvetica"/>
                 <w:sz w:val="15"/>
               </w:rPr>
-              <w:t xml:space="preserve">of the clock cycle that is ‘1’. Value have to be </w:t>
-            </w:r>
-            <w:r>
-              <w:rPr>
-                <w:rFonts w:cs="Helvetica"/>
-                <w:sz w:val="15"/>
-              </w:rPr>
-              <w:t>less than clock_period</w:t>
-            </w:r>
+              <w:t xml:space="preserve">of the clock cycle that is ‘1’. Value </w:t>
+            </w:r>
+            <w:proofErr w:type="gramStart"/>
+            <w:r>
+              <w:rPr>
+                <w:rFonts w:cs="Helvetica"/>
+                <w:sz w:val="15"/>
+              </w:rPr>
+              <w:t>have to</w:t>
+            </w:r>
+            <w:proofErr w:type="gramEnd"/>
+            <w:r>
+              <w:rPr>
+                <w:rFonts w:cs="Helvetica"/>
+                <w:sz w:val="15"/>
+              </w:rPr>
+              <w:t xml:space="preserve"> be </w:t>
+            </w:r>
+            <w:r>
+              <w:rPr>
+                <w:rFonts w:cs="Helvetica"/>
+                <w:sz w:val="15"/>
+              </w:rPr>
+              <w:t xml:space="preserve">less than </w:t>
+            </w:r>
+            <w:proofErr w:type="spellStart"/>
+            <w:r>
+              <w:rPr>
+                <w:rFonts w:cs="Helvetica"/>
+                <w:sz w:val="15"/>
+              </w:rPr>
+              <w:t>clock_period</w:t>
+            </w:r>
+            <w:proofErr w:type="spellEnd"/>
             <w:r>
               <w:rPr>
                 <w:rFonts w:cs="Helvetica"/>
@@ -5315,6 +5930,7 @@
                 <w:sz w:val="15"/>
               </w:rPr>
             </w:pPr>
+            <w:proofErr w:type="spellStart"/>
             <w:r>
               <w:rPr>
                 <w:rFonts w:cs="Helvetica"/>
@@ -5323,6 +5939,7 @@
               </w:rPr>
               <w:t>msg</w:t>
             </w:r>
+            <w:proofErr w:type="spellEnd"/>
           </w:p>
         </w:tc>
         <w:tc>
@@ -5753,6 +6370,7 @@
                 <w:sz w:val="15"/>
               </w:rPr>
             </w:pPr>
+            <w:proofErr w:type="spellStart"/>
             <w:r>
               <w:rPr>
                 <w:rFonts w:cs="Helvetica"/>
@@ -5761,6 +6379,7 @@
               </w:rPr>
               <w:t>clk</w:t>
             </w:r>
+            <w:proofErr w:type="spellEnd"/>
           </w:p>
         </w:tc>
         <w:tc>
@@ -5784,6 +6403,7 @@
                 <w:sz w:val="15"/>
               </w:rPr>
             </w:pPr>
+            <w:proofErr w:type="spellStart"/>
             <w:r>
               <w:rPr>
                 <w:rFonts w:cs="Helvetica"/>
@@ -5791,6 +6411,7 @@
               </w:rPr>
               <w:t>std_logic</w:t>
             </w:r>
+            <w:proofErr w:type="spellEnd"/>
           </w:p>
         </w:tc>
         <w:tc>
@@ -5906,7 +6527,7 @@
         </w:trPr>
         <w:tc>
           <w:tcPr>
-            <w:tcW w:w="4317" w:type="dxa"/>
+            <w:tcW w:w="4314" w:type="dxa"/>
             <w:tcBorders>
               <w:bottom w:val="single" w:sz="4" w:space="0" w:color="auto"/>
             </w:tcBorders>
@@ -5935,7 +6556,7 @@
         </w:tc>
         <w:tc>
           <w:tcPr>
-            <w:tcW w:w="3088" w:type="dxa"/>
+            <w:tcW w:w="3043" w:type="dxa"/>
             <w:tcBorders>
               <w:bottom w:val="single" w:sz="4" w:space="0" w:color="auto"/>
             </w:tcBorders>
@@ -5963,7 +6584,7 @@
         </w:tc>
         <w:tc>
           <w:tcPr>
-            <w:tcW w:w="3085" w:type="dxa"/>
+            <w:tcW w:w="3392" w:type="dxa"/>
             <w:tcBorders>
               <w:bottom w:val="single" w:sz="4" w:space="0" w:color="auto"/>
             </w:tcBorders>
@@ -5991,7 +6612,7 @@
         </w:tc>
         <w:tc>
           <w:tcPr>
-            <w:tcW w:w="4639" w:type="dxa"/>
+            <w:tcW w:w="4606" w:type="dxa"/>
             <w:tcBorders>
               <w:bottom w:val="single" w:sz="4" w:space="0" w:color="auto"/>
             </w:tcBorders>
@@ -6024,7 +6645,7 @@
         </w:trPr>
         <w:tc>
           <w:tcPr>
-            <w:tcW w:w="4317" w:type="dxa"/>
+            <w:tcW w:w="4314" w:type="dxa"/>
             <w:tcBorders>
               <w:left w:val="nil"/>
               <w:right w:val="nil"/>
@@ -6055,7 +6676,7 @@
         </w:tc>
         <w:tc>
           <w:tcPr>
-            <w:tcW w:w="3088" w:type="dxa"/>
+            <w:tcW w:w="3043" w:type="dxa"/>
             <w:tcBorders>
               <w:left w:val="nil"/>
               <w:right w:val="nil"/>
@@ -6084,7 +6705,7 @@
         </w:tc>
         <w:tc>
           <w:tcPr>
-            <w:tcW w:w="3085" w:type="dxa"/>
+            <w:tcW w:w="3392" w:type="dxa"/>
             <w:tcBorders>
               <w:left w:val="nil"/>
               <w:right w:val="nil"/>
@@ -6113,7 +6734,7 @@
         </w:tc>
         <w:tc>
           <w:tcPr>
-            <w:tcW w:w="4639" w:type="dxa"/>
+            <w:tcW w:w="4606" w:type="dxa"/>
             <w:tcBorders>
               <w:left w:val="nil"/>
               <w:right w:val="nil"/>
@@ -6147,7 +6768,7 @@
         </w:trPr>
         <w:tc>
           <w:tcPr>
-            <w:tcW w:w="4317" w:type="dxa"/>
+            <w:tcW w:w="4314" w:type="dxa"/>
             <w:tcBorders>
               <w:left w:val="nil"/>
               <w:right w:val="nil"/>
@@ -6172,29 +6793,13 @@
                 <w:color w:val="000000" w:themeColor="text1"/>
                 <w:sz w:val="15"/>
               </w:rPr>
-              <w:t>GC_</w:t>
-            </w:r>
-            <w:r>
-              <w:rPr>
-                <w:rFonts w:cs="Helvetica"/>
-                <w:color w:val="000000" w:themeColor="text1"/>
-                <w:sz w:val="15"/>
-              </w:rPr>
-              <w:t>CLOCK_GENERATOR</w:t>
-            </w:r>
-            <w:r>
-              <w:rPr>
-                <w:rFonts w:cs="Helvetica"/>
-                <w:color w:val="000000" w:themeColor="text1"/>
-                <w:sz w:val="15"/>
-              </w:rPr>
-              <w:t>_CONFIG</w:t>
+              <w:t>GC_CLOCK_NAME</w:t>
             </w:r>
           </w:p>
         </w:tc>
         <w:tc>
           <w:tcPr>
-            <w:tcW w:w="3088" w:type="dxa"/>
+            <w:tcW w:w="3043" w:type="dxa"/>
             <w:tcBorders>
               <w:left w:val="nil"/>
               <w:right w:val="nil"/>
@@ -6217,13 +6822,20 @@
                 <w:rFonts w:cs="Helvetica"/>
                 <w:sz w:val="15"/>
               </w:rPr>
-              <w:t>t_bfm_config</w:t>
+              <w:t>S</w:t>
+            </w:r>
+            <w:r>
+              <w:rPr>
+                <w:rFonts w:cs="Helvetica"/>
+                <w:sz w:val="15"/>
+              </w:rPr>
+              <w:t>tring</w:t>
             </w:r>
           </w:p>
         </w:tc>
         <w:tc>
           <w:tcPr>
-            <w:tcW w:w="3085" w:type="dxa"/>
+            <w:tcW w:w="3392" w:type="dxa"/>
             <w:tcBorders>
               <w:left w:val="nil"/>
               <w:right w:val="nil"/>
@@ -6246,27 +6858,41 @@
                 <w:rFonts w:cs="Helvetica"/>
                 <w:sz w:val="15"/>
               </w:rPr>
-              <w:t>C_</w:t>
-            </w:r>
-            <w:r>
-              <w:rPr>
-                <w:rFonts w:cs="Helvetica"/>
-                <w:sz w:val="15"/>
-              </w:rPr>
-              <w:t>CLOCK_GENERATOR</w:t>
-            </w:r>
-            <w:r>
-              <w:rPr>
-                <w:rFonts w:cs="Helvetica"/>
-                <w:sz w:val="15"/>
-              </w:rPr>
-              <w:t>_CONFIG_DEFAULT</w:t>
+              <w:t>“</w:t>
+            </w:r>
+            <w:r>
+              <w:rPr>
+                <w:rFonts w:cs="Helvetica"/>
+                <w:sz w:val="15"/>
+              </w:rPr>
+              <w:t>C</w:t>
+            </w:r>
+            <w:r>
+              <w:rPr>
+                <w:rFonts w:cs="Helvetica"/>
+                <w:sz w:val="15"/>
+              </w:rPr>
+              <w:t>lock</w:t>
+            </w:r>
+            <w:r>
+              <w:rPr>
+                <w:rFonts w:cs="Helvetica"/>
+                <w:sz w:val="15"/>
+              </w:rPr>
+              <w:t xml:space="preserve"> 1</w:t>
+            </w:r>
+            <w:r>
+              <w:rPr>
+                <w:rFonts w:cs="Helvetica"/>
+                <w:sz w:val="15"/>
+              </w:rPr>
+              <w:t>”</w:t>
             </w:r>
           </w:p>
         </w:tc>
         <w:tc>
           <w:tcPr>
-            <w:tcW w:w="4639" w:type="dxa"/>
+            <w:tcW w:w="4606" w:type="dxa"/>
             <w:tcBorders>
               <w:left w:val="nil"/>
               <w:right w:val="nil"/>
@@ -6289,21 +6915,7 @@
                 <w:rFonts w:cs="Helvetica"/>
                 <w:sz w:val="15"/>
               </w:rPr>
-              <w:t xml:space="preserve">Configuration for the </w:t>
-            </w:r>
-            <w:r>
-              <w:rPr>
-                <w:rFonts w:cs="Helvetica"/>
-                <w:sz w:val="15"/>
-              </w:rPr>
-              <w:t>Clock Generator</w:t>
-            </w:r>
-            <w:r>
-              <w:rPr>
-                <w:rFonts w:cs="Helvetica"/>
-                <w:sz w:val="15"/>
-              </w:rPr>
-              <w:t>.</w:t>
+              <w:t>Clock instance name</w:t>
             </w:r>
           </w:p>
         </w:tc>
@@ -6314,7 +6926,7 @@
         </w:trPr>
         <w:tc>
           <w:tcPr>
-            <w:tcW w:w="4317" w:type="dxa"/>
+            <w:tcW w:w="4314" w:type="dxa"/>
             <w:tcBorders>
               <w:left w:val="nil"/>
               <w:right w:val="nil"/>
@@ -6339,13 +6951,13 @@
                 <w:color w:val="000000" w:themeColor="text1"/>
                 <w:sz w:val="15"/>
               </w:rPr>
-              <w:t>GC_CMD_QUEUE_COUNT_MAX</w:t>
+              <w:t>GC_CLOCK_PERIOD</w:t>
             </w:r>
           </w:p>
         </w:tc>
         <w:tc>
           <w:tcPr>
-            <w:tcW w:w="3088" w:type="dxa"/>
+            <w:tcW w:w="3043" w:type="dxa"/>
             <w:tcBorders>
               <w:left w:val="nil"/>
               <w:right w:val="nil"/>
@@ -6368,13 +6980,13 @@
                 <w:rFonts w:cs="Helvetica"/>
                 <w:sz w:val="15"/>
               </w:rPr>
-              <w:t>natural</w:t>
+              <w:t>time</w:t>
             </w:r>
           </w:p>
         </w:tc>
         <w:tc>
           <w:tcPr>
-            <w:tcW w:w="3085" w:type="dxa"/>
+            <w:tcW w:w="3392" w:type="dxa"/>
             <w:tcBorders>
               <w:left w:val="nil"/>
               <w:right w:val="nil"/>
@@ -6397,13 +7009,13 @@
                 <w:rFonts w:cs="Helvetica"/>
                 <w:sz w:val="15"/>
               </w:rPr>
-              <w:t>1000</w:t>
+              <w:t>10 ns</w:t>
             </w:r>
           </w:p>
         </w:tc>
         <w:tc>
           <w:tcPr>
-            <w:tcW w:w="4639" w:type="dxa"/>
+            <w:tcW w:w="4606" w:type="dxa"/>
             <w:tcBorders>
               <w:left w:val="nil"/>
               <w:right w:val="nil"/>
@@ -6426,7 +7038,7 @@
                 <w:rFonts w:cs="Helvetica"/>
                 <w:sz w:val="15"/>
               </w:rPr>
-              <w:t>Absolute maximum number of commands in the VVC command queue</w:t>
+              <w:t>Clock period</w:t>
             </w:r>
           </w:p>
         </w:tc>
@@ -6437,10 +7049,9 @@
         </w:trPr>
         <w:tc>
           <w:tcPr>
-            <w:tcW w:w="4317" w:type="dxa"/>
+            <w:tcW w:w="4314" w:type="dxa"/>
             <w:tcBorders>
               <w:left w:val="nil"/>
-              <w:bottom w:val="single" w:sz="4" w:space="0" w:color="auto"/>
               <w:right w:val="nil"/>
             </w:tcBorders>
             <w:shd w:val="clear" w:color="auto" w:fill="auto"/>
@@ -6463,24 +7074,15 @@
                 <w:color w:val="000000" w:themeColor="text1"/>
                 <w:sz w:val="15"/>
               </w:rPr>
-              <w:t>GC_CMD_QUEUE_COUNT_</w:t>
-            </w:r>
-            <w:r>
-              <w:rPr>
-                <w:rFonts w:cs="Helvetica"/>
-                <w:color w:val="000000" w:themeColor="text1"/>
-                <w:sz w:val="15"/>
-              </w:rPr>
-              <w:t>THRESHOLD</w:t>
+              <w:t>GC_CLOCK_HIGH_TIME</w:t>
             </w:r>
           </w:p>
         </w:tc>
         <w:tc>
           <w:tcPr>
-            <w:tcW w:w="3088" w:type="dxa"/>
+            <w:tcW w:w="3043" w:type="dxa"/>
             <w:tcBorders>
               <w:left w:val="nil"/>
-              <w:bottom w:val="single" w:sz="4" w:space="0" w:color="auto"/>
               <w:right w:val="nil"/>
             </w:tcBorders>
             <w:shd w:val="clear" w:color="auto" w:fill="auto"/>
@@ -6501,16 +7103,15 @@
                 <w:rFonts w:cs="Helvetica"/>
                 <w:sz w:val="15"/>
               </w:rPr>
-              <w:t>natural</w:t>
+              <w:t>time</w:t>
             </w:r>
           </w:p>
         </w:tc>
         <w:tc>
           <w:tcPr>
-            <w:tcW w:w="3085" w:type="dxa"/>
+            <w:tcW w:w="3392" w:type="dxa"/>
             <w:tcBorders>
               <w:left w:val="nil"/>
-              <w:bottom w:val="single" w:sz="4" w:space="0" w:color="auto"/>
               <w:right w:val="nil"/>
             </w:tcBorders>
             <w:shd w:val="clear" w:color="auto" w:fill="auto"/>
@@ -6526,21 +7127,22 @@
                 <w:sz w:val="15"/>
               </w:rPr>
             </w:pPr>
-            <w:r>
-              <w:rPr>
-                <w:rFonts w:cs="Helvetica"/>
-                <w:sz w:val="15"/>
-              </w:rPr>
-              <w:t>950</w:t>
+            <w:bookmarkStart w:id="1" w:name="_GoBack"/>
+            <w:bookmarkEnd w:id="1"/>
+            <w:r>
+              <w:rPr>
+                <w:rFonts w:cs="Helvetica"/>
+                <w:sz w:val="15"/>
+              </w:rPr>
+              <w:t>5 ns</w:t>
             </w:r>
           </w:p>
         </w:tc>
         <w:tc>
           <w:tcPr>
-            <w:tcW w:w="4639" w:type="dxa"/>
+            <w:tcW w:w="4606" w:type="dxa"/>
             <w:tcBorders>
               <w:left w:val="nil"/>
-              <w:bottom w:val="single" w:sz="4" w:space="0" w:color="auto"/>
               <w:right w:val="nil"/>
             </w:tcBorders>
             <w:shd w:val="clear" w:color="auto" w:fill="auto"/>
@@ -6560,25 +7162,8 @@
               <w:rPr>
                 <w:rFonts w:cs="Helvetica"/>
                 <w:sz w:val="15"/>
-                <w:szCs w:val="18"/>
-              </w:rPr>
-              <w:t xml:space="preserve">An alert will be generated when reaching this </w:t>
-            </w:r>
-            <w:r>
-              <w:rPr>
-                <w:rFonts w:cs="Helvetica"/>
-                <w:sz w:val="15"/>
-                <w:szCs w:val="18"/>
-              </w:rPr>
-              <w:t>threshold</w:t>
-            </w:r>
-            <w:r>
-              <w:rPr>
-                <w:rFonts w:cs="Helvetica"/>
-                <w:sz w:val="15"/>
-                <w:szCs w:val="18"/>
-              </w:rPr>
-              <w:t xml:space="preserve"> to indicate that the command queue is almost full. The queue will still accept new commands until it reaches C_CMD_QUEUE_COUNT_MAX.</w:t>
+              </w:rPr>
+              <w:t>Time of the clock cycle that is ‘1’.</w:t>
             </w:r>
           </w:p>
         </w:tc>
@@ -6589,7 +7174,7 @@
         </w:trPr>
         <w:tc>
           <w:tcPr>
-            <w:tcW w:w="4317" w:type="dxa"/>
+            <w:tcW w:w="4314" w:type="dxa"/>
             <w:tcBorders>
               <w:left w:val="nil"/>
               <w:right w:val="nil"/>
@@ -6614,21 +7199,13 @@
                 <w:color w:val="000000" w:themeColor="text1"/>
                 <w:sz w:val="15"/>
               </w:rPr>
-              <w:t>GC_CMD_QUEUE_COUNT_THRESHOLD</w:t>
-            </w:r>
-            <w:r>
-              <w:rPr>
-                <w:rFonts w:cs="Helvetica"/>
-                <w:color w:val="000000" w:themeColor="text1"/>
-                <w:sz w:val="15"/>
-              </w:rPr>
-              <w:t>_SEVERITY</w:t>
+              <w:t>GC_CMD_QUEUE_COUNT_MAX</w:t>
             </w:r>
           </w:p>
         </w:tc>
         <w:tc>
           <w:tcPr>
-            <w:tcW w:w="3088" w:type="dxa"/>
+            <w:tcW w:w="3043" w:type="dxa"/>
             <w:tcBorders>
               <w:left w:val="nil"/>
               <w:right w:val="nil"/>
@@ -6651,13 +7228,13 @@
                 <w:rFonts w:cs="Helvetica"/>
                 <w:sz w:val="15"/>
               </w:rPr>
-              <w:t>t_alert_level</w:t>
+              <w:t>natural</w:t>
             </w:r>
           </w:p>
         </w:tc>
         <w:tc>
           <w:tcPr>
-            <w:tcW w:w="3085" w:type="dxa"/>
+            <w:tcW w:w="3392" w:type="dxa"/>
             <w:tcBorders>
               <w:left w:val="nil"/>
               <w:right w:val="nil"/>
@@ -6680,13 +7257,13 @@
                 <w:rFonts w:cs="Helvetica"/>
                 <w:sz w:val="15"/>
               </w:rPr>
-              <w:t>WARNING</w:t>
+              <w:t>1000</w:t>
             </w:r>
           </w:p>
         </w:tc>
         <w:tc>
           <w:tcPr>
-            <w:tcW w:w="4639" w:type="dxa"/>
+            <w:tcW w:w="4606" w:type="dxa"/>
             <w:tcBorders>
               <w:left w:val="nil"/>
               <w:right w:val="nil"/>
@@ -6709,21 +7286,7 @@
                 <w:rFonts w:cs="Helvetica"/>
                 <w:sz w:val="15"/>
               </w:rPr>
-              <w:t>Alert severity which will be used when command queue reache</w:t>
-            </w:r>
-            <w:r>
-              <w:rPr>
-                <w:rFonts w:cs="Helvetica"/>
-                <w:sz w:val="15"/>
-              </w:rPr>
-              <w:t>s GC_CMD_QUEUE_COUNT_THRESHOLD</w:t>
-            </w:r>
-            <w:r>
-              <w:rPr>
-                <w:rFonts w:cs="Helvetica"/>
-                <w:sz w:val="15"/>
-              </w:rPr>
-              <w:t>.</w:t>
+              <w:t>Absolute maximum number of commands in the VVC command queue</w:t>
             </w:r>
           </w:p>
         </w:tc>
@@ -6734,10 +7297,10 @@
         </w:trPr>
         <w:tc>
           <w:tcPr>
-            <w:tcW w:w="4317" w:type="dxa"/>
+            <w:tcW w:w="4314" w:type="dxa"/>
             <w:tcBorders>
               <w:left w:val="nil"/>
-              <w:bottom w:val="nil"/>
+              <w:bottom w:val="single" w:sz="4" w:space="0" w:color="auto"/>
               <w:right w:val="nil"/>
             </w:tcBorders>
             <w:shd w:val="clear" w:color="auto" w:fill="auto"/>
@@ -6760,7 +7323,7 @@
                 <w:color w:val="000000" w:themeColor="text1"/>
                 <w:sz w:val="15"/>
               </w:rPr>
-              <w:t>GC_</w:t>
+              <w:t>GC_CMD_QUEUE_COUNT_</w:t>
             </w:r>
             <w:r>
               <w:rPr>
@@ -6768,32 +7331,16 @@
                 <w:color w:val="000000" w:themeColor="text1"/>
                 <w:sz w:val="15"/>
               </w:rPr>
-              <w:t>RESULT</w:t>
-            </w:r>
-            <w:r>
-              <w:rPr>
-                <w:rFonts w:cs="Helvetica"/>
-                <w:color w:val="000000" w:themeColor="text1"/>
-                <w:sz w:val="15"/>
-              </w:rPr>
-              <w:t>_QUEUE_COUNT_MAX</w:t>
-            </w:r>
-            <w:r>
-              <w:rPr>
-                <w:rFonts w:cs="Helvetica"/>
-                <w:color w:val="000000" w:themeColor="text1"/>
-                <w:sz w:val="15"/>
-              </w:rPr>
-              <w:tab/>
+              <w:t>THRESHOLD</w:t>
             </w:r>
           </w:p>
         </w:tc>
         <w:tc>
           <w:tcPr>
-            <w:tcW w:w="3088" w:type="dxa"/>
+            <w:tcW w:w="3043" w:type="dxa"/>
             <w:tcBorders>
               <w:left w:val="nil"/>
-              <w:bottom w:val="nil"/>
+              <w:bottom w:val="single" w:sz="4" w:space="0" w:color="auto"/>
               <w:right w:val="nil"/>
             </w:tcBorders>
             <w:shd w:val="clear" w:color="auto" w:fill="auto"/>
@@ -6820,10 +7367,10 @@
         </w:tc>
         <w:tc>
           <w:tcPr>
-            <w:tcW w:w="3085" w:type="dxa"/>
+            <w:tcW w:w="3392" w:type="dxa"/>
             <w:tcBorders>
               <w:left w:val="nil"/>
-              <w:bottom w:val="nil"/>
+              <w:bottom w:val="single" w:sz="4" w:space="0" w:color="auto"/>
               <w:right w:val="nil"/>
             </w:tcBorders>
             <w:shd w:val="clear" w:color="auto" w:fill="auto"/>
@@ -6843,18 +7390,17 @@
               <w:rPr>
                 <w:rFonts w:cs="Helvetica"/>
                 <w:sz w:val="15"/>
-                <w:szCs w:val="18"/>
-              </w:rPr>
-              <w:t>1000</w:t>
+              </w:rPr>
+              <w:t>950</w:t>
             </w:r>
           </w:p>
         </w:tc>
         <w:tc>
           <w:tcPr>
-            <w:tcW w:w="4639" w:type="dxa"/>
+            <w:tcW w:w="4606" w:type="dxa"/>
             <w:tcBorders>
               <w:left w:val="nil"/>
-              <w:bottom w:val="nil"/>
+              <w:bottom w:val="single" w:sz="4" w:space="0" w:color="auto"/>
               <w:right w:val="nil"/>
             </w:tcBorders>
             <w:shd w:val="clear" w:color="auto" w:fill="auto"/>
@@ -6876,7 +7422,23 @@
                 <w:sz w:val="15"/>
                 <w:szCs w:val="18"/>
               </w:rPr>
-              <w:t>Maximum number of unfetched results before result_queue is full.</w:t>
+              <w:t xml:space="preserve">An alert will be generated when reaching this </w:t>
+            </w:r>
+            <w:r>
+              <w:rPr>
+                <w:rFonts w:cs="Helvetica"/>
+                <w:sz w:val="15"/>
+                <w:szCs w:val="18"/>
+              </w:rPr>
+              <w:t>threshold</w:t>
+            </w:r>
+            <w:r>
+              <w:rPr>
+                <w:rFonts w:cs="Helvetica"/>
+                <w:sz w:val="15"/>
+                <w:szCs w:val="18"/>
+              </w:rPr>
+              <w:t xml:space="preserve"> to indicate that the command queue is almost full. The queue will still accept new commands until it reaches C_CMD_QUEUE_COUNT_MAX.</w:t>
             </w:r>
           </w:p>
         </w:tc>
@@ -6887,10 +7449,9 @@
         </w:trPr>
         <w:tc>
           <w:tcPr>
-            <w:tcW w:w="4317" w:type="dxa"/>
+            <w:tcW w:w="4314" w:type="dxa"/>
             <w:tcBorders>
               <w:left w:val="nil"/>
-              <w:bottom w:val="nil"/>
               <w:right w:val="nil"/>
             </w:tcBorders>
             <w:shd w:val="clear" w:color="auto" w:fill="auto"/>
@@ -6913,7 +7474,7 @@
                 <w:color w:val="000000" w:themeColor="text1"/>
                 <w:sz w:val="15"/>
               </w:rPr>
-              <w:t>GC_</w:t>
+              <w:t>GC_CMD_QUEUE_COUNT_THRESHOLD</w:t>
             </w:r>
             <w:r>
               <w:rPr>
@@ -6921,32 +7482,15 @@
                 <w:color w:val="000000" w:themeColor="text1"/>
                 <w:sz w:val="15"/>
               </w:rPr>
-              <w:t>RESULT</w:t>
-            </w:r>
-            <w:r>
-              <w:rPr>
-                <w:rFonts w:cs="Helvetica"/>
-                <w:color w:val="000000" w:themeColor="text1"/>
-                <w:sz w:val="15"/>
-              </w:rPr>
-              <w:t>_QUEUE_COUNT_</w:t>
-            </w:r>
-            <w:r>
-              <w:rPr>
-                <w:rFonts w:cs="Helvetica"/>
-                <w:color w:val="000000" w:themeColor="text1"/>
-                <w:sz w:val="15"/>
-              </w:rPr>
-              <w:t>THRESHOLD</w:t>
+              <w:t>_SEVERITY</w:t>
             </w:r>
           </w:p>
         </w:tc>
         <w:tc>
           <w:tcPr>
-            <w:tcW w:w="3088" w:type="dxa"/>
+            <w:tcW w:w="3043" w:type="dxa"/>
             <w:tcBorders>
               <w:left w:val="nil"/>
-              <w:bottom w:val="nil"/>
               <w:right w:val="nil"/>
             </w:tcBorders>
             <w:shd w:val="clear" w:color="auto" w:fill="auto"/>
@@ -6962,21 +7506,22 @@
                 <w:sz w:val="15"/>
               </w:rPr>
             </w:pPr>
-            <w:r>
-              <w:rPr>
-                <w:rFonts w:cs="Helvetica"/>
-                <w:sz w:val="15"/>
-              </w:rPr>
-              <w:t>natural</w:t>
-            </w:r>
+            <w:proofErr w:type="spellStart"/>
+            <w:r>
+              <w:rPr>
+                <w:rFonts w:cs="Helvetica"/>
+                <w:sz w:val="15"/>
+              </w:rPr>
+              <w:t>t_alert_level</w:t>
+            </w:r>
+            <w:proofErr w:type="spellEnd"/>
           </w:p>
         </w:tc>
         <w:tc>
           <w:tcPr>
-            <w:tcW w:w="3085" w:type="dxa"/>
+            <w:tcW w:w="3392" w:type="dxa"/>
             <w:tcBorders>
               <w:left w:val="nil"/>
-              <w:bottom w:val="nil"/>
               <w:right w:val="nil"/>
             </w:tcBorders>
             <w:shd w:val="clear" w:color="auto" w:fill="auto"/>
@@ -6990,24 +7535,22 @@
               <w:rPr>
                 <w:rFonts w:cs="Helvetica"/>
                 <w:sz w:val="15"/>
-                <w:szCs w:val="18"/>
-              </w:rPr>
-            </w:pPr>
-            <w:r>
-              <w:rPr>
-                <w:rFonts w:cs="Helvetica"/>
-                <w:sz w:val="15"/>
-              </w:rPr>
-              <w:t>950</w:t>
+              </w:rPr>
+            </w:pPr>
+            <w:r>
+              <w:rPr>
+                <w:rFonts w:cs="Helvetica"/>
+                <w:sz w:val="15"/>
+              </w:rPr>
+              <w:t>WARNING</w:t>
             </w:r>
           </w:p>
         </w:tc>
         <w:tc>
           <w:tcPr>
-            <w:tcW w:w="4639" w:type="dxa"/>
+            <w:tcW w:w="4606" w:type="dxa"/>
             <w:tcBorders>
               <w:left w:val="nil"/>
-              <w:bottom w:val="nil"/>
               <w:right w:val="nil"/>
             </w:tcBorders>
             <w:shd w:val="clear" w:color="auto" w:fill="auto"/>
@@ -7021,32 +7564,28 @@
               <w:rPr>
                 <w:rFonts w:cs="Helvetica"/>
                 <w:sz w:val="15"/>
-                <w:szCs w:val="18"/>
-              </w:rPr>
-            </w:pPr>
-            <w:r>
-              <w:rPr>
-                <w:rFonts w:cs="Helvetica"/>
-                <w:sz w:val="15"/>
-                <w:szCs w:val="18"/>
-              </w:rPr>
-              <w:t xml:space="preserve">An alert with severity 'result_queue_count_threshold_severity' will be issued if </w:t>
-            </w:r>
-            <w:r>
-              <w:rPr>
-                <w:rFonts w:cs="Helvetica"/>
-                <w:sz w:val="15"/>
-                <w:szCs w:val="18"/>
-              </w:rPr>
-              <w:t>result</w:t>
-            </w:r>
-            <w:r>
-              <w:rPr>
-                <w:rFonts w:cs="Helvetica"/>
-                <w:sz w:val="15"/>
-                <w:szCs w:val="18"/>
-              </w:rPr>
-              <w:t xml:space="preserve"> queue exceeds this count. Used for early warning if result queue is almost full. Will be ignored if set to 0.</w:t>
+              </w:rPr>
+            </w:pPr>
+            <w:r>
+              <w:rPr>
+                <w:rFonts w:cs="Helvetica"/>
+                <w:sz w:val="15"/>
+              </w:rPr>
+              <w:t>Alert severity which will be used when command queue reache</w:t>
+            </w:r>
+            <w:r>
+              <w:rPr>
+                <w:rFonts w:cs="Helvetica"/>
+                <w:sz w:val="15"/>
+              </w:rPr>
+              <w:t>s GC_CMD_QUEUE_COUNT_THRESHOLD</w:t>
+            </w:r>
+            <w:r>
+              <w:rPr>
+                <w:rFonts w:cs="Helvetica"/>
+                <w:sz w:val="15"/>
+              </w:rPr>
+              <w:t>.</w:t>
             </w:r>
           </w:p>
         </w:tc>
@@ -7057,7 +7596,7 @@
         </w:trPr>
         <w:tc>
           <w:tcPr>
-            <w:tcW w:w="4317" w:type="dxa"/>
+            <w:tcW w:w="4314" w:type="dxa"/>
             <w:tcBorders>
               <w:left w:val="nil"/>
               <w:bottom w:val="nil"/>
@@ -7083,7 +7622,7 @@
                 <w:color w:val="000000" w:themeColor="text1"/>
                 <w:sz w:val="15"/>
               </w:rPr>
-              <w:t>GC_RESULT_QUEUE_COUNT_THRESHOLD</w:t>
+              <w:t>GC_</w:t>
             </w:r>
             <w:r>
               <w:rPr>
@@ -7091,13 +7630,29 @@
                 <w:color w:val="000000" w:themeColor="text1"/>
                 <w:sz w:val="15"/>
               </w:rPr>
-              <w:t>_SEVERITY</w:t>
+              <w:t>RESULT</w:t>
+            </w:r>
+            <w:r>
+              <w:rPr>
+                <w:rFonts w:cs="Helvetica"/>
+                <w:color w:val="000000" w:themeColor="text1"/>
+                <w:sz w:val="15"/>
+              </w:rPr>
+              <w:t>_QUEUE_COUNT_MAX</w:t>
+            </w:r>
+            <w:r>
+              <w:rPr>
+                <w:rFonts w:cs="Helvetica"/>
+                <w:color w:val="000000" w:themeColor="text1"/>
+                <w:sz w:val="15"/>
+              </w:rPr>
+              <w:tab/>
             </w:r>
           </w:p>
         </w:tc>
         <w:tc>
           <w:tcPr>
-            <w:tcW w:w="3088" w:type="dxa"/>
+            <w:tcW w:w="3043" w:type="dxa"/>
             <w:tcBorders>
               <w:left w:val="nil"/>
               <w:bottom w:val="nil"/>
@@ -7121,13 +7676,13 @@
                 <w:rFonts w:cs="Helvetica"/>
                 <w:sz w:val="15"/>
               </w:rPr>
-              <w:t>t_alert_level</w:t>
+              <w:t>natural</w:t>
             </w:r>
           </w:p>
         </w:tc>
         <w:tc>
           <w:tcPr>
-            <w:tcW w:w="3085" w:type="dxa"/>
+            <w:tcW w:w="3392" w:type="dxa"/>
             <w:tcBorders>
               <w:left w:val="nil"/>
               <w:bottom w:val="nil"/>
@@ -7150,14 +7705,15 @@
               <w:rPr>
                 <w:rFonts w:cs="Helvetica"/>
                 <w:sz w:val="15"/>
-              </w:rPr>
-              <w:t>WARNING</w:t>
+                <w:szCs w:val="18"/>
+              </w:rPr>
+              <w:t>1000</w:t>
             </w:r>
           </w:p>
         </w:tc>
         <w:tc>
           <w:tcPr>
-            <w:tcW w:w="4639" w:type="dxa"/>
+            <w:tcW w:w="4606" w:type="dxa"/>
             <w:tcBorders>
               <w:left w:val="nil"/>
               <w:bottom w:val="nil"/>
@@ -7174,17 +7730,389 @@
               <w:rPr>
                 <w:rFonts w:cs="Helvetica"/>
                 <w:sz w:val="15"/>
+              </w:rPr>
+            </w:pPr>
+            <w:r>
+              <w:rPr>
+                <w:rFonts w:cs="Helvetica"/>
+                <w:sz w:val="15"/>
                 <w:szCs w:val="18"/>
               </w:rPr>
-            </w:pPr>
+              <w:t xml:space="preserve">Maximum number of </w:t>
+            </w:r>
+            <w:proofErr w:type="spellStart"/>
             <w:r>
               <w:rPr>
                 <w:rFonts w:cs="Helvetica"/>
                 <w:sz w:val="15"/>
                 <w:szCs w:val="18"/>
               </w:rPr>
-              <w:t>Severity of alert to be initiated if exceeding result_queue_count_threshold</w:t>
-            </w:r>
+              <w:t>unfetched</w:t>
+            </w:r>
+            <w:proofErr w:type="spellEnd"/>
+            <w:r>
+              <w:rPr>
+                <w:rFonts w:cs="Helvetica"/>
+                <w:sz w:val="15"/>
+                <w:szCs w:val="18"/>
+              </w:rPr>
+              <w:t xml:space="preserve"> results before </w:t>
+            </w:r>
+            <w:proofErr w:type="spellStart"/>
+            <w:r>
+              <w:rPr>
+                <w:rFonts w:cs="Helvetica"/>
+                <w:sz w:val="15"/>
+                <w:szCs w:val="18"/>
+              </w:rPr>
+              <w:t>result_queue</w:t>
+            </w:r>
+            <w:proofErr w:type="spellEnd"/>
+            <w:r>
+              <w:rPr>
+                <w:rFonts w:cs="Helvetica"/>
+                <w:sz w:val="15"/>
+                <w:szCs w:val="18"/>
+              </w:rPr>
+              <w:t xml:space="preserve"> is full.</w:t>
+            </w:r>
+          </w:p>
+        </w:tc>
+      </w:tr>
+      <w:tr>
+        <w:trPr>
+          <w:jc w:val="center"/>
+        </w:trPr>
+        <w:tc>
+          <w:tcPr>
+            <w:tcW w:w="4314" w:type="dxa"/>
+            <w:tcBorders>
+              <w:left w:val="nil"/>
+              <w:bottom w:val="nil"/>
+              <w:right w:val="nil"/>
+            </w:tcBorders>
+            <w:shd w:val="clear" w:color="auto" w:fill="auto"/>
+          </w:tcPr>
+          <w:p>
+            <w:pPr>
+              <w:tabs>
+                <w:tab w:val="left" w:pos="4820"/>
+              </w:tabs>
+              <w:spacing w:line="276" w:lineRule="auto"/>
+              <w:rPr>
+                <w:rFonts w:cs="Helvetica"/>
+                <w:color w:val="000000" w:themeColor="text1"/>
+                <w:sz w:val="15"/>
+              </w:rPr>
+            </w:pPr>
+            <w:r>
+              <w:rPr>
+                <w:rFonts w:cs="Helvetica"/>
+                <w:color w:val="000000" w:themeColor="text1"/>
+                <w:sz w:val="15"/>
+              </w:rPr>
+              <w:t>GC_</w:t>
+            </w:r>
+            <w:r>
+              <w:rPr>
+                <w:rFonts w:cs="Helvetica"/>
+                <w:color w:val="000000" w:themeColor="text1"/>
+                <w:sz w:val="15"/>
+              </w:rPr>
+              <w:t>RESULT</w:t>
+            </w:r>
+            <w:r>
+              <w:rPr>
+                <w:rFonts w:cs="Helvetica"/>
+                <w:color w:val="000000" w:themeColor="text1"/>
+                <w:sz w:val="15"/>
+              </w:rPr>
+              <w:t>_QUEUE_COUNT_</w:t>
+            </w:r>
+            <w:r>
+              <w:rPr>
+                <w:rFonts w:cs="Helvetica"/>
+                <w:color w:val="000000" w:themeColor="text1"/>
+                <w:sz w:val="15"/>
+              </w:rPr>
+              <w:t>THRESHOLD</w:t>
+            </w:r>
+          </w:p>
+        </w:tc>
+        <w:tc>
+          <w:tcPr>
+            <w:tcW w:w="3043" w:type="dxa"/>
+            <w:tcBorders>
+              <w:left w:val="nil"/>
+              <w:bottom w:val="nil"/>
+              <w:right w:val="nil"/>
+            </w:tcBorders>
+            <w:shd w:val="clear" w:color="auto" w:fill="auto"/>
+          </w:tcPr>
+          <w:p>
+            <w:pPr>
+              <w:tabs>
+                <w:tab w:val="left" w:pos="4820"/>
+              </w:tabs>
+              <w:spacing w:line="276" w:lineRule="auto"/>
+              <w:rPr>
+                <w:rFonts w:cs="Helvetica"/>
+                <w:sz w:val="15"/>
+              </w:rPr>
+            </w:pPr>
+            <w:r>
+              <w:rPr>
+                <w:rFonts w:cs="Helvetica"/>
+                <w:sz w:val="15"/>
+              </w:rPr>
+              <w:t>natural</w:t>
+            </w:r>
+          </w:p>
+        </w:tc>
+        <w:tc>
+          <w:tcPr>
+            <w:tcW w:w="3392" w:type="dxa"/>
+            <w:tcBorders>
+              <w:left w:val="nil"/>
+              <w:bottom w:val="nil"/>
+              <w:right w:val="nil"/>
+            </w:tcBorders>
+            <w:shd w:val="clear" w:color="auto" w:fill="auto"/>
+          </w:tcPr>
+          <w:p>
+            <w:pPr>
+              <w:tabs>
+                <w:tab w:val="left" w:pos="4820"/>
+              </w:tabs>
+              <w:spacing w:line="276" w:lineRule="auto"/>
+              <w:rPr>
+                <w:rFonts w:cs="Helvetica"/>
+                <w:sz w:val="15"/>
+                <w:szCs w:val="18"/>
+              </w:rPr>
+            </w:pPr>
+            <w:r>
+              <w:rPr>
+                <w:rFonts w:cs="Helvetica"/>
+                <w:sz w:val="15"/>
+              </w:rPr>
+              <w:t>950</w:t>
+            </w:r>
+          </w:p>
+        </w:tc>
+        <w:tc>
+          <w:tcPr>
+            <w:tcW w:w="4606" w:type="dxa"/>
+            <w:tcBorders>
+              <w:left w:val="nil"/>
+              <w:bottom w:val="nil"/>
+              <w:right w:val="nil"/>
+            </w:tcBorders>
+            <w:shd w:val="clear" w:color="auto" w:fill="auto"/>
+          </w:tcPr>
+          <w:p>
+            <w:pPr>
+              <w:tabs>
+                <w:tab w:val="left" w:pos="4820"/>
+              </w:tabs>
+              <w:spacing w:line="276" w:lineRule="auto"/>
+              <w:rPr>
+                <w:rFonts w:cs="Helvetica"/>
+                <w:sz w:val="15"/>
+                <w:szCs w:val="18"/>
+              </w:rPr>
+            </w:pPr>
+            <w:r>
+              <w:rPr>
+                <w:rFonts w:cs="Helvetica"/>
+                <w:sz w:val="15"/>
+                <w:szCs w:val="18"/>
+              </w:rPr>
+              <w:t>An alert with severity '</w:t>
+            </w:r>
+            <w:proofErr w:type="spellStart"/>
+            <w:r>
+              <w:rPr>
+                <w:rFonts w:cs="Helvetica"/>
+                <w:sz w:val="15"/>
+                <w:szCs w:val="18"/>
+              </w:rPr>
+              <w:t>result_queue_count_threshold_severity</w:t>
+            </w:r>
+            <w:proofErr w:type="spellEnd"/>
+            <w:r>
+              <w:rPr>
+                <w:rFonts w:cs="Helvetica"/>
+                <w:sz w:val="15"/>
+                <w:szCs w:val="18"/>
+              </w:rPr>
+              <w:t xml:space="preserve">' will be issued if </w:t>
+            </w:r>
+            <w:r>
+              <w:rPr>
+                <w:rFonts w:cs="Helvetica"/>
+                <w:sz w:val="15"/>
+                <w:szCs w:val="18"/>
+              </w:rPr>
+              <w:t>result</w:t>
+            </w:r>
+            <w:r>
+              <w:rPr>
+                <w:rFonts w:cs="Helvetica"/>
+                <w:sz w:val="15"/>
+                <w:szCs w:val="18"/>
+              </w:rPr>
+              <w:t xml:space="preserve"> queue exceeds this count. Used for early warning if result queue is almost full. Will be ignored if set to 0.</w:t>
+            </w:r>
+          </w:p>
+        </w:tc>
+      </w:tr>
+      <w:tr>
+        <w:trPr>
+          <w:jc w:val="center"/>
+        </w:trPr>
+        <w:tc>
+          <w:tcPr>
+            <w:tcW w:w="4314" w:type="dxa"/>
+            <w:tcBorders>
+              <w:left w:val="nil"/>
+              <w:bottom w:val="nil"/>
+              <w:right w:val="nil"/>
+            </w:tcBorders>
+            <w:shd w:val="clear" w:color="auto" w:fill="auto"/>
+          </w:tcPr>
+          <w:p>
+            <w:pPr>
+              <w:tabs>
+                <w:tab w:val="left" w:pos="4820"/>
+              </w:tabs>
+              <w:spacing w:line="276" w:lineRule="auto"/>
+              <w:rPr>
+                <w:rFonts w:cs="Helvetica"/>
+                <w:color w:val="000000" w:themeColor="text1"/>
+                <w:sz w:val="15"/>
+              </w:rPr>
+            </w:pPr>
+            <w:r>
+              <w:rPr>
+                <w:rFonts w:cs="Helvetica"/>
+                <w:color w:val="000000" w:themeColor="text1"/>
+                <w:sz w:val="15"/>
+              </w:rPr>
+              <w:t>GC_RESULT_QUEUE_COUNT_THRESHOLD</w:t>
+            </w:r>
+            <w:r>
+              <w:rPr>
+                <w:rFonts w:cs="Helvetica"/>
+                <w:color w:val="000000" w:themeColor="text1"/>
+                <w:sz w:val="15"/>
+              </w:rPr>
+              <w:t>_SEVERITY</w:t>
+            </w:r>
+          </w:p>
+        </w:tc>
+        <w:tc>
+          <w:tcPr>
+            <w:tcW w:w="3043" w:type="dxa"/>
+            <w:tcBorders>
+              <w:left w:val="nil"/>
+              <w:bottom w:val="nil"/>
+              <w:right w:val="nil"/>
+            </w:tcBorders>
+            <w:shd w:val="clear" w:color="auto" w:fill="auto"/>
+          </w:tcPr>
+          <w:p>
+            <w:pPr>
+              <w:tabs>
+                <w:tab w:val="left" w:pos="4820"/>
+              </w:tabs>
+              <w:spacing w:line="276" w:lineRule="auto"/>
+              <w:rPr>
+                <w:rFonts w:cs="Helvetica"/>
+                <w:sz w:val="15"/>
+              </w:rPr>
+            </w:pPr>
+            <w:proofErr w:type="spellStart"/>
+            <w:r>
+              <w:rPr>
+                <w:rFonts w:cs="Helvetica"/>
+                <w:sz w:val="15"/>
+              </w:rPr>
+              <w:t>t_alert_level</w:t>
+            </w:r>
+            <w:proofErr w:type="spellEnd"/>
+          </w:p>
+        </w:tc>
+        <w:tc>
+          <w:tcPr>
+            <w:tcW w:w="3392" w:type="dxa"/>
+            <w:tcBorders>
+              <w:left w:val="nil"/>
+              <w:bottom w:val="nil"/>
+              <w:right w:val="nil"/>
+            </w:tcBorders>
+            <w:shd w:val="clear" w:color="auto" w:fill="auto"/>
+          </w:tcPr>
+          <w:p>
+            <w:pPr>
+              <w:tabs>
+                <w:tab w:val="left" w:pos="4820"/>
+              </w:tabs>
+              <w:spacing w:line="276" w:lineRule="auto"/>
+              <w:rPr>
+                <w:rFonts w:cs="Helvetica"/>
+                <w:sz w:val="15"/>
+              </w:rPr>
+            </w:pPr>
+            <w:r>
+              <w:rPr>
+                <w:rFonts w:cs="Helvetica"/>
+                <w:sz w:val="15"/>
+              </w:rPr>
+              <w:t>WARNING</w:t>
+            </w:r>
+          </w:p>
+        </w:tc>
+        <w:tc>
+          <w:tcPr>
+            <w:tcW w:w="4606" w:type="dxa"/>
+            <w:tcBorders>
+              <w:left w:val="nil"/>
+              <w:bottom w:val="nil"/>
+              <w:right w:val="nil"/>
+            </w:tcBorders>
+            <w:shd w:val="clear" w:color="auto" w:fill="auto"/>
+          </w:tcPr>
+          <w:p>
+            <w:pPr>
+              <w:tabs>
+                <w:tab w:val="left" w:pos="4820"/>
+              </w:tabs>
+              <w:spacing w:line="276" w:lineRule="auto"/>
+              <w:rPr>
+                <w:rFonts w:cs="Helvetica"/>
+                <w:sz w:val="15"/>
+                <w:szCs w:val="18"/>
+              </w:rPr>
+            </w:pPr>
+            <w:r>
+              <w:rPr>
+                <w:rFonts w:cs="Helvetica"/>
+                <w:sz w:val="15"/>
+                <w:szCs w:val="18"/>
+              </w:rPr>
+              <w:t xml:space="preserve">Severity of alert to be initiated if exceeding </w:t>
+            </w:r>
+            <w:proofErr w:type="spellStart"/>
+            <w:r>
+              <w:rPr>
+                <w:rFonts w:cs="Helvetica"/>
+                <w:sz w:val="15"/>
+                <w:szCs w:val="18"/>
+              </w:rPr>
+              <w:t>result_queue_count_threshold</w:t>
+            </w:r>
+            <w:proofErr w:type="spellEnd"/>
           </w:p>
         </w:tc>
       </w:tr>
@@ -7211,11 +8139,24 @@
     </w:p>
     <w:p>
       <w:r>
-        <w:t>All VVC procedures are defined in vvc_methods_pkg (dedicated this VVC), and uvvm_vvc_framework.</w:t>
+        <w:t xml:space="preserve">All VVC procedures are defined in </w:t>
+      </w:r>
+      <w:proofErr w:type="spellStart"/>
+      <w:r>
+        <w:t>vvc_methods_pkg</w:t>
+      </w:r>
+      <w:proofErr w:type="spellEnd"/>
+      <w:r>
+        <w:t xml:space="preserve"> (dedicated this VVC), and </w:t>
+      </w:r>
+      <w:proofErr w:type="spellStart"/>
+      <w:r>
+        <w:t>uvvm_vvc_framework.</w:t>
       </w:r>
       <w:r>
         <w:t>td_vvc_framework_common_methods_pkg</w:t>
       </w:r>
+      <w:proofErr w:type="spellEnd"/>
       <w:r>
         <w:t xml:space="preserve"> (common VVC procedures)</w:t>
       </w:r>
@@ -7225,7 +8166,15 @@
     </w:p>
     <w:p>
       <w:r>
-        <w:t>It is also possible to send a multicast to all instances of a VVC with ALL_INSTANCES as parameter for vvc_instance_idx.</w:t>
+        <w:t xml:space="preserve">It is also possible to send a multicast to all instances of a VVC with ALL_INSTANCES as parameter for </w:t>
+      </w:r>
+      <w:proofErr w:type="spellStart"/>
+      <w:r>
+        <w:t>vvc_instance_idx</w:t>
+      </w:r>
+      <w:proofErr w:type="spellEnd"/>
+      <w:r>
+        <w:t>.</w:t>
       </w:r>
     </w:p>
     <w:p>
@@ -7238,7 +8187,21 @@
         <w:rPr>
           <w:i/>
         </w:rPr>
-        <w:t>Note: Every procedure here can be called without the optional parameters enclosed in [ ].</w:t>
+        <w:t xml:space="preserve">Note: Every procedure here can be called without the optional parameters enclosed in </w:t>
+      </w:r>
+      <w:proofErr w:type="gramStart"/>
+      <w:r>
+        <w:rPr>
+          <w:i/>
+        </w:rPr>
+        <w:t>[ ]</w:t>
+      </w:r>
+      <w:proofErr w:type="gramEnd"/>
+      <w:r>
+        <w:rPr>
+          <w:i/>
+        </w:rPr>
+        <w:t>.</w:t>
       </w:r>
     </w:p>
     <w:p>
@@ -7362,6 +8325,7 @@
                 <w:szCs w:val="16"/>
               </w:rPr>
             </w:pPr>
+            <w:proofErr w:type="spellStart"/>
             <w:r>
               <w:rPr>
                 <w:rFonts w:cs="Helvetica"/>
@@ -7386,6 +8350,7 @@
               </w:rPr>
               <w:t>_</w:t>
             </w:r>
+            <w:proofErr w:type="gramStart"/>
             <w:r>
               <w:rPr>
                 <w:rFonts w:cs="Helvetica"/>
@@ -7394,13 +8359,23 @@
               </w:rPr>
               <w:t>clock</w:t>
             </w:r>
+            <w:proofErr w:type="spellEnd"/>
             <w:r>
               <w:rPr>
                 <w:rFonts w:cs="Helvetica"/>
                 <w:b/>
                 <w:szCs w:val="16"/>
               </w:rPr>
-              <w:t>()</w:t>
+              <w:t>(</w:t>
+            </w:r>
+            <w:proofErr w:type="gramEnd"/>
+            <w:r>
+              <w:rPr>
+                <w:rFonts w:cs="Helvetica"/>
+                <w:b/>
+                <w:szCs w:val="16"/>
+              </w:rPr>
+              <w:t>)</w:t>
             </w:r>
           </w:p>
         </w:tc>
@@ -7438,6 +8413,7 @@
                 <w:szCs w:val="15"/>
               </w:rPr>
             </w:pPr>
+            <w:proofErr w:type="spellStart"/>
             <w:r>
               <w:rPr>
                 <w:rFonts w:cs="Helvetica"/>
@@ -7456,6 +8432,7 @@
               </w:rPr>
               <w:t>_</w:t>
             </w:r>
+            <w:proofErr w:type="gramStart"/>
             <w:r>
               <w:rPr>
                 <w:rFonts w:cs="Helvetica"/>
@@ -7465,6 +8442,7 @@
               </w:rPr>
               <w:t>clock</w:t>
             </w:r>
+            <w:proofErr w:type="spellEnd"/>
             <w:r>
               <w:rPr>
                 <w:rFonts w:cs="Helvetica"/>
@@ -7472,8 +8450,9 @@
                 <w:sz w:val="15"/>
                 <w:szCs w:val="15"/>
               </w:rPr>
-              <w:t>(VVCT, vvc_</w:t>
-            </w:r>
+              <w:t>(</w:t>
+            </w:r>
+            <w:proofErr w:type="gramEnd"/>
             <w:r>
               <w:rPr>
                 <w:rFonts w:cs="Helvetica"/>
@@ -7481,8 +8460,9 @@
                 <w:sz w:val="15"/>
                 <w:szCs w:val="15"/>
               </w:rPr>
-              <w:t xml:space="preserve">instance_idx, </w:t>
-            </w:r>
+              <w:t xml:space="preserve">VVCT, </w:t>
+            </w:r>
+            <w:proofErr w:type="spellStart"/>
             <w:r>
               <w:rPr>
                 <w:rFonts w:cs="Helvetica"/>
@@ -7490,8 +8470,38 @@
                 <w:sz w:val="15"/>
                 <w:szCs w:val="15"/>
               </w:rPr>
+              <w:t>vvc_</w:t>
+            </w:r>
+            <w:r>
+              <w:rPr>
+                <w:rFonts w:cs="Helvetica"/>
+                <w:b/>
+                <w:sz w:val="15"/>
+                <w:szCs w:val="15"/>
+              </w:rPr>
+              <w:t>instance_idx</w:t>
+            </w:r>
+            <w:proofErr w:type="spellEnd"/>
+            <w:r>
+              <w:rPr>
+                <w:rFonts w:cs="Helvetica"/>
+                <w:b/>
+                <w:sz w:val="15"/>
+                <w:szCs w:val="15"/>
+              </w:rPr>
+              <w:t xml:space="preserve">, </w:t>
+            </w:r>
+            <w:proofErr w:type="spellStart"/>
+            <w:r>
+              <w:rPr>
+                <w:rFonts w:cs="Helvetica"/>
+                <w:b/>
+                <w:sz w:val="15"/>
+                <w:szCs w:val="15"/>
+              </w:rPr>
               <w:t>msg</w:t>
             </w:r>
+            <w:proofErr w:type="spellEnd"/>
             <w:r>
               <w:rPr>
                 <w:rFonts w:cs="Helvetica"/>
@@ -7567,6 +8577,7 @@
               </w:rPr>
               <w:t xml:space="preserve">procedure adds a </w:t>
             </w:r>
+            <w:proofErr w:type="spellStart"/>
             <w:r>
               <w:rPr>
                 <w:rFonts w:cs="Helvetica"/>
@@ -7591,6 +8602,7 @@
               </w:rPr>
               <w:t>clock</w:t>
             </w:r>
+            <w:proofErr w:type="spellEnd"/>
             <w:r>
               <w:rPr>
                 <w:rFonts w:cs="Helvetica"/>
@@ -7631,6 +8643,7 @@
               </w:rPr>
               <w:t xml:space="preserve"> executor queue, which will run as soon as all preceding commands have completed. When the </w:t>
             </w:r>
+            <w:proofErr w:type="spellStart"/>
             <w:r>
               <w:rPr>
                 <w:rFonts w:cs="Helvetica"/>
@@ -7655,6 +8668,7 @@
               </w:rPr>
               <w:t>clock</w:t>
             </w:r>
+            <w:proofErr w:type="spellEnd"/>
             <w:r>
               <w:rPr>
                 <w:rFonts w:cs="Helvetica"/>
@@ -7742,6 +8756,7 @@
               </w:rPr>
               <w:t xml:space="preserve">    </w:t>
             </w:r>
+            <w:proofErr w:type="spellStart"/>
             <w:r>
               <w:rPr>
                 <w:rFonts w:ascii="Courier New" w:hAnsi="Courier New" w:cs="Courier New"/>
@@ -7766,6 +8781,7 @@
               </w:rPr>
               <w:t>_</w:t>
             </w:r>
+            <w:proofErr w:type="gramStart"/>
             <w:r>
               <w:rPr>
                 <w:rFonts w:ascii="Courier New" w:hAnsi="Courier New" w:cs="Courier New"/>
@@ -7774,6 +8790,7 @@
               </w:rPr>
               <w:t>clock</w:t>
             </w:r>
+            <w:proofErr w:type="spellEnd"/>
             <w:r>
               <w:rPr>
                 <w:rFonts w:ascii="Courier New" w:hAnsi="Courier New" w:cs="Courier New"/>
@@ -7782,6 +8799,7 @@
               </w:rPr>
               <w:t>(</w:t>
             </w:r>
+            <w:proofErr w:type="gramEnd"/>
             <w:r>
               <w:rPr>
                 <w:rFonts w:ascii="Courier New" w:hAnsi="Courier New" w:cs="Courier New"/>
@@ -7887,6 +8905,7 @@
                 <w:szCs w:val="14"/>
               </w:rPr>
             </w:pPr>
+            <w:proofErr w:type="spellStart"/>
             <w:r>
               <w:rPr>
                 <w:rFonts w:cs="Helvetica"/>
@@ -7911,6 +8930,7 @@
               </w:rPr>
               <w:t>_</w:t>
             </w:r>
+            <w:proofErr w:type="gramStart"/>
             <w:r>
               <w:rPr>
                 <w:rFonts w:cs="Helvetica"/>
@@ -7919,13 +8939,23 @@
               </w:rPr>
               <w:t>clock</w:t>
             </w:r>
+            <w:proofErr w:type="spellEnd"/>
             <w:r>
               <w:rPr>
                 <w:rFonts w:cs="Helvetica"/>
                 <w:b/>
                 <w:szCs w:val="14"/>
               </w:rPr>
-              <w:t>()</w:t>
+              <w:t>(</w:t>
+            </w:r>
+            <w:proofErr w:type="gramEnd"/>
+            <w:r>
+              <w:rPr>
+                <w:rFonts w:cs="Helvetica"/>
+                <w:b/>
+                <w:szCs w:val="14"/>
+              </w:rPr>
+              <w:t>)</w:t>
             </w:r>
           </w:p>
         </w:tc>
@@ -7964,6 +8994,7 @@
                 <w:szCs w:val="15"/>
               </w:rPr>
             </w:pPr>
+            <w:proofErr w:type="spellStart"/>
             <w:r>
               <w:rPr>
                 <w:rFonts w:cs="Helvetica"/>
@@ -7991,6 +9022,7 @@
               </w:rPr>
               <w:t>clock</w:t>
             </w:r>
+            <w:proofErr w:type="spellEnd"/>
             <w:r>
               <w:rPr>
                 <w:rFonts w:cs="Helvetica"/>
@@ -7998,8 +9030,39 @@
                 <w:sz w:val="15"/>
                 <w:szCs w:val="15"/>
               </w:rPr>
-              <w:t xml:space="preserve"> (VVCT, vvc_instance_idx, msg</w:t>
-            </w:r>
+              <w:t xml:space="preserve"> (VVCT, </w:t>
+            </w:r>
+            <w:proofErr w:type="spellStart"/>
+            <w:r>
+              <w:rPr>
+                <w:rFonts w:cs="Helvetica"/>
+                <w:b/>
+                <w:sz w:val="15"/>
+                <w:szCs w:val="15"/>
+              </w:rPr>
+              <w:t>vvc_instance_idx</w:t>
+            </w:r>
+            <w:proofErr w:type="spellEnd"/>
+            <w:r>
+              <w:rPr>
+                <w:rFonts w:cs="Helvetica"/>
+                <w:b/>
+                <w:sz w:val="15"/>
+                <w:szCs w:val="15"/>
+              </w:rPr>
+              <w:t xml:space="preserve">, </w:t>
+            </w:r>
+            <w:proofErr w:type="spellStart"/>
+            <w:r>
+              <w:rPr>
+                <w:rFonts w:cs="Helvetica"/>
+                <w:b/>
+                <w:sz w:val="15"/>
+                <w:szCs w:val="15"/>
+              </w:rPr>
+              <w:t>msg</w:t>
+            </w:r>
+            <w:proofErr w:type="spellEnd"/>
             <w:r>
               <w:rPr>
                 <w:rFonts w:cs="Helvetica"/>
@@ -8068,6 +9131,7 @@
               </w:rPr>
               <w:t xml:space="preserve">procedure adds a </w:t>
             </w:r>
+            <w:proofErr w:type="spellStart"/>
             <w:r>
               <w:rPr>
                 <w:rFonts w:cs="Helvetica"/>
@@ -8092,6 +9156,7 @@
               </w:rPr>
               <w:t>clock</w:t>
             </w:r>
+            <w:proofErr w:type="spellEnd"/>
             <w:r>
               <w:rPr>
                 <w:rFonts w:cs="Helvetica"/>
@@ -8132,6 +9197,7 @@
               </w:rPr>
               <w:t xml:space="preserve"> executor queue, which will run as soon as all preceding commands have completed. When the </w:t>
             </w:r>
+            <w:proofErr w:type="spellStart"/>
             <w:r>
               <w:rPr>
                 <w:rFonts w:cs="Helvetica"/>
@@ -8156,6 +9222,7 @@
               </w:rPr>
               <w:t>clock</w:t>
             </w:r>
+            <w:proofErr w:type="spellEnd"/>
             <w:r>
               <w:rPr>
                 <w:rFonts w:cs="Helvetica"/>
@@ -8251,6 +9318,7 @@
               </w:rPr>
               <w:t xml:space="preserve">    </w:t>
             </w:r>
+            <w:proofErr w:type="spellStart"/>
             <w:r>
               <w:rPr>
                 <w:rFonts w:ascii="Courier New" w:hAnsi="Courier New" w:cs="Courier New"/>
@@ -8275,6 +9343,7 @@
               </w:rPr>
               <w:t>_</w:t>
             </w:r>
+            <w:proofErr w:type="gramStart"/>
             <w:r>
               <w:rPr>
                 <w:rFonts w:ascii="Courier New" w:hAnsi="Courier New" w:cs="Courier New"/>
@@ -8283,6 +9352,7 @@
               </w:rPr>
               <w:t>clock</w:t>
             </w:r>
+            <w:proofErr w:type="spellEnd"/>
             <w:r>
               <w:rPr>
                 <w:rFonts w:ascii="Courier New" w:hAnsi="Courier New" w:cs="Courier New"/>
@@ -8291,6 +9361,7 @@
               </w:rPr>
               <w:t>(</w:t>
             </w:r>
+            <w:proofErr w:type="gramEnd"/>
             <w:r>
               <w:rPr>
                 <w:rFonts w:ascii="Courier New" w:hAnsi="Courier New" w:cs="Courier New"/>
@@ -8398,6 +9469,7 @@
                 <w:szCs w:val="14"/>
               </w:rPr>
             </w:pPr>
+            <w:proofErr w:type="spellStart"/>
             <w:r>
               <w:rPr>
                 <w:rFonts w:cs="Helvetica"/>
@@ -8420,15 +9492,34 @@
                 <w:b/>
                 <w:szCs w:val="14"/>
               </w:rPr>
-              <w:t>lock_period</w:t>
-            </w:r>
+              <w:t>lock_</w:t>
+            </w:r>
+            <w:proofErr w:type="gramStart"/>
             <w:r>
               <w:rPr>
                 <w:rFonts w:cs="Helvetica"/>
                 <w:b/>
                 <w:szCs w:val="14"/>
               </w:rPr>
-              <w:t>()</w:t>
+              <w:t>period</w:t>
+            </w:r>
+            <w:proofErr w:type="spellEnd"/>
+            <w:r>
+              <w:rPr>
+                <w:rFonts w:cs="Helvetica"/>
+                <w:b/>
+                <w:szCs w:val="14"/>
+              </w:rPr>
+              <w:t>(</w:t>
+            </w:r>
+            <w:proofErr w:type="gramEnd"/>
+            <w:r>
+              <w:rPr>
+                <w:rFonts w:cs="Helvetica"/>
+                <w:b/>
+                <w:szCs w:val="14"/>
+              </w:rPr>
+              <w:t>)</w:t>
             </w:r>
           </w:p>
         </w:tc>
@@ -8467,6 +9558,7 @@
                 <w:szCs w:val="15"/>
               </w:rPr>
             </w:pPr>
+            <w:proofErr w:type="spellStart"/>
             <w:r>
               <w:rPr>
                 <w:rFonts w:cs="Helvetica"/>
@@ -8494,6 +9586,7 @@
               </w:rPr>
               <w:t>lock_period</w:t>
             </w:r>
+            <w:proofErr w:type="spellEnd"/>
             <w:r>
               <w:rPr>
                 <w:rFonts w:cs="Helvetica"/>
@@ -8501,8 +9594,9 @@
                 <w:sz w:val="15"/>
                 <w:szCs w:val="15"/>
               </w:rPr>
-              <w:t xml:space="preserve"> (VVCT, vvc_instance_idx, </w:t>
-            </w:r>
+              <w:t xml:space="preserve"> (VVCT, </w:t>
+            </w:r>
+            <w:proofErr w:type="spellStart"/>
             <w:r>
               <w:rPr>
                 <w:rFonts w:cs="Helvetica"/>
@@ -8510,8 +9604,29 @@
                 <w:sz w:val="15"/>
                 <w:szCs w:val="15"/>
               </w:rPr>
+              <w:t>vvc_instance_idx</w:t>
+            </w:r>
+            <w:proofErr w:type="spellEnd"/>
+            <w:r>
+              <w:rPr>
+                <w:rFonts w:cs="Helvetica"/>
+                <w:b/>
+                <w:sz w:val="15"/>
+                <w:szCs w:val="15"/>
+              </w:rPr>
+              <w:t xml:space="preserve">, </w:t>
+            </w:r>
+            <w:proofErr w:type="spellStart"/>
+            <w:r>
+              <w:rPr>
+                <w:rFonts w:cs="Helvetica"/>
+                <w:b/>
+                <w:sz w:val="15"/>
+                <w:szCs w:val="15"/>
+              </w:rPr>
               <w:t>clock_period</w:t>
             </w:r>
+            <w:proofErr w:type="spellEnd"/>
             <w:r>
               <w:rPr>
                 <w:rFonts w:cs="Helvetica"/>
@@ -8519,8 +9634,19 @@
                 <w:sz w:val="15"/>
                 <w:szCs w:val="15"/>
               </w:rPr>
-              <w:t>, msg</w:t>
-            </w:r>
+              <w:t xml:space="preserve">, </w:t>
+            </w:r>
+            <w:proofErr w:type="spellStart"/>
+            <w:r>
+              <w:rPr>
+                <w:rFonts w:cs="Helvetica"/>
+                <w:b/>
+                <w:sz w:val="15"/>
+                <w:szCs w:val="15"/>
+              </w:rPr>
+              <w:t>msg</w:t>
+            </w:r>
+            <w:proofErr w:type="spellEnd"/>
             <w:r>
               <w:rPr>
                 <w:rFonts w:cs="Helvetica"/>
@@ -8589,6 +9715,7 @@
               </w:rPr>
               <w:t xml:space="preserve"> procedure adds a </w:t>
             </w:r>
+            <w:proofErr w:type="spellStart"/>
             <w:r>
               <w:rPr>
                 <w:rFonts w:cs="Helvetica"/>
@@ -8629,6 +9756,7 @@
               </w:rPr>
               <w:t>period</w:t>
             </w:r>
+            <w:proofErr w:type="spellEnd"/>
             <w:r>
               <w:rPr>
                 <w:rFonts w:cs="Helvetica"/>
@@ -8669,6 +9797,7 @@
               </w:rPr>
               <w:t xml:space="preserve"> executor queue, which will run as soon as all preceding commands have completed. When the </w:t>
             </w:r>
+            <w:proofErr w:type="spellStart"/>
             <w:r>
               <w:rPr>
                 <w:rFonts w:cs="Helvetica"/>
@@ -8709,6 +9838,7 @@
               </w:rPr>
               <w:t>period</w:t>
             </w:r>
+            <w:proofErr w:type="spellEnd"/>
             <w:r>
               <w:rPr>
                 <w:rFonts w:cs="Helvetica"/>
@@ -8796,6 +9926,7 @@
               </w:rPr>
               <w:t xml:space="preserve">    </w:t>
             </w:r>
+            <w:proofErr w:type="spellStart"/>
             <w:r>
               <w:rPr>
                 <w:rFonts w:ascii="Courier New" w:hAnsi="Courier New" w:cs="Courier New"/>
@@ -8818,16 +9949,27 @@
                 <w:sz w:val="15"/>
                 <w:szCs w:val="15"/>
               </w:rPr>
-              <w:t>clock_period</w:t>
-            </w:r>
+              <w:t>clock_</w:t>
+            </w:r>
+            <w:proofErr w:type="gramStart"/>
             <w:r>
               <w:rPr>
                 <w:rFonts w:ascii="Courier New" w:hAnsi="Courier New" w:cs="Courier New"/>
                 <w:sz w:val="15"/>
                 <w:szCs w:val="15"/>
               </w:rPr>
+              <w:t>period</w:t>
+            </w:r>
+            <w:proofErr w:type="spellEnd"/>
+            <w:r>
+              <w:rPr>
+                <w:rFonts w:ascii="Courier New" w:hAnsi="Courier New" w:cs="Courier New"/>
+                <w:sz w:val="15"/>
+                <w:szCs w:val="15"/>
+              </w:rPr>
               <w:t>(</w:t>
             </w:r>
+            <w:proofErr w:type="gramEnd"/>
             <w:r>
               <w:rPr>
                 <w:rFonts w:ascii="Courier New" w:hAnsi="Courier New" w:cs="Courier New"/>
@@ -8934,21 +10076,41 @@
                 <w:szCs w:val="14"/>
               </w:rPr>
             </w:pPr>
+            <w:proofErr w:type="spellStart"/>
             <w:r>
               <w:rPr>
                 <w:rFonts w:cs="Helvetica"/>
                 <w:b/>
                 <w:szCs w:val="14"/>
               </w:rPr>
-              <w:t>set_clock_high_time</w:t>
-            </w:r>
+              <w:t>set_clock_high_</w:t>
+            </w:r>
+            <w:proofErr w:type="gramStart"/>
             <w:r>
               <w:rPr>
                 <w:rFonts w:cs="Helvetica"/>
                 <w:b/>
                 <w:szCs w:val="14"/>
               </w:rPr>
-              <w:t>()</w:t>
+              <w:t>time</w:t>
+            </w:r>
+            <w:proofErr w:type="spellEnd"/>
+            <w:r>
+              <w:rPr>
+                <w:rFonts w:cs="Helvetica"/>
+                <w:b/>
+                <w:szCs w:val="14"/>
+              </w:rPr>
+              <w:t>(</w:t>
+            </w:r>
+            <w:proofErr w:type="gramEnd"/>
+            <w:r>
+              <w:rPr>
+                <w:rFonts w:cs="Helvetica"/>
+                <w:b/>
+                <w:szCs w:val="14"/>
+              </w:rPr>
+              <w:t>)</w:t>
             </w:r>
           </w:p>
         </w:tc>
@@ -8988,6 +10150,7 @@
                 <w:szCs w:val="15"/>
               </w:rPr>
             </w:pPr>
+            <w:proofErr w:type="spellStart"/>
             <w:r>
               <w:rPr>
                 <w:rFonts w:cs="Helvetica"/>
@@ -8997,6 +10160,7 @@
               </w:rPr>
               <w:t>set_clock_high_time</w:t>
             </w:r>
+            <w:proofErr w:type="spellEnd"/>
             <w:r>
               <w:rPr>
                 <w:rFonts w:cs="Helvetica"/>
@@ -9004,8 +10168,9 @@
                 <w:sz w:val="15"/>
                 <w:szCs w:val="15"/>
               </w:rPr>
-              <w:t xml:space="preserve"> (VVCT, vvc_instance_idx, </w:t>
-            </w:r>
+              <w:t xml:space="preserve"> (VVCT, </w:t>
+            </w:r>
+            <w:proofErr w:type="spellStart"/>
             <w:r>
               <w:rPr>
                 <w:rFonts w:cs="Helvetica"/>
@@ -9013,8 +10178,29 @@
                 <w:sz w:val="15"/>
                 <w:szCs w:val="15"/>
               </w:rPr>
+              <w:t>vvc_instance_idx</w:t>
+            </w:r>
+            <w:proofErr w:type="spellEnd"/>
+            <w:r>
+              <w:rPr>
+                <w:rFonts w:cs="Helvetica"/>
+                <w:b/>
+                <w:sz w:val="15"/>
+                <w:szCs w:val="15"/>
+              </w:rPr>
+              <w:t xml:space="preserve">, </w:t>
+            </w:r>
+            <w:proofErr w:type="spellStart"/>
+            <w:r>
+              <w:rPr>
+                <w:rFonts w:cs="Helvetica"/>
+                <w:b/>
+                <w:sz w:val="15"/>
+                <w:szCs w:val="15"/>
+              </w:rPr>
               <w:t>clock_high_time</w:t>
             </w:r>
+            <w:proofErr w:type="spellEnd"/>
             <w:r>
               <w:rPr>
                 <w:rFonts w:cs="Helvetica"/>
@@ -9022,8 +10208,19 @@
                 <w:sz w:val="15"/>
                 <w:szCs w:val="15"/>
               </w:rPr>
-              <w:t>, msg</w:t>
-            </w:r>
+              <w:t xml:space="preserve">, </w:t>
+            </w:r>
+            <w:proofErr w:type="spellStart"/>
+            <w:r>
+              <w:rPr>
+                <w:rFonts w:cs="Helvetica"/>
+                <w:b/>
+                <w:sz w:val="15"/>
+                <w:szCs w:val="15"/>
+              </w:rPr>
+              <w:t>msg</w:t>
+            </w:r>
+            <w:proofErr w:type="spellEnd"/>
             <w:r>
               <w:rPr>
                 <w:rFonts w:cs="Helvetica"/>
@@ -9092,6 +10289,7 @@
               </w:rPr>
               <w:t xml:space="preserve"> procedure adds a </w:t>
             </w:r>
+            <w:proofErr w:type="spellStart"/>
             <w:r>
               <w:rPr>
                 <w:rFonts w:cs="Helvetica"/>
@@ -9100,6 +10298,7 @@
               </w:rPr>
               <w:t>set_clock_high_time</w:t>
             </w:r>
+            <w:proofErr w:type="spellEnd"/>
             <w:r>
               <w:rPr>
                 <w:rFonts w:cs="Helvetica"/>
@@ -9248,22 +10447,34 @@
               </w:rPr>
               <w:t xml:space="preserve">    </w:t>
             </w:r>
+            <w:proofErr w:type="spellStart"/>
             <w:r>
               <w:rPr>
                 <w:rFonts w:ascii="Courier New" w:hAnsi="Courier New" w:cs="Courier New"/>
                 <w:sz w:val="15"/>
                 <w:szCs w:val="15"/>
               </w:rPr>
-              <w:t>set_clock_high_time</w:t>
-            </w:r>
+              <w:t>set_clock_high_</w:t>
+            </w:r>
+            <w:proofErr w:type="gramStart"/>
             <w:r>
               <w:rPr>
                 <w:rFonts w:ascii="Courier New" w:hAnsi="Courier New" w:cs="Courier New"/>
                 <w:sz w:val="15"/>
                 <w:szCs w:val="15"/>
               </w:rPr>
+              <w:t>time</w:t>
+            </w:r>
+            <w:proofErr w:type="spellEnd"/>
+            <w:r>
+              <w:rPr>
+                <w:rFonts w:ascii="Courier New" w:hAnsi="Courier New" w:cs="Courier New"/>
+                <w:sz w:val="15"/>
+                <w:szCs w:val="15"/>
+              </w:rPr>
               <w:t>(</w:t>
             </w:r>
+            <w:proofErr w:type="gramEnd"/>
             <w:r>
               <w:rPr>
                 <w:rFonts w:ascii="Courier New" w:hAnsi="Courier New" w:cs="Courier New"/>
@@ -9564,6 +10775,7 @@
                 <w:szCs w:val="18"/>
               </w:rPr>
             </w:pPr>
+            <w:proofErr w:type="spellStart"/>
             <w:r>
               <w:rPr>
                 <w:rFonts w:cs="Helvetica"/>
@@ -9572,6 +10784,7 @@
               </w:rPr>
               <w:t>inter_bfm_delay</w:t>
             </w:r>
+            <w:proofErr w:type="spellEnd"/>
           </w:p>
         </w:tc>
         <w:tc>
@@ -9595,6 +10808,7 @@
                 <w:szCs w:val="18"/>
               </w:rPr>
             </w:pPr>
+            <w:proofErr w:type="spellStart"/>
             <w:r>
               <w:rPr>
                 <w:rFonts w:cs="Helvetica"/>
@@ -9611,6 +10825,7 @@
               </w:rPr>
               <w:t>inter_bfm_delay</w:t>
             </w:r>
+            <w:proofErr w:type="spellEnd"/>
           </w:p>
         </w:tc>
         <w:tc>
@@ -9682,7 +10897,7 @@
                 <w:szCs w:val="18"/>
               </w:rPr>
             </w:pPr>
-            <w:bookmarkStart w:id="1" w:name="_Hlk494267197"/>
+            <w:bookmarkStart w:id="2" w:name="_Hlk494267197"/>
             <w:r>
               <w:rPr>
                 <w:rFonts w:cs="Helvetica"/>
@@ -9699,7 +10914,7 @@
               </w:rPr>
               <w:br/>
             </w:r>
-            <w:bookmarkEnd w:id="1"/>
+            <w:bookmarkEnd w:id="2"/>
             <w:r>
               <w:rPr>
                 <w:rFonts w:cs="Helvetica"/>
@@ -9715,7 +10930,25 @@
                 <w:szCs w:val="18"/>
               </w:rPr>
               <w:br/>
-              <w:t xml:space="preserve">                                        (A TB_WARNING will be issued if access takes </w:t>
+              <w:t xml:space="preserve">                                     </w:t>
+            </w:r>
+            <w:proofErr w:type="gramStart"/>
+            <w:r>
+              <w:rPr>
+                <w:rFonts w:cs="Helvetica"/>
+                <w:sz w:val="15"/>
+                <w:szCs w:val="18"/>
+              </w:rPr>
+              <w:t xml:space="preserve">   (</w:t>
+            </w:r>
+            <w:proofErr w:type="gramEnd"/>
+            <w:r>
+              <w:rPr>
+                <w:rFonts w:cs="Helvetica"/>
+                <w:sz w:val="15"/>
+                <w:szCs w:val="18"/>
+              </w:rPr>
+              <w:t xml:space="preserve">A TB_WARNING will be issued if access takes </w:t>
             </w:r>
             <w:r>
               <w:rPr>
@@ -9755,7 +10988,43 @@
                 <w:szCs w:val="18"/>
               </w:rPr>
               <w:br/>
-              <w:t>Any insert_delay() command will add to the above minimum delays, giving for instance the ability to skew the BFM starting time.</w:t>
+              <w:t xml:space="preserve">Any </w:t>
+            </w:r>
+            <w:proofErr w:type="spellStart"/>
+            <w:r>
+              <w:rPr>
+                <w:rFonts w:cs="Helvetica"/>
+                <w:sz w:val="15"/>
+                <w:szCs w:val="18"/>
+              </w:rPr>
+              <w:t>insert_</w:t>
+            </w:r>
+            <w:proofErr w:type="gramStart"/>
+            <w:r>
+              <w:rPr>
+                <w:rFonts w:cs="Helvetica"/>
+                <w:sz w:val="15"/>
+                <w:szCs w:val="18"/>
+              </w:rPr>
+              <w:t>delay</w:t>
+            </w:r>
+            <w:proofErr w:type="spellEnd"/>
+            <w:r>
+              <w:rPr>
+                <w:rFonts w:cs="Helvetica"/>
+                <w:sz w:val="15"/>
+                <w:szCs w:val="18"/>
+              </w:rPr>
+              <w:t>(</w:t>
+            </w:r>
+            <w:proofErr w:type="gramEnd"/>
+            <w:r>
+              <w:rPr>
+                <w:rFonts w:cs="Helvetica"/>
+                <w:sz w:val="15"/>
+                <w:szCs w:val="18"/>
+              </w:rPr>
+              <w:t>) command will add to the above minimum delays, giving for instance the ability to skew the BFM starting time.</w:t>
             </w:r>
           </w:p>
         </w:tc>
@@ -9786,6 +11055,7 @@
                 <w:szCs w:val="18"/>
               </w:rPr>
             </w:pPr>
+            <w:proofErr w:type="spellStart"/>
             <w:r>
               <w:rPr>
                 <w:rFonts w:cs="Helvetica"/>
@@ -9794,6 +11064,7 @@
               </w:rPr>
               <w:t>cmd_queue_count_max</w:t>
             </w:r>
+            <w:proofErr w:type="spellEnd"/>
           </w:p>
         </w:tc>
         <w:tc>
@@ -9926,6 +11197,7 @@
                 <w:szCs w:val="18"/>
               </w:rPr>
             </w:pPr>
+            <w:proofErr w:type="spellStart"/>
             <w:r>
               <w:rPr>
                 <w:rFonts w:cs="Helvetica"/>
@@ -9942,6 +11214,7 @@
               </w:rPr>
               <w:t>threshold</w:t>
             </w:r>
+            <w:proofErr w:type="spellEnd"/>
           </w:p>
         </w:tc>
         <w:tc>
@@ -10043,14 +11316,23 @@
                 <w:sz w:val="15"/>
                 <w:szCs w:val="18"/>
               </w:rPr>
-              <w:t>An alert with severity “cmd_queue_count_</w:t>
-            </w:r>
+              <w:t>An alert with severity “</w:t>
+            </w:r>
+            <w:proofErr w:type="spellStart"/>
             <w:r>
               <w:rPr>
                 <w:rFonts w:cs="Helvetica"/>
                 <w:sz w:val="15"/>
                 <w:szCs w:val="18"/>
               </w:rPr>
+              <w:t>cmd_queue_count_</w:t>
+            </w:r>
+            <w:r>
+              <w:rPr>
+                <w:rFonts w:cs="Helvetica"/>
+                <w:sz w:val="15"/>
+                <w:szCs w:val="18"/>
+              </w:rPr>
               <w:t>threshold</w:t>
             </w:r>
             <w:r>
@@ -10059,7 +11341,16 @@
                 <w:sz w:val="15"/>
                 <w:szCs w:val="18"/>
               </w:rPr>
-              <w:t>_severity” will be issued if command queue exceeds this count. Used for early warning if command queue is almost full. Will be ignored if set to 0.</w:t>
+              <w:t>_severity</w:t>
+            </w:r>
+            <w:proofErr w:type="spellEnd"/>
+            <w:r>
+              <w:rPr>
+                <w:rFonts w:cs="Helvetica"/>
+                <w:sz w:val="15"/>
+                <w:szCs w:val="18"/>
+              </w:rPr>
+              <w:t>” will be issued if command queue exceeds this count. Used for early warning if command queue is almost full. Will be ignored if set to 0.</w:t>
             </w:r>
           </w:p>
         </w:tc>
@@ -10090,6 +11381,7 @@
                 <w:szCs w:val="18"/>
               </w:rPr>
             </w:pPr>
+            <w:proofErr w:type="spellStart"/>
             <w:r>
               <w:rPr>
                 <w:rFonts w:cs="Helvetica"/>
@@ -10106,6 +11398,7 @@
               </w:rPr>
               <w:t>_severity</w:t>
             </w:r>
+            <w:proofErr w:type="spellEnd"/>
           </w:p>
         </w:tc>
         <w:tc>
@@ -10129,6 +11422,7 @@
                 <w:szCs w:val="18"/>
               </w:rPr>
             </w:pPr>
+            <w:proofErr w:type="spellStart"/>
             <w:r>
               <w:rPr>
                 <w:rFonts w:cs="Helvetica"/>
@@ -10137,6 +11431,7 @@
               </w:rPr>
               <w:t>t_alert_level</w:t>
             </w:r>
+            <w:proofErr w:type="spellEnd"/>
           </w:p>
         </w:tc>
         <w:tc>
@@ -10223,8 +11518,18 @@
                 <w:sz w:val="15"/>
                 <w:szCs w:val="18"/>
               </w:rPr>
-              <w:t>eding cmd_queue_count_threshold</w:t>
-            </w:r>
+              <w:t xml:space="preserve">eding </w:t>
+            </w:r>
+            <w:proofErr w:type="spellStart"/>
+            <w:r>
+              <w:rPr>
+                <w:rFonts w:cs="Helvetica"/>
+                <w:sz w:val="15"/>
+                <w:szCs w:val="18"/>
+              </w:rPr>
+              <w:t>cmd_queue_count_threshold</w:t>
+            </w:r>
+            <w:proofErr w:type="spellEnd"/>
           </w:p>
         </w:tc>
       </w:tr>
@@ -10250,6 +11555,7 @@
                 <w:szCs w:val="18"/>
               </w:rPr>
             </w:pPr>
+            <w:proofErr w:type="spellStart"/>
             <w:r>
               <w:rPr>
                 <w:rFonts w:cs="Helvetica"/>
@@ -10266,6 +11572,7 @@
               </w:rPr>
               <w:t>_queue_count_max</w:t>
             </w:r>
+            <w:proofErr w:type="spellEnd"/>
           </w:p>
         </w:tc>
         <w:tc>
@@ -10383,7 +11690,43 @@
                 <w:sz w:val="15"/>
                 <w:szCs w:val="18"/>
               </w:rPr>
-              <w:t>Maximum number of unfetched results before result_queue is full.</w:t>
+              <w:t xml:space="preserve">Maximum number of </w:t>
+            </w:r>
+            <w:proofErr w:type="spellStart"/>
+            <w:r>
+              <w:rPr>
+                <w:rFonts w:cs="Helvetica"/>
+                <w:sz w:val="15"/>
+                <w:szCs w:val="18"/>
+              </w:rPr>
+              <w:t>unfetched</w:t>
+            </w:r>
+            <w:proofErr w:type="spellEnd"/>
+            <w:r>
+              <w:rPr>
+                <w:rFonts w:cs="Helvetica"/>
+                <w:sz w:val="15"/>
+                <w:szCs w:val="18"/>
+              </w:rPr>
+              <w:t xml:space="preserve"> results before </w:t>
+            </w:r>
+            <w:proofErr w:type="spellStart"/>
+            <w:r>
+              <w:rPr>
+                <w:rFonts w:cs="Helvetica"/>
+                <w:sz w:val="15"/>
+                <w:szCs w:val="18"/>
+              </w:rPr>
+              <w:t>result_queue</w:t>
+            </w:r>
+            <w:proofErr w:type="spellEnd"/>
+            <w:r>
+              <w:rPr>
+                <w:rFonts w:cs="Helvetica"/>
+                <w:sz w:val="15"/>
+                <w:szCs w:val="18"/>
+              </w:rPr>
+              <w:t xml:space="preserve"> is full.</w:t>
             </w:r>
           </w:p>
         </w:tc>
@@ -10410,6 +11753,7 @@
                 <w:szCs w:val="18"/>
               </w:rPr>
             </w:pPr>
+            <w:proofErr w:type="spellStart"/>
             <w:r>
               <w:rPr>
                 <w:rFonts w:cs="Helvetica"/>
@@ -10434,6 +11778,7 @@
               </w:rPr>
               <w:t>threshold</w:t>
             </w:r>
+            <w:proofErr w:type="spellEnd"/>
           </w:p>
         </w:tc>
         <w:tc>
@@ -10551,7 +11896,25 @@
                 <w:sz w:val="15"/>
                 <w:szCs w:val="18"/>
               </w:rPr>
-              <w:t xml:space="preserve">An alert with severity 'result_queue_count_threshold_severity' will be issued if </w:t>
+              <w:t>An alert with severity '</w:t>
+            </w:r>
+            <w:proofErr w:type="spellStart"/>
+            <w:r>
+              <w:rPr>
+                <w:rFonts w:cs="Helvetica"/>
+                <w:sz w:val="15"/>
+                <w:szCs w:val="18"/>
+              </w:rPr>
+              <w:t>result_queue_count_threshold_severity</w:t>
+            </w:r>
+            <w:proofErr w:type="spellEnd"/>
+            <w:r>
+              <w:rPr>
+                <w:rFonts w:cs="Helvetica"/>
+                <w:sz w:val="15"/>
+                <w:szCs w:val="18"/>
+              </w:rPr>
+              <w:t xml:space="preserve">' will be issued if </w:t>
             </w:r>
             <w:r>
               <w:rPr>
@@ -10594,6 +11957,7 @@
                 <w:szCs w:val="18"/>
               </w:rPr>
             </w:pPr>
+            <w:proofErr w:type="spellStart"/>
             <w:r>
               <w:rPr>
                 <w:rFonts w:cs="Helvetica"/>
@@ -10618,6 +11982,7 @@
               </w:rPr>
               <w:t>_severity</w:t>
             </w:r>
+            <w:proofErr w:type="spellEnd"/>
           </w:p>
         </w:tc>
         <w:tc>
@@ -10641,6 +12006,7 @@
                 <w:szCs w:val="18"/>
               </w:rPr>
             </w:pPr>
+            <w:proofErr w:type="spellStart"/>
             <w:r>
               <w:rPr>
                 <w:rFonts w:cs="Helvetica"/>
@@ -10649,6 +12015,7 @@
               </w:rPr>
               <w:t>t_alert_level</w:t>
             </w:r>
+            <w:proofErr w:type="spellEnd"/>
           </w:p>
         </w:tc>
         <w:tc>
@@ -10743,8 +12110,18 @@
                 <w:sz w:val="15"/>
                 <w:szCs w:val="18"/>
               </w:rPr>
-              <w:t>Severity of alert to be initiated if exceeding result_queue_count_threshold</w:t>
-            </w:r>
+              <w:t xml:space="preserve">Severity of alert to be initiated if exceeding </w:t>
+            </w:r>
+            <w:proofErr w:type="spellStart"/>
+            <w:r>
+              <w:rPr>
+                <w:rFonts w:cs="Helvetica"/>
+                <w:sz w:val="15"/>
+                <w:szCs w:val="18"/>
+              </w:rPr>
+              <w:t>result_queue_count_threshold</w:t>
+            </w:r>
+            <w:proofErr w:type="spellEnd"/>
           </w:p>
         </w:tc>
       </w:tr>
@@ -10774,13 +12151,23 @@
                 <w:szCs w:val="18"/>
               </w:rPr>
             </w:pPr>
+            <w:proofErr w:type="spellStart"/>
             <w:r>
               <w:rPr>
                 <w:rFonts w:cs="Helvetica"/>
                 <w:sz w:val="15"/>
                 <w:szCs w:val="18"/>
               </w:rPr>
-              <w:t xml:space="preserve">bfm_config               </w:t>
+              <w:t>bfm_config</w:t>
+            </w:r>
+            <w:proofErr w:type="spellEnd"/>
+            <w:r>
+              <w:rPr>
+                <w:rFonts w:cs="Helvetica"/>
+                <w:sz w:val="15"/>
+                <w:szCs w:val="18"/>
+              </w:rPr>
+              <w:t xml:space="preserve">               </w:t>
             </w:r>
           </w:p>
         </w:tc>
@@ -10805,6 +12192,7 @@
                 <w:szCs w:val="18"/>
               </w:rPr>
             </w:pPr>
+            <w:proofErr w:type="spellStart"/>
             <w:r>
               <w:rPr>
                 <w:rFonts w:cs="Helvetica"/>
@@ -10821,6 +12209,7 @@
               </w:rPr>
               <w:t>bfm_config</w:t>
             </w:r>
+            <w:proofErr w:type="spellEnd"/>
           </w:p>
         </w:tc>
         <w:tc>
@@ -10947,13 +12336,23 @@
                 <w:szCs w:val="18"/>
               </w:rPr>
             </w:pPr>
+            <w:proofErr w:type="spellStart"/>
             <w:r>
               <w:rPr>
                 <w:rFonts w:cs="Helvetica"/>
                 <w:sz w:val="15"/>
                 <w:szCs w:val="18"/>
               </w:rPr>
-              <w:t xml:space="preserve">msg_id_panel           </w:t>
+              <w:t>msg_id_panel</w:t>
+            </w:r>
+            <w:proofErr w:type="spellEnd"/>
+            <w:r>
+              <w:rPr>
+                <w:rFonts w:cs="Helvetica"/>
+                <w:sz w:val="15"/>
+                <w:szCs w:val="18"/>
+              </w:rPr>
+              <w:t xml:space="preserve">           </w:t>
             </w:r>
           </w:p>
         </w:tc>
@@ -10979,6 +12378,7 @@
                 <w:szCs w:val="18"/>
               </w:rPr>
             </w:pPr>
+            <w:proofErr w:type="spellStart"/>
             <w:r>
               <w:rPr>
                 <w:rFonts w:cs="Helvetica"/>
@@ -10987,6 +12387,7 @@
               </w:rPr>
               <w:t>t_msg_id_panel</w:t>
             </w:r>
+            <w:proofErr w:type="spellEnd"/>
           </w:p>
         </w:tc>
         <w:tc>
@@ -11119,8 +12520,17 @@
           <w:rFonts w:ascii="Courier New" w:hAnsi="Courier New" w:cs="Courier New"/>
           <w:szCs w:val="18"/>
         </w:rPr>
-        <w:t>_vvc_config(</w:t>
+        <w:t>_vvc_</w:t>
       </w:r>
+      <w:proofErr w:type="gramStart"/>
+      <w:r>
+        <w:rPr>
+          <w:rFonts w:ascii="Courier New" w:hAnsi="Courier New" w:cs="Courier New"/>
+          <w:szCs w:val="18"/>
+        </w:rPr>
+        <w:t>config(</w:t>
+      </w:r>
+      <w:proofErr w:type="gramEnd"/>
       <w:r>
         <w:rPr>
           <w:rFonts w:ascii="Courier New" w:hAnsi="Courier New" w:cs="Courier New"/>
@@ -11162,13 +12572,21 @@
         <w:t>The current status of the VVC can be retrieved during simulation. This is achieved by reading from th</w:t>
       </w:r>
       <w:r>
-        <w:t>e shared variable shared_</w:t>
+        <w:t xml:space="preserve">e shared variable </w:t>
+      </w:r>
+      <w:proofErr w:type="spellStart"/>
+      <w:r>
+        <w:t>shared_</w:t>
       </w:r>
       <w:r>
         <w:t>clock_generator</w:t>
       </w:r>
       <w:r>
-        <w:t>_vvc_status record from the test sequencer. The record contents can be seen below:</w:t>
+        <w:t>_vvc_status</w:t>
+      </w:r>
+      <w:proofErr w:type="spellEnd"/>
+      <w:r>
+        <w:t xml:space="preserve"> record from the test sequencer. The record contents can be seen below:</w:t>
       </w:r>
     </w:p>
     <w:tbl>
@@ -11300,6 +12718,7 @@
                 <w:szCs w:val="18"/>
               </w:rPr>
             </w:pPr>
+            <w:proofErr w:type="spellStart"/>
             <w:r>
               <w:rPr>
                 <w:rFonts w:cs="Helvetica"/>
@@ -11308,6 +12727,7 @@
               </w:rPr>
               <w:t>current_cmd_idx</w:t>
             </w:r>
+            <w:proofErr w:type="spellEnd"/>
           </w:p>
         </w:tc>
         <w:tc>
@@ -11389,6 +12809,7 @@
                 <w:szCs w:val="18"/>
               </w:rPr>
             </w:pPr>
+            <w:proofErr w:type="spellStart"/>
             <w:r>
               <w:rPr>
                 <w:rFonts w:cs="Helvetica"/>
@@ -11397,6 +12818,7 @@
               </w:rPr>
               <w:t>previous_cmd_idx</w:t>
             </w:r>
+            <w:proofErr w:type="spellEnd"/>
           </w:p>
         </w:tc>
         <w:tc>
@@ -11479,6 +12901,7 @@
                 <w:szCs w:val="18"/>
               </w:rPr>
             </w:pPr>
+            <w:proofErr w:type="spellStart"/>
             <w:r>
               <w:rPr>
                 <w:rFonts w:cs="Helvetica"/>
@@ -11487,6 +12910,7 @@
               </w:rPr>
               <w:t>pending_cmd_cnt</w:t>
             </w:r>
+            <w:proofErr w:type="spellEnd"/>
           </w:p>
         </w:tc>
         <w:tc>
@@ -11628,7 +13052,15 @@
     </w:p>
     <w:p>
       <w:r>
-        <w:t>Additional documentation about UVVM and its features can be found under “/uvvm_vvc_framework/doc/”.</w:t>
+        <w:t>Additional documentation about UVVM and its features can be found under “/</w:t>
+      </w:r>
+      <w:proofErr w:type="spellStart"/>
+      <w:r>
+        <w:t>uvvm_vvc_framework</w:t>
+      </w:r>
+      <w:proofErr w:type="spellEnd"/>
+      <w:r>
+        <w:t>/doc/”.</w:t>
       </w:r>
     </w:p>
     <w:p>
@@ -11703,6 +13135,7 @@
         </w:rPr>
         <w:t>UVVM Utility Library (UVVM-</w:t>
       </w:r>
+      <w:proofErr w:type="spellStart"/>
       <w:r>
         <w:rPr>
           <w:b/>
@@ -11710,6 +13143,7 @@
         </w:rPr>
         <w:t>Util</w:t>
       </w:r>
+      <w:proofErr w:type="spellEnd"/>
       <w:r>
         <w:rPr>
           <w:b/>
@@ -11813,16 +13247,40 @@
         <w:t>VVC,</w:t>
       </w:r>
       <w:r>
-        <w:t xml:space="preserve"> assure that uvvm_vvc_framework and</w:t>
+        <w:t xml:space="preserve"> assure that </w:t>
+      </w:r>
+      <w:proofErr w:type="spellStart"/>
+      <w:r>
+        <w:t>uvvm_vvc_framework</w:t>
+      </w:r>
+      <w:proofErr w:type="spellEnd"/>
+      <w:r>
+        <w:t xml:space="preserve"> and</w:t>
       </w:r>
       <w:r>
-        <w:t xml:space="preserve"> uvvm_util have been compiled.</w:t>
+        <w:t xml:space="preserve"> </w:t>
+      </w:r>
+      <w:proofErr w:type="spellStart"/>
+      <w:r>
+        <w:t>uvvm_util</w:t>
+      </w:r>
+      <w:proofErr w:type="spellEnd"/>
+      <w:r>
+        <w:t xml:space="preserve"> have been compiled.</w:t>
       </w:r>
     </w:p>
     <w:p/>
     <w:p>
       <w:r>
-        <w:t>See UVVM Essential Mechanisms located in uvvm_vvc_framework/doc for information about compile scripts.</w:t>
+        <w:t xml:space="preserve">See UVVM Essential Mechanisms located in </w:t>
+      </w:r>
+      <w:proofErr w:type="spellStart"/>
+      <w:r>
+        <w:t>uvvm_vvc_framework</w:t>
+      </w:r>
+      <w:proofErr w:type="spellEnd"/>
+      <w:r>
+        <w:t>/doc for information about compile scripts.</w:t>
       </w:r>
     </w:p>
     <w:p>
@@ -12019,6 +13477,7 @@
                 <w:sz w:val="15"/>
               </w:rPr>
             </w:pPr>
+            <w:proofErr w:type="spellStart"/>
             <w:r>
               <w:rPr>
                 <w:rFonts w:cs="Helvetica"/>
@@ -12033,6 +13492,7 @@
               </w:rPr>
               <w:t>clock_generator</w:t>
             </w:r>
+            <w:proofErr w:type="spellEnd"/>
           </w:p>
         </w:tc>
         <w:tc>
@@ -12052,6 +13512,7 @@
                 <w:sz w:val="15"/>
               </w:rPr>
             </w:pPr>
+            <w:proofErr w:type="spellStart"/>
             <w:r>
               <w:rPr>
                 <w:rFonts w:cs="Helvetica"/>
@@ -12059,6 +13520,7 @@
               </w:rPr>
               <w:t>vvc_cmd_pkg.vhd</w:t>
             </w:r>
+            <w:proofErr w:type="spellEnd"/>
           </w:p>
         </w:tc>
         <w:tc>
@@ -12119,6 +13581,7 @@
                 <w:sz w:val="15"/>
               </w:rPr>
             </w:pPr>
+            <w:proofErr w:type="spellStart"/>
             <w:r>
               <w:rPr>
                 <w:rFonts w:cs="Helvetica"/>
@@ -12133,6 +13596,7 @@
               </w:rPr>
               <w:t>clock_generator</w:t>
             </w:r>
+            <w:proofErr w:type="spellEnd"/>
           </w:p>
         </w:tc>
         <w:tc>
@@ -12261,6 +13725,7 @@
                 <w:sz w:val="15"/>
               </w:rPr>
             </w:pPr>
+            <w:proofErr w:type="spellStart"/>
             <w:r>
               <w:rPr>
                 <w:rFonts w:cs="Helvetica"/>
@@ -12275,6 +13740,7 @@
               </w:rPr>
               <w:t>clock_generator</w:t>
             </w:r>
+            <w:proofErr w:type="spellEnd"/>
           </w:p>
         </w:tc>
         <w:tc>
@@ -12403,6 +13869,7 @@
                 <w:sz w:val="15"/>
               </w:rPr>
             </w:pPr>
+            <w:proofErr w:type="spellStart"/>
             <w:r>
               <w:rPr>
                 <w:rFonts w:cs="Helvetica"/>
@@ -12417,6 +13884,7 @@
               </w:rPr>
               <w:t>clock_generator</w:t>
             </w:r>
+            <w:proofErr w:type="spellEnd"/>
           </w:p>
         </w:tc>
         <w:tc>
@@ -12436,6 +13904,7 @@
                 <w:sz w:val="15"/>
               </w:rPr>
             </w:pPr>
+            <w:proofErr w:type="spellStart"/>
             <w:r>
               <w:rPr>
                 <w:rFonts w:cs="Helvetica"/>
@@ -12443,6 +13912,7 @@
               </w:rPr>
               <w:t>vvc_methods_pkg.vhd</w:t>
             </w:r>
+            <w:proofErr w:type="spellEnd"/>
           </w:p>
         </w:tc>
         <w:tc>
@@ -12505,6 +13975,7 @@
                 <w:sz w:val="15"/>
               </w:rPr>
             </w:pPr>
+            <w:proofErr w:type="spellStart"/>
             <w:r>
               <w:rPr>
                 <w:rFonts w:cs="Helvetica"/>
@@ -12519,6 +13990,7 @@
               </w:rPr>
               <w:t>clock_generator</w:t>
             </w:r>
+            <w:proofErr w:type="spellEnd"/>
           </w:p>
         </w:tc>
         <w:tc>
@@ -12545,8 +14017,49 @@
                 <w:rFonts w:cs="Helvetica"/>
                 <w:sz w:val="15"/>
               </w:rPr>
-              <w:t>../uvvm_vvc_framework/src_target_dependent/td_queue_pkg.vhd</w:t>
-            </w:r>
+              <w:t>../</w:t>
+            </w:r>
+            <w:proofErr w:type="spellStart"/>
+            <w:r>
+              <w:rPr>
+                <w:rFonts w:cs="Helvetica"/>
+                <w:sz w:val="15"/>
+              </w:rPr>
+              <w:t>uvvm_vvc_framework</w:t>
+            </w:r>
+            <w:proofErr w:type="spellEnd"/>
+            <w:r>
+              <w:rPr>
+                <w:rFonts w:cs="Helvetica"/>
+                <w:sz w:val="15"/>
+              </w:rPr>
+              <w:t>/</w:t>
+            </w:r>
+            <w:proofErr w:type="spellStart"/>
+            <w:r>
+              <w:rPr>
+                <w:rFonts w:cs="Helvetica"/>
+                <w:sz w:val="15"/>
+              </w:rPr>
+              <w:t>src_target_dependent</w:t>
+            </w:r>
+            <w:proofErr w:type="spellEnd"/>
+            <w:r>
+              <w:rPr>
+                <w:rFonts w:cs="Helvetica"/>
+                <w:sz w:val="15"/>
+              </w:rPr>
+              <w:t>/</w:t>
+            </w:r>
+            <w:proofErr w:type="spellStart"/>
+            <w:r>
+              <w:rPr>
+                <w:rFonts w:cs="Helvetica"/>
+                <w:sz w:val="15"/>
+              </w:rPr>
+              <w:t>td_queue_pkg.vhd</w:t>
+            </w:r>
+            <w:proofErr w:type="spellEnd"/>
           </w:p>
         </w:tc>
         <w:tc>
@@ -12595,6 +14108,7 @@
                 <w:sz w:val="15"/>
               </w:rPr>
             </w:pPr>
+            <w:proofErr w:type="spellStart"/>
             <w:r>
               <w:rPr>
                 <w:rFonts w:cs="Helvetica"/>
@@ -12609,6 +14123,7 @@
               </w:rPr>
               <w:t>clock_generator</w:t>
             </w:r>
+            <w:proofErr w:type="spellEnd"/>
           </w:p>
         </w:tc>
         <w:tc>
@@ -12752,6 +14267,7 @@
                 <w:sz w:val="15"/>
               </w:rPr>
             </w:pPr>
+            <w:proofErr w:type="spellStart"/>
             <w:r>
               <w:rPr>
                 <w:rFonts w:cs="Helvetica"/>
@@ -12766,6 +14282,7 @@
               </w:rPr>
               <w:t>clock_generator</w:t>
             </w:r>
+            <w:proofErr w:type="spellEnd"/>
           </w:p>
         </w:tc>
         <w:tc>
@@ -12786,6 +14303,7 @@
                 <w:sz w:val="15"/>
               </w:rPr>
             </w:pPr>
+            <w:proofErr w:type="spellStart"/>
             <w:r>
               <w:rPr>
                 <w:rFonts w:cs="Helvetica"/>
@@ -12800,6 +14318,7 @@
               </w:rPr>
               <w:t>_vvc.vhd</w:t>
             </w:r>
+            <w:proofErr w:type="spellEnd"/>
           </w:p>
         </w:tc>
         <w:tc>
@@ -12888,8 +14407,6 @@
       </w:r>
     </w:p>
     <w:p>
-      <w:bookmarkStart w:id="2" w:name="_GoBack"/>
-      <w:bookmarkEnd w:id="2"/>
       <w:r>
         <w:t>For r</w:t>
       </w:r>
@@ -12907,8 +14424,17 @@
           <w:b/>
           <w:i/>
         </w:rPr>
-        <w:t>UVVM-Util</w:t>
+        <w:t>UVVM-</w:t>
       </w:r>
+      <w:proofErr w:type="spellStart"/>
+      <w:r>
+        <w:rPr>
+          <w:b/>
+          <w:i/>
+        </w:rPr>
+        <w:t>Util</w:t>
+      </w:r>
+      <w:proofErr w:type="spellEnd"/>
       <w:r>
         <w:t xml:space="preserve"> Quick reference</w:t>
       </w:r>
@@ -13777,7 +15303,7 @@
               <w:sz w:val="14"/>
               <w:lang w:val="en-US"/>
             </w:rPr>
-            <w:t>2019-06-07</w:t>
+            <w:t>2019-10-08</w:t>
           </w:r>
           <w:r>
             <w:rPr>
@@ -13975,8 +15501,19 @@
                               <w:szCs w:val="32"/>
                               <w:lang w:val="nb-NO" w:eastAsia="nb-NO"/>
                             </w:rPr>
-                            <w:t>VHDL 2008 only</w:t>
+                            <w:t xml:space="preserve">VHDL 2008 </w:t>
                           </w:r>
+                          <w:proofErr w:type="spellStart"/>
+                          <w:r>
+                            <w:rPr>
+                              <w:rFonts w:ascii="Helvetica Light" w:hAnsi="Helvetica Light" w:cs="Helvetica"/>
+                              <w:color w:val="000000" w:themeColor="text1"/>
+                              <w:szCs w:val="32"/>
+                              <w:lang w:val="nb-NO" w:eastAsia="nb-NO"/>
+                            </w:rPr>
+                            <w:t>only</w:t>
+                          </w:r>
+                          <w:proofErr w:type="spellEnd"/>
                         </w:p>
                       </w:txbxContent>
                     </wps:txbx>
@@ -14024,8 +15561,19 @@
                         <w:szCs w:val="32"/>
                         <w:lang w:val="nb-NO" w:eastAsia="nb-NO"/>
                       </w:rPr>
-                      <w:t>VHDL 2008 only</w:t>
+                      <w:t xml:space="preserve">VHDL 2008 </w:t>
                     </w:r>
+                    <w:proofErr w:type="spellStart"/>
+                    <w:r>
+                      <w:rPr>
+                        <w:rFonts w:ascii="Helvetica Light" w:hAnsi="Helvetica Light" w:cs="Helvetica"/>
+                        <w:color w:val="000000" w:themeColor="text1"/>
+                        <w:szCs w:val="32"/>
+                        <w:lang w:val="nb-NO" w:eastAsia="nb-NO"/>
+                      </w:rPr>
+                      <w:t>only</w:t>
+                    </w:r>
+                    <w:proofErr w:type="spellEnd"/>
                   </w:p>
                 </w:txbxContent>
               </v:textbox>
@@ -14071,7 +15619,27 @@
         <w:sz w:val="14"/>
         <w:szCs w:val="16"/>
       </w:rPr>
-      <w:t xml:space="preserve">2017 by Bitvis AS. </w:t>
+      <w:t xml:space="preserve">2017 by </w:t>
+    </w:r>
+    <w:proofErr w:type="spellStart"/>
+    <w:r>
+      <w:rPr>
+        <w:iCs/>
+        <w:color w:val="000000" w:themeColor="text1"/>
+        <w:sz w:val="14"/>
+        <w:szCs w:val="16"/>
+      </w:rPr>
+      <w:t>Bitvis</w:t>
+    </w:r>
+    <w:proofErr w:type="spellEnd"/>
+    <w:r>
+      <w:rPr>
+        <w:iCs/>
+        <w:color w:val="000000" w:themeColor="text1"/>
+        <w:sz w:val="14"/>
+        <w:szCs w:val="16"/>
+      </w:rPr>
+      <w:t xml:space="preserve"> AS. </w:t>
     </w:r>
     <w:r>
       <w:rPr>
@@ -19018,7 +20586,7 @@
     </w:rPrDefault>
     <w:pPrDefault/>
   </w:docDefaults>
-  <w:latentStyles w:defLockedState="0" w:defUIPriority="0" w:defSemiHidden="0" w:defUnhideWhenUsed="0" w:defQFormat="0" w:count="376">
+  <w:latentStyles w:defLockedState="0" w:defUIPriority="0" w:defSemiHidden="0" w:defUnhideWhenUsed="0" w:defQFormat="0" w:count="377">
     <w:lsdException w:name="Normal" w:qFormat="1"/>
     <w:lsdException w:name="heading 1" w:qFormat="1"/>
     <w:lsdException w:name="heading 2" w:qFormat="1"/>
@@ -19118,7 +20686,6 @@
     <w:lsdException w:name="HTML Sample" w:semiHidden="1" w:unhideWhenUsed="1"/>
     <w:lsdException w:name="HTML Typewriter" w:semiHidden="1" w:unhideWhenUsed="1"/>
     <w:lsdException w:name="HTML Variable" w:semiHidden="1" w:unhideWhenUsed="1"/>
-    <w:lsdException w:name="Normal Table" w:semiHidden="1" w:unhideWhenUsed="1"/>
     <w:lsdException w:name="annotation subject" w:semiHidden="1" w:unhideWhenUsed="1"/>
     <w:lsdException w:name="No List" w:semiHidden="1" w:unhideWhenUsed="1"/>
     <w:lsdException w:name="Outline List 1" w:semiHidden="1" w:unhideWhenUsed="1"/>
@@ -19165,10 +20732,8 @@
     <w:lsdException w:name="Table Subtle 2" w:semiHidden="1" w:unhideWhenUsed="1"/>
     <w:lsdException w:name="Table Web 1" w:semiHidden="1" w:unhideWhenUsed="1"/>
     <w:lsdException w:name="Table Web 2" w:semiHidden="1" w:unhideWhenUsed="1"/>
-    <w:lsdException w:name="Table Web 3" w:semiHidden="1" w:unhideWhenUsed="1"/>
     <w:lsdException w:name="Balloon Text" w:semiHidden="1" w:unhideWhenUsed="1"/>
     <w:lsdException w:name="Table Grid" w:uiPriority="59"/>
-    <w:lsdException w:name="Table Theme" w:semiHidden="1" w:unhideWhenUsed="1"/>
     <w:lsdException w:name="Placeholder Text" w:semiHidden="1" w:uiPriority="99"/>
     <w:lsdException w:name="No Spacing" w:uiPriority="1" w:qFormat="1"/>
     <w:lsdException w:name="Light Shading" w:uiPriority="60"/>
@@ -19389,6 +20954,7 @@
     <w:lsdException w:name="Hashtag" w:semiHidden="1" w:uiPriority="99" w:unhideWhenUsed="1"/>
     <w:lsdException w:name="Unresolved Mention" w:semiHidden="1" w:uiPriority="99" w:unhideWhenUsed="1"/>
     <w:lsdException w:name="Smart Link" w:semiHidden="1" w:uiPriority="99" w:unhideWhenUsed="1"/>
+    <w:lsdException w:name="Smart Link Error" w:semiHidden="1" w:uiPriority="99" w:unhideWhenUsed="1"/>
   </w:latentStyles>
   <w:style w:type="paragraph" w:default="1" w:styleId="Normal">
     <w:name w:val="Normal"/>
@@ -20688,7 +22254,7 @@
 </file>
 
 <file path=customXml/itemProps1.xml><?xml version="1.0" encoding="utf-8"?>
-<ds:datastoreItem xmlns:ds="http://schemas.openxmlformats.org/officeDocument/2006/customXml" ds:itemID="{FBD395CB-6FFD-4FB2-9776-40B884CD04F7}">
+<ds:datastoreItem xmlns:ds="http://schemas.openxmlformats.org/officeDocument/2006/customXml" ds:itemID="{E4F229CE-4E35-4645-913A-CFACE305ABC5}">
   <ds:schemaRefs>
     <ds:schemaRef ds:uri="http://schemas.openxmlformats.org/officeDocument/2006/bibliography"/>
   </ds:schemaRefs>

</xml_diff>

<commit_message>
BV_UVVM-907: removed unsupported VVC commands from Clock Generator VVC QR.
</commit_message>
<xml_diff>
--- a/bitvis_vip_clock_generator/doc/clock_generator_vvc_QuickRef.docx
+++ b/bitvis_vip_clock_generator/doc/clock_generator_vvc_QuickRef.docx
@@ -1,6 +1,6 @@
 
 <file path=word/document.xml><?xml version="1.0" encoding="utf-8"?>
-<w:document xmlns:wpc="http://schemas.microsoft.com/office/word/2010/wordprocessingCanvas" xmlns:cx="http://schemas.microsoft.com/office/drawing/2014/chartex" xmlns:cx1="http://schemas.microsoft.com/office/drawing/2015/9/8/chartex" xmlns:cx2="http://schemas.microsoft.com/office/drawing/2015/10/21/chartex" xmlns:cx3="http://schemas.microsoft.com/office/drawing/2016/5/9/chartex" xmlns:cx4="http://schemas.microsoft.com/office/drawing/2016/5/10/chartex" xmlns:cx5="http://schemas.microsoft.com/office/drawing/2016/5/11/chartex" xmlns:cx6="http://schemas.microsoft.com/office/drawing/2016/5/12/chartex" xmlns:cx7="http://schemas.microsoft.com/office/drawing/2016/5/13/chartex" xmlns:cx8="http://schemas.microsoft.com/office/drawing/2016/5/14/chartex" xmlns:mc="http://schemas.openxmlformats.org/markup-compatibility/2006" xmlns:aink="http://schemas.microsoft.com/office/drawing/2016/ink" xmlns:am3d="http://schemas.microsoft.com/office/drawing/2017/model3d" xmlns:o="urn:schemas-microsoft-com:office:office" xmlns:r="http://schemas.openxmlformats.org/officeDocument/2006/relationships" xmlns:m="http://schemas.openxmlformats.org/officeDocument/2006/math" xmlns:v="urn:schemas-microsoft-com:vml" xmlns:wp14="http://schemas.microsoft.com/office/word/2010/wordprocessingDrawing" xmlns:wp="http://schemas.openxmlformats.org/drawingml/2006/wordprocessingDrawing" xmlns:w10="urn:schemas-microsoft-com:office:word" xmlns:w="http://schemas.openxmlformats.org/wordprocessingml/2006/main" xmlns:w14="http://schemas.microsoft.com/office/word/2010/wordml" xmlns:w15="http://schemas.microsoft.com/office/word/2012/wordml" xmlns:w16cex="http://schemas.microsoft.com/office/word/2018/wordml/cex" xmlns:w16cid="http://schemas.microsoft.com/office/word/2016/wordml/cid" xmlns:w16="http://schemas.microsoft.com/office/word/2018/wordml" xmlns:w16se="http://schemas.microsoft.com/office/word/2015/wordml/symex" xmlns:wpg="http://schemas.microsoft.com/office/word/2010/wordprocessingGroup" xmlns:wpi="http://schemas.microsoft.com/office/word/2010/wordprocessingInk" xmlns:wne="http://schemas.microsoft.com/office/word/2006/wordml" xmlns:wps="http://schemas.microsoft.com/office/word/2010/wordprocessingShape" mc:Ignorable="w14 w15 w16se w16cid w16 w16cex wp14">
+<w:document xmlns:wpc="http://schemas.microsoft.com/office/word/2010/wordprocessingCanvas" xmlns:cx="http://schemas.microsoft.com/office/drawing/2014/chartex" xmlns:cx1="http://schemas.microsoft.com/office/drawing/2015/9/8/chartex" xmlns:cx2="http://schemas.microsoft.com/office/drawing/2015/10/21/chartex" xmlns:cx3="http://schemas.microsoft.com/office/drawing/2016/5/9/chartex" xmlns:cx4="http://schemas.microsoft.com/office/drawing/2016/5/10/chartex" xmlns:cx5="http://schemas.microsoft.com/office/drawing/2016/5/11/chartex" xmlns:cx6="http://schemas.microsoft.com/office/drawing/2016/5/12/chartex" xmlns:cx7="http://schemas.microsoft.com/office/drawing/2016/5/13/chartex" xmlns:cx8="http://schemas.microsoft.com/office/drawing/2016/5/14/chartex" xmlns:mc="http://schemas.openxmlformats.org/markup-compatibility/2006" xmlns:aink="http://schemas.microsoft.com/office/drawing/2016/ink" xmlns:am3d="http://schemas.microsoft.com/office/drawing/2017/model3d" xmlns:o="urn:schemas-microsoft-com:office:office" xmlns:r="http://schemas.openxmlformats.org/officeDocument/2006/relationships" xmlns:m="http://schemas.openxmlformats.org/officeDocument/2006/math" xmlns:v="urn:schemas-microsoft-com:vml" xmlns:wp14="http://schemas.microsoft.com/office/word/2010/wordprocessingDrawing" xmlns:wp="http://schemas.openxmlformats.org/drawingml/2006/wordprocessingDrawing" xmlns:w10="urn:schemas-microsoft-com:office:word" xmlns:w="http://schemas.openxmlformats.org/wordprocessingml/2006/main" xmlns:w14="http://schemas.microsoft.com/office/word/2010/wordml" xmlns:w15="http://schemas.microsoft.com/office/word/2012/wordml" xmlns:w16cid="http://schemas.microsoft.com/office/word/2016/wordml/cid" xmlns:w16se="http://schemas.microsoft.com/office/word/2015/wordml/symex" xmlns:wpg="http://schemas.microsoft.com/office/word/2010/wordprocessingGroup" xmlns:wpi="http://schemas.microsoft.com/office/word/2010/wordprocessingInk" xmlns:wne="http://schemas.microsoft.com/office/word/2006/wordml" xmlns:wps="http://schemas.microsoft.com/office/word/2010/wordprocessingShape" mc:Ignorable="w14 w15 w16se w16cid wp14">
   <w:body>
     <w:p>
       <w:pPr>
@@ -106,7 +106,7 @@
               </wp:anchor>
             </w:drawing>
           </mc:Choice>
-          <mc:Fallback>
+          <mc:Fallback xmlns:w16="http://schemas.microsoft.com/office/word/2018/wordml" xmlns:w16cex="http://schemas.microsoft.com/office/word/2018/wordml/cex">
             <w:pict>
               <v:shapetype w14:anchorId="7CABC3E3" id="_x0000_t202" coordsize="21600,21600" o:spt="202" path="m,l,21600r21600,l21600,xe">
                 <v:stroke joinstyle="miter"/>
@@ -389,16 +389,26 @@
                 <w:color w:val="FFFFFF"/>
                 <w:szCs w:val="30"/>
               </w:rPr>
-              <w:t>(VVC</w:t>
-            </w:r>
+              <w:t>(</w:t>
+            </w:r>
+            <w:proofErr w:type="spellStart"/>
             <w:r>
               <w:rPr>
                 <w:rFonts w:cs="Helvetica"/>
                 <w:color w:val="FFFFFF"/>
                 <w:szCs w:val="30"/>
               </w:rPr>
+              <w:t>VVC</w:t>
+            </w:r>
+            <w:r>
+              <w:rPr>
+                <w:rFonts w:cs="Helvetica"/>
+                <w:color w:val="FFFFFF"/>
+                <w:szCs w:val="30"/>
+              </w:rPr>
               <w:t>T</w:t>
             </w:r>
+            <w:proofErr w:type="spellEnd"/>
             <w:r>
               <w:rPr>
                 <w:rFonts w:cs="Helvetica"/>
@@ -560,6 +570,7 @@
               </w:rPr>
               <w:t>(</w:t>
             </w:r>
+            <w:proofErr w:type="spellStart"/>
             <w:proofErr w:type="gramEnd"/>
             <w:r>
               <w:rPr>
@@ -579,7 +590,18 @@
                 <w:sz w:val="15"/>
                 <w:szCs w:val="28"/>
               </w:rPr>
-              <w:t xml:space="preserve">_VVCT, 1, </w:t>
+              <w:t>_VVCT</w:t>
+            </w:r>
+            <w:proofErr w:type="spellEnd"/>
+            <w:r>
+              <w:rPr>
+                <w:rFonts w:cs="Helvetica"/>
+                <w:b w:val="0"/>
+                <w:bCs w:val="0"/>
+                <w:sz w:val="15"/>
+                <w:szCs w:val="28"/>
+              </w:rPr>
+              <w:t xml:space="preserve">, 1, </w:t>
             </w:r>
             <w:r>
               <w:rPr>
@@ -730,7 +752,7 @@
               </wp:anchor>
             </w:drawing>
           </mc:Choice>
-          <mc:Fallback>
+          <mc:Fallback xmlns:w16="http://schemas.microsoft.com/office/word/2018/wordml" xmlns:w16cex="http://schemas.microsoft.com/office/word/2018/wordml/cex">
             <w:pict>
               <v:shape w14:anchorId="6835D37D" id="Tekstboks 8" o:spid="_x0000_s1027" type="#_x0000_t202" style="position:absolute;margin-left:660.1pt;margin-top:41.25pt;width:122.75pt;height:33.8pt;z-index:251683840;visibility:visible;mso-wrap-style:square;mso-width-percent:0;mso-height-percent:0;mso-wrap-distance-left:9pt;mso-wrap-distance-top:0;mso-wrap-distance-right:9pt;mso-wrap-distance-bottom:0;mso-position-horizontal:absolute;mso-position-horizontal-relative:margin;mso-position-vertical:absolute;mso-position-vertical-relative:text;mso-width-percent:0;mso-height-percent:0;mso-width-relative:margin;mso-height-relative:margin;v-text-anchor:top" o:gfxdata="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" filled="f" stroked="f">
                 <v:textbox>
@@ -859,16 +881,26 @@
                 <w:color w:val="FFFFFF"/>
                 <w:szCs w:val="30"/>
               </w:rPr>
-              <w:t>(VVC</w:t>
-            </w:r>
+              <w:t>(</w:t>
+            </w:r>
+            <w:proofErr w:type="spellStart"/>
             <w:r>
               <w:rPr>
                 <w:rFonts w:cs="Helvetica"/>
                 <w:color w:val="FFFFFF"/>
                 <w:szCs w:val="30"/>
               </w:rPr>
+              <w:t>VVC</w:t>
+            </w:r>
+            <w:r>
+              <w:rPr>
+                <w:rFonts w:cs="Helvetica"/>
+                <w:color w:val="FFFFFF"/>
+                <w:szCs w:val="30"/>
+              </w:rPr>
               <w:t>T</w:t>
             </w:r>
+            <w:proofErr w:type="spellEnd"/>
             <w:r>
               <w:rPr>
                 <w:rFonts w:cs="Helvetica"/>
@@ -1030,6 +1062,7 @@
               </w:rPr>
               <w:t>(</w:t>
             </w:r>
+            <w:proofErr w:type="spellStart"/>
             <w:proofErr w:type="gramEnd"/>
             <w:r>
               <w:rPr>
@@ -1059,7 +1092,18 @@
                 <w:sz w:val="15"/>
                 <w:szCs w:val="28"/>
               </w:rPr>
-              <w:t>VCT, 1, “</w:t>
+              <w:t>VCT</w:t>
+            </w:r>
+            <w:proofErr w:type="spellEnd"/>
+            <w:r>
+              <w:rPr>
+                <w:rFonts w:cs="Helvetica"/>
+                <w:b w:val="0"/>
+                <w:bCs w:val="0"/>
+                <w:sz w:val="15"/>
+                <w:szCs w:val="28"/>
+              </w:rPr>
+              <w:t>, 1, “</w:t>
             </w:r>
             <w:r>
               <w:rPr>
@@ -1187,15 +1231,16 @@
                 <w:color w:val="FFFFFF"/>
                 <w:szCs w:val="30"/>
               </w:rPr>
-              <w:t>(V</w:t>
-            </w:r>
+              <w:t>(</w:t>
+            </w:r>
+            <w:proofErr w:type="spellStart"/>
             <w:r>
               <w:rPr>
                 <w:rFonts w:cs="Helvetica"/>
                 <w:color w:val="FFFFFF"/>
                 <w:szCs w:val="30"/>
               </w:rPr>
-              <w:t>VC</w:t>
+              <w:t>V</w:t>
             </w:r>
             <w:r>
               <w:rPr>
@@ -1203,8 +1248,17 @@
                 <w:color w:val="FFFFFF"/>
                 <w:szCs w:val="30"/>
               </w:rPr>
+              <w:t>VC</w:t>
+            </w:r>
+            <w:r>
+              <w:rPr>
+                <w:rFonts w:cs="Helvetica"/>
+                <w:color w:val="FFFFFF"/>
+                <w:szCs w:val="30"/>
+              </w:rPr>
               <w:t>T</w:t>
             </w:r>
+            <w:proofErr w:type="spellEnd"/>
             <w:r>
               <w:rPr>
                 <w:rFonts w:cs="Helvetica"/>
@@ -1386,6 +1440,7 @@
               </w:rPr>
               <w:t>(</w:t>
             </w:r>
+            <w:proofErr w:type="spellStart"/>
             <w:proofErr w:type="gramEnd"/>
             <w:r>
               <w:rPr>
@@ -1405,7 +1460,18 @@
                 <w:sz w:val="15"/>
                 <w:szCs w:val="28"/>
               </w:rPr>
-              <w:t xml:space="preserve">_VVCT, 1, </w:t>
+              <w:t>_VVCT</w:t>
+            </w:r>
+            <w:proofErr w:type="spellEnd"/>
+            <w:r>
+              <w:rPr>
+                <w:rFonts w:cs="Helvetica"/>
+                <w:b w:val="0"/>
+                <w:bCs w:val="0"/>
+                <w:sz w:val="15"/>
+                <w:szCs w:val="28"/>
+              </w:rPr>
+              <w:t xml:space="preserve">, 1, </w:t>
             </w:r>
             <w:r>
               <w:rPr>
@@ -1542,6 +1608,7 @@
               </w:rPr>
               <w:t>(</w:t>
             </w:r>
+            <w:proofErr w:type="spellStart"/>
             <w:proofErr w:type="gramEnd"/>
             <w:r>
               <w:rPr>
@@ -1559,6 +1626,7 @@
               </w:rPr>
               <w:t>T</w:t>
             </w:r>
+            <w:proofErr w:type="spellEnd"/>
             <w:r>
               <w:rPr>
                 <w:rFonts w:cs="Helvetica"/>
@@ -1721,6 +1789,7 @@
               </w:rPr>
               <w:t>(</w:t>
             </w:r>
+            <w:proofErr w:type="spellStart"/>
             <w:proofErr w:type="gramEnd"/>
             <w:r>
               <w:rPr>
@@ -1740,7 +1809,18 @@
                 <w:sz w:val="15"/>
                 <w:szCs w:val="28"/>
               </w:rPr>
-              <w:t xml:space="preserve">_VVCT, 1, </w:t>
+              <w:t>_VVCT</w:t>
+            </w:r>
+            <w:proofErr w:type="spellEnd"/>
+            <w:r>
+              <w:rPr>
+                <w:rFonts w:cs="Helvetica"/>
+                <w:b w:val="0"/>
+                <w:bCs w:val="0"/>
+                <w:sz w:val="15"/>
+                <w:szCs w:val="28"/>
+              </w:rPr>
+              <w:t xml:space="preserve">, 1, </w:t>
             </w:r>
             <w:r>
               <w:rPr>
@@ -1926,7 +2006,25 @@
                                 <w:sz w:val="15"/>
                                 <w:szCs w:val="15"/>
                               </w:rPr>
-                              <w:t xml:space="preserve">See UVVM Methods </w:t>
+                              <w:t xml:space="preserve">See </w:t>
+                            </w:r>
+                            <w:proofErr w:type="spellStart"/>
+                            <w:r>
+                              <w:rPr>
+                                <w:rFonts w:cs="Helvetica"/>
+                                <w:sz w:val="15"/>
+                                <w:szCs w:val="15"/>
+                              </w:rPr>
+                              <w:t>UVVM</w:t>
+                            </w:r>
+                            <w:proofErr w:type="spellEnd"/>
+                            <w:r>
+                              <w:rPr>
+                                <w:rFonts w:cs="Helvetica"/>
+                                <w:sz w:val="15"/>
+                                <w:szCs w:val="15"/>
+                              </w:rPr>
+                              <w:t xml:space="preserve"> Methods </w:t>
                             </w:r>
                             <w:proofErr w:type="spellStart"/>
                             <w:r>
@@ -1969,66 +2067,6 @@
                                 <w:sz w:val="15"/>
                                 <w:szCs w:val="12"/>
                               </w:rPr>
-                              <w:t>await_</w:t>
-                            </w:r>
-                            <w:proofErr w:type="gramStart"/>
-                            <w:r>
-                              <w:rPr>
-                                <w:rFonts w:cs="Verdana"/>
-                                <w:b/>
-                                <w:bCs/>
-                                <w:sz w:val="15"/>
-                                <w:szCs w:val="12"/>
-                              </w:rPr>
-                              <w:t>completion</w:t>
-                            </w:r>
-                            <w:proofErr w:type="spellEnd"/>
-                            <w:r>
-                              <w:rPr>
-                                <w:rFonts w:cs="Verdana"/>
-                                <w:sz w:val="15"/>
-                                <w:szCs w:val="11"/>
-                              </w:rPr>
-                              <w:t>(</w:t>
-                            </w:r>
-                            <w:proofErr w:type="gramEnd"/>
-                            <w:r>
-                              <w:rPr>
-                                <w:rFonts w:cs="Verdana"/>
-                                <w:sz w:val="15"/>
-                                <w:szCs w:val="11"/>
-                              </w:rPr>
-                              <w:t>)</w:t>
-                            </w:r>
-                            <w:r>
-                              <w:rPr>
-                                <w:rFonts w:cs="Verdana"/>
-                                <w:b/>
-                                <w:bCs/>
-                                <w:sz w:val="15"/>
-                                <w:szCs w:val="12"/>
-                              </w:rPr>
-                              <w:t xml:space="preserve"> </w:t>
-                            </w:r>
-                            <w:r>
-                              <w:rPr>
-                                <w:rFonts w:cs="Verdana"/>
-                                <w:b/>
-                                <w:bCs/>
-                                <w:sz w:val="15"/>
-                                <w:szCs w:val="12"/>
-                              </w:rPr>
-                              <w:br/>
-                            </w:r>
-                            <w:proofErr w:type="spellStart"/>
-                            <w:r>
-                              <w:rPr>
-                                <w:rFonts w:cs="Verdana"/>
-                                <w:b/>
-                                <w:bCs/>
-                                <w:sz w:val="15"/>
-                                <w:szCs w:val="12"/>
-                              </w:rPr>
                               <w:t>enable_log_msg</w:t>
                             </w:r>
                             <w:proofErr w:type="spellEnd"/>
@@ -2059,41 +2097,7 @@
                                 <w:sz w:val="15"/>
                                 <w:szCs w:val="12"/>
                               </w:rPr>
-                              <w:t>disable_log_msg</w:t>
-                            </w:r>
-                            <w:proofErr w:type="spellEnd"/>
-                            <w:r>
-                              <w:rPr>
-                                <w:rFonts w:cs="Verdana"/>
-                                <w:sz w:val="15"/>
-                                <w:szCs w:val="11"/>
-                              </w:rPr>
-                              <w:t>()</w:t>
-                            </w:r>
-                          </w:p>
-                          <w:p>
-                            <w:pPr>
-                              <w:widowControl w:val="0"/>
-                              <w:autoSpaceDE w:val="0"/>
-                              <w:autoSpaceDN w:val="0"/>
-                              <w:adjustRightInd w:val="0"/>
-                              <w:spacing w:line="360" w:lineRule="auto"/>
-                              <w:rPr>
-                                <w:rFonts w:cs="Verdana"/>
-                                <w:sz w:val="15"/>
-                                <w:szCs w:val="11"/>
-                              </w:rPr>
-                            </w:pPr>
-                            <w:proofErr w:type="spellStart"/>
-                            <w:r>
-                              <w:rPr>
-                                <w:rFonts w:cs="Verdana"/>
-                                <w:b/>
-                                <w:bCs/>
-                                <w:sz w:val="15"/>
-                                <w:szCs w:val="12"/>
-                              </w:rPr>
-                              <w:t>fetch_</w:t>
+                              <w:t>disable_log_</w:t>
                             </w:r>
                             <w:proofErr w:type="gramStart"/>
                             <w:r>
@@ -2104,15 +2108,14 @@
                                 <w:sz w:val="15"/>
                                 <w:szCs w:val="12"/>
                               </w:rPr>
-                              <w:t>result</w:t>
+                              <w:t>msg</w:t>
                             </w:r>
                             <w:proofErr w:type="spellEnd"/>
                             <w:r>
                               <w:rPr>
                                 <w:rFonts w:cs="Verdana"/>
-                                <w:bCs/>
                                 <w:sz w:val="15"/>
-                                <w:szCs w:val="12"/>
+                                <w:szCs w:val="11"/>
                               </w:rPr>
                               <w:t>(</w:t>
                             </w:r>
@@ -2120,9 +2123,8 @@
                             <w:r>
                               <w:rPr>
                                 <w:rFonts w:cs="Verdana"/>
-                                <w:bCs/>
                                 <w:sz w:val="15"/>
-                                <w:szCs w:val="12"/>
+                                <w:szCs w:val="11"/>
                               </w:rPr>
                               <w:t>)</w:t>
                             </w:r>
@@ -2365,7 +2367,11 @@
           </mc:Choice>
           <mc:Fallback>
             <w:pict>
-              <v:shape w14:anchorId="0226FCA2" id="Tekstboks 6" o:spid="_x0000_s1028" type="#_x0000_t202" style="position:absolute;left:0;text-align:left;margin-left:444.05pt;margin-top:6.95pt;width:345.7pt;height:160.85pt;z-index:251659264;visibility:visible;mso-wrap-style:square;mso-width-percent:0;mso-height-percent:0;mso-wrap-distance-left:9pt;mso-wrap-distance-top:0;mso-wrap-distance-right:9pt;mso-wrap-distance-bottom:0;mso-position-horizontal:absolute;mso-position-horizontal-relative:text;mso-position-vertical:absolute;mso-position-vertical-relative:text;mso-width-percent:0;mso-height-percent:0;mso-width-relative:margin;mso-height-relative:margin;v-text-anchor:top" o:gfxdata="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" filled="f" stroked="f">
+              <v:shapetype w14:anchorId="0226FCA2" id="_x0000_t202" coordsize="21600,21600" o:spt="202" path="m,l,21600r21600,l21600,xe">
+                <v:stroke joinstyle="miter"/>
+                <v:path gradientshapeok="t" o:connecttype="rect"/>
+              </v:shapetype>
+              <v:shape id="Tekstboks 6" o:spid="_x0000_s1028" type="#_x0000_t202" style="position:absolute;left:0;text-align:left;margin-left:444.05pt;margin-top:6.95pt;width:345.7pt;height:160.85pt;z-index:251659264;visibility:visible;mso-wrap-style:square;mso-width-percent:0;mso-height-percent:0;mso-wrap-distance-left:9pt;mso-wrap-distance-top:0;mso-wrap-distance-right:9pt;mso-wrap-distance-bottom:0;mso-position-horizontal:absolute;mso-position-horizontal-relative:text;mso-position-vertical:absolute;mso-position-vertical-relative:text;mso-width-percent:0;mso-height-percent:0;mso-width-relative:margin;mso-height-relative:margin;v-text-anchor:top" o:gfxdata="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" filled="f" stroked="f">
                 <v:textbox>
                   <w:txbxContent>
                     <w:p>
@@ -2409,7 +2415,25 @@
                           <w:sz w:val="15"/>
                           <w:szCs w:val="15"/>
                         </w:rPr>
-                        <w:t xml:space="preserve">See UVVM Methods </w:t>
+                        <w:t xml:space="preserve">See </w:t>
+                      </w:r>
+                      <w:proofErr w:type="spellStart"/>
+                      <w:r>
+                        <w:rPr>
+                          <w:rFonts w:cs="Helvetica"/>
+                          <w:sz w:val="15"/>
+                          <w:szCs w:val="15"/>
+                        </w:rPr>
+                        <w:t>UVVM</w:t>
+                      </w:r>
+                      <w:proofErr w:type="spellEnd"/>
+                      <w:r>
+                        <w:rPr>
+                          <w:rFonts w:cs="Helvetica"/>
+                          <w:sz w:val="15"/>
+                          <w:szCs w:val="15"/>
+                        </w:rPr>
+                        <w:t xml:space="preserve"> Methods </w:t>
                       </w:r>
                       <w:proofErr w:type="spellStart"/>
                       <w:r>
@@ -2452,66 +2476,6 @@
                           <w:sz w:val="15"/>
                           <w:szCs w:val="12"/>
                         </w:rPr>
-                        <w:t>await_</w:t>
-                      </w:r>
-                      <w:proofErr w:type="gramStart"/>
-                      <w:r>
-                        <w:rPr>
-                          <w:rFonts w:cs="Verdana"/>
-                          <w:b/>
-                          <w:bCs/>
-                          <w:sz w:val="15"/>
-                          <w:szCs w:val="12"/>
-                        </w:rPr>
-                        <w:t>completion</w:t>
-                      </w:r>
-                      <w:proofErr w:type="spellEnd"/>
-                      <w:r>
-                        <w:rPr>
-                          <w:rFonts w:cs="Verdana"/>
-                          <w:sz w:val="15"/>
-                          <w:szCs w:val="11"/>
-                        </w:rPr>
-                        <w:t>(</w:t>
-                      </w:r>
-                      <w:proofErr w:type="gramEnd"/>
-                      <w:r>
-                        <w:rPr>
-                          <w:rFonts w:cs="Verdana"/>
-                          <w:sz w:val="15"/>
-                          <w:szCs w:val="11"/>
-                        </w:rPr>
-                        <w:t>)</w:t>
-                      </w:r>
-                      <w:r>
-                        <w:rPr>
-                          <w:rFonts w:cs="Verdana"/>
-                          <w:b/>
-                          <w:bCs/>
-                          <w:sz w:val="15"/>
-                          <w:szCs w:val="12"/>
-                        </w:rPr>
-                        <w:t xml:space="preserve"> </w:t>
-                      </w:r>
-                      <w:r>
-                        <w:rPr>
-                          <w:rFonts w:cs="Verdana"/>
-                          <w:b/>
-                          <w:bCs/>
-                          <w:sz w:val="15"/>
-                          <w:szCs w:val="12"/>
-                        </w:rPr>
-                        <w:br/>
-                      </w:r>
-                      <w:proofErr w:type="spellStart"/>
-                      <w:r>
-                        <w:rPr>
-                          <w:rFonts w:cs="Verdana"/>
-                          <w:b/>
-                          <w:bCs/>
-                          <w:sz w:val="15"/>
-                          <w:szCs w:val="12"/>
-                        </w:rPr>
                         <w:t>enable_log_msg</w:t>
                       </w:r>
                       <w:proofErr w:type="spellEnd"/>
@@ -2542,41 +2506,7 @@
                           <w:sz w:val="15"/>
                           <w:szCs w:val="12"/>
                         </w:rPr>
-                        <w:t>disable_log_msg</w:t>
-                      </w:r>
-                      <w:proofErr w:type="spellEnd"/>
-                      <w:r>
-                        <w:rPr>
-                          <w:rFonts w:cs="Verdana"/>
-                          <w:sz w:val="15"/>
-                          <w:szCs w:val="11"/>
-                        </w:rPr>
-                        <w:t>()</w:t>
-                      </w:r>
-                    </w:p>
-                    <w:p>
-                      <w:pPr>
-                        <w:widowControl w:val="0"/>
-                        <w:autoSpaceDE w:val="0"/>
-                        <w:autoSpaceDN w:val="0"/>
-                        <w:adjustRightInd w:val="0"/>
-                        <w:spacing w:line="360" w:lineRule="auto"/>
-                        <w:rPr>
-                          <w:rFonts w:cs="Verdana"/>
-                          <w:sz w:val="15"/>
-                          <w:szCs w:val="11"/>
-                        </w:rPr>
-                      </w:pPr>
-                      <w:proofErr w:type="spellStart"/>
-                      <w:r>
-                        <w:rPr>
-                          <w:rFonts w:cs="Verdana"/>
-                          <w:b/>
-                          <w:bCs/>
-                          <w:sz w:val="15"/>
-                          <w:szCs w:val="12"/>
-                        </w:rPr>
-                        <w:t>fetch_</w:t>
+                        <w:t>disable_log_</w:t>
                       </w:r>
                       <w:proofErr w:type="gramStart"/>
                       <w:r>
@@ -2587,15 +2517,14 @@
                           <w:sz w:val="15"/>
                           <w:szCs w:val="12"/>
                         </w:rPr>
-                        <w:t>result</w:t>
+                        <w:t>msg</w:t>
                       </w:r>
                       <w:proofErr w:type="spellEnd"/>
                       <w:r>
                         <w:rPr>
                           <w:rFonts w:cs="Verdana"/>
-                          <w:bCs/>
                           <w:sz w:val="15"/>
-                          <w:szCs w:val="12"/>
+                          <w:szCs w:val="11"/>
                         </w:rPr>
                         <w:t>(</w:t>
                       </w:r>
@@ -2603,9 +2532,8 @@
                       <w:r>
                         <w:rPr>
                           <w:rFonts w:cs="Verdana"/>
-                          <w:bCs/>
                           <w:sz w:val="15"/>
-                          <w:szCs w:val="12"/>
+                          <w:szCs w:val="11"/>
                         </w:rPr>
                         <w:t>)</w:t>
                       </w:r>
@@ -2844,8 +2772,16 @@
         <w:rPr>
           <w:szCs w:val="16"/>
         </w:rPr>
-        <w:t xml:space="preserve"> VVC</w:t>
+        <w:t xml:space="preserve"> </w:t>
       </w:r>
+      <w:proofErr w:type="spellStart"/>
+      <w:r>
+        <w:rPr>
+          <w:szCs w:val="16"/>
+        </w:rPr>
+        <w:t>VVC</w:t>
+      </w:r>
+      <w:proofErr w:type="spellEnd"/>
       <w:r>
         <w:rPr>
           <w:szCs w:val="16"/>
@@ -4863,7 +4799,7 @@
     </w:p>
     <w:tbl>
       <w:tblPr>
-        <w:tblStyle w:val="TableGrid"/>
+        <w:tblStyle w:val="Tabellrutenett"/>
         <w:tblW w:w="0" w:type="auto"/>
         <w:tblBorders>
           <w:top w:val="none" w:sz="0" w:space="0" w:color="auto"/>
@@ -4885,7 +4821,7 @@
           </w:tcPr>
           <w:p>
             <w:pPr>
-              <w:pStyle w:val="Subtitle"/>
+              <w:pStyle w:val="Undertittel"/>
               <w:spacing w:after="40"/>
               <w:rPr>
                 <w:b/>
@@ -5329,7 +5265,7 @@
           </w:tbl>
           <w:p>
             <w:pPr>
-              <w:pStyle w:val="Subtitle"/>
+              <w:pStyle w:val="Undertittel"/>
               <w:spacing w:after="40"/>
             </w:pPr>
           </w:p>
@@ -5342,19 +5278,19 @@
           </w:tcPr>
           <w:p>
             <w:pPr>
-              <w:pStyle w:val="Subtitle"/>
+              <w:pStyle w:val="Undertittel"/>
               <w:spacing w:after="40"/>
             </w:pPr>
           </w:p>
           <w:p>
             <w:pPr>
-              <w:pStyle w:val="Subtitle"/>
+              <w:pStyle w:val="Undertittel"/>
               <w:spacing w:after="40"/>
             </w:pPr>
           </w:p>
           <w:p>
             <w:pPr>
-              <w:pStyle w:val="Subtitle"/>
+              <w:pStyle w:val="Undertittel"/>
               <w:spacing w:after="40"/>
             </w:pPr>
             <w:r>
@@ -6034,19 +5970,19 @@
           </w:tcPr>
           <w:p>
             <w:pPr>
-              <w:pStyle w:val="Subtitle"/>
+              <w:pStyle w:val="Undertittel"/>
               <w:spacing w:after="40"/>
             </w:pPr>
           </w:p>
           <w:p>
             <w:pPr>
-              <w:pStyle w:val="Subtitle"/>
+              <w:pStyle w:val="Undertittel"/>
               <w:spacing w:after="40"/>
             </w:pPr>
           </w:p>
           <w:p>
             <w:pPr>
-              <w:pStyle w:val="Subtitle"/>
+              <w:pStyle w:val="Undertittel"/>
               <w:spacing w:after="40"/>
             </w:pPr>
             <w:r>
@@ -6343,19 +6279,19 @@
           </w:tcPr>
           <w:p>
             <w:pPr>
-              <w:pStyle w:val="Subtitle"/>
+              <w:pStyle w:val="Undertittel"/>
               <w:spacing w:after="40"/>
             </w:pPr>
           </w:p>
           <w:p>
             <w:pPr>
-              <w:pStyle w:val="Subtitle"/>
+              <w:pStyle w:val="Undertittel"/>
               <w:spacing w:after="40"/>
             </w:pPr>
           </w:p>
           <w:p>
             <w:pPr>
-              <w:pStyle w:val="Subtitle"/>
+              <w:pStyle w:val="Undertittel"/>
               <w:spacing w:after="40"/>
             </w:pPr>
             <w:r>
@@ -7559,7 +7495,7 @@
     </w:tbl>
     <w:p>
       <w:pPr>
-        <w:pStyle w:val="Subtitle"/>
+        <w:pStyle w:val="Undertittel"/>
         <w:spacing w:before="200" w:after="40"/>
         <w:rPr>
           <w:b/>
@@ -7568,7 +7504,7 @@
     </w:p>
     <w:p>
       <w:pPr>
-        <w:pStyle w:val="Subtitle"/>
+        <w:pStyle w:val="Undertittel"/>
         <w:spacing w:before="200" w:after="40"/>
         <w:rPr>
           <w:b/>
@@ -7578,7 +7514,7 @@
     </w:p>
     <w:p>
       <w:pPr>
-        <w:pStyle w:val="Subtitle"/>
+        <w:pStyle w:val="Undertittel"/>
         <w:spacing w:before="200" w:after="40"/>
         <w:rPr>
           <w:b/>
@@ -7587,7 +7523,7 @@
     </w:p>
     <w:p>
       <w:pPr>
-        <w:pStyle w:val="Subtitle"/>
+        <w:pStyle w:val="Undertittel"/>
         <w:rPr>
           <w:sz w:val="40"/>
           <w:szCs w:val="40"/>
@@ -7615,7 +7551,15 @@
       </w:r>
       <w:proofErr w:type="spellEnd"/>
       <w:r>
-        <w:t xml:space="preserve"> (dedicated this VVC), and </w:t>
+        <w:t xml:space="preserve"> (dedicated this </w:t>
+      </w:r>
+      <w:proofErr w:type="spellStart"/>
+      <w:r>
+        <w:t>VVC</w:t>
+      </w:r>
+      <w:proofErr w:type="spellEnd"/>
+      <w:r>
+        <w:t xml:space="preserve">), and </w:t>
       </w:r>
       <w:proofErr w:type="spellStart"/>
       <w:r>
@@ -7626,7 +7570,15 @@
       </w:r>
       <w:proofErr w:type="spellEnd"/>
       <w:r>
-        <w:t xml:space="preserve"> (common VVC procedures)</w:t>
+        <w:t xml:space="preserve"> (common </w:t>
+      </w:r>
+      <w:proofErr w:type="spellStart"/>
+      <w:r>
+        <w:t>VVC</w:t>
+      </w:r>
+      <w:proofErr w:type="spellEnd"/>
+      <w:r>
+        <w:t xml:space="preserve"> procedures)</w:t>
       </w:r>
       <w:r>
         <w:t xml:space="preserve"> </w:t>
@@ -7674,7 +7626,7 @@
     </w:p>
     <w:p>
       <w:pPr>
-        <w:pStyle w:val="Heading1"/>
+        <w:pStyle w:val="Overskrift1"/>
         <w:rPr>
           <w:rFonts w:ascii="Helvetica" w:hAnsi="Helvetica" w:cs="Helvetica"/>
         </w:rPr>
@@ -7920,6 +7872,7 @@
               </w:rPr>
               <w:t>(</w:t>
             </w:r>
+            <w:proofErr w:type="spellStart"/>
             <w:proofErr w:type="gramEnd"/>
             <w:r>
               <w:rPr>
@@ -7928,7 +7881,17 @@
                 <w:sz w:val="15"/>
                 <w:szCs w:val="15"/>
               </w:rPr>
-              <w:t xml:space="preserve">VVCT, </w:t>
+              <w:t>VVCT</w:t>
+            </w:r>
+            <w:proofErr w:type="spellEnd"/>
+            <w:r>
+              <w:rPr>
+                <w:rFonts w:cs="Helvetica"/>
+                <w:b/>
+                <w:sz w:val="15"/>
+                <w:szCs w:val="15"/>
+              </w:rPr>
+              <w:t xml:space="preserve">, </w:t>
             </w:r>
             <w:proofErr w:type="spellStart"/>
             <w:r>
@@ -8267,6 +8230,7 @@
               </w:rPr>
               <w:t>(</w:t>
             </w:r>
+            <w:proofErr w:type="spellStart"/>
             <w:proofErr w:type="gramEnd"/>
             <w:r>
               <w:rPr>
@@ -8282,7 +8246,16 @@
                 <w:sz w:val="15"/>
                 <w:szCs w:val="15"/>
               </w:rPr>
-              <w:t>_VVCT, 1,</w:t>
+              <w:t>_VVCT</w:t>
+            </w:r>
+            <w:proofErr w:type="spellEnd"/>
+            <w:r>
+              <w:rPr>
+                <w:rFonts w:ascii="Courier New" w:hAnsi="Courier New" w:cs="Courier New"/>
+                <w:sz w:val="15"/>
+                <w:szCs w:val="15"/>
+              </w:rPr>
+              <w:t>, 1,</w:t>
             </w:r>
             <w:r>
               <w:rPr>
@@ -8498,7 +8471,27 @@
                 <w:sz w:val="15"/>
                 <w:szCs w:val="15"/>
               </w:rPr>
-              <w:t xml:space="preserve"> (VVCT, </w:t>
+              <w:t xml:space="preserve"> (</w:t>
+            </w:r>
+            <w:proofErr w:type="spellStart"/>
+            <w:r>
+              <w:rPr>
+                <w:rFonts w:cs="Helvetica"/>
+                <w:b/>
+                <w:sz w:val="15"/>
+                <w:szCs w:val="15"/>
+              </w:rPr>
+              <w:t>VVCT</w:t>
+            </w:r>
+            <w:proofErr w:type="spellEnd"/>
+            <w:r>
+              <w:rPr>
+                <w:rFonts w:cs="Helvetica"/>
+                <w:b/>
+                <w:sz w:val="15"/>
+                <w:szCs w:val="15"/>
+              </w:rPr>
+              <w:t xml:space="preserve">, </w:t>
             </w:r>
             <w:proofErr w:type="spellStart"/>
             <w:r>
@@ -8829,6 +8822,7 @@
               </w:rPr>
               <w:t>(</w:t>
             </w:r>
+            <w:proofErr w:type="spellStart"/>
             <w:proofErr w:type="gramEnd"/>
             <w:r>
               <w:rPr>
@@ -8853,7 +8847,17 @@
                 <w:sz w:val="15"/>
                 <w:szCs w:val="28"/>
               </w:rPr>
-              <w:t>VCT, 1 “</w:t>
+              <w:t>VCT</w:t>
+            </w:r>
+            <w:proofErr w:type="spellEnd"/>
+            <w:r>
+              <w:rPr>
+                <w:rFonts w:ascii="Courier New" w:hAnsi="Courier New" w:cs="Courier New"/>
+                <w:bCs/>
+                <w:sz w:val="15"/>
+                <w:szCs w:val="28"/>
+              </w:rPr>
+              <w:t>, 1 “</w:t>
             </w:r>
             <w:r>
               <w:rPr>
@@ -9062,7 +9066,27 @@
                 <w:sz w:val="15"/>
                 <w:szCs w:val="15"/>
               </w:rPr>
-              <w:t xml:space="preserve"> (VVCT, </w:t>
+              <w:t xml:space="preserve"> (</w:t>
+            </w:r>
+            <w:proofErr w:type="spellStart"/>
+            <w:r>
+              <w:rPr>
+                <w:rFonts w:cs="Helvetica"/>
+                <w:b/>
+                <w:sz w:val="15"/>
+                <w:szCs w:val="15"/>
+              </w:rPr>
+              <w:t>VVCT</w:t>
+            </w:r>
+            <w:proofErr w:type="spellEnd"/>
+            <w:r>
+              <w:rPr>
+                <w:rFonts w:cs="Helvetica"/>
+                <w:b/>
+                <w:sz w:val="15"/>
+                <w:szCs w:val="15"/>
+              </w:rPr>
+              <w:t xml:space="preserve">, </w:t>
             </w:r>
             <w:proofErr w:type="spellStart"/>
             <w:r>
@@ -9437,6 +9461,7 @@
               </w:rPr>
               <w:t>(</w:t>
             </w:r>
+            <w:proofErr w:type="spellStart"/>
             <w:proofErr w:type="gramEnd"/>
             <w:r>
               <w:rPr>
@@ -9452,7 +9477,16 @@
                 <w:sz w:val="15"/>
                 <w:szCs w:val="15"/>
               </w:rPr>
-              <w:t xml:space="preserve">_VVCT, 1, </w:t>
+              <w:t>_VVCT</w:t>
+            </w:r>
+            <w:proofErr w:type="spellEnd"/>
+            <w:r>
+              <w:rPr>
+                <w:rFonts w:ascii="Courier New" w:hAnsi="Courier New" w:cs="Courier New"/>
+                <w:sz w:val="15"/>
+                <w:szCs w:val="15"/>
+              </w:rPr>
+              <w:t xml:space="preserve">, 1, </w:t>
             </w:r>
             <w:r>
               <w:rPr>
@@ -9634,7 +9668,27 @@
                 <w:sz w:val="15"/>
                 <w:szCs w:val="15"/>
               </w:rPr>
-              <w:t xml:space="preserve"> (VVCT, </w:t>
+              <w:t xml:space="preserve"> (</w:t>
+            </w:r>
+            <w:proofErr w:type="spellStart"/>
+            <w:r>
+              <w:rPr>
+                <w:rFonts w:cs="Helvetica"/>
+                <w:b/>
+                <w:sz w:val="15"/>
+                <w:szCs w:val="15"/>
+              </w:rPr>
+              <w:t>VVCT</w:t>
+            </w:r>
+            <w:proofErr w:type="spellEnd"/>
+            <w:r>
+              <w:rPr>
+                <w:rFonts w:cs="Helvetica"/>
+                <w:b/>
+                <w:sz w:val="15"/>
+                <w:szCs w:val="15"/>
+              </w:rPr>
+              <w:t xml:space="preserve">, </w:t>
             </w:r>
             <w:proofErr w:type="spellStart"/>
             <w:r>
@@ -9940,6 +9994,7 @@
               </w:rPr>
               <w:t>(</w:t>
             </w:r>
+            <w:proofErr w:type="spellStart"/>
             <w:proofErr w:type="gramEnd"/>
             <w:r>
               <w:rPr>
@@ -9955,7 +10010,16 @@
                 <w:sz w:val="15"/>
                 <w:szCs w:val="15"/>
               </w:rPr>
-              <w:t>_VVCT, 1,</w:t>
+              <w:t>_VVCT</w:t>
+            </w:r>
+            <w:proofErr w:type="spellEnd"/>
+            <w:r>
+              <w:rPr>
+                <w:rFonts w:ascii="Courier New" w:hAnsi="Courier New" w:cs="Courier New"/>
+                <w:sz w:val="15"/>
+                <w:szCs w:val="15"/>
+              </w:rPr>
+              <w:t>, 1,</w:t>
             </w:r>
             <w:r>
               <w:rPr>
@@ -10072,7 +10136,7 @@
     </w:tbl>
     <w:p>
       <w:pPr>
-        <w:pStyle w:val="Heading1"/>
+        <w:pStyle w:val="Overskrift1"/>
         <w:rPr>
           <w:rFonts w:ascii="Helvetica" w:hAnsi="Helvetica" w:cs="Helvetica"/>
         </w:rPr>
@@ -11686,15 +11750,7 @@
                 <w:sz w:val="15"/>
                 <w:szCs w:val="18"/>
               </w:rPr>
-              <w:t xml:space="preserve"> </w:t>
-            </w:r>
-            <w:r>
-              <w:rPr>
-                <w:rFonts w:cs="Helvetica"/>
-                <w:sz w:val="15"/>
-                <w:szCs w:val="18"/>
-              </w:rPr>
-              <w:t>See section 16 of uvvm_vvc_framework/doc/UVVM_VVC_Framework_Essential_Mechanisms.pdf for how to use verbosity control.</w:t>
+              <w:t xml:space="preserve"> See section 16 of uvvm_vvc_framework/doc/UVVM_VVC_Framework_Essential_Mechanisms.pdf for how to use verbosity control.</w:t>
             </w:r>
           </w:p>
         </w:tc>
@@ -11702,7 +11758,7 @@
     </w:tbl>
     <w:p>
       <w:pPr>
-        <w:pStyle w:val="Heading1"/>
+        <w:pStyle w:val="Overskrift1"/>
         <w:numPr>
           <w:ilvl w:val="0"/>
           <w:numId w:val="0"/>
@@ -11815,7 +11871,7 @@
     </w:p>
     <w:p>
       <w:pPr>
-        <w:pStyle w:val="Heading1"/>
+        <w:pStyle w:val="Overskrift1"/>
         <w:rPr>
           <w:rFonts w:ascii="Helvetica" w:hAnsi="Helvetica" w:cs="Helvetica"/>
         </w:rPr>
@@ -12238,7 +12294,7 @@
     </w:tbl>
     <w:p>
       <w:pPr>
-        <w:pStyle w:val="Heading1"/>
+        <w:pStyle w:val="Overskrift1"/>
         <w:numPr>
           <w:ilvl w:val="0"/>
           <w:numId w:val="0"/>
@@ -12250,7 +12306,7 @@
     </w:p>
     <w:p>
       <w:pPr>
-        <w:pStyle w:val="Heading1"/>
+        <w:pStyle w:val="Overskrift1"/>
         <w:rPr>
           <w:rFonts w:ascii="Helvetica" w:hAnsi="Helvetica" w:cs="Helvetica"/>
         </w:rPr>
@@ -12405,7 +12461,7 @@
     </w:p>
     <w:p>
       <w:pPr>
-        <w:pStyle w:val="Heading1"/>
+        <w:pStyle w:val="Overskrift1"/>
         <w:rPr>
           <w:rFonts w:ascii="Helvetica" w:hAnsi="Helvetica" w:cs="Helvetica"/>
         </w:rPr>
@@ -12434,7 +12490,7 @@
     <w:p/>
     <w:p>
       <w:pPr>
-        <w:pStyle w:val="Heading1"/>
+        <w:pStyle w:val="Overskrift1"/>
         <w:rPr>
           <w:rFonts w:ascii="Helvetica" w:hAnsi="Helvetica" w:cs="Helvetica"/>
         </w:rPr>
@@ -12487,7 +12543,7 @@
     </w:p>
     <w:p>
       <w:pPr>
-        <w:pStyle w:val="ListParagraph"/>
+        <w:pStyle w:val="Listeavsnitt"/>
         <w:numPr>
           <w:ilvl w:val="0"/>
           <w:numId w:val="40"/>
@@ -12556,7 +12612,7 @@
     </w:p>
     <w:p>
       <w:pPr>
-        <w:pStyle w:val="ListParagraph"/>
+        <w:pStyle w:val="Listeavsnitt"/>
         <w:numPr>
           <w:ilvl w:val="0"/>
           <w:numId w:val="40"/>
@@ -12631,8 +12687,13 @@
       <w:r>
         <w:t xml:space="preserve">Clock Generator </w:t>
       </w:r>
+      <w:proofErr w:type="spellStart"/>
       <w:r>
-        <w:t>VVC,</w:t>
+        <w:t>VVC</w:t>
+      </w:r>
+      <w:proofErr w:type="spellEnd"/>
+      <w:r>
+        <w:t>,</w:t>
       </w:r>
       <w:r>
         <w:t xml:space="preserve"> assure that </w:t>
@@ -13777,7 +13838,7 @@
     </w:p>
     <w:p>
       <w:pPr>
-        <w:pStyle w:val="Heading1"/>
+        <w:pStyle w:val="Overskrift1"/>
         <w:rPr>
           <w:rFonts w:ascii="Helvetica" w:hAnsi="Helvetica" w:cs="Helvetica"/>
         </w:rPr>
@@ -14050,7 +14111,7 @@
               </wp:anchor>
             </w:drawing>
           </mc:Choice>
-          <mc:Fallback>
+          <mc:Fallback xmlns:w16="http://schemas.microsoft.com/office/word/2018/wordml" xmlns:w16cex="http://schemas.microsoft.com/office/word/2018/wordml/cex">
             <w:pict>
               <v:shape w14:anchorId="199BDFDD" id="Tekstboks 4" o:spid="_x0000_s1029" type="#_x0000_t202" style="position:absolute;margin-left:70.45pt;margin-top:8.85pt;width:663.85pt;height:31.05pt;z-index:251662336;visibility:visible;mso-wrap-style:square;mso-width-percent:0;mso-height-percent:0;mso-wrap-distance-left:9pt;mso-wrap-distance-top:0;mso-wrap-distance-right:9pt;mso-wrap-distance-bottom:0;mso-position-horizontal:absolute;mso-position-horizontal-relative:text;mso-position-vertical:absolute;mso-position-vertical-relative:text;mso-width-percent:0;mso-height-percent:0;mso-width-relative:margin;mso-height-relative:margin;v-text-anchor:top" o:gfxdata="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" filled="f" stroked="f">
                 <v:textbox>
@@ -14192,7 +14253,7 @@
               </wp:anchor>
             </w:drawing>
           </mc:Choice>
-          <mc:Fallback>
+          <mc:Fallback xmlns:w16="http://schemas.microsoft.com/office/word/2018/wordml" xmlns:w16cex="http://schemas.microsoft.com/office/word/2018/wordml/cex">
             <w:pict>
               <v:shape w14:anchorId="6B7D54B5" id="Tekstboks 5" o:spid="_x0000_s1030" type="#_x0000_t202" style="position:absolute;margin-left:-6.85pt;margin-top:7.5pt;width:77.3pt;height:34.45pt;z-index:251664384;visibility:visible;mso-wrap-style:square;mso-width-percent:0;mso-height-percent:0;mso-wrap-distance-left:9pt;mso-wrap-distance-top:0;mso-wrap-distance-right:9pt;mso-wrap-distance-bottom:0;mso-position-horizontal:absolute;mso-position-horizontal-relative:text;mso-position-vertical:absolute;mso-position-vertical-relative:text;mso-width-percent:0;mso-height-percent:0;mso-width-relative:margin;mso-height-relative:margin;v-text-anchor:top" o:gfxdata="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" filled="f" stroked="f">
                 <v:textbox>
@@ -14255,7 +14316,7 @@
 </file>
 
 <file path=word/endnotes.xml><?xml version="1.0" encoding="utf-8"?>
-<w:endnotes xmlns:wpc="http://schemas.microsoft.com/office/word/2010/wordprocessingCanvas" xmlns:cx="http://schemas.microsoft.com/office/drawing/2014/chartex" xmlns:cx1="http://schemas.microsoft.com/office/drawing/2015/9/8/chartex" xmlns:cx2="http://schemas.microsoft.com/office/drawing/2015/10/21/chartex" xmlns:cx3="http://schemas.microsoft.com/office/drawing/2016/5/9/chartex" xmlns:cx4="http://schemas.microsoft.com/office/drawing/2016/5/10/chartex" xmlns:cx5="http://schemas.microsoft.com/office/drawing/2016/5/11/chartex" xmlns:cx6="http://schemas.microsoft.com/office/drawing/2016/5/12/chartex" xmlns:cx7="http://schemas.microsoft.com/office/drawing/2016/5/13/chartex" xmlns:cx8="http://schemas.microsoft.com/office/drawing/2016/5/14/chartex" xmlns:mc="http://schemas.openxmlformats.org/markup-compatibility/2006" xmlns:aink="http://schemas.microsoft.com/office/drawing/2016/ink" xmlns:am3d="http://schemas.microsoft.com/office/drawing/2017/model3d" xmlns:o="urn:schemas-microsoft-com:office:office" xmlns:r="http://schemas.openxmlformats.org/officeDocument/2006/relationships" xmlns:m="http://schemas.openxmlformats.org/officeDocument/2006/math" xmlns:v="urn:schemas-microsoft-com:vml" xmlns:wp14="http://schemas.microsoft.com/office/word/2010/wordprocessingDrawing" xmlns:wp="http://schemas.openxmlformats.org/drawingml/2006/wordprocessingDrawing" xmlns:w10="urn:schemas-microsoft-com:office:word" xmlns:w="http://schemas.openxmlformats.org/wordprocessingml/2006/main" xmlns:w14="http://schemas.microsoft.com/office/word/2010/wordml" xmlns:w15="http://schemas.microsoft.com/office/word/2012/wordml" xmlns:w16cex="http://schemas.microsoft.com/office/word/2018/wordml/cex" xmlns:w16cid="http://schemas.microsoft.com/office/word/2016/wordml/cid" xmlns:w16="http://schemas.microsoft.com/office/word/2018/wordml" xmlns:w16se="http://schemas.microsoft.com/office/word/2015/wordml/symex" xmlns:wpg="http://schemas.microsoft.com/office/word/2010/wordprocessingGroup" xmlns:wpi="http://schemas.microsoft.com/office/word/2010/wordprocessingInk" xmlns:wne="http://schemas.microsoft.com/office/word/2006/wordml" xmlns:wps="http://schemas.microsoft.com/office/word/2010/wordprocessingShape" mc:Ignorable="w14 w15 w16se w16cid w16 w16cex wp14">
+<w:endnotes xmlns:wpc="http://schemas.microsoft.com/office/word/2010/wordprocessingCanvas" xmlns:cx="http://schemas.microsoft.com/office/drawing/2014/chartex" xmlns:cx1="http://schemas.microsoft.com/office/drawing/2015/9/8/chartex" xmlns:cx2="http://schemas.microsoft.com/office/drawing/2015/10/21/chartex" xmlns:cx3="http://schemas.microsoft.com/office/drawing/2016/5/9/chartex" xmlns:cx4="http://schemas.microsoft.com/office/drawing/2016/5/10/chartex" xmlns:cx5="http://schemas.microsoft.com/office/drawing/2016/5/11/chartex" xmlns:cx6="http://schemas.microsoft.com/office/drawing/2016/5/12/chartex" xmlns:cx7="http://schemas.microsoft.com/office/drawing/2016/5/13/chartex" xmlns:cx8="http://schemas.microsoft.com/office/drawing/2016/5/14/chartex" xmlns:mc="http://schemas.openxmlformats.org/markup-compatibility/2006" xmlns:aink="http://schemas.microsoft.com/office/drawing/2016/ink" xmlns:am3d="http://schemas.microsoft.com/office/drawing/2017/model3d" xmlns:o="urn:schemas-microsoft-com:office:office" xmlns:r="http://schemas.openxmlformats.org/officeDocument/2006/relationships" xmlns:m="http://schemas.openxmlformats.org/officeDocument/2006/math" xmlns:v="urn:schemas-microsoft-com:vml" xmlns:wp14="http://schemas.microsoft.com/office/word/2010/wordprocessingDrawing" xmlns:wp="http://schemas.openxmlformats.org/drawingml/2006/wordprocessingDrawing" xmlns:w10="urn:schemas-microsoft-com:office:word" xmlns:w="http://schemas.openxmlformats.org/wordprocessingml/2006/main" xmlns:w14="http://schemas.microsoft.com/office/word/2010/wordml" xmlns:w15="http://schemas.microsoft.com/office/word/2012/wordml" xmlns:w16cid="http://schemas.microsoft.com/office/word/2016/wordml/cid" xmlns:w16se="http://schemas.microsoft.com/office/word/2015/wordml/symex" xmlns:wpg="http://schemas.microsoft.com/office/word/2010/wordprocessingGroup" xmlns:wpi="http://schemas.microsoft.com/office/word/2010/wordprocessingInk" xmlns:wne="http://schemas.microsoft.com/office/word/2006/wordml" xmlns:wps="http://schemas.microsoft.com/office/word/2010/wordprocessingShape" mc:Ignorable="w14 w15 w16se w16cid wp14">
   <w:endnote w:type="separator" w:id="-1">
     <w:p>
       <w:pPr>
@@ -14294,37 +14355,37 @@
 </file>
 
 <file path=word/footer1.xml><?xml version="1.0" encoding="utf-8"?>
-<w:ftr xmlns:wpc="http://schemas.microsoft.com/office/word/2010/wordprocessingCanvas" xmlns:cx="http://schemas.microsoft.com/office/drawing/2014/chartex" xmlns:cx1="http://schemas.microsoft.com/office/drawing/2015/9/8/chartex" xmlns:cx2="http://schemas.microsoft.com/office/drawing/2015/10/21/chartex" xmlns:cx3="http://schemas.microsoft.com/office/drawing/2016/5/9/chartex" xmlns:cx4="http://schemas.microsoft.com/office/drawing/2016/5/10/chartex" xmlns:cx5="http://schemas.microsoft.com/office/drawing/2016/5/11/chartex" xmlns:cx6="http://schemas.microsoft.com/office/drawing/2016/5/12/chartex" xmlns:cx7="http://schemas.microsoft.com/office/drawing/2016/5/13/chartex" xmlns:cx8="http://schemas.microsoft.com/office/drawing/2016/5/14/chartex" xmlns:mc="http://schemas.openxmlformats.org/markup-compatibility/2006" xmlns:aink="http://schemas.microsoft.com/office/drawing/2016/ink" xmlns:am3d="http://schemas.microsoft.com/office/drawing/2017/model3d" xmlns:o="urn:schemas-microsoft-com:office:office" xmlns:r="http://schemas.openxmlformats.org/officeDocument/2006/relationships" xmlns:m="http://schemas.openxmlformats.org/officeDocument/2006/math" xmlns:v="urn:schemas-microsoft-com:vml" xmlns:wp14="http://schemas.microsoft.com/office/word/2010/wordprocessingDrawing" xmlns:wp="http://schemas.openxmlformats.org/drawingml/2006/wordprocessingDrawing" xmlns:w10="urn:schemas-microsoft-com:office:word" xmlns:w="http://schemas.openxmlformats.org/wordprocessingml/2006/main" xmlns:w14="http://schemas.microsoft.com/office/word/2010/wordml" xmlns:w15="http://schemas.microsoft.com/office/word/2012/wordml" xmlns:w16cex="http://schemas.microsoft.com/office/word/2018/wordml/cex" xmlns:w16cid="http://schemas.microsoft.com/office/word/2016/wordml/cid" xmlns:w16="http://schemas.microsoft.com/office/word/2018/wordml" xmlns:w16se="http://schemas.microsoft.com/office/word/2015/wordml/symex" xmlns:wpg="http://schemas.microsoft.com/office/word/2010/wordprocessingGroup" xmlns:wpi="http://schemas.microsoft.com/office/word/2010/wordprocessingInk" xmlns:wne="http://schemas.microsoft.com/office/word/2006/wordml" xmlns:wps="http://schemas.microsoft.com/office/word/2010/wordprocessingShape" mc:Ignorable="w14 w15 w16se w16cid w16 w16cex wp14">
+<w:ftr xmlns:wpc="http://schemas.microsoft.com/office/word/2010/wordprocessingCanvas" xmlns:cx="http://schemas.microsoft.com/office/drawing/2014/chartex" xmlns:cx1="http://schemas.microsoft.com/office/drawing/2015/9/8/chartex" xmlns:cx2="http://schemas.microsoft.com/office/drawing/2015/10/21/chartex" xmlns:cx3="http://schemas.microsoft.com/office/drawing/2016/5/9/chartex" xmlns:cx4="http://schemas.microsoft.com/office/drawing/2016/5/10/chartex" xmlns:cx5="http://schemas.microsoft.com/office/drawing/2016/5/11/chartex" xmlns:cx6="http://schemas.microsoft.com/office/drawing/2016/5/12/chartex" xmlns:cx7="http://schemas.microsoft.com/office/drawing/2016/5/13/chartex" xmlns:cx8="http://schemas.microsoft.com/office/drawing/2016/5/14/chartex" xmlns:mc="http://schemas.openxmlformats.org/markup-compatibility/2006" xmlns:aink="http://schemas.microsoft.com/office/drawing/2016/ink" xmlns:am3d="http://schemas.microsoft.com/office/drawing/2017/model3d" xmlns:o="urn:schemas-microsoft-com:office:office" xmlns:r="http://schemas.openxmlformats.org/officeDocument/2006/relationships" xmlns:m="http://schemas.openxmlformats.org/officeDocument/2006/math" xmlns:v="urn:schemas-microsoft-com:vml" xmlns:wp14="http://schemas.microsoft.com/office/word/2010/wordprocessingDrawing" xmlns:wp="http://schemas.openxmlformats.org/drawingml/2006/wordprocessingDrawing" xmlns:w10="urn:schemas-microsoft-com:office:word" xmlns:w="http://schemas.openxmlformats.org/wordprocessingml/2006/main" xmlns:w14="http://schemas.microsoft.com/office/word/2010/wordml" xmlns:w15="http://schemas.microsoft.com/office/word/2012/wordml" xmlns:w16cid="http://schemas.microsoft.com/office/word/2016/wordml/cid" xmlns:w16se="http://schemas.microsoft.com/office/word/2015/wordml/symex" xmlns:wpg="http://schemas.microsoft.com/office/word/2010/wordprocessingGroup" xmlns:wpi="http://schemas.microsoft.com/office/word/2010/wordprocessingInk" xmlns:wne="http://schemas.microsoft.com/office/word/2006/wordml" xmlns:wps="http://schemas.microsoft.com/office/word/2010/wordprocessingShape" mc:Ignorable="w14 w15 w16se w16cid wp14">
   <w:p>
     <w:pPr>
-      <w:pStyle w:val="Footer"/>
+      <w:pStyle w:val="Bunntekst"/>
       <w:framePr w:wrap="none" w:vAnchor="text" w:hAnchor="margin" w:xAlign="right" w:y="1"/>
       <w:rPr>
-        <w:rStyle w:val="PageNumber"/>
+        <w:rStyle w:val="Sidetall"/>
       </w:rPr>
     </w:pPr>
     <w:r>
       <w:rPr>
-        <w:rStyle w:val="PageNumber"/>
+        <w:rStyle w:val="Sidetall"/>
       </w:rPr>
       <w:fldChar w:fldCharType="begin"/>
     </w:r>
     <w:r>
       <w:rPr>
-        <w:rStyle w:val="PageNumber"/>
+        <w:rStyle w:val="Sidetall"/>
       </w:rPr>
       <w:instrText xml:space="preserve">PAGE  </w:instrText>
     </w:r>
     <w:r>
       <w:rPr>
-        <w:rStyle w:val="PageNumber"/>
+        <w:rStyle w:val="Sidetall"/>
       </w:rPr>
       <w:fldChar w:fldCharType="end"/>
     </w:r>
   </w:p>
   <w:p>
     <w:pPr>
-      <w:pStyle w:val="Footer"/>
+      <w:pStyle w:val="Bunntekst"/>
       <w:ind w:right="360"/>
     </w:pPr>
   </w:p>
@@ -14332,13 +14393,13 @@
 </file>
 
 <file path=word/footer2.xml><?xml version="1.0" encoding="utf-8"?>
-<w:ftr xmlns:wpc="http://schemas.microsoft.com/office/word/2010/wordprocessingCanvas" xmlns:cx="http://schemas.microsoft.com/office/drawing/2014/chartex" xmlns:cx1="http://schemas.microsoft.com/office/drawing/2015/9/8/chartex" xmlns:cx2="http://schemas.microsoft.com/office/drawing/2015/10/21/chartex" xmlns:cx3="http://schemas.microsoft.com/office/drawing/2016/5/9/chartex" xmlns:cx4="http://schemas.microsoft.com/office/drawing/2016/5/10/chartex" xmlns:cx5="http://schemas.microsoft.com/office/drawing/2016/5/11/chartex" xmlns:cx6="http://schemas.microsoft.com/office/drawing/2016/5/12/chartex" xmlns:cx7="http://schemas.microsoft.com/office/drawing/2016/5/13/chartex" xmlns:cx8="http://schemas.microsoft.com/office/drawing/2016/5/14/chartex" xmlns:mc="http://schemas.openxmlformats.org/markup-compatibility/2006" xmlns:aink="http://schemas.microsoft.com/office/drawing/2016/ink" xmlns:am3d="http://schemas.microsoft.com/office/drawing/2017/model3d" xmlns:o="urn:schemas-microsoft-com:office:office" xmlns:r="http://schemas.openxmlformats.org/officeDocument/2006/relationships" xmlns:m="http://schemas.openxmlformats.org/officeDocument/2006/math" xmlns:v="urn:schemas-microsoft-com:vml" xmlns:wp14="http://schemas.microsoft.com/office/word/2010/wordprocessingDrawing" xmlns:wp="http://schemas.openxmlformats.org/drawingml/2006/wordprocessingDrawing" xmlns:w10="urn:schemas-microsoft-com:office:word" xmlns:w="http://schemas.openxmlformats.org/wordprocessingml/2006/main" xmlns:w14="http://schemas.microsoft.com/office/word/2010/wordml" xmlns:w15="http://schemas.microsoft.com/office/word/2012/wordml" xmlns:w16cex="http://schemas.microsoft.com/office/word/2018/wordml/cex" xmlns:w16cid="http://schemas.microsoft.com/office/word/2016/wordml/cid" xmlns:w16="http://schemas.microsoft.com/office/word/2018/wordml" xmlns:w16se="http://schemas.microsoft.com/office/word/2015/wordml/symex" xmlns:wpg="http://schemas.microsoft.com/office/word/2010/wordprocessingGroup" xmlns:wpi="http://schemas.microsoft.com/office/word/2010/wordprocessingInk" xmlns:wne="http://schemas.microsoft.com/office/word/2006/wordml" xmlns:wps="http://schemas.microsoft.com/office/word/2010/wordprocessingShape" mc:Ignorable="w14 w15 w16se w16cid w16 w16cex wp14">
+<w:ftr xmlns:wpc="http://schemas.microsoft.com/office/word/2010/wordprocessingCanvas" xmlns:cx="http://schemas.microsoft.com/office/drawing/2014/chartex" xmlns:cx1="http://schemas.microsoft.com/office/drawing/2015/9/8/chartex" xmlns:cx2="http://schemas.microsoft.com/office/drawing/2015/10/21/chartex" xmlns:cx3="http://schemas.microsoft.com/office/drawing/2016/5/9/chartex" xmlns:cx4="http://schemas.microsoft.com/office/drawing/2016/5/10/chartex" xmlns:cx5="http://schemas.microsoft.com/office/drawing/2016/5/11/chartex" xmlns:cx6="http://schemas.microsoft.com/office/drawing/2016/5/12/chartex" xmlns:cx7="http://schemas.microsoft.com/office/drawing/2016/5/13/chartex" xmlns:cx8="http://schemas.microsoft.com/office/drawing/2016/5/14/chartex" xmlns:mc="http://schemas.openxmlformats.org/markup-compatibility/2006" xmlns:aink="http://schemas.microsoft.com/office/drawing/2016/ink" xmlns:am3d="http://schemas.microsoft.com/office/drawing/2017/model3d" xmlns:o="urn:schemas-microsoft-com:office:office" xmlns:r="http://schemas.openxmlformats.org/officeDocument/2006/relationships" xmlns:m="http://schemas.openxmlformats.org/officeDocument/2006/math" xmlns:v="urn:schemas-microsoft-com:vml" xmlns:wp14="http://schemas.microsoft.com/office/word/2010/wordprocessingDrawing" xmlns:wp="http://schemas.openxmlformats.org/drawingml/2006/wordprocessingDrawing" xmlns:w10="urn:schemas-microsoft-com:office:word" xmlns:w="http://schemas.openxmlformats.org/wordprocessingml/2006/main" xmlns:w14="http://schemas.microsoft.com/office/word/2010/wordml" xmlns:w15="http://schemas.microsoft.com/office/word/2012/wordml" xmlns:w16cid="http://schemas.microsoft.com/office/word/2016/wordml/cid" xmlns:w16se="http://schemas.microsoft.com/office/word/2015/wordml/symex" xmlns:wpg="http://schemas.microsoft.com/office/word/2010/wordprocessingGroup" xmlns:wpi="http://schemas.microsoft.com/office/word/2010/wordprocessingInk" xmlns:wne="http://schemas.microsoft.com/office/word/2006/wordml" xmlns:wps="http://schemas.microsoft.com/office/word/2010/wordprocessingShape" mc:Ignorable="w14 w15 w16se w16cid wp14">
   <w:p>
     <w:pPr>
-      <w:pStyle w:val="Footer"/>
+      <w:pStyle w:val="Bunntekst"/>
       <w:framePr w:wrap="none" w:vAnchor="text" w:hAnchor="margin" w:xAlign="right" w:y="1"/>
       <w:rPr>
-        <w:rStyle w:val="PageNumber"/>
+        <w:rStyle w:val="Sidetall"/>
         <w:rFonts w:ascii="Helvetica" w:hAnsi="Helvetica" w:cs="Helvetica"/>
         <w:color w:val="1381C4"/>
         <w:sz w:val="14"/>
@@ -14346,7 +14407,7 @@
     </w:pPr>
     <w:r>
       <w:rPr>
-        <w:rStyle w:val="PageNumber"/>
+        <w:rStyle w:val="Sidetall"/>
         <w:rFonts w:ascii="Helvetica" w:hAnsi="Helvetica" w:cs="Helvetica"/>
         <w:color w:val="1381C4"/>
         <w:sz w:val="14"/>
@@ -14355,7 +14416,7 @@
     </w:r>
     <w:r>
       <w:rPr>
-        <w:rStyle w:val="PageNumber"/>
+        <w:rStyle w:val="Sidetall"/>
         <w:rFonts w:ascii="Helvetica" w:hAnsi="Helvetica" w:cs="Helvetica"/>
         <w:color w:val="1381C4"/>
         <w:sz w:val="14"/>
@@ -14364,7 +14425,7 @@
     </w:r>
     <w:r>
       <w:rPr>
-        <w:rStyle w:val="PageNumber"/>
+        <w:rStyle w:val="Sidetall"/>
         <w:rFonts w:ascii="Helvetica" w:hAnsi="Helvetica" w:cs="Helvetica"/>
         <w:color w:val="1381C4"/>
         <w:sz w:val="14"/>
@@ -14373,7 +14434,7 @@
     </w:r>
     <w:r>
       <w:rPr>
-        <w:rStyle w:val="PageNumber"/>
+        <w:rStyle w:val="Sidetall"/>
         <w:rFonts w:ascii="Helvetica" w:hAnsi="Helvetica" w:cs="Helvetica"/>
         <w:color w:val="1381C4"/>
         <w:sz w:val="14"/>
@@ -14382,7 +14443,7 @@
     </w:r>
     <w:r>
       <w:rPr>
-        <w:rStyle w:val="PageNumber"/>
+        <w:rStyle w:val="Sidetall"/>
         <w:rFonts w:ascii="Helvetica" w:hAnsi="Helvetica" w:cs="Helvetica"/>
         <w:color w:val="1381C4"/>
         <w:sz w:val="14"/>
@@ -14391,7 +14452,7 @@
     </w:r>
     <w:r>
       <w:rPr>
-        <w:rStyle w:val="PageNumber"/>
+        <w:rStyle w:val="Sidetall"/>
         <w:rFonts w:ascii="Helvetica" w:hAnsi="Helvetica" w:cs="Helvetica"/>
         <w:color w:val="1381C4"/>
         <w:sz w:val="14"/>
@@ -14400,7 +14461,7 @@
     </w:r>
     <w:r>
       <w:rPr>
-        <w:rStyle w:val="PageNumber"/>
+        <w:rStyle w:val="Sidetall"/>
         <w:rFonts w:ascii="Helvetica" w:hAnsi="Helvetica" w:cs="Helvetica"/>
         <w:color w:val="1381C4"/>
         <w:sz w:val="14"/>
@@ -14409,7 +14470,7 @@
     </w:r>
     <w:r>
       <w:rPr>
-        <w:rStyle w:val="PageNumber"/>
+        <w:rStyle w:val="Sidetall"/>
         <w:rFonts w:ascii="Helvetica" w:hAnsi="Helvetica" w:cs="Helvetica"/>
         <w:color w:val="1381C4"/>
         <w:sz w:val="14"/>
@@ -14418,7 +14479,7 @@
     </w:r>
     <w:r>
       <w:rPr>
-        <w:rStyle w:val="PageNumber"/>
+        <w:rStyle w:val="Sidetall"/>
         <w:rFonts w:ascii="Helvetica" w:hAnsi="Helvetica" w:cs="Helvetica"/>
         <w:color w:val="1381C4"/>
         <w:sz w:val="14"/>
@@ -14427,7 +14488,7 @@
     </w:r>
     <w:r>
       <w:rPr>
-        <w:rStyle w:val="PageNumber"/>
+        <w:rStyle w:val="Sidetall"/>
         <w:rFonts w:ascii="Helvetica" w:hAnsi="Helvetica" w:cs="Helvetica"/>
         <w:color w:val="1381C4"/>
         <w:sz w:val="14"/>
@@ -14436,7 +14497,7 @@
     </w:r>
     <w:r>
       <w:rPr>
-        <w:rStyle w:val="PageNumber"/>
+        <w:rStyle w:val="Sidetall"/>
         <w:rFonts w:ascii="Helvetica" w:hAnsi="Helvetica" w:cs="Helvetica"/>
         <w:color w:val="1381C4"/>
         <w:sz w:val="14"/>
@@ -14445,7 +14506,7 @@
     </w:r>
     <w:r>
       <w:rPr>
-        <w:rStyle w:val="PageNumber"/>
+        <w:rStyle w:val="Sidetall"/>
         <w:rFonts w:ascii="Helvetica" w:hAnsi="Helvetica" w:cs="Helvetica"/>
         <w:color w:val="1381C4"/>
         <w:sz w:val="14"/>
@@ -14481,7 +14542,7 @@
         </w:tcPr>
         <w:p>
           <w:pPr>
-            <w:pStyle w:val="Footer"/>
+            <w:pStyle w:val="Bunntekst"/>
             <w:tabs>
               <w:tab w:val="clear" w:pos="4153"/>
               <w:tab w:val="clear" w:pos="8306"/>
@@ -14543,7 +14604,7 @@
         </w:tcPr>
         <w:p>
           <w:pPr>
-            <w:pStyle w:val="Footer"/>
+            <w:pStyle w:val="Bunntekst"/>
             <w:tabs>
               <w:tab w:val="clear" w:pos="4153"/>
               <w:tab w:val="clear" w:pos="8306"/>
@@ -14660,7 +14721,7 @@
               <w:sz w:val="14"/>
               <w:lang w:val="en-US"/>
             </w:rPr>
-            <w:t>2020-04-20</w:t>
+            <w:t>2020-05-04</w:t>
           </w:r>
           <w:r>
             <w:rPr>
@@ -14680,7 +14741,7 @@
         </w:tcPr>
         <w:p>
           <w:pPr>
-            <w:pStyle w:val="Footer"/>
+            <w:pStyle w:val="Bunntekst"/>
             <w:tabs>
               <w:tab w:val="clear" w:pos="4153"/>
               <w:tab w:val="clear" w:pos="8306"/>
@@ -14693,38 +14754,18 @@
               <w:lang w:val="sq-AL"/>
             </w:rPr>
           </w:pPr>
-          <w:r>
-            <w:fldChar w:fldCharType="begin"/>
-          </w:r>
-          <w:r>
-            <w:rPr>
-              <w:lang w:val="sq-AL"/>
-            </w:rPr>
-            <w:instrText xml:space="preserve"> HYPERLINK "mailto:support@bitvis.no" </w:instrText>
-          </w:r>
-          <w:r>
-            <w:fldChar w:fldCharType="separate"/>
-          </w:r>
-          <w:r>
-            <w:rPr>
-              <w:rStyle w:val="Hyperlink"/>
-              <w:rFonts w:ascii="Helvetica" w:hAnsi="Helvetica" w:cs="Arial"/>
-              <w:color w:val="1381C4"/>
-              <w:sz w:val="14"/>
-              <w:lang w:val="sq-AL"/>
-            </w:rPr>
-            <w:t>support@bitvis.no</w:t>
-          </w:r>
-          <w:r>
-            <w:rPr>
-              <w:rStyle w:val="Hyperlink"/>
-              <w:rFonts w:ascii="Helvetica" w:hAnsi="Helvetica" w:cs="Arial"/>
-              <w:color w:val="1381C4"/>
-              <w:sz w:val="14"/>
-              <w:lang w:val="sq-AL"/>
-            </w:rPr>
-            <w:fldChar w:fldCharType="end"/>
-          </w:r>
+          <w:hyperlink r:id="rId1" w:history="1">
+            <w:r>
+              <w:rPr>
+                <w:rStyle w:val="Hyperkobling"/>
+                <w:rFonts w:ascii="Helvetica" w:hAnsi="Helvetica" w:cs="Arial"/>
+                <w:color w:val="1381C4"/>
+                <w:sz w:val="14"/>
+                <w:lang w:val="sq-AL"/>
+              </w:rPr>
+              <w:t>support@bitvis.no</w:t>
+            </w:r>
+          </w:hyperlink>
           <w:r>
             <w:rPr>
               <w:rFonts w:ascii="Helvetica" w:hAnsi="Helvetica" w:cs="Arial"/>
@@ -14746,7 +14787,7 @@
           </w:r>
           <w:r>
             <w:rPr>
-              <w:rStyle w:val="Hyperlink"/>
+              <w:rStyle w:val="Hyperkobling"/>
               <w:rFonts w:ascii="Helvetica" w:hAnsi="Helvetica" w:cs="Arial"/>
               <w:color w:val="1381C4"/>
               <w:sz w:val="14"/>
@@ -14763,7 +14804,7 @@
         </w:tcPr>
         <w:p>
           <w:pPr>
-            <w:pStyle w:val="Footer"/>
+            <w:pStyle w:val="Bunntekst"/>
             <w:tabs>
               <w:tab w:val="clear" w:pos="4153"/>
               <w:tab w:val="clear" w:pos="8306"/>
@@ -14783,7 +14824,7 @@
   </w:tbl>
   <w:p>
     <w:pPr>
-      <w:pStyle w:val="Footer"/>
+      <w:pStyle w:val="Bunntekst"/>
       <w:rPr>
         <w:lang w:val="sq-AL"/>
       </w:rPr>
@@ -14793,7 +14834,7 @@
 </file>
 
 <file path=word/footer3.xml><?xml version="1.0" encoding="utf-8"?>
-<w:ftr xmlns:wpc="http://schemas.microsoft.com/office/word/2010/wordprocessingCanvas" xmlns:cx="http://schemas.microsoft.com/office/drawing/2014/chartex" xmlns:cx1="http://schemas.microsoft.com/office/drawing/2015/9/8/chartex" xmlns:cx2="http://schemas.microsoft.com/office/drawing/2015/10/21/chartex" xmlns:cx3="http://schemas.microsoft.com/office/drawing/2016/5/9/chartex" xmlns:cx4="http://schemas.microsoft.com/office/drawing/2016/5/10/chartex" xmlns:cx5="http://schemas.microsoft.com/office/drawing/2016/5/11/chartex" xmlns:cx6="http://schemas.microsoft.com/office/drawing/2016/5/12/chartex" xmlns:cx7="http://schemas.microsoft.com/office/drawing/2016/5/13/chartex" xmlns:cx8="http://schemas.microsoft.com/office/drawing/2016/5/14/chartex" xmlns:mc="http://schemas.openxmlformats.org/markup-compatibility/2006" xmlns:aink="http://schemas.microsoft.com/office/drawing/2016/ink" xmlns:am3d="http://schemas.microsoft.com/office/drawing/2017/model3d" xmlns:o="urn:schemas-microsoft-com:office:office" xmlns:r="http://schemas.openxmlformats.org/officeDocument/2006/relationships" xmlns:m="http://schemas.openxmlformats.org/officeDocument/2006/math" xmlns:v="urn:schemas-microsoft-com:vml" xmlns:wp14="http://schemas.microsoft.com/office/word/2010/wordprocessingDrawing" xmlns:wp="http://schemas.openxmlformats.org/drawingml/2006/wordprocessingDrawing" xmlns:w10="urn:schemas-microsoft-com:office:word" xmlns:w="http://schemas.openxmlformats.org/wordprocessingml/2006/main" xmlns:w14="http://schemas.microsoft.com/office/word/2010/wordml" xmlns:w15="http://schemas.microsoft.com/office/word/2012/wordml" xmlns:w16cex="http://schemas.microsoft.com/office/word/2018/wordml/cex" xmlns:w16cid="http://schemas.microsoft.com/office/word/2016/wordml/cid" xmlns:w16="http://schemas.microsoft.com/office/word/2018/wordml" xmlns:w16se="http://schemas.microsoft.com/office/word/2015/wordml/symex" xmlns:wpg="http://schemas.microsoft.com/office/word/2010/wordprocessingGroup" xmlns:wpi="http://schemas.microsoft.com/office/word/2010/wordprocessingInk" xmlns:wne="http://schemas.microsoft.com/office/word/2006/wordml" xmlns:wps="http://schemas.microsoft.com/office/word/2010/wordprocessingShape" mc:Ignorable="w14 w15 w16se w16cid w16 w16cex wp14">
+<w:ftr xmlns:wpc="http://schemas.microsoft.com/office/word/2010/wordprocessingCanvas" xmlns:cx="http://schemas.microsoft.com/office/drawing/2014/chartex" xmlns:cx1="http://schemas.microsoft.com/office/drawing/2015/9/8/chartex" xmlns:cx2="http://schemas.microsoft.com/office/drawing/2015/10/21/chartex" xmlns:cx3="http://schemas.microsoft.com/office/drawing/2016/5/9/chartex" xmlns:cx4="http://schemas.microsoft.com/office/drawing/2016/5/10/chartex" xmlns:cx5="http://schemas.microsoft.com/office/drawing/2016/5/11/chartex" xmlns:cx6="http://schemas.microsoft.com/office/drawing/2016/5/12/chartex" xmlns:cx7="http://schemas.microsoft.com/office/drawing/2016/5/13/chartex" xmlns:cx8="http://schemas.microsoft.com/office/drawing/2016/5/14/chartex" xmlns:mc="http://schemas.openxmlformats.org/markup-compatibility/2006" xmlns:aink="http://schemas.microsoft.com/office/drawing/2016/ink" xmlns:am3d="http://schemas.microsoft.com/office/drawing/2017/model3d" xmlns:o="urn:schemas-microsoft-com:office:office" xmlns:r="http://schemas.openxmlformats.org/officeDocument/2006/relationships" xmlns:m="http://schemas.openxmlformats.org/officeDocument/2006/math" xmlns:v="urn:schemas-microsoft-com:vml" xmlns:wp14="http://schemas.microsoft.com/office/word/2010/wordprocessingDrawing" xmlns:wp="http://schemas.openxmlformats.org/drawingml/2006/wordprocessingDrawing" xmlns:w10="urn:schemas-microsoft-com:office:word" xmlns:w="http://schemas.openxmlformats.org/wordprocessingml/2006/main" xmlns:w14="http://schemas.microsoft.com/office/word/2010/wordml" xmlns:w15="http://schemas.microsoft.com/office/word/2012/wordml" xmlns:w16cid="http://schemas.microsoft.com/office/word/2016/wordml/cid" xmlns:w16se="http://schemas.microsoft.com/office/word/2015/wordml/symex" xmlns:wpg="http://schemas.microsoft.com/office/word/2010/wordprocessingGroup" xmlns:wpi="http://schemas.microsoft.com/office/word/2010/wordprocessingInk" xmlns:wne="http://schemas.microsoft.com/office/word/2006/wordml" xmlns:wps="http://schemas.microsoft.com/office/word/2010/wordprocessingShape" mc:Ignorable="w14 w15 w16se w16cid wp14">
   <w:p>
     <w:pPr>
       <w:rPr>
@@ -14901,7 +14942,7 @@
             </wp:anchor>
           </w:drawing>
         </mc:Choice>
-        <mc:Fallback>
+        <mc:Fallback xmlns:w16="http://schemas.microsoft.com/office/word/2018/wordml" xmlns:w16cex="http://schemas.microsoft.com/office/word/2018/wordml/cex">
           <w:pict>
             <v:shapetype w14:anchorId="0CA6C753" id="_x0000_t202" coordsize="21600,21600" o:spt="202" path="m,l,21600r21600,l21600,xe">
               <v:stroke joinstyle="miter"/>
@@ -14988,14 +15029,14 @@
   </w:p>
   <w:p>
     <w:pPr>
-      <w:pStyle w:val="Footer"/>
+      <w:pStyle w:val="Bunntekst"/>
     </w:pPr>
   </w:p>
 </w:ftr>
 </file>
 
 <file path=word/footnotes.xml><?xml version="1.0" encoding="utf-8"?>
-<w:footnotes xmlns:wpc="http://schemas.microsoft.com/office/word/2010/wordprocessingCanvas" xmlns:cx="http://schemas.microsoft.com/office/drawing/2014/chartex" xmlns:cx1="http://schemas.microsoft.com/office/drawing/2015/9/8/chartex" xmlns:cx2="http://schemas.microsoft.com/office/drawing/2015/10/21/chartex" xmlns:cx3="http://schemas.microsoft.com/office/drawing/2016/5/9/chartex" xmlns:cx4="http://schemas.microsoft.com/office/drawing/2016/5/10/chartex" xmlns:cx5="http://schemas.microsoft.com/office/drawing/2016/5/11/chartex" xmlns:cx6="http://schemas.microsoft.com/office/drawing/2016/5/12/chartex" xmlns:cx7="http://schemas.microsoft.com/office/drawing/2016/5/13/chartex" xmlns:cx8="http://schemas.microsoft.com/office/drawing/2016/5/14/chartex" xmlns:mc="http://schemas.openxmlformats.org/markup-compatibility/2006" xmlns:aink="http://schemas.microsoft.com/office/drawing/2016/ink" xmlns:am3d="http://schemas.microsoft.com/office/drawing/2017/model3d" xmlns:o="urn:schemas-microsoft-com:office:office" xmlns:r="http://schemas.openxmlformats.org/officeDocument/2006/relationships" xmlns:m="http://schemas.openxmlformats.org/officeDocument/2006/math" xmlns:v="urn:schemas-microsoft-com:vml" xmlns:wp14="http://schemas.microsoft.com/office/word/2010/wordprocessingDrawing" xmlns:wp="http://schemas.openxmlformats.org/drawingml/2006/wordprocessingDrawing" xmlns:w10="urn:schemas-microsoft-com:office:word" xmlns:w="http://schemas.openxmlformats.org/wordprocessingml/2006/main" xmlns:w14="http://schemas.microsoft.com/office/word/2010/wordml" xmlns:w15="http://schemas.microsoft.com/office/word/2012/wordml" xmlns:w16cex="http://schemas.microsoft.com/office/word/2018/wordml/cex" xmlns:w16cid="http://schemas.microsoft.com/office/word/2016/wordml/cid" xmlns:w16="http://schemas.microsoft.com/office/word/2018/wordml" xmlns:w16se="http://schemas.microsoft.com/office/word/2015/wordml/symex" xmlns:wpg="http://schemas.microsoft.com/office/word/2010/wordprocessingGroup" xmlns:wpi="http://schemas.microsoft.com/office/word/2010/wordprocessingInk" xmlns:wne="http://schemas.microsoft.com/office/word/2006/wordml" xmlns:wps="http://schemas.microsoft.com/office/word/2010/wordprocessingShape" mc:Ignorable="w14 w15 w16se w16cid w16 w16cex wp14">
+<w:footnotes xmlns:wpc="http://schemas.microsoft.com/office/word/2010/wordprocessingCanvas" xmlns:cx="http://schemas.microsoft.com/office/drawing/2014/chartex" xmlns:cx1="http://schemas.microsoft.com/office/drawing/2015/9/8/chartex" xmlns:cx2="http://schemas.microsoft.com/office/drawing/2015/10/21/chartex" xmlns:cx3="http://schemas.microsoft.com/office/drawing/2016/5/9/chartex" xmlns:cx4="http://schemas.microsoft.com/office/drawing/2016/5/10/chartex" xmlns:cx5="http://schemas.microsoft.com/office/drawing/2016/5/11/chartex" xmlns:cx6="http://schemas.microsoft.com/office/drawing/2016/5/12/chartex" xmlns:cx7="http://schemas.microsoft.com/office/drawing/2016/5/13/chartex" xmlns:cx8="http://schemas.microsoft.com/office/drawing/2016/5/14/chartex" xmlns:mc="http://schemas.openxmlformats.org/markup-compatibility/2006" xmlns:aink="http://schemas.microsoft.com/office/drawing/2016/ink" xmlns:am3d="http://schemas.microsoft.com/office/drawing/2017/model3d" xmlns:o="urn:schemas-microsoft-com:office:office" xmlns:r="http://schemas.openxmlformats.org/officeDocument/2006/relationships" xmlns:m="http://schemas.openxmlformats.org/officeDocument/2006/math" xmlns:v="urn:schemas-microsoft-com:vml" xmlns:wp14="http://schemas.microsoft.com/office/word/2010/wordprocessingDrawing" xmlns:wp="http://schemas.openxmlformats.org/drawingml/2006/wordprocessingDrawing" xmlns:w10="urn:schemas-microsoft-com:office:word" xmlns:w="http://schemas.openxmlformats.org/wordprocessingml/2006/main" xmlns:w14="http://schemas.microsoft.com/office/word/2010/wordml" xmlns:w15="http://schemas.microsoft.com/office/word/2012/wordml" xmlns:w16cid="http://schemas.microsoft.com/office/word/2016/wordml/cid" xmlns:w16se="http://schemas.microsoft.com/office/word/2015/wordml/symex" xmlns:wpg="http://schemas.microsoft.com/office/word/2010/wordprocessingGroup" xmlns:wpi="http://schemas.microsoft.com/office/word/2010/wordprocessingInk" xmlns:wne="http://schemas.microsoft.com/office/word/2006/wordml" xmlns:wps="http://schemas.microsoft.com/office/word/2010/wordprocessingShape" mc:Ignorable="w14 w15 w16se w16cid wp14">
   <w:footnote w:type="separator" w:id="-1">
     <w:p>
       <w:pPr>
@@ -15034,10 +15075,10 @@
 </file>
 
 <file path=word/header1.xml><?xml version="1.0" encoding="utf-8"?>
-<w:hdr xmlns:wpc="http://schemas.microsoft.com/office/word/2010/wordprocessingCanvas" xmlns:cx="http://schemas.microsoft.com/office/drawing/2014/chartex" xmlns:cx1="http://schemas.microsoft.com/office/drawing/2015/9/8/chartex" xmlns:cx2="http://schemas.microsoft.com/office/drawing/2015/10/21/chartex" xmlns:cx3="http://schemas.microsoft.com/office/drawing/2016/5/9/chartex" xmlns:cx4="http://schemas.microsoft.com/office/drawing/2016/5/10/chartex" xmlns:cx5="http://schemas.microsoft.com/office/drawing/2016/5/11/chartex" xmlns:cx6="http://schemas.microsoft.com/office/drawing/2016/5/12/chartex" xmlns:cx7="http://schemas.microsoft.com/office/drawing/2016/5/13/chartex" xmlns:cx8="http://schemas.microsoft.com/office/drawing/2016/5/14/chartex" xmlns:mc="http://schemas.openxmlformats.org/markup-compatibility/2006" xmlns:aink="http://schemas.microsoft.com/office/drawing/2016/ink" xmlns:am3d="http://schemas.microsoft.com/office/drawing/2017/model3d" xmlns:o="urn:schemas-microsoft-com:office:office" xmlns:r="http://schemas.openxmlformats.org/officeDocument/2006/relationships" xmlns:m="http://schemas.openxmlformats.org/officeDocument/2006/math" xmlns:v="urn:schemas-microsoft-com:vml" xmlns:wp14="http://schemas.microsoft.com/office/word/2010/wordprocessingDrawing" xmlns:wp="http://schemas.openxmlformats.org/drawingml/2006/wordprocessingDrawing" xmlns:w10="urn:schemas-microsoft-com:office:word" xmlns:w="http://schemas.openxmlformats.org/wordprocessingml/2006/main" xmlns:w14="http://schemas.microsoft.com/office/word/2010/wordml" xmlns:w15="http://schemas.microsoft.com/office/word/2012/wordml" xmlns:w16cex="http://schemas.microsoft.com/office/word/2018/wordml/cex" xmlns:w16cid="http://schemas.microsoft.com/office/word/2016/wordml/cid" xmlns:w16="http://schemas.microsoft.com/office/word/2018/wordml" xmlns:w16se="http://schemas.microsoft.com/office/word/2015/wordml/symex" xmlns:wpg="http://schemas.microsoft.com/office/word/2010/wordprocessingGroup" xmlns:wpi="http://schemas.microsoft.com/office/word/2010/wordprocessingInk" xmlns:wne="http://schemas.microsoft.com/office/word/2006/wordml" xmlns:wps="http://schemas.microsoft.com/office/word/2010/wordprocessingShape" mc:Ignorable="w14 w15 w16se w16cid w16 w16cex wp14">
+<w:hdr xmlns:wpc="http://schemas.microsoft.com/office/word/2010/wordprocessingCanvas" xmlns:cx="http://schemas.microsoft.com/office/drawing/2014/chartex" xmlns:cx1="http://schemas.microsoft.com/office/drawing/2015/9/8/chartex" xmlns:cx2="http://schemas.microsoft.com/office/drawing/2015/10/21/chartex" xmlns:cx3="http://schemas.microsoft.com/office/drawing/2016/5/9/chartex" xmlns:cx4="http://schemas.microsoft.com/office/drawing/2016/5/10/chartex" xmlns:cx5="http://schemas.microsoft.com/office/drawing/2016/5/11/chartex" xmlns:cx6="http://schemas.microsoft.com/office/drawing/2016/5/12/chartex" xmlns:cx7="http://schemas.microsoft.com/office/drawing/2016/5/13/chartex" xmlns:cx8="http://schemas.microsoft.com/office/drawing/2016/5/14/chartex" xmlns:mc="http://schemas.openxmlformats.org/markup-compatibility/2006" xmlns:aink="http://schemas.microsoft.com/office/drawing/2016/ink" xmlns:am3d="http://schemas.microsoft.com/office/drawing/2017/model3d" xmlns:o="urn:schemas-microsoft-com:office:office" xmlns:r="http://schemas.openxmlformats.org/officeDocument/2006/relationships" xmlns:m="http://schemas.openxmlformats.org/officeDocument/2006/math" xmlns:v="urn:schemas-microsoft-com:vml" xmlns:wp14="http://schemas.microsoft.com/office/word/2010/wordprocessingDrawing" xmlns:wp="http://schemas.openxmlformats.org/drawingml/2006/wordprocessingDrawing" xmlns:w10="urn:schemas-microsoft-com:office:word" xmlns:w="http://schemas.openxmlformats.org/wordprocessingml/2006/main" xmlns:w14="http://schemas.microsoft.com/office/word/2010/wordml" xmlns:w15="http://schemas.microsoft.com/office/word/2012/wordml" xmlns:w16cid="http://schemas.microsoft.com/office/word/2016/wordml/cid" xmlns:w16se="http://schemas.microsoft.com/office/word/2015/wordml/symex" xmlns:wpg="http://schemas.microsoft.com/office/word/2010/wordprocessingGroup" xmlns:wpi="http://schemas.microsoft.com/office/word/2010/wordprocessingInk" xmlns:wne="http://schemas.microsoft.com/office/word/2006/wordml" xmlns:wps="http://schemas.microsoft.com/office/word/2010/wordprocessingShape" mc:Ignorable="w14 w15 w16se w16cid wp14">
   <w:p>
     <w:pPr>
-      <w:pStyle w:val="Header"/>
+      <w:pStyle w:val="Topptekst"/>
       <w:jc w:val="right"/>
     </w:pPr>
     <w:r>
@@ -15101,10 +15142,10 @@
 </file>
 
 <file path=word/header2.xml><?xml version="1.0" encoding="utf-8"?>
-<w:hdr xmlns:wpc="http://schemas.microsoft.com/office/word/2010/wordprocessingCanvas" xmlns:cx="http://schemas.microsoft.com/office/drawing/2014/chartex" xmlns:cx1="http://schemas.microsoft.com/office/drawing/2015/9/8/chartex" xmlns:cx2="http://schemas.microsoft.com/office/drawing/2015/10/21/chartex" xmlns:cx3="http://schemas.microsoft.com/office/drawing/2016/5/9/chartex" xmlns:cx4="http://schemas.microsoft.com/office/drawing/2016/5/10/chartex" xmlns:cx5="http://schemas.microsoft.com/office/drawing/2016/5/11/chartex" xmlns:cx6="http://schemas.microsoft.com/office/drawing/2016/5/12/chartex" xmlns:cx7="http://schemas.microsoft.com/office/drawing/2016/5/13/chartex" xmlns:cx8="http://schemas.microsoft.com/office/drawing/2016/5/14/chartex" xmlns:mc="http://schemas.openxmlformats.org/markup-compatibility/2006" xmlns:aink="http://schemas.microsoft.com/office/drawing/2016/ink" xmlns:am3d="http://schemas.microsoft.com/office/drawing/2017/model3d" xmlns:o="urn:schemas-microsoft-com:office:office" xmlns:r="http://schemas.openxmlformats.org/officeDocument/2006/relationships" xmlns:m="http://schemas.openxmlformats.org/officeDocument/2006/math" xmlns:v="urn:schemas-microsoft-com:vml" xmlns:wp14="http://schemas.microsoft.com/office/word/2010/wordprocessingDrawing" xmlns:wp="http://schemas.openxmlformats.org/drawingml/2006/wordprocessingDrawing" xmlns:w10="urn:schemas-microsoft-com:office:word" xmlns:w="http://schemas.openxmlformats.org/wordprocessingml/2006/main" xmlns:w14="http://schemas.microsoft.com/office/word/2010/wordml" xmlns:w15="http://schemas.microsoft.com/office/word/2012/wordml" xmlns:w16cex="http://schemas.microsoft.com/office/word/2018/wordml/cex" xmlns:w16cid="http://schemas.microsoft.com/office/word/2016/wordml/cid" xmlns:w16="http://schemas.microsoft.com/office/word/2018/wordml" xmlns:w16se="http://schemas.microsoft.com/office/word/2015/wordml/symex" xmlns:wpg="http://schemas.microsoft.com/office/word/2010/wordprocessingGroup" xmlns:wpi="http://schemas.microsoft.com/office/word/2010/wordprocessingInk" xmlns:wne="http://schemas.microsoft.com/office/word/2006/wordml" xmlns:wps="http://schemas.microsoft.com/office/word/2010/wordprocessingShape" mc:Ignorable="w14 w15 w16se w16cid w16 w16cex wp14">
+<w:hdr xmlns:wpc="http://schemas.microsoft.com/office/word/2010/wordprocessingCanvas" xmlns:cx="http://schemas.microsoft.com/office/drawing/2014/chartex" xmlns:cx1="http://schemas.microsoft.com/office/drawing/2015/9/8/chartex" xmlns:cx2="http://schemas.microsoft.com/office/drawing/2015/10/21/chartex" xmlns:cx3="http://schemas.microsoft.com/office/drawing/2016/5/9/chartex" xmlns:cx4="http://schemas.microsoft.com/office/drawing/2016/5/10/chartex" xmlns:cx5="http://schemas.microsoft.com/office/drawing/2016/5/11/chartex" xmlns:cx6="http://schemas.microsoft.com/office/drawing/2016/5/12/chartex" xmlns:cx7="http://schemas.microsoft.com/office/drawing/2016/5/13/chartex" xmlns:cx8="http://schemas.microsoft.com/office/drawing/2016/5/14/chartex" xmlns:mc="http://schemas.openxmlformats.org/markup-compatibility/2006" xmlns:aink="http://schemas.microsoft.com/office/drawing/2016/ink" xmlns:am3d="http://schemas.microsoft.com/office/drawing/2017/model3d" xmlns:o="urn:schemas-microsoft-com:office:office" xmlns:r="http://schemas.openxmlformats.org/officeDocument/2006/relationships" xmlns:m="http://schemas.openxmlformats.org/officeDocument/2006/math" xmlns:v="urn:schemas-microsoft-com:vml" xmlns:wp14="http://schemas.microsoft.com/office/word/2010/wordprocessingDrawing" xmlns:wp="http://schemas.openxmlformats.org/drawingml/2006/wordprocessingDrawing" xmlns:w10="urn:schemas-microsoft-com:office:word" xmlns:w="http://schemas.openxmlformats.org/wordprocessingml/2006/main" xmlns:w14="http://schemas.microsoft.com/office/word/2010/wordml" xmlns:w15="http://schemas.microsoft.com/office/word/2012/wordml" xmlns:w16cid="http://schemas.microsoft.com/office/word/2016/wordml/cid" xmlns:w16se="http://schemas.microsoft.com/office/word/2015/wordml/symex" xmlns:wpg="http://schemas.microsoft.com/office/word/2010/wordprocessingGroup" xmlns:wpi="http://schemas.microsoft.com/office/word/2010/wordprocessingInk" xmlns:wne="http://schemas.microsoft.com/office/word/2006/wordml" xmlns:wps="http://schemas.microsoft.com/office/word/2010/wordprocessingShape" mc:Ignorable="w14 w15 w16se w16cid wp14">
   <w:p>
     <w:pPr>
-      <w:pStyle w:val="Header"/>
+      <w:pStyle w:val="Topptekst"/>
       <w:jc w:val="right"/>
     </w:pPr>
     <w:r>
@@ -15169,7 +15210,7 @@
 </file>
 
 <file path=word/numbering.xml><?xml version="1.0" encoding="utf-8"?>
-<w:numbering xmlns:wpc="http://schemas.microsoft.com/office/word/2010/wordprocessingCanvas" xmlns:cx="http://schemas.microsoft.com/office/drawing/2014/chartex" xmlns:cx1="http://schemas.microsoft.com/office/drawing/2015/9/8/chartex" xmlns:cx2="http://schemas.microsoft.com/office/drawing/2015/10/21/chartex" xmlns:cx3="http://schemas.microsoft.com/office/drawing/2016/5/9/chartex" xmlns:cx4="http://schemas.microsoft.com/office/drawing/2016/5/10/chartex" xmlns:cx5="http://schemas.microsoft.com/office/drawing/2016/5/11/chartex" xmlns:cx6="http://schemas.microsoft.com/office/drawing/2016/5/12/chartex" xmlns:cx7="http://schemas.microsoft.com/office/drawing/2016/5/13/chartex" xmlns:cx8="http://schemas.microsoft.com/office/drawing/2016/5/14/chartex" xmlns:mc="http://schemas.openxmlformats.org/markup-compatibility/2006" xmlns:aink="http://schemas.microsoft.com/office/drawing/2016/ink" xmlns:am3d="http://schemas.microsoft.com/office/drawing/2017/model3d" xmlns:o="urn:schemas-microsoft-com:office:office" xmlns:r="http://schemas.openxmlformats.org/officeDocument/2006/relationships" xmlns:m="http://schemas.openxmlformats.org/officeDocument/2006/math" xmlns:v="urn:schemas-microsoft-com:vml" xmlns:wp14="http://schemas.microsoft.com/office/word/2010/wordprocessingDrawing" xmlns:wp="http://schemas.openxmlformats.org/drawingml/2006/wordprocessingDrawing" xmlns:w10="urn:schemas-microsoft-com:office:word" xmlns:w="http://schemas.openxmlformats.org/wordprocessingml/2006/main" xmlns:w14="http://schemas.microsoft.com/office/word/2010/wordml" xmlns:w15="http://schemas.microsoft.com/office/word/2012/wordml" xmlns:w16cex="http://schemas.microsoft.com/office/word/2018/wordml/cex" xmlns:w16cid="http://schemas.microsoft.com/office/word/2016/wordml/cid" xmlns:w16="http://schemas.microsoft.com/office/word/2018/wordml" xmlns:w16se="http://schemas.microsoft.com/office/word/2015/wordml/symex" xmlns:wpg="http://schemas.microsoft.com/office/word/2010/wordprocessingGroup" xmlns:wpi="http://schemas.microsoft.com/office/word/2010/wordprocessingInk" xmlns:wne="http://schemas.microsoft.com/office/word/2006/wordml" xmlns:wps="http://schemas.microsoft.com/office/word/2010/wordprocessingShape" mc:Ignorable="w14 w15 w16se w16cid w16 w16cex wp14">
+<w:numbering xmlns:wpc="http://schemas.microsoft.com/office/word/2010/wordprocessingCanvas" xmlns:cx="http://schemas.microsoft.com/office/drawing/2014/chartex" xmlns:cx1="http://schemas.microsoft.com/office/drawing/2015/9/8/chartex" xmlns:cx2="http://schemas.microsoft.com/office/drawing/2015/10/21/chartex" xmlns:cx3="http://schemas.microsoft.com/office/drawing/2016/5/9/chartex" xmlns:cx4="http://schemas.microsoft.com/office/drawing/2016/5/10/chartex" xmlns:cx5="http://schemas.microsoft.com/office/drawing/2016/5/11/chartex" xmlns:cx6="http://schemas.microsoft.com/office/drawing/2016/5/12/chartex" xmlns:cx7="http://schemas.microsoft.com/office/drawing/2016/5/13/chartex" xmlns:cx8="http://schemas.microsoft.com/office/drawing/2016/5/14/chartex" xmlns:mc="http://schemas.openxmlformats.org/markup-compatibility/2006" xmlns:aink="http://schemas.microsoft.com/office/drawing/2016/ink" xmlns:am3d="http://schemas.microsoft.com/office/drawing/2017/model3d" xmlns:o="urn:schemas-microsoft-com:office:office" xmlns:r="http://schemas.openxmlformats.org/officeDocument/2006/relationships" xmlns:m="http://schemas.openxmlformats.org/officeDocument/2006/math" xmlns:v="urn:schemas-microsoft-com:vml" xmlns:wp14="http://schemas.microsoft.com/office/word/2010/wordprocessingDrawing" xmlns:wp="http://schemas.openxmlformats.org/drawingml/2006/wordprocessingDrawing" xmlns:w10="urn:schemas-microsoft-com:office:word" xmlns:w="http://schemas.openxmlformats.org/wordprocessingml/2006/main" xmlns:w14="http://schemas.microsoft.com/office/word/2010/wordml" xmlns:w15="http://schemas.microsoft.com/office/word/2012/wordml" xmlns:w16cid="http://schemas.microsoft.com/office/word/2016/wordml/cid" xmlns:w16se="http://schemas.microsoft.com/office/word/2015/wordml/symex" xmlns:wpg="http://schemas.microsoft.com/office/word/2010/wordprocessingGroup" xmlns:wpi="http://schemas.microsoft.com/office/word/2010/wordprocessingInk" xmlns:wne="http://schemas.microsoft.com/office/word/2006/wordml" xmlns:wps="http://schemas.microsoft.com/office/word/2010/wordprocessingShape" mc:Ignorable="w14 w15 w16se w16cid wp14">
   <w:abstractNum w:abstractNumId="0" w15:restartNumberingAfterBreak="0">
     <w:nsid w:val="FFFFFF88"/>
     <w:multiLevelType w:val="singleLevel"/>
@@ -15177,7 +15218,7 @@
     <w:lvl w:ilvl="0">
       <w:start w:val="1"/>
       <w:numFmt w:val="decimal"/>
-      <w:pStyle w:val="ListNumber"/>
+      <w:pStyle w:val="Nummerertliste"/>
       <w:lvlText w:val="%1."/>
       <w:lvlJc w:val="left"/>
       <w:pPr>
@@ -19228,7 +19269,7 @@
     <w:lvl w:ilvl="0">
       <w:start w:val="1"/>
       <w:numFmt w:val="decimal"/>
-      <w:pStyle w:val="Heading1"/>
+      <w:pStyle w:val="Overskrift1"/>
       <w:lvlText w:val="%1"/>
       <w:lvlJc w:val="left"/>
       <w:pPr>
@@ -19241,7 +19282,7 @@
     <w:lvl w:ilvl="1">
       <w:start w:val="1"/>
       <w:numFmt w:val="decimal"/>
-      <w:pStyle w:val="Heading2"/>
+      <w:pStyle w:val="Overskrift2"/>
       <w:lvlText w:val="%1.%2"/>
       <w:lvlJc w:val="left"/>
       <w:pPr>
@@ -19254,7 +19295,7 @@
     <w:lvl w:ilvl="2">
       <w:start w:val="1"/>
       <w:numFmt w:val="decimal"/>
-      <w:pStyle w:val="Heading3"/>
+      <w:pStyle w:val="Overskrift3"/>
       <w:lvlText w:val="%1.%2.%3"/>
       <w:lvlJc w:val="left"/>
       <w:pPr>
@@ -19267,7 +19308,7 @@
     <w:lvl w:ilvl="3">
       <w:start w:val="1"/>
       <w:numFmt w:val="decimal"/>
-      <w:pStyle w:val="Heading4"/>
+      <w:pStyle w:val="Overskrift4"/>
       <w:lvlText w:val="%1.%2.%3.%4"/>
       <w:lvlJc w:val="left"/>
       <w:pPr>
@@ -19280,7 +19321,7 @@
     <w:lvl w:ilvl="4">
       <w:start w:val="1"/>
       <w:numFmt w:val="decimal"/>
-      <w:pStyle w:val="Heading5"/>
+      <w:pStyle w:val="Overskrift5"/>
       <w:lvlText w:val="%1.%2.%3.%4.%5"/>
       <w:lvlJc w:val="left"/>
       <w:pPr>
@@ -19293,7 +19334,7 @@
     <w:lvl w:ilvl="5">
       <w:start w:val="1"/>
       <w:numFmt w:val="decimal"/>
-      <w:pStyle w:val="Heading6"/>
+      <w:pStyle w:val="Overskrift6"/>
       <w:lvlText w:val="%1.%2.%3.%4.%5.%6"/>
       <w:lvlJc w:val="left"/>
       <w:pPr>
@@ -19306,7 +19347,7 @@
     <w:lvl w:ilvl="6">
       <w:start w:val="1"/>
       <w:numFmt w:val="decimal"/>
-      <w:pStyle w:val="Heading7"/>
+      <w:pStyle w:val="Overskrift7"/>
       <w:lvlText w:val="%1.%2.%3.%4.%5.%6.%7"/>
       <w:lvlJc w:val="left"/>
       <w:pPr>
@@ -19319,7 +19360,7 @@
     <w:lvl w:ilvl="7">
       <w:start w:val="1"/>
       <w:numFmt w:val="decimal"/>
-      <w:pStyle w:val="Heading8"/>
+      <w:pStyle w:val="Overskrift8"/>
       <w:lvlText w:val="%1.%2.%3.%4.%5.%6.%7.%8"/>
       <w:lvlJc w:val="left"/>
       <w:pPr>
@@ -19332,7 +19373,7 @@
     <w:lvl w:ilvl="8">
       <w:start w:val="1"/>
       <w:numFmt w:val="decimal"/>
-      <w:pStyle w:val="Heading9"/>
+      <w:pStyle w:val="Overskrift9"/>
       <w:lvlText w:val="%1.%2.%3.%4.%5.%6.%7.%8.%9"/>
       <w:lvlJc w:val="left"/>
       <w:pPr>
@@ -19909,7 +19950,7 @@
 </file>
 
 <file path=word/styles.xml><?xml version="1.0" encoding="utf-8"?>
-<w:styles xmlns:mc="http://schemas.openxmlformats.org/markup-compatibility/2006" xmlns:r="http://schemas.openxmlformats.org/officeDocument/2006/relationships" xmlns:w="http://schemas.openxmlformats.org/wordprocessingml/2006/main" xmlns:w14="http://schemas.microsoft.com/office/word/2010/wordml" xmlns:w15="http://schemas.microsoft.com/office/word/2012/wordml" xmlns:w16cex="http://schemas.microsoft.com/office/word/2018/wordml/cex" xmlns:w16cid="http://schemas.microsoft.com/office/word/2016/wordml/cid" xmlns:w16="http://schemas.microsoft.com/office/word/2018/wordml" xmlns:w16se="http://schemas.microsoft.com/office/word/2015/wordml/symex" mc:Ignorable="w14 w15 w16se w16cid w16 w16cex">
+<w:styles xmlns:mc="http://schemas.openxmlformats.org/markup-compatibility/2006" xmlns:r="http://schemas.openxmlformats.org/officeDocument/2006/relationships" xmlns:w="http://schemas.openxmlformats.org/wordprocessingml/2006/main" xmlns:w14="http://schemas.microsoft.com/office/word/2010/wordml" xmlns:w15="http://schemas.microsoft.com/office/word/2012/wordml" xmlns:w16cid="http://schemas.microsoft.com/office/word/2016/wordml/cid" xmlns:w16se="http://schemas.microsoft.com/office/word/2015/wordml/symex" mc:Ignorable="w14 w15 w16se w16cid">
   <w:docDefaults>
     <w:rPrDefault>
       <w:rPr>
@@ -20303,11 +20344,11 @@
       <w:lang w:val="en-GB" w:eastAsia="en-US"/>
     </w:rPr>
   </w:style>
-  <w:style w:type="paragraph" w:styleId="Heading1">
+  <w:style w:type="paragraph" w:styleId="Overskrift1">
     <w:name w:val="heading 1"/>
     <w:basedOn w:val="Normal"/>
     <w:next w:val="Normal"/>
-    <w:link w:val="Heading1Char"/>
+    <w:link w:val="Overskrift1Tegn"/>
     <w:qFormat/>
     <w:rsid w:val="00017510"/>
     <w:pPr>
@@ -20324,7 +20365,7 @@
       <w:sz w:val="24"/>
     </w:rPr>
   </w:style>
-  <w:style w:type="paragraph" w:styleId="Heading2">
+  <w:style w:type="paragraph" w:styleId="Overskrift2">
     <w:name w:val="heading 2"/>
     <w:basedOn w:val="Normal"/>
     <w:next w:val="Normal"/>
@@ -20345,7 +20386,7 @@
       <w:sz w:val="22"/>
     </w:rPr>
   </w:style>
-  <w:style w:type="paragraph" w:styleId="Heading3">
+  <w:style w:type="paragraph" w:styleId="Overskrift3">
     <w:name w:val="heading 3"/>
     <w:basedOn w:val="Normal"/>
     <w:next w:val="Normal"/>
@@ -20364,7 +20405,7 @@
       <w:b/>
     </w:rPr>
   </w:style>
-  <w:style w:type="paragraph" w:styleId="Heading4">
+  <w:style w:type="paragraph" w:styleId="Overskrift4">
     <w:name w:val="heading 4"/>
     <w:basedOn w:val="Normal"/>
     <w:next w:val="Normal"/>
@@ -20384,7 +20425,7 @@
       <w:lang w:val="sq-AL"/>
     </w:rPr>
   </w:style>
-  <w:style w:type="paragraph" w:styleId="Heading5">
+  <w:style w:type="paragraph" w:styleId="Overskrift5">
     <w:name w:val="heading 5"/>
     <w:basedOn w:val="Normal"/>
     <w:next w:val="Normal"/>
@@ -20404,7 +20445,7 @@
       <w:sz w:val="22"/>
     </w:rPr>
   </w:style>
-  <w:style w:type="paragraph" w:styleId="Heading6">
+  <w:style w:type="paragraph" w:styleId="Overskrift6">
     <w:name w:val="heading 6"/>
     <w:basedOn w:val="Normal"/>
     <w:next w:val="Normal"/>
@@ -20424,7 +20465,7 @@
       <w:sz w:val="22"/>
     </w:rPr>
   </w:style>
-  <w:style w:type="paragraph" w:styleId="Heading7">
+  <w:style w:type="paragraph" w:styleId="Overskrift7">
     <w:name w:val="heading 7"/>
     <w:basedOn w:val="Normal"/>
     <w:next w:val="Normal"/>
@@ -20442,7 +20483,7 @@
       <w:i/>
     </w:rPr>
   </w:style>
-  <w:style w:type="paragraph" w:styleId="Heading8">
+  <w:style w:type="paragraph" w:styleId="Overskrift8">
     <w:name w:val="heading 8"/>
     <w:basedOn w:val="Normal"/>
     <w:next w:val="Normal"/>
@@ -20460,7 +20501,7 @@
       <w:i/>
     </w:rPr>
   </w:style>
-  <w:style w:type="paragraph" w:styleId="Heading9">
+  <w:style w:type="paragraph" w:styleId="Overskrift9">
     <w:name w:val="heading 9"/>
     <w:basedOn w:val="Normal"/>
     <w:next w:val="Normal"/>
@@ -20478,13 +20519,13 @@
       <w:i/>
     </w:rPr>
   </w:style>
-  <w:style w:type="character" w:default="1" w:styleId="DefaultParagraphFont">
+  <w:style w:type="character" w:default="1" w:styleId="Standardskriftforavsnitt">
     <w:name w:val="Default Paragraph Font"/>
     <w:uiPriority w:val="1"/>
     <w:semiHidden/>
     <w:unhideWhenUsed/>
   </w:style>
-  <w:style w:type="table" w:default="1" w:styleId="TableNormal">
+  <w:style w:type="table" w:default="1" w:styleId="Vanligtabell">
     <w:name w:val="Normal Table"/>
     <w:uiPriority w:val="99"/>
     <w:semiHidden/>
@@ -20499,13 +20540,13 @@
       </w:tblCellMar>
     </w:tblPr>
   </w:style>
-  <w:style w:type="numbering" w:default="1" w:styleId="NoList">
+  <w:style w:type="numbering" w:default="1" w:styleId="Ingenliste">
     <w:name w:val="No List"/>
     <w:uiPriority w:val="99"/>
     <w:semiHidden/>
     <w:unhideWhenUsed/>
   </w:style>
-  <w:style w:type="paragraph" w:styleId="Header">
+  <w:style w:type="paragraph" w:styleId="Topptekst">
     <w:name w:val="header"/>
     <w:basedOn w:val="Normal"/>
     <w:pPr>
@@ -20515,10 +20556,10 @@
       </w:tabs>
     </w:pPr>
   </w:style>
-  <w:style w:type="paragraph" w:styleId="Footer">
+  <w:style w:type="paragraph" w:styleId="Bunntekst">
     <w:name w:val="footer"/>
     <w:basedOn w:val="Normal"/>
-    <w:link w:val="FooterChar"/>
+    <w:link w:val="BunntekstTegn"/>
     <w:uiPriority w:val="99"/>
     <w:pPr>
       <w:tabs>
@@ -20531,7 +20572,7 @@
       <w:sz w:val="16"/>
     </w:rPr>
   </w:style>
-  <w:style w:type="paragraph" w:styleId="TOC1">
+  <w:style w:type="paragraph" w:styleId="INNH1">
     <w:name w:val="toc 1"/>
     <w:basedOn w:val="Normal"/>
     <w:next w:val="Normal"/>
@@ -20545,7 +20586,7 @@
       <w:sz w:val="20"/>
     </w:rPr>
   </w:style>
-  <w:style w:type="paragraph" w:styleId="TOC2">
+  <w:style w:type="paragraph" w:styleId="INNH2">
     <w:name w:val="toc 2"/>
     <w:basedOn w:val="Normal"/>
     <w:next w:val="Normal"/>
@@ -20558,7 +20599,7 @@
       <w:sz w:val="20"/>
     </w:rPr>
   </w:style>
-  <w:style w:type="paragraph" w:styleId="TOC3">
+  <w:style w:type="paragraph" w:styleId="INNH3">
     <w:name w:val="toc 3"/>
     <w:basedOn w:val="Normal"/>
     <w:next w:val="Normal"/>
@@ -20571,7 +20612,7 @@
       <w:sz w:val="20"/>
     </w:rPr>
   </w:style>
-  <w:style w:type="paragraph" w:styleId="TOC4">
+  <w:style w:type="paragraph" w:styleId="INNH4">
     <w:name w:val="toc 4"/>
     <w:basedOn w:val="Normal"/>
     <w:next w:val="Normal"/>
@@ -20580,7 +20621,7 @@
       <w:ind w:left="720"/>
     </w:pPr>
   </w:style>
-  <w:style w:type="paragraph" w:styleId="TOC5">
+  <w:style w:type="paragraph" w:styleId="INNH5">
     <w:name w:val="toc 5"/>
     <w:basedOn w:val="Normal"/>
     <w:next w:val="Normal"/>
@@ -20589,7 +20630,7 @@
       <w:ind w:left="960"/>
     </w:pPr>
   </w:style>
-  <w:style w:type="paragraph" w:styleId="TOC6">
+  <w:style w:type="paragraph" w:styleId="INNH6">
     <w:name w:val="toc 6"/>
     <w:basedOn w:val="Normal"/>
     <w:next w:val="Normal"/>
@@ -20598,7 +20639,7 @@
       <w:ind w:left="1200"/>
     </w:pPr>
   </w:style>
-  <w:style w:type="paragraph" w:styleId="TOC7">
+  <w:style w:type="paragraph" w:styleId="INNH7">
     <w:name w:val="toc 7"/>
     <w:basedOn w:val="Normal"/>
     <w:next w:val="Normal"/>
@@ -20607,7 +20648,7 @@
       <w:ind w:left="1440"/>
     </w:pPr>
   </w:style>
-  <w:style w:type="paragraph" w:styleId="TOC8">
+  <w:style w:type="paragraph" w:styleId="INNH8">
     <w:name w:val="toc 8"/>
     <w:basedOn w:val="Normal"/>
     <w:next w:val="Normal"/>
@@ -20616,7 +20657,7 @@
       <w:ind w:left="1680"/>
     </w:pPr>
   </w:style>
-  <w:style w:type="paragraph" w:styleId="TOC9">
+  <w:style w:type="paragraph" w:styleId="INNH9">
     <w:name w:val="toc 9"/>
     <w:basedOn w:val="Normal"/>
     <w:next w:val="Normal"/>
@@ -20625,7 +20666,7 @@
       <w:ind w:left="1920"/>
     </w:pPr>
   </w:style>
-  <w:style w:type="paragraph" w:styleId="Index1">
+  <w:style w:type="paragraph" w:styleId="Indeks1">
     <w:name w:val="index 1"/>
     <w:basedOn w:val="Normal"/>
     <w:next w:val="Normal"/>
@@ -20640,7 +20681,7 @@
       <w:b/>
     </w:rPr>
   </w:style>
-  <w:style w:type="paragraph" w:styleId="Index3">
+  <w:style w:type="paragraph" w:styleId="Indeks3">
     <w:name w:val="index 3"/>
     <w:basedOn w:val="Normal"/>
     <w:next w:val="Normal"/>
@@ -20652,7 +20693,7 @@
       <w:ind w:left="600" w:hanging="200"/>
     </w:pPr>
   </w:style>
-  <w:style w:type="paragraph" w:styleId="Caption">
+  <w:style w:type="paragraph" w:styleId="Bildetekst">
     <w:name w:val="caption"/>
     <w:basedOn w:val="Normal"/>
     <w:next w:val="Normal"/>
@@ -20664,14 +20705,14 @@
       <w:i/>
     </w:rPr>
   </w:style>
-  <w:style w:type="character" w:styleId="FootnoteReference">
+  <w:style w:type="character" w:styleId="Fotnotereferanse">
     <w:name w:val="footnote reference"/>
     <w:semiHidden/>
     <w:rPr>
       <w:vertAlign w:val="superscript"/>
     </w:rPr>
   </w:style>
-  <w:style w:type="paragraph" w:styleId="FootnoteText">
+  <w:style w:type="paragraph" w:styleId="Fotnotetekst">
     <w:name w:val="footnote text"/>
     <w:basedOn w:val="Normal"/>
     <w:semiHidden/>
@@ -20682,30 +20723,30 @@
       <w:sz w:val="20"/>
     </w:rPr>
   </w:style>
-  <w:style w:type="character" w:styleId="CommentReference">
+  <w:style w:type="character" w:styleId="Merknadsreferanse">
     <w:name w:val="annotation reference"/>
     <w:semiHidden/>
     <w:rPr>
       <w:sz w:val="16"/>
     </w:rPr>
   </w:style>
-  <w:style w:type="paragraph" w:styleId="CommentText">
+  <w:style w:type="paragraph" w:styleId="Merknadstekst">
     <w:name w:val="annotation text"/>
     <w:basedOn w:val="Normal"/>
-    <w:link w:val="CommentTextChar"/>
+    <w:link w:val="MerknadstekstTegn"/>
     <w:semiHidden/>
     <w:rPr>
       <w:sz w:val="20"/>
     </w:rPr>
   </w:style>
-  <w:style w:type="character" w:styleId="Hyperlink">
+  <w:style w:type="character" w:styleId="Hyperkobling">
     <w:name w:val="Hyperlink"/>
     <w:rPr>
       <w:color w:val="0000FF"/>
       <w:u w:val="single"/>
     </w:rPr>
   </w:style>
-  <w:style w:type="character" w:styleId="FollowedHyperlink">
+  <w:style w:type="character" w:styleId="Fulgthyperkobling">
     <w:name w:val="FollowedHyperlink"/>
     <w:rPr>
       <w:color w:val="800080"/>
@@ -20723,7 +20764,7 @@
   </w:style>
   <w:style w:type="paragraph" w:customStyle="1" w:styleId="Appendix">
     <w:name w:val="Appendix"/>
-    <w:basedOn w:val="Heading1"/>
+    <w:basedOn w:val="Overskrift1"/>
     <w:pPr>
       <w:keepNext/>
       <w:numPr>
@@ -20749,7 +20790,7 @@
       <w:lang w:val="en-US"/>
     </w:rPr>
   </w:style>
-  <w:style w:type="paragraph" w:styleId="DocumentMap">
+  <w:style w:type="paragraph" w:styleId="Dokumentkart">
     <w:name w:val="Document Map"/>
     <w:basedOn w:val="Normal"/>
     <w:semiHidden/>
@@ -20772,9 +20813,9 @@
       <w:sz w:val="20"/>
     </w:rPr>
   </w:style>
-  <w:style w:type="table" w:styleId="TableGrid">
+  <w:style w:type="table" w:styleId="Tabellrutenett">
     <w:name w:val="Table Grid"/>
-    <w:basedOn w:val="TableNormal"/>
+    <w:basedOn w:val="Vanligtabell"/>
     <w:uiPriority w:val="59"/>
     <w:rsid w:val="00FB38FA"/>
     <w:tblPr>
@@ -20799,7 +20840,7 @@
       <w:sz w:val="20"/>
     </w:rPr>
   </w:style>
-  <w:style w:type="character" w:styleId="Emphasis">
+  <w:style w:type="character" w:styleId="Utheving">
     <w:name w:val="Emphasis"/>
     <w:qFormat/>
     <w:rsid w:val="00376949"/>
@@ -20810,7 +20851,7 @@
   </w:style>
   <w:style w:type="paragraph" w:customStyle="1" w:styleId="Style1">
     <w:name w:val="Style1"/>
-    <w:basedOn w:val="Heading4"/>
+    <w:basedOn w:val="Overskrift4"/>
     <w:autoRedefine/>
     <w:rsid w:val="0092522D"/>
     <w:rPr>
@@ -20819,16 +20860,16 @@
   </w:style>
   <w:style w:type="paragraph" w:customStyle="1" w:styleId="Ref">
     <w:name w:val="Ref"/>
-    <w:basedOn w:val="ListNumber"/>
+    <w:basedOn w:val="Nummerertliste"/>
     <w:rsid w:val="0015485B"/>
     <w:rPr>
       <w:rFonts w:cs="Arial"/>
       <w:lang w:val="sq-AL"/>
     </w:rPr>
   </w:style>
-  <w:style w:type="table" w:styleId="Table3Deffects3">
+  <w:style w:type="table" w:styleId="Tabell-3D-effekt3">
     <w:name w:val="Table 3D effects 3"/>
-    <w:basedOn w:val="TableNormal"/>
+    <w:basedOn w:val="Vanligtabell"/>
     <w:rsid w:val="00360D8E"/>
     <w:tblPr>
       <w:tblStyleRowBandSize w:val="1"/>
@@ -20912,7 +20953,7 @@
       </w:tcPr>
     </w:tblStylePr>
   </w:style>
-  <w:style w:type="paragraph" w:styleId="ListNumber">
+  <w:style w:type="paragraph" w:styleId="Nummerertliste">
     <w:name w:val="List Number"/>
     <w:basedOn w:val="Normal"/>
     <w:rsid w:val="00680AFE"/>
@@ -20922,7 +20963,7 @@
       </w:numPr>
     </w:pPr>
   </w:style>
-  <w:style w:type="paragraph" w:styleId="ListParagraph">
+  <w:style w:type="paragraph" w:styleId="Listeavsnitt">
     <w:name w:val="List Paragraph"/>
     <w:basedOn w:val="Normal"/>
     <w:uiPriority w:val="34"/>
@@ -20932,9 +20973,9 @@
       <w:ind w:left="708"/>
     </w:pPr>
   </w:style>
-  <w:style w:type="table" w:styleId="TableSimple3">
+  <w:style w:type="table" w:styleId="Enkelttabell3">
     <w:name w:val="Table Simple 3"/>
-    <w:basedOn w:val="TableNormal"/>
+    <w:basedOn w:val="Vanligtabell"/>
     <w:rsid w:val="00F56828"/>
     <w:tblPr>
       <w:tblBorders>
@@ -20965,7 +21006,7 @@
   </w:style>
   <w:style w:type="table" w:customStyle="1" w:styleId="BV-QR-SingleColumn">
     <w:name w:val="BV-QR-SingleColumn"/>
-    <w:basedOn w:val="TableNormal"/>
+    <w:basedOn w:val="Vanligtabell"/>
     <w:rsid w:val="001A0E53"/>
     <w:pPr>
       <w:spacing w:before="20" w:after="20" w:line="20" w:lineRule="atLeast"/>
@@ -21012,13 +21053,13 @@
   </w:style>
   <w:style w:type="table" w:customStyle="1" w:styleId="BV-QR-Nx3">
     <w:name w:val="BV-QR-Nx3"/>
-    <w:basedOn w:val="TableNormal"/>
+    <w:basedOn w:val="Vanligtabell"/>
     <w:rsid w:val="009C332E"/>
     <w:tblPr/>
   </w:style>
   <w:style w:type="table" w:customStyle="1" w:styleId="BV-Table-Nx1">
     <w:name w:val="BV-Table-Nx1"/>
-    <w:basedOn w:val="TableNormal"/>
+    <w:basedOn w:val="Vanligtabell"/>
     <w:rsid w:val="00E258C3"/>
     <w:pPr>
       <w:spacing w:before="20" w:after="20" w:line="20" w:lineRule="atLeast"/>
@@ -21070,29 +21111,29 @@
       </w:tcPr>
     </w:tblStylePr>
   </w:style>
-  <w:style w:type="paragraph" w:styleId="CommentSubject">
+  <w:style w:type="paragraph" w:styleId="Kommentaremne">
     <w:name w:val="annotation subject"/>
-    <w:basedOn w:val="CommentText"/>
-    <w:next w:val="CommentText"/>
-    <w:link w:val="CommentSubjectChar"/>
+    <w:basedOn w:val="Merknadstekst"/>
+    <w:next w:val="Merknadstekst"/>
+    <w:link w:val="KommentaremneTegn"/>
     <w:rsid w:val="0003573B"/>
     <w:rPr>
       <w:b/>
       <w:bCs/>
     </w:rPr>
   </w:style>
-  <w:style w:type="character" w:customStyle="1" w:styleId="CommentTextChar">
-    <w:name w:val="Comment Text Char"/>
-    <w:link w:val="CommentText"/>
+  <w:style w:type="character" w:customStyle="1" w:styleId="MerknadstekstTegn">
+    <w:name w:val="Merknadstekst Tegn"/>
+    <w:link w:val="Merknadstekst"/>
     <w:semiHidden/>
     <w:rsid w:val="0003573B"/>
     <w:rPr>
       <w:lang w:val="en-GB"/>
     </w:rPr>
   </w:style>
-  <w:style w:type="character" w:customStyle="1" w:styleId="CommentSubjectChar">
-    <w:name w:val="Comment Subject Char"/>
-    <w:link w:val="CommentSubject"/>
+  <w:style w:type="character" w:customStyle="1" w:styleId="KommentaremneTegn">
+    <w:name w:val="Kommentaremne Tegn"/>
+    <w:link w:val="Kommentaremne"/>
     <w:rsid w:val="0003573B"/>
     <w:rPr>
       <w:b/>
@@ -21100,10 +21141,10 @@
       <w:lang w:val="en-GB"/>
     </w:rPr>
   </w:style>
-  <w:style w:type="paragraph" w:styleId="BalloonText">
+  <w:style w:type="paragraph" w:styleId="Bobletekst">
     <w:name w:val="Balloon Text"/>
     <w:basedOn w:val="Normal"/>
-    <w:link w:val="BalloonTextChar"/>
+    <w:link w:val="BobletekstTegn"/>
     <w:rsid w:val="0003573B"/>
     <w:rPr>
       <w:rFonts w:ascii="Tahoma" w:hAnsi="Tahoma" w:cs="Tahoma"/>
@@ -21111,9 +21152,9 @@
       <w:szCs w:val="16"/>
     </w:rPr>
   </w:style>
-  <w:style w:type="character" w:customStyle="1" w:styleId="BalloonTextChar">
-    <w:name w:val="Balloon Text Char"/>
-    <w:link w:val="BalloonText"/>
+  <w:style w:type="character" w:customStyle="1" w:styleId="BobletekstTegn">
+    <w:name w:val="Bobletekst Tegn"/>
+    <w:link w:val="Bobletekst"/>
     <w:rsid w:val="0003573B"/>
     <w:rPr>
       <w:rFonts w:ascii="Tahoma" w:hAnsi="Tahoma" w:cs="Tahoma"/>
@@ -21122,18 +21163,18 @@
       <w:lang w:val="en-GB"/>
     </w:rPr>
   </w:style>
-  <w:style w:type="paragraph" w:styleId="BodyText">
+  <w:style w:type="paragraph" w:styleId="Brdtekst">
     <w:name w:val="Body Text"/>
     <w:basedOn w:val="Normal"/>
-    <w:link w:val="BodyTextChar"/>
+    <w:link w:val="BrdtekstTegn"/>
     <w:rsid w:val="00E2206C"/>
     <w:pPr>
       <w:spacing w:after="120"/>
     </w:pPr>
   </w:style>
-  <w:style w:type="character" w:customStyle="1" w:styleId="BodyTextChar">
-    <w:name w:val="Body Text Char"/>
-    <w:link w:val="BodyText"/>
+  <w:style w:type="character" w:customStyle="1" w:styleId="BrdtekstTegn">
+    <w:name w:val="Brødtekst Tegn"/>
+    <w:link w:val="Brdtekst"/>
     <w:rsid w:val="00E2206C"/>
     <w:rPr>
       <w:sz w:val="24"/>
@@ -21151,7 +21192,7 @@
   </w:style>
   <w:style w:type="table" w:customStyle="1" w:styleId="Rutenettabell1lys-uthevingsfarge11">
     <w:name w:val="Rutenettabell 1 lys - uthevingsfarge 11"/>
-    <w:basedOn w:val="TableNormal"/>
+    <w:basedOn w:val="Vanligtabell"/>
     <w:uiPriority w:val="46"/>
     <w:rsid w:val="005A2CB9"/>
     <w:rPr>
@@ -21223,11 +21264,11 @@
       <w:color w:val="000000"/>
     </w:rPr>
   </w:style>
-  <w:style w:type="paragraph" w:styleId="Title">
+  <w:style w:type="paragraph" w:styleId="Tittel">
     <w:name w:val="Title"/>
     <w:basedOn w:val="Normal"/>
     <w:next w:val="Normal"/>
-    <w:link w:val="TitleChar"/>
+    <w:link w:val="TittelTegn"/>
     <w:qFormat/>
     <w:rsid w:val="00F26B83"/>
     <w:pPr>
@@ -21243,10 +21284,10 @@
       <w:szCs w:val="56"/>
     </w:rPr>
   </w:style>
-  <w:style w:type="character" w:customStyle="1" w:styleId="TitleChar">
-    <w:name w:val="Title Char"/>
-    <w:basedOn w:val="DefaultParagraphFont"/>
-    <w:link w:val="Title"/>
+  <w:style w:type="character" w:customStyle="1" w:styleId="TittelTegn">
+    <w:name w:val="Tittel Tegn"/>
+    <w:basedOn w:val="Standardskriftforavsnitt"/>
+    <w:link w:val="Tittel"/>
     <w:rsid w:val="00F26B83"/>
     <w:rPr>
       <w:rFonts w:ascii="Helvetica Neue" w:eastAsiaTheme="majorEastAsia" w:hAnsi="Helvetica Neue" w:cstheme="majorBidi"/>
@@ -21259,11 +21300,11 @@
       <w:lang w:val="en-GB" w:eastAsia="en-US"/>
     </w:rPr>
   </w:style>
-  <w:style w:type="paragraph" w:styleId="Subtitle">
+  <w:style w:type="paragraph" w:styleId="Undertittel">
     <w:name w:val="Subtitle"/>
     <w:basedOn w:val="Normal"/>
     <w:next w:val="Normal"/>
-    <w:link w:val="SubtitleChar"/>
+    <w:link w:val="UndertittelTegn"/>
     <w:qFormat/>
     <w:rsid w:val="001D006A"/>
     <w:pPr>
@@ -21280,10 +21321,10 @@
       <w:szCs w:val="22"/>
     </w:rPr>
   </w:style>
-  <w:style w:type="character" w:customStyle="1" w:styleId="SubtitleChar">
-    <w:name w:val="Subtitle Char"/>
-    <w:basedOn w:val="DefaultParagraphFont"/>
-    <w:link w:val="Subtitle"/>
+  <w:style w:type="character" w:customStyle="1" w:styleId="UndertittelTegn">
+    <w:name w:val="Undertittel Tegn"/>
+    <w:basedOn w:val="Standardskriftforavsnitt"/>
+    <w:link w:val="Undertittel"/>
     <w:rsid w:val="001D006A"/>
     <w:rPr>
       <w:rFonts w:ascii="Helvetica Light" w:eastAsiaTheme="minorEastAsia" w:hAnsi="Helvetica Light" w:cstheme="minorBidi"/>
@@ -21293,15 +21334,15 @@
       <w:lang w:val="en-GB" w:eastAsia="en-US"/>
     </w:rPr>
   </w:style>
-  <w:style w:type="character" w:styleId="PageNumber">
+  <w:style w:type="character" w:styleId="Sidetall">
     <w:name w:val="page number"/>
-    <w:basedOn w:val="DefaultParagraphFont"/>
+    <w:basedOn w:val="Standardskriftforavsnitt"/>
     <w:rsid w:val="004D74A3"/>
   </w:style>
-  <w:style w:type="character" w:customStyle="1" w:styleId="Heading1Char">
-    <w:name w:val="Heading 1 Char"/>
-    <w:basedOn w:val="DefaultParagraphFont"/>
-    <w:link w:val="Heading1"/>
+  <w:style w:type="character" w:customStyle="1" w:styleId="Overskrift1Tegn">
+    <w:name w:val="Overskrift 1 Tegn"/>
+    <w:basedOn w:val="Standardskriftforavsnitt"/>
+    <w:link w:val="Overskrift1"/>
     <w:rsid w:val="00C467AB"/>
     <w:rPr>
       <w:rFonts w:ascii="Verdana" w:hAnsi="Verdana"/>
@@ -21310,10 +21351,10 @@
       <w:lang w:val="en-GB" w:eastAsia="en-US"/>
     </w:rPr>
   </w:style>
-  <w:style w:type="character" w:customStyle="1" w:styleId="FooterChar">
-    <w:name w:val="Footer Char"/>
-    <w:basedOn w:val="DefaultParagraphFont"/>
-    <w:link w:val="Footer"/>
+  <w:style w:type="character" w:customStyle="1" w:styleId="BunntekstTegn">
+    <w:name w:val="Bunntekst Tegn"/>
+    <w:basedOn w:val="Standardskriftforavsnitt"/>
+    <w:link w:val="Bunntekst"/>
     <w:uiPriority w:val="99"/>
     <w:rsid w:val="00AC573A"/>
     <w:rPr>
@@ -21591,7 +21632,7 @@
 </file>
 
 <file path=customXml/itemProps1.xml><?xml version="1.0" encoding="utf-8"?>
-<ds:datastoreItem xmlns:ds="http://schemas.openxmlformats.org/officeDocument/2006/customXml" ds:itemID="{4913358A-C5F1-43AE-AF86-398B181158F0}">
+<ds:datastoreItem xmlns:ds="http://schemas.openxmlformats.org/officeDocument/2006/customXml" ds:itemID="{C18B2806-5AE3-3641-9ABF-284E1FBCA01B}">
   <ds:schemaRefs>
     <ds:schemaRef ds:uri="http://schemas.openxmlformats.org/officeDocument/2006/bibliography"/>
   </ds:schemaRefs>

</xml_diff>

<commit_message>
BV_UVVM-1039: clearified set_clock_period() method description in Clock Generator QR
</commit_message>
<xml_diff>
--- a/bitvis_vip_clock_generator/doc/clock_generator_vvc_QuickRef.docx
+++ b/bitvis_vip_clock_generator/doc/clock_generator_vvc_QuickRef.docx
@@ -112,7 +112,7 @@
                 <v:stroke joinstyle="miter"/>
                 <v:path gradientshapeok="t" o:connecttype="rect"/>
               </v:shapetype>
-              <v:shape id="Tekstboks 2" o:spid="_x0000_s1026" type="#_x0000_t202" style="position:absolute;margin-left:687.55pt;margin-top:34pt;width:66.85pt;height:28.05pt;z-index:251681792;visibility:visible;mso-wrap-style:square;mso-width-percent:0;mso-height-percent:0;mso-wrap-distance-left:9pt;mso-wrap-distance-top:3.6pt;mso-wrap-distance-right:9pt;mso-wrap-distance-bottom:3.6pt;mso-position-horizontal:absolute;mso-position-horizontal-relative:text;mso-position-vertical:absolute;mso-position-vertical-relative:text;mso-width-percent:0;mso-height-percent:0;mso-width-relative:margin;mso-height-relative:margin;v-text-anchor:top" o:gfxdata="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" strokecolor="white [3212]">
+              <v:shape id="Tekstboks 2" o:spid="_x0000_s1026" type="#_x0000_t202" style="position:absolute;margin-left:687.55pt;margin-top:34pt;width:66.85pt;height:28.05pt;z-index:251681792;visibility:visible;mso-wrap-style:square;mso-width-percent:0;mso-height-percent:0;mso-wrap-distance-left:9pt;mso-wrap-distance-top:3.6pt;mso-wrap-distance-right:9pt;mso-wrap-distance-bottom:3.6pt;mso-position-horizontal:absolute;mso-position-horizontal-relative:text;mso-position-vertical:absolute;mso-position-vertical-relative:text;mso-width-percent:0;mso-height-percent:0;mso-width-relative:margin;mso-height-relative:margin;v-text-anchor:top" o:gfxdata="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" strokecolor="white [3212]">
                 <v:textbox>
                   <w:txbxContent>
                     <w:p>
@@ -754,7 +754,7 @@
           </mc:Choice>
           <mc:Fallback>
             <w:pict>
-              <v:shape w14:anchorId="6835D37D" id="Tekstboks 8" o:spid="_x0000_s1027" type="#_x0000_t202" style="position:absolute;margin-left:660.1pt;margin-top:41.25pt;width:122.75pt;height:33.8pt;z-index:251683840;visibility:visible;mso-wrap-style:square;mso-width-percent:0;mso-height-percent:0;mso-wrap-distance-left:9pt;mso-wrap-distance-top:0;mso-wrap-distance-right:9pt;mso-wrap-distance-bottom:0;mso-position-horizontal:absolute;mso-position-horizontal-relative:margin;mso-position-vertical:absolute;mso-position-vertical-relative:text;mso-width-percent:0;mso-height-percent:0;mso-width-relative:margin;mso-height-relative:margin;v-text-anchor:top" o:gfxdata="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" filled="f" stroked="f">
+              <v:shape w14:anchorId="6835D37D" id="Tekstboks 8" o:spid="_x0000_s1027" type="#_x0000_t202" style="position:absolute;margin-left:660.1pt;margin-top:41.25pt;width:122.75pt;height:33.8pt;z-index:251683840;visibility:visible;mso-wrap-style:square;mso-width-percent:0;mso-height-percent:0;mso-wrap-distance-left:9pt;mso-wrap-distance-top:0;mso-wrap-distance-right:9pt;mso-wrap-distance-bottom:0;mso-position-horizontal:absolute;mso-position-horizontal-relative:margin;mso-position-vertical:absolute;mso-position-vertical-relative:text;mso-width-percent:0;mso-height-percent:0;mso-width-relative:margin;mso-height-relative:margin;v-text-anchor:top" o:gfxdata="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" filled="f" stroked="f">
                 <v:textbox>
                   <w:txbxContent>
                     <w:p>
@@ -2367,11 +2367,7 @@
           </mc:Choice>
           <mc:Fallback>
             <w:pict>
-              <v:shapetype w14:anchorId="0226FCA2" id="_x0000_t202" coordsize="21600,21600" o:spt="202" path="m,l,21600r21600,l21600,xe">
-                <v:stroke joinstyle="miter"/>
-                <v:path gradientshapeok="t" o:connecttype="rect"/>
-              </v:shapetype>
-              <v:shape id="Tekstboks 6" o:spid="_x0000_s1028" type="#_x0000_t202" style="position:absolute;left:0;text-align:left;margin-left:444.05pt;margin-top:6.95pt;width:345.7pt;height:160.85pt;z-index:251659264;visibility:visible;mso-wrap-style:square;mso-width-percent:0;mso-height-percent:0;mso-wrap-distance-left:9pt;mso-wrap-distance-top:0;mso-wrap-distance-right:9pt;mso-wrap-distance-bottom:0;mso-position-horizontal:absolute;mso-position-horizontal-relative:text;mso-position-vertical:absolute;mso-position-vertical-relative:text;mso-width-percent:0;mso-height-percent:0;mso-width-relative:margin;mso-height-relative:margin;v-text-anchor:top" o:gfxdata="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" filled="f" stroked="f">
+              <v:shape w14:anchorId="0226FCA2" id="Tekstboks 6" o:spid="_x0000_s1028" type="#_x0000_t202" style="position:absolute;left:0;text-align:left;margin-left:444.05pt;margin-top:6.95pt;width:345.7pt;height:160.85pt;z-index:251659264;visibility:visible;mso-wrap-style:square;mso-width-percent:0;mso-height-percent:0;mso-wrap-distance-left:9pt;mso-wrap-distance-top:0;mso-wrap-distance-right:9pt;mso-wrap-distance-bottom:0;mso-position-horizontal:absolute;mso-position-horizontal-relative:text;mso-position-vertical:absolute;mso-position-vertical-relative:text;mso-width-percent:0;mso-height-percent:0;mso-width-relative:margin;mso-height-relative:margin;v-text-anchor:top" o:gfxdata="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" filled="f" stroked="f">
                 <v:textbox>
                   <w:txbxContent>
                     <w:p>
@@ -9345,7 +9341,15 @@
                 <w:sz w:val="15"/>
                 <w:szCs w:val="15"/>
               </w:rPr>
-              <w:t xml:space="preserve"> will change the clock period instantly</w:t>
+              <w:t xml:space="preserve"> will change the clock period </w:t>
+            </w:r>
+            <w:r>
+              <w:rPr>
+                <w:rFonts w:cs="Helvetica"/>
+                <w:sz w:val="15"/>
+                <w:szCs w:val="15"/>
+              </w:rPr>
+              <w:t>on the preceding rising clock edge</w:t>
             </w:r>
             <w:r>
               <w:rPr>
@@ -9354,6 +9358,63 @@
                 <w:szCs w:val="15"/>
               </w:rPr>
               <w:t>.</w:t>
+            </w:r>
+          </w:p>
+          <w:p>
+            <w:pPr>
+              <w:tabs>
+                <w:tab w:val="left" w:pos="4820"/>
+              </w:tabs>
+              <w:spacing w:line="276" w:lineRule="auto"/>
+              <w:rPr>
+                <w:rFonts w:cs="Helvetica"/>
+                <w:sz w:val="15"/>
+                <w:szCs w:val="15"/>
+              </w:rPr>
+            </w:pPr>
+            <w:r>
+              <w:rPr>
+                <w:rFonts w:cs="Helvetica"/>
+                <w:sz w:val="15"/>
+                <w:szCs w:val="15"/>
+              </w:rPr>
+              <w:t xml:space="preserve">Note: the clock high time will have to be set using the </w:t>
+            </w:r>
+            <w:proofErr w:type="spellStart"/>
+            <w:r>
+              <w:rPr>
+                <w:rFonts w:cs="Helvetica"/>
+                <w:sz w:val="15"/>
+                <w:szCs w:val="15"/>
+              </w:rPr>
+              <w:t>set_clock_high_</w:t>
+            </w:r>
+            <w:proofErr w:type="gramStart"/>
+            <w:r>
+              <w:rPr>
+                <w:rFonts w:cs="Helvetica"/>
+                <w:sz w:val="15"/>
+                <w:szCs w:val="15"/>
+              </w:rPr>
+              <w:t>time</w:t>
+            </w:r>
+            <w:proofErr w:type="spellEnd"/>
+            <w:r>
+              <w:rPr>
+                <w:rFonts w:cs="Helvetica"/>
+                <w:sz w:val="15"/>
+                <w:szCs w:val="15"/>
+              </w:rPr>
+              <w:t>(</w:t>
+            </w:r>
+            <w:proofErr w:type="gramEnd"/>
+            <w:r>
+              <w:rPr>
+                <w:rFonts w:cs="Helvetica"/>
+                <w:sz w:val="15"/>
+                <w:szCs w:val="15"/>
+              </w:rPr>
+              <w:t>) after setting a new clock period.</w:t>
             </w:r>
           </w:p>
           <w:p>
@@ -10145,7 +10206,6 @@
         <w:rPr>
           <w:rFonts w:ascii="Helvetica" w:hAnsi="Helvetica" w:cs="Helvetica"/>
         </w:rPr>
-        <w:lastRenderedPageBreak/>
         <w:t xml:space="preserve">VVC </w:t>
       </w:r>
       <w:r>
@@ -12614,6 +12674,7 @@
         <w:rPr>
           <w:rFonts w:ascii="Verdana" w:hAnsi="Verdana"/>
         </w:rPr>
+        <w:lastRenderedPageBreak/>
         <w:t xml:space="preserve">Note that the clock generator VVC is included in the total registered </w:t>
       </w:r>
       <w:proofErr w:type="spellStart"/>
@@ -12669,7 +12730,6 @@
         <w:rPr>
           <w:rFonts w:ascii="Helvetica" w:hAnsi="Helvetica" w:cs="Helvetica"/>
         </w:rPr>
-        <w:lastRenderedPageBreak/>
         <w:t>Additional Documentation</w:t>
       </w:r>
     </w:p>
@@ -12773,7 +12833,15 @@
           <w:b/>
           <w:i/>
         </w:rPr>
-        <w:t>UVVM-</w:t>
+        <w:t>UVVM</w:t>
+      </w:r>
+      <w:proofErr w:type="spellEnd"/>
+      <w:r>
+        <w:rPr>
+          <w:b/>
+          <w:i/>
+        </w:rPr>
+        <w:t>-</w:t>
       </w:r>
       <w:r>
         <w:rPr>
@@ -12782,7 +12850,6 @@
         </w:rPr>
         <w:t>Util</w:t>
       </w:r>
-      <w:proofErr w:type="spellEnd"/>
       <w:r>
         <w:rPr>
           <w:b/>
@@ -12838,12 +12905,21 @@
           <w:i/>
         </w:rPr>
       </w:pPr>
+      <w:proofErr w:type="spellStart"/>
       <w:r>
         <w:rPr>
           <w:b/>
           <w:i/>
         </w:rPr>
-        <w:t xml:space="preserve">UVVM </w:t>
+        <w:t>UVVM</w:t>
+      </w:r>
+      <w:proofErr w:type="spellEnd"/>
+      <w:r>
+        <w:rPr>
+          <w:b/>
+          <w:i/>
+        </w:rPr>
+        <w:t xml:space="preserve"> </w:t>
       </w:r>
       <w:proofErr w:type="spellStart"/>
       <w:r>
@@ -14179,72 +14255,6 @@
           <w:szCs w:val="16"/>
         </w:rPr>
       </w:pPr>
-    </w:p>
-    <w:p>
-      <w:pPr>
-        <w:rPr>
-          <w:rFonts w:ascii="Helvetica Neue Thin" w:hAnsi="Helvetica Neue Thin"/>
-          <w:i/>
-          <w:iCs/>
-          <w:sz w:val="14"/>
-          <w:szCs w:val="16"/>
-        </w:rPr>
-      </w:pPr>
-    </w:p>
-    <w:p>
-      <w:pPr>
-        <w:rPr>
-          <w:rFonts w:ascii="Helvetica Neue Thin" w:hAnsi="Helvetica Neue Thin"/>
-          <w:i/>
-          <w:iCs/>
-          <w:sz w:val="14"/>
-          <w:szCs w:val="16"/>
-        </w:rPr>
-      </w:pPr>
-    </w:p>
-    <w:p>
-      <w:pPr>
-        <w:rPr>
-          <w:rFonts w:ascii="Helvetica Neue Thin" w:hAnsi="Helvetica Neue Thin"/>
-          <w:i/>
-          <w:iCs/>
-          <w:sz w:val="14"/>
-          <w:szCs w:val="16"/>
-        </w:rPr>
-      </w:pPr>
-    </w:p>
-    <w:p>
-      <w:pPr>
-        <w:rPr>
-          <w:rFonts w:ascii="Helvetica Neue Thin" w:hAnsi="Helvetica Neue Thin"/>
-          <w:i/>
-          <w:iCs/>
-          <w:sz w:val="14"/>
-          <w:szCs w:val="16"/>
-        </w:rPr>
-      </w:pPr>
-    </w:p>
-    <w:p>
-      <w:pPr>
-        <w:rPr>
-          <w:rFonts w:ascii="Helvetica Neue Thin" w:hAnsi="Helvetica Neue Thin"/>
-          <w:i/>
-          <w:iCs/>
-          <w:sz w:val="14"/>
-          <w:szCs w:val="16"/>
-        </w:rPr>
-      </w:pPr>
-    </w:p>
-    <w:p>
-      <w:pPr>
-        <w:rPr>
-          <w:rFonts w:ascii="Helvetica Neue Thin" w:hAnsi="Helvetica Neue Thin"/>
-          <w:i/>
-          <w:iCs/>
-          <w:sz w:val="14"/>
-          <w:szCs w:val="16"/>
-        </w:rPr>
-      </w:pPr>
       <w:r>
         <w:rPr>
           <w:noProof/>
@@ -14345,7 +14355,7 @@
           </mc:Choice>
           <mc:Fallback>
             <w:pict>
-              <v:shape w14:anchorId="199BDFDD" id="Tekstboks 4" o:spid="_x0000_s1029" type="#_x0000_t202" style="position:absolute;margin-left:70.45pt;margin-top:8.85pt;width:663.85pt;height:31.05pt;z-index:251662336;visibility:visible;mso-wrap-style:square;mso-width-percent:0;mso-height-percent:0;mso-wrap-distance-left:9pt;mso-wrap-distance-top:0;mso-wrap-distance-right:9pt;mso-wrap-distance-bottom:0;mso-position-horizontal:absolute;mso-position-horizontal-relative:text;mso-position-vertical:absolute;mso-position-vertical-relative:text;mso-width-percent:0;mso-height-percent:0;mso-width-relative:margin;mso-height-relative:margin;v-text-anchor:top" o:gfxdata="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" filled="f" stroked="f">
+              <v:shape w14:anchorId="199BDFDD" id="Tekstboks 4" o:spid="_x0000_s1029" type="#_x0000_t202" style="position:absolute;margin-left:70.45pt;margin-top:8.85pt;width:663.85pt;height:31.05pt;z-index:251662336;visibility:visible;mso-wrap-style:square;mso-width-percent:0;mso-height-percent:0;mso-wrap-distance-left:9pt;mso-wrap-distance-top:0;mso-wrap-distance-right:9pt;mso-wrap-distance-bottom:0;mso-position-horizontal:absolute;mso-position-horizontal-relative:text;mso-position-vertical:absolute;mso-position-vertical-relative:text;mso-width-percent:0;mso-height-percent:0;mso-width-relative:margin;mso-height-relative:margin;v-text-anchor:top" o:gfxdata="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" filled="f" stroked="f">
                 <v:textbox>
                   <w:txbxContent>
                     <w:p>
@@ -14487,7 +14497,7 @@
           </mc:Choice>
           <mc:Fallback>
             <w:pict>
-              <v:shape w14:anchorId="6B7D54B5" id="Tekstboks 5" o:spid="_x0000_s1030" type="#_x0000_t202" style="position:absolute;margin-left:-6.85pt;margin-top:7.5pt;width:77.3pt;height:34.45pt;z-index:251664384;visibility:visible;mso-wrap-style:square;mso-width-percent:0;mso-height-percent:0;mso-wrap-distance-left:9pt;mso-wrap-distance-top:0;mso-wrap-distance-right:9pt;mso-wrap-distance-bottom:0;mso-position-horizontal:absolute;mso-position-horizontal-relative:text;mso-position-vertical:absolute;mso-position-vertical-relative:text;mso-width-percent:0;mso-height-percent:0;mso-width-relative:margin;mso-height-relative:margin;v-text-anchor:top" o:gfxdata="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" filled="f" stroked="f">
+              <v:shape w14:anchorId="6B7D54B5" id="Tekstboks 5" o:spid="_x0000_s1030" type="#_x0000_t202" style="position:absolute;margin-left:-6.85pt;margin-top:7.5pt;width:77.3pt;height:34.45pt;z-index:251664384;visibility:visible;mso-wrap-style:square;mso-width-percent:0;mso-height-percent:0;mso-wrap-distance-left:9pt;mso-wrap-distance-top:0;mso-wrap-distance-right:9pt;mso-wrap-distance-bottom:0;mso-position-horizontal:absolute;mso-position-horizontal-relative:text;mso-position-vertical:absolute;mso-position-vertical-relative:text;mso-width-percent:0;mso-height-percent:0;mso-width-relative:margin;mso-height-relative:margin;v-text-anchor:top" o:gfxdata="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" filled="f" stroked="f">
                 <v:textbox>
                   <w:txbxContent>
                     <w:p>
@@ -14953,7 +14963,7 @@
               <w:sz w:val="14"/>
               <w:lang w:val="en-US"/>
             </w:rPr>
-            <w:t>2020-05-19</w:t>
+            <w:t>2021-02-26</w:t>
           </w:r>
           <w:r>
             <w:rPr>
@@ -14986,18 +14996,38 @@
               <w:lang w:val="sq-AL"/>
             </w:rPr>
           </w:pPr>
-          <w:hyperlink r:id="rId1" w:history="1">
-            <w:r>
-              <w:rPr>
-                <w:rStyle w:val="Hyperkobling"/>
-                <w:rFonts w:ascii="Helvetica" w:hAnsi="Helvetica" w:cs="Arial"/>
-                <w:color w:val="1381C4"/>
-                <w:sz w:val="14"/>
-                <w:lang w:val="sq-AL"/>
-              </w:rPr>
-              <w:t>support@bitvis.no</w:t>
-            </w:r>
-          </w:hyperlink>
+          <w:r>
+            <w:fldChar w:fldCharType="begin"/>
+          </w:r>
+          <w:r>
+            <w:rPr>
+              <w:lang w:val="sq-AL"/>
+            </w:rPr>
+            <w:instrText xml:space="preserve"> HYPERLINK "mailto:support@bitvis.no" </w:instrText>
+          </w:r>
+          <w:r>
+            <w:fldChar w:fldCharType="separate"/>
+          </w:r>
+          <w:r>
+            <w:rPr>
+              <w:rStyle w:val="Hyperkobling"/>
+              <w:rFonts w:ascii="Helvetica" w:hAnsi="Helvetica" w:cs="Arial"/>
+              <w:color w:val="1381C4"/>
+              <w:sz w:val="14"/>
+              <w:lang w:val="sq-AL"/>
+            </w:rPr>
+            <w:t>support@bitvis.no</w:t>
+          </w:r>
+          <w:r>
+            <w:rPr>
+              <w:rStyle w:val="Hyperkobling"/>
+              <w:rFonts w:ascii="Helvetica" w:hAnsi="Helvetica" w:cs="Arial"/>
+              <w:color w:val="1381C4"/>
+              <w:sz w:val="14"/>
+              <w:lang w:val="sq-AL"/>
+            </w:rPr>
+            <w:fldChar w:fldCharType="end"/>
+          </w:r>
           <w:r>
             <w:rPr>
               <w:rFonts w:ascii="Helvetica" w:hAnsi="Helvetica" w:cs="Arial"/>
@@ -15180,7 +15210,7 @@
               <v:stroke joinstyle="miter"/>
               <v:path gradientshapeok="t" o:connecttype="rect"/>
             </v:shapetype>
-            <v:shape id="Tekstboks 1" o:spid="_x0000_s1031" type="#_x0000_t202" style="position:absolute;margin-left:640.8pt;margin-top:-5.5pt;width:149.35pt;height:24.8pt;z-index:251659264;visibility:visible;mso-wrap-style:square;mso-width-percent:0;mso-height-percent:0;mso-wrap-distance-left:9pt;mso-wrap-distance-top:0;mso-wrap-distance-right:9pt;mso-wrap-distance-bottom:0;mso-position-horizontal:absolute;mso-position-horizontal-relative:text;mso-position-vertical:absolute;mso-position-vertical-relative:text;mso-width-percent:0;mso-height-percent:0;mso-width-relative:margin;mso-height-relative:margin;v-text-anchor:top" o:gfxdata="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" filled="f" stroked="f">
+            <v:shape id="Tekstboks 1" o:spid="_x0000_s1031" type="#_x0000_t202" style="position:absolute;margin-left:640.8pt;margin-top:-5.5pt;width:149.35pt;height:24.8pt;z-index:251659264;visibility:visible;mso-wrap-style:square;mso-width-percent:0;mso-height-percent:0;mso-wrap-distance-left:9pt;mso-wrap-distance-top:0;mso-wrap-distance-right:9pt;mso-wrap-distance-bottom:0;mso-position-horizontal:absolute;mso-position-horizontal-relative:text;mso-position-vertical:absolute;mso-position-vertical-relative:text;mso-width-percent:0;mso-height-percent:0;mso-width-relative:margin;mso-height-relative:margin;v-text-anchor:top" o:gfxdata="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" filled="f" stroked="f">
               <v:textbox>
                 <w:txbxContent>
                   <w:p>

</xml_diff>

<commit_message>
RELEASE: updated Clock Generator VIP release number and date
</commit_message>
<xml_diff>
--- a/bitvis_vip_clock_generator/doc/clock_generator_vvc_QuickRef.docx
+++ b/bitvis_vip_clock_generator/doc/clock_generator_vvc_QuickRef.docx
@@ -1416,9 +1416,9 @@
                 <w:sz w:val="15"/>
                 <w:szCs w:val="28"/>
               </w:rPr>
-              <w:t>clock_</w:t>
-            </w:r>
-            <w:proofErr w:type="gramStart"/>
+              <w:t>clock_period</w:t>
+            </w:r>
+            <w:proofErr w:type="spellEnd"/>
             <w:r>
               <w:rPr>
                 <w:rFonts w:cs="Helvetica"/>
@@ -1427,21 +1427,9 @@
                 <w:sz w:val="15"/>
                 <w:szCs w:val="28"/>
               </w:rPr>
-              <w:t>period</w:t>
-            </w:r>
-            <w:proofErr w:type="spellEnd"/>
-            <w:r>
-              <w:rPr>
-                <w:rFonts w:cs="Helvetica"/>
-                <w:b w:val="0"/>
-                <w:bCs w:val="0"/>
-                <w:sz w:val="15"/>
-                <w:szCs w:val="28"/>
-              </w:rPr>
               <w:t>(</w:t>
             </w:r>
             <w:proofErr w:type="spellStart"/>
-            <w:proofErr w:type="gramEnd"/>
             <w:r>
               <w:rPr>
                 <w:rFonts w:cs="Helvetica"/>
@@ -1587,17 +1575,7 @@
                 <w:sz w:val="22"/>
                 <w:szCs w:val="30"/>
               </w:rPr>
-              <w:t>set_clock_high_</w:t>
-            </w:r>
-            <w:proofErr w:type="gramStart"/>
-            <w:r>
-              <w:rPr>
-                <w:rFonts w:cs="Helvetica"/>
-                <w:color w:val="FFFFFF"/>
-                <w:sz w:val="22"/>
-                <w:szCs w:val="30"/>
-              </w:rPr>
-              <w:t>time</w:t>
+              <w:t>set_clock_high_time</w:t>
             </w:r>
             <w:proofErr w:type="spellEnd"/>
             <w:r>
@@ -1609,7 +1587,6 @@
               <w:t>(</w:t>
             </w:r>
             <w:proofErr w:type="spellStart"/>
-            <w:proofErr w:type="gramEnd"/>
             <w:r>
               <w:rPr>
                 <w:rFonts w:cs="Helvetica"/>
@@ -1765,9 +1742,9 @@
                 <w:sz w:val="15"/>
                 <w:szCs w:val="28"/>
               </w:rPr>
-              <w:t>set_clock_high_</w:t>
-            </w:r>
-            <w:proofErr w:type="gramStart"/>
+              <w:t>set_clock_high_time</w:t>
+            </w:r>
+            <w:proofErr w:type="spellEnd"/>
             <w:r>
               <w:rPr>
                 <w:rFonts w:cs="Helvetica"/>
@@ -1776,21 +1753,9 @@
                 <w:sz w:val="15"/>
                 <w:szCs w:val="28"/>
               </w:rPr>
-              <w:t>time</w:t>
-            </w:r>
-            <w:proofErr w:type="spellEnd"/>
-            <w:r>
-              <w:rPr>
-                <w:rFonts w:cs="Helvetica"/>
-                <w:b w:val="0"/>
-                <w:bCs w:val="0"/>
-                <w:sz w:val="15"/>
-                <w:szCs w:val="28"/>
-              </w:rPr>
               <w:t>(</w:t>
             </w:r>
             <w:proofErr w:type="spellStart"/>
-            <w:proofErr w:type="gramEnd"/>
             <w:r>
               <w:rPr>
                 <w:rFonts w:cs="Helvetica"/>
@@ -2807,7 +2772,6 @@
         <w:t>onfig</w:t>
       </w:r>
       <w:proofErr w:type="spellEnd"/>
-      <w:proofErr w:type="gramStart"/>
       <w:r>
         <w:rPr>
           <w:b/>
@@ -2820,15 +2784,7 @@
           <w:b/>
           <w:szCs w:val="16"/>
         </w:rPr>
-        <w:t xml:space="preserve">  --</w:t>
-      </w:r>
-      <w:proofErr w:type="gramEnd"/>
-      <w:r>
-        <w:rPr>
-          <w:b/>
-          <w:szCs w:val="16"/>
-        </w:rPr>
-        <w:t xml:space="preserve"> </w:t>
+        <w:t xml:space="preserve">  -- </w:t>
       </w:r>
       <w:r>
         <w:rPr>
@@ -4268,7 +4224,6 @@
         <w:t>vvc_status</w:t>
       </w:r>
       <w:proofErr w:type="spellEnd"/>
-      <w:proofErr w:type="gramStart"/>
       <w:r>
         <w:rPr>
           <w:b/>
@@ -4281,15 +4236,7 @@
           <w:b/>
           <w:szCs w:val="16"/>
         </w:rPr>
-        <w:t xml:space="preserve">  --</w:t>
-      </w:r>
-      <w:proofErr w:type="gramEnd"/>
-      <w:r>
-        <w:rPr>
-          <w:b/>
-          <w:szCs w:val="16"/>
-        </w:rPr>
-        <w:t xml:space="preserve"> </w:t>
+        <w:t xml:space="preserve">  -- </w:t>
       </w:r>
       <w:r>
         <w:rPr>
@@ -12883,7 +12830,7 @@
           <w:b/>
           <w:i/>
         </w:rPr>
-        <w:t>4</w:t>
+        <w:t>6</w:t>
       </w:r>
       <w:r>
         <w:rPr>
@@ -12963,7 +12910,14 @@
           <w:b/>
           <w:i/>
         </w:rPr>
-        <w:t>10</w:t>
+        <w:t>1</w:t>
+      </w:r>
+      <w:r>
+        <w:rPr>
+          <w:b/>
+          <w:i/>
+        </w:rPr>
+        <w:t>2</w:t>
       </w:r>
       <w:r>
         <w:rPr>
@@ -14897,7 +14851,7 @@
               <w:sz w:val="14"/>
               <w:lang w:val="sq-AL"/>
             </w:rPr>
-            <w:t>4</w:t>
+            <w:t>5</w:t>
           </w:r>
           <w:r>
             <w:rPr>
@@ -14963,7 +14917,7 @@
               <w:sz w:val="14"/>
               <w:lang w:val="en-US"/>
             </w:rPr>
-            <w:t>2021-02-26</w:t>
+            <w:t>2021-04-07</w:t>
           </w:r>
           <w:r>
             <w:rPr>
@@ -14996,38 +14950,18 @@
               <w:lang w:val="sq-AL"/>
             </w:rPr>
           </w:pPr>
-          <w:r>
-            <w:fldChar w:fldCharType="begin"/>
-          </w:r>
-          <w:r>
-            <w:rPr>
-              <w:lang w:val="sq-AL"/>
-            </w:rPr>
-            <w:instrText xml:space="preserve"> HYPERLINK "mailto:support@bitvis.no" </w:instrText>
-          </w:r>
-          <w:r>
-            <w:fldChar w:fldCharType="separate"/>
-          </w:r>
-          <w:r>
-            <w:rPr>
-              <w:rStyle w:val="Hyperkobling"/>
-              <w:rFonts w:ascii="Helvetica" w:hAnsi="Helvetica" w:cs="Arial"/>
-              <w:color w:val="1381C4"/>
-              <w:sz w:val="14"/>
-              <w:lang w:val="sq-AL"/>
-            </w:rPr>
-            <w:t>support@bitvis.no</w:t>
-          </w:r>
-          <w:r>
-            <w:rPr>
-              <w:rStyle w:val="Hyperkobling"/>
-              <w:rFonts w:ascii="Helvetica" w:hAnsi="Helvetica" w:cs="Arial"/>
-              <w:color w:val="1381C4"/>
-              <w:sz w:val="14"/>
-              <w:lang w:val="sq-AL"/>
-            </w:rPr>
-            <w:fldChar w:fldCharType="end"/>
-          </w:r>
+          <w:hyperlink r:id="rId1" w:history="1">
+            <w:r>
+              <w:rPr>
+                <w:rStyle w:val="Hyperkobling"/>
+                <w:rFonts w:ascii="Helvetica" w:hAnsi="Helvetica" w:cs="Arial"/>
+                <w:color w:val="1381C4"/>
+                <w:sz w:val="14"/>
+                <w:lang w:val="sq-AL"/>
+              </w:rPr>
+              <w:t>support@bitvis.no</w:t>
+            </w:r>
+          </w:hyperlink>
           <w:r>
             <w:rPr>
               <w:rFonts w:ascii="Helvetica" w:hAnsi="Helvetica" w:cs="Arial"/>

</xml_diff>